<commit_message>
removed information about changing the mariokart env
</commit_message>
<xml_diff>
--- a/Project Notes.docx
+++ b/Project Notes.docx
@@ -59,8 +59,21 @@
           <w:lang w:eastAsia="en-GB"/>
           <w14:ligatures w14:val="none"/>
         </w:rPr>
-        <w:t>Hierarchical reinforcement learning for self‐driving decision‐making without reliance on labelled driving data</w:t>
-      </w:r>
+        <w:t xml:space="preserve">Hierarchical reinforcement learning for self‐driving decision‐making without reliance on labelled driving </w:t>
+      </w:r>
+      <w:proofErr w:type="gramStart"/>
+      <w:r>
+        <w:rPr>
+          <w:rFonts w:ascii="Segoe UI" w:eastAsia="Times New Roman" w:hAnsi="Segoe UI" w:cs="Segoe UI"/>
+          <w:kern w:val="0"/>
+          <w:sz w:val="20"/>
+          <w:szCs w:val="20"/>
+          <w:lang w:eastAsia="en-GB"/>
+          <w14:ligatures w14:val="none"/>
+        </w:rPr>
+        <w:t>data</w:t>
+      </w:r>
+      <w:proofErr w:type="gramEnd"/>
     </w:p>
     <w:p>
       <w:pPr>
@@ -115,8 +128,21 @@
           <w:lang w:eastAsia="en-GB"/>
           <w14:ligatures w14:val="none"/>
         </w:rPr>
-        <w:t>APRL – Asynchronous Parallel RL – Each learner has own policy network, average is taken at each iteration, learners synchronise form shared network before making new decisions</w:t>
-      </w:r>
+        <w:t xml:space="preserve">APRL – Asynchronous Parallel RL – Each learner has own policy network, average is taken at each iteration, learners synchronise form shared network before making new </w:t>
+      </w:r>
+      <w:proofErr w:type="gramStart"/>
+      <w:r>
+        <w:rPr>
+          <w:rFonts w:ascii="Segoe UI" w:eastAsia="Times New Roman" w:hAnsi="Segoe UI" w:cs="Segoe UI"/>
+          <w:kern w:val="0"/>
+          <w:sz w:val="20"/>
+          <w:szCs w:val="20"/>
+          <w:lang w:eastAsia="en-GB"/>
+          <w14:ligatures w14:val="none"/>
+        </w:rPr>
+        <w:t>decisions</w:t>
+      </w:r>
+      <w:proofErr w:type="gramEnd"/>
     </w:p>
     <w:p>
       <w:pPr>
@@ -425,55 +451,118 @@
           <w:lang w:eastAsia="en-GB"/>
           <w14:ligatures w14:val="none"/>
         </w:rPr>
-        <w:t>Was using python 3.12, needed Descartes package -&gt; Pillow -&gt; zlib.</w:t>
-      </w:r>
-    </w:p>
-    <w:p>
-      <w:pPr>
-        <w:rPr>
-          <w:rFonts w:ascii="Segoe UI" w:eastAsia="Times New Roman" w:hAnsi="Segoe UI" w:cs="Segoe UI"/>
-          <w:kern w:val="0"/>
-          <w:sz w:val="20"/>
-          <w:szCs w:val="20"/>
-          <w:lang w:eastAsia="en-GB"/>
-          <w14:ligatures w14:val="none"/>
-        </w:rPr>
-      </w:pPr>
-      <w:r>
-        <w:rPr>
-          <w:rFonts w:ascii="Segoe UI" w:eastAsia="Times New Roman" w:hAnsi="Segoe UI" w:cs="Segoe UI"/>
-          <w:kern w:val="0"/>
-          <w:sz w:val="20"/>
-          <w:szCs w:val="20"/>
-          <w:lang w:eastAsia="en-GB"/>
-          <w14:ligatures w14:val="none"/>
-        </w:rPr>
-        <w:t xml:space="preserve">Zlib not recognised by pip, tried .exe install, that didn’t work. </w:t>
-      </w:r>
-    </w:p>
-    <w:p>
-      <w:pPr>
-        <w:rPr>
-          <w:rFonts w:ascii="Segoe UI" w:eastAsia="Times New Roman" w:hAnsi="Segoe UI" w:cs="Segoe UI"/>
-          <w:kern w:val="0"/>
-          <w:sz w:val="20"/>
-          <w:szCs w:val="20"/>
-          <w:lang w:eastAsia="en-GB"/>
-          <w14:ligatures w14:val="none"/>
-        </w:rPr>
-      </w:pPr>
-      <w:r>
-        <w:rPr>
-          <w:rFonts w:ascii="Segoe UI" w:eastAsia="Times New Roman" w:hAnsi="Segoe UI" w:cs="Segoe UI"/>
-          <w:kern w:val="0"/>
-          <w:sz w:val="20"/>
-          <w:szCs w:val="20"/>
-          <w:lang w:eastAsia="en-GB"/>
-          <w14:ligatures w14:val="none"/>
-        </w:rPr>
-        <w:t xml:space="preserve">Found .whl archived package at </w:t>
-      </w:r>
-      <w:hyperlink r:id="rId5" w:history="1">
+        <w:t xml:space="preserve">Was using python 3.12, needed Descartes package -&gt; Pillow -&gt; </w:t>
+      </w:r>
+      <w:proofErr w:type="spellStart"/>
+      <w:r>
+        <w:rPr>
+          <w:rFonts w:ascii="Segoe UI" w:eastAsia="Times New Roman" w:hAnsi="Segoe UI" w:cs="Segoe UI"/>
+          <w:kern w:val="0"/>
+          <w:sz w:val="20"/>
+          <w:szCs w:val="20"/>
+          <w:lang w:eastAsia="en-GB"/>
+          <w14:ligatures w14:val="none"/>
+        </w:rPr>
+        <w:t>zlib</w:t>
+      </w:r>
+      <w:proofErr w:type="spellEnd"/>
+      <w:r>
+        <w:rPr>
+          <w:rFonts w:ascii="Segoe UI" w:eastAsia="Times New Roman" w:hAnsi="Segoe UI" w:cs="Segoe UI"/>
+          <w:kern w:val="0"/>
+          <w:sz w:val="20"/>
+          <w:szCs w:val="20"/>
+          <w:lang w:eastAsia="en-GB"/>
+          <w14:ligatures w14:val="none"/>
+        </w:rPr>
+        <w:t>.</w:t>
+      </w:r>
+    </w:p>
+    <w:p>
+      <w:pPr>
+        <w:rPr>
+          <w:rFonts w:ascii="Segoe UI" w:eastAsia="Times New Roman" w:hAnsi="Segoe UI" w:cs="Segoe UI"/>
+          <w:kern w:val="0"/>
+          <w:sz w:val="20"/>
+          <w:szCs w:val="20"/>
+          <w:lang w:eastAsia="en-GB"/>
+          <w14:ligatures w14:val="none"/>
+        </w:rPr>
+      </w:pPr>
+      <w:proofErr w:type="spellStart"/>
+      <w:r>
+        <w:rPr>
+          <w:rFonts w:ascii="Segoe UI" w:eastAsia="Times New Roman" w:hAnsi="Segoe UI" w:cs="Segoe UI"/>
+          <w:kern w:val="0"/>
+          <w:sz w:val="20"/>
+          <w:szCs w:val="20"/>
+          <w:lang w:eastAsia="en-GB"/>
+          <w14:ligatures w14:val="none"/>
+        </w:rPr>
+        <w:t>Zlib</w:t>
+      </w:r>
+      <w:proofErr w:type="spellEnd"/>
+      <w:r>
+        <w:rPr>
+          <w:rFonts w:ascii="Segoe UI" w:eastAsia="Times New Roman" w:hAnsi="Segoe UI" w:cs="Segoe UI"/>
+          <w:kern w:val="0"/>
+          <w:sz w:val="20"/>
+          <w:szCs w:val="20"/>
+          <w:lang w:eastAsia="en-GB"/>
+          <w14:ligatures w14:val="none"/>
+        </w:rPr>
+        <w:t xml:space="preserve"> not recognised by pip, tried .exe install, that didn’t work. </w:t>
+      </w:r>
+    </w:p>
+    <w:p>
+      <w:pPr>
+        <w:rPr>
+          <w:rFonts w:ascii="Segoe UI" w:eastAsia="Times New Roman" w:hAnsi="Segoe UI" w:cs="Segoe UI"/>
+          <w:kern w:val="0"/>
+          <w:sz w:val="20"/>
+          <w:szCs w:val="20"/>
+          <w:lang w:eastAsia="en-GB"/>
+          <w14:ligatures w14:val="none"/>
+        </w:rPr>
+      </w:pPr>
+      <w:proofErr w:type="gramStart"/>
+      <w:r>
+        <w:rPr>
+          <w:rFonts w:ascii="Segoe UI" w:eastAsia="Times New Roman" w:hAnsi="Segoe UI" w:cs="Segoe UI"/>
+          <w:kern w:val="0"/>
+          <w:sz w:val="20"/>
+          <w:szCs w:val="20"/>
+          <w:lang w:eastAsia="en-GB"/>
+          <w14:ligatures w14:val="none"/>
+        </w:rPr>
+        <w:t>Found .</w:t>
+      </w:r>
+      <w:proofErr w:type="spellStart"/>
+      <w:r>
+        <w:rPr>
+          <w:rFonts w:ascii="Segoe UI" w:eastAsia="Times New Roman" w:hAnsi="Segoe UI" w:cs="Segoe UI"/>
+          <w:kern w:val="0"/>
+          <w:sz w:val="20"/>
+          <w:szCs w:val="20"/>
+          <w:lang w:eastAsia="en-GB"/>
+          <w14:ligatures w14:val="none"/>
+        </w:rPr>
+        <w:t>whl</w:t>
+      </w:r>
+      <w:proofErr w:type="spellEnd"/>
+      <w:proofErr w:type="gramEnd"/>
+      <w:r>
+        <w:rPr>
+          <w:rFonts w:ascii="Segoe UI" w:eastAsia="Times New Roman" w:hAnsi="Segoe UI" w:cs="Segoe UI"/>
+          <w:kern w:val="0"/>
+          <w:sz w:val="20"/>
+          <w:szCs w:val="20"/>
+          <w:lang w:eastAsia="en-GB"/>
+          <w14:ligatures w14:val="none"/>
+        </w:rPr>
+        <w:t xml:space="preserve"> archived package at </w:t>
+      </w:r>
+      <w:hyperlink r:id="rId5" w:anchor="pillow" w:history="1">
         <w:r>
           <w:rPr>
             <w:rStyle w:val="Hyperlink"/>
@@ -554,8 +643,21 @@
           <w:lang w:eastAsia="en-GB"/>
           <w14:ligatures w14:val="none"/>
         </w:rPr>
-        <w:t>Installed pillow package on 3.11</w:t>
-      </w:r>
+        <w:t xml:space="preserve">Installed pillow package on </w:t>
+      </w:r>
+      <w:proofErr w:type="gramStart"/>
+      <w:r>
+        <w:rPr>
+          <w:rFonts w:ascii="Segoe UI" w:eastAsia="Times New Roman" w:hAnsi="Segoe UI" w:cs="Segoe UI"/>
+          <w:kern w:val="0"/>
+          <w:sz w:val="20"/>
+          <w:szCs w:val="20"/>
+          <w:lang w:eastAsia="en-GB"/>
+          <w14:ligatures w14:val="none"/>
+        </w:rPr>
+        <w:t>3.11</w:t>
+      </w:r>
+      <w:proofErr w:type="gramEnd"/>
     </w:p>
     <w:p>
       <w:pPr>
@@ -572,36 +674,6 @@
     <w:p>
       <w:pPr>
         <w:pStyle w:val="Heading2"/>
-        <w:rPr>
-          <w:rFonts w:eastAsia="Times New Roman"/>
-          <w:lang w:eastAsia="en-GB"/>
-        </w:rPr>
-      </w:pPr>
-      <w:r>
-        <w:rPr>
-          <w:rFonts w:eastAsia="Times New Roman"/>
-          <w:lang w:eastAsia="en-GB"/>
-        </w:rPr>
-        <w:t>Changes to Mario Env</w:t>
-      </w:r>
-    </w:p>
-    <w:p>
-      <w:pPr>
-        <w:rPr>
-          <w:lang w:eastAsia="en-GB"/>
-        </w:rPr>
-      </w:pPr>
-      <w:r>
-        <w:rPr>
-          <w:lang w:eastAsia="en-GB"/>
-        </w:rPr>
-        <w:t xml:space="preserve">Removed </w:t>
-      </w:r>
-    </w:p>
-    <w:p>
-      <w:pPr>
-        <w:shd w:val="clear" w:color="auto" w:fill="1E1E1E"/>
-        <w:spacing w:line="285" w:lineRule="atLeast"/>
         <w:rPr>
           <w:rFonts w:ascii="Consolas" w:eastAsia="Times New Roman" w:hAnsi="Consolas" w:cs="Times New Roman"/>
           <w:color w:val="D4D4D4"/>
@@ -614,177 +686,88 @@
       </w:pPr>
       <w:r>
         <w:rPr>
-          <w:lang w:eastAsia="en-GB"/>
-        </w:rPr>
-        <w:t>`</w:t>
-      </w:r>
-      <w:r>
-        <w:rPr>
-          <w:rFonts w:ascii="Consolas" w:eastAsia="Times New Roman" w:hAnsi="Consolas" w:cs="Times New Roman"/>
-          <w:color w:val="6A9955"/>
-          <w:kern w:val="0"/>
-          <w:sz w:val="21"/>
-          <w:szCs w:val="21"/>
-          <w:lang w:eastAsia="en-GB"/>
-          <w14:ligatures w14:val="none"/>
-        </w:rPr>
-        <w:t xml:space="preserve"># print("loading track trajectories...") </w:t>
-      </w:r>
-    </w:p>
-    <w:p>
-      <w:pPr>
-        <w:shd w:val="clear" w:color="auto" w:fill="1E1E1E"/>
-        <w:spacing w:after="0" w:line="285" w:lineRule="atLeast"/>
-        <w:rPr>
-          <w:rFonts w:ascii="Consolas" w:eastAsia="Times New Roman" w:hAnsi="Consolas" w:cs="Times New Roman"/>
-          <w:color w:val="D4D4D4"/>
-          <w:kern w:val="0"/>
-          <w:sz w:val="21"/>
-          <w:szCs w:val="21"/>
-          <w:lang w:eastAsia="en-GB"/>
-          <w14:ligatures w14:val="none"/>
-        </w:rPr>
-      </w:pPr>
-      <w:r>
-        <w:rPr>
-          <w:rFonts w:ascii="Consolas" w:eastAsia="Times New Roman" w:hAnsi="Consolas" w:cs="Times New Roman"/>
-          <w:color w:val="6A9955"/>
-          <w:kern w:val="0"/>
-          <w:sz w:val="21"/>
-          <w:szCs w:val="21"/>
-          <w:lang w:eastAsia="en-GB"/>
-          <w14:ligatures w14:val="none"/>
-        </w:rPr>
-        <w:t># CENTER_TRAJ = Trajectory(name="center", env=np.load(os.environ.get("CENTER_TRAJ")), writeable=False)</w:t>
-      </w:r>
-    </w:p>
-    <w:p>
-      <w:pPr>
-        <w:shd w:val="clear" w:color="auto" w:fill="1E1E1E"/>
-        <w:spacing w:after="0" w:line="285" w:lineRule="atLeast"/>
-        <w:rPr>
-          <w:rFonts w:ascii="Consolas" w:eastAsia="Times New Roman" w:hAnsi="Consolas" w:cs="Times New Roman"/>
-          <w:color w:val="D4D4D4"/>
-          <w:kern w:val="0"/>
-          <w:sz w:val="21"/>
-          <w:szCs w:val="21"/>
-          <w:lang w:eastAsia="en-GB"/>
-          <w14:ligatures w14:val="none"/>
-        </w:rPr>
-      </w:pPr>
-      <w:r>
-        <w:rPr>
-          <w:rFonts w:ascii="Consolas" w:eastAsia="Times New Roman" w:hAnsi="Consolas" w:cs="Times New Roman"/>
-          <w:color w:val="6A9955"/>
-          <w:kern w:val="0"/>
-          <w:sz w:val="21"/>
-          <w:szCs w:val="21"/>
-          <w:lang w:eastAsia="en-GB"/>
-          <w14:ligatures w14:val="none"/>
-        </w:rPr>
-        <w:t># RIGHT_TRAJ = Trajectory(name="right", env=np.load(os.environ.get("RIGHT_TRAJ")), writeable=False)</w:t>
-      </w:r>
-    </w:p>
-    <w:p>
-      <w:pPr>
-        <w:shd w:val="clear" w:color="auto" w:fill="1E1E1E"/>
-        <w:spacing w:after="0" w:line="285" w:lineRule="atLeast"/>
-        <w:rPr>
-          <w:rFonts w:ascii="Consolas" w:eastAsia="Times New Roman" w:hAnsi="Consolas" w:cs="Times New Roman"/>
-          <w:color w:val="D4D4D4"/>
-          <w:kern w:val="0"/>
-          <w:sz w:val="21"/>
-          <w:szCs w:val="21"/>
-          <w:lang w:eastAsia="en-GB"/>
-          <w14:ligatures w14:val="none"/>
-        </w:rPr>
-      </w:pPr>
-      <w:r>
-        <w:rPr>
-          <w:rFonts w:ascii="Consolas" w:eastAsia="Times New Roman" w:hAnsi="Consolas" w:cs="Times New Roman"/>
-          <w:color w:val="6A9955"/>
-          <w:kern w:val="0"/>
-          <w:sz w:val="21"/>
-          <w:szCs w:val="21"/>
-          <w:lang w:eastAsia="en-GB"/>
-          <w14:ligatures w14:val="none"/>
-        </w:rPr>
-        <w:lastRenderedPageBreak/>
-        <w:t># LEFT_TRAJ = Trajectory(name="left", env=np.load(os.environ.get("LEFT_TRAJ")), writeable=False)</w:t>
-      </w:r>
-    </w:p>
-    <w:p>
-      <w:pPr>
-        <w:shd w:val="clear" w:color="auto" w:fill="1E1E1E"/>
-        <w:spacing w:after="0" w:line="285" w:lineRule="atLeast"/>
-        <w:rPr>
-          <w:rFonts w:ascii="Consolas" w:eastAsia="Times New Roman" w:hAnsi="Consolas" w:cs="Times New Roman"/>
-          <w:color w:val="D4D4D4"/>
-          <w:kern w:val="0"/>
-          <w:sz w:val="21"/>
-          <w:szCs w:val="21"/>
-          <w:lang w:eastAsia="en-GB"/>
-          <w14:ligatures w14:val="none"/>
-        </w:rPr>
-      </w:pPr>
-      <w:r>
-        <w:rPr>
-          <w:rFonts w:ascii="Consolas" w:eastAsia="Times New Roman" w:hAnsi="Consolas" w:cs="Times New Roman"/>
-          <w:color w:val="6A9955"/>
-          <w:kern w:val="0"/>
-          <w:sz w:val="21"/>
-          <w:szCs w:val="21"/>
-          <w:lang w:eastAsia="en-GB"/>
-          <w14:ligatures w14:val="none"/>
-        </w:rPr>
-        <w:t># print("loaded track trajectories")</w:t>
-      </w:r>
-    </w:p>
-    <w:p>
-      <w:pPr>
-        <w:rPr>
-          <w:lang w:eastAsia="en-GB"/>
-        </w:rPr>
-      </w:pPr>
-      <w:r>
-        <w:rPr>
-          <w:lang w:eastAsia="en-GB"/>
-        </w:rPr>
-        <w:t>As I will be using a different approach so these trajectories are not as necessary</w:t>
-      </w:r>
-    </w:p>
-    <w:p>
-      <w:pPr>
-        <w:rPr>
-          <w:lang w:eastAsia="en-GB"/>
-        </w:rPr>
-      </w:pPr>
-    </w:p>
-    <w:p>
-      <w:pPr>
-        <w:rPr>
-          <w:lang w:eastAsia="en-GB"/>
-        </w:rPr>
-      </w:pPr>
-      <w:r>
-        <w:rPr>
-          <w:lang w:eastAsia="en-GB"/>
-        </w:rPr>
-        <w:t>Removed all references to trajectories in state-handler</w:t>
-      </w:r>
-    </w:p>
-    <w:p>
-      <w:pPr>
-        <w:rPr>
-          <w:lang w:eastAsia="en-GB"/>
-        </w:rPr>
-      </w:pPr>
-      <w:r>
-        <w:rPr>
-          <w:lang w:eastAsia="en-GB"/>
-        </w:rPr>
-        <w:t>Removed Pangolin visualiser</w:t>
-      </w:r>
+          <w:rFonts w:eastAsia="Times New Roman"/>
+          <w:lang w:eastAsia="en-GB"/>
+        </w:rPr>
+        <w:t>Changes to Mario Env</w:t>
+      </w:r>
+    </w:p>
+    <w:p>
+      <w:pPr>
+        <w:rPr>
+          <w:lang w:eastAsia="en-GB"/>
+        </w:rPr>
+      </w:pPr>
+      <w:r>
+        <w:rPr>
+          <w:lang w:eastAsia="en-GB"/>
+        </w:rPr>
+        <w:t xml:space="preserve">As I will be using a different </w:t>
+      </w:r>
+      <w:proofErr w:type="gramStart"/>
+      <w:r>
+        <w:rPr>
+          <w:lang w:eastAsia="en-GB"/>
+        </w:rPr>
+        <w:t>approach</w:t>
+      </w:r>
+      <w:proofErr w:type="gramEnd"/>
+      <w:r>
+        <w:rPr>
+          <w:lang w:eastAsia="en-GB"/>
+        </w:rPr>
+        <w:t xml:space="preserve"> so these trajectories are not as necessary</w:t>
+      </w:r>
+    </w:p>
+    <w:p>
+      <w:pPr>
+        <w:rPr>
+          <w:lang w:eastAsia="en-GB"/>
+        </w:rPr>
+      </w:pPr>
+      <w:r>
+        <w:rPr>
+          <w:lang w:eastAsia="en-GB"/>
+        </w:rPr>
+        <w:t>Removed all references to trajectories in state-</w:t>
+      </w:r>
+      <w:proofErr w:type="gramStart"/>
+      <w:r>
+        <w:rPr>
+          <w:lang w:eastAsia="en-GB"/>
+        </w:rPr>
+        <w:t>handler</w:t>
+      </w:r>
+      <w:proofErr w:type="gramEnd"/>
+    </w:p>
+    <w:p>
+      <w:pPr>
+        <w:rPr>
+          <w:lang w:eastAsia="en-GB"/>
+        </w:rPr>
+      </w:pPr>
+      <w:r>
+        <w:rPr>
+          <w:lang w:eastAsia="en-GB"/>
+        </w:rPr>
+        <w:t xml:space="preserve">Removed Pangolin </w:t>
+      </w:r>
+      <w:proofErr w:type="gramStart"/>
+      <w:r>
+        <w:rPr>
+          <w:lang w:eastAsia="en-GB"/>
+        </w:rPr>
+        <w:t>visualiser</w:t>
+      </w:r>
+      <w:proofErr w:type="gramEnd"/>
+    </w:p>
+    <w:p>
+      <w:pPr>
+        <w:pStyle w:val="Heading2"/>
+        <w:rPr>
+          <w:lang w:eastAsia="en-GB"/>
+        </w:rPr>
+      </w:pPr>
     </w:p>
     <w:sectPr>
       <w:pgSz w:w="11906" w:h="16838"/>

</xml_diff>

<commit_message>
Wrote out plan for first draft of Proposal; Organised some notes into different files
</commit_message>
<xml_diff>
--- a/Project Notes.docx
+++ b/Project Notes.docx
@@ -763,11 +763,673 @@
     </w:p>
     <w:p>
       <w:pPr>
+        <w:rPr>
+          <w:lang w:eastAsia="en-GB"/>
+        </w:rPr>
+      </w:pPr>
+    </w:p>
+    <w:p>
+      <w:pPr>
         <w:pStyle w:val="Heading2"/>
         <w:rPr>
           <w:lang w:eastAsia="en-GB"/>
         </w:rPr>
       </w:pPr>
+      <w:r>
+        <w:rPr>
+          <w:lang w:eastAsia="en-GB"/>
+        </w:rPr>
+        <w:lastRenderedPageBreak/>
+        <w:t>Key Memory Locations</w:t>
+      </w:r>
+    </w:p>
+    <w:tbl>
+      <w:tblPr>
+        <w:tblStyle w:val="TableGrid"/>
+        <w:tblW w:w="0" w:type="auto"/>
+        <w:tblLook w:val="04A0" w:firstRow="1" w:lastRow="0" w:firstColumn="1" w:lastColumn="0" w:noHBand="0" w:noVBand="1"/>
+      </w:tblPr>
+      <w:tblGrid>
+        <w:gridCol w:w="3005"/>
+        <w:gridCol w:w="3005"/>
+        <w:gridCol w:w="3006"/>
+      </w:tblGrid>
+      <w:tr>
+        <w:tc>
+          <w:tcPr>
+            <w:tcW w:w="3005" w:type="dxa"/>
+          </w:tcPr>
+          <w:p>
+            <w:pPr>
+              <w:rPr>
+                <w:lang w:eastAsia="en-GB"/>
+              </w:rPr>
+            </w:pPr>
+            <w:r>
+              <w:rPr>
+                <w:lang w:eastAsia="en-GB"/>
+              </w:rPr>
+              <w:t>Location</w:t>
+            </w:r>
+          </w:p>
+        </w:tc>
+        <w:tc>
+          <w:tcPr>
+            <w:tcW w:w="3005" w:type="dxa"/>
+          </w:tcPr>
+          <w:p>
+            <w:pPr>
+              <w:rPr>
+                <w:lang w:eastAsia="en-GB"/>
+              </w:rPr>
+            </w:pPr>
+            <w:r>
+              <w:rPr>
+                <w:lang w:eastAsia="en-GB"/>
+              </w:rPr>
+              <w:t>Offset</w:t>
+            </w:r>
+          </w:p>
+        </w:tc>
+        <w:tc>
+          <w:tcPr>
+            <w:tcW w:w="3006" w:type="dxa"/>
+          </w:tcPr>
+          <w:p>
+            <w:pPr>
+              <w:rPr>
+                <w:lang w:eastAsia="en-GB"/>
+              </w:rPr>
+            </w:pPr>
+            <w:r>
+              <w:rPr>
+                <w:lang w:eastAsia="en-GB"/>
+              </w:rPr>
+              <w:t>Description</w:t>
+            </w:r>
+          </w:p>
+        </w:tc>
+      </w:tr>
+      <w:tr>
+        <w:tc>
+          <w:tcPr>
+            <w:tcW w:w="3005" w:type="dxa"/>
+          </w:tcPr>
+          <w:p>
+            <w:pPr>
+              <w:rPr>
+                <w:lang w:eastAsia="en-GB"/>
+              </w:rPr>
+            </w:pPr>
+            <w:r>
+              <w:rPr>
+                <w:lang w:eastAsia="en-GB"/>
+              </w:rPr>
+              <w:t>0x809BD70C</w:t>
+            </w:r>
+          </w:p>
+        </w:tc>
+        <w:tc>
+          <w:tcPr>
+            <w:tcW w:w="3005" w:type="dxa"/>
+          </w:tcPr>
+          <w:p>
+            <w:pPr>
+              <w:rPr>
+                <w:lang w:eastAsia="en-GB"/>
+              </w:rPr>
+            </w:pPr>
+            <w:r>
+              <w:rPr>
+                <w:lang w:eastAsia="en-GB"/>
+              </w:rPr>
+              <w:t>0x61</w:t>
+            </w:r>
+          </w:p>
+        </w:tc>
+        <w:tc>
+          <w:tcPr>
+            <w:tcW w:w="3006" w:type="dxa"/>
+          </w:tcPr>
+          <w:p>
+            <w:pPr>
+              <w:rPr>
+                <w:lang w:eastAsia="en-GB"/>
+              </w:rPr>
+            </w:pPr>
+            <w:r>
+              <w:rPr>
+                <w:lang w:eastAsia="en-GB"/>
+              </w:rPr>
+              <w:t xml:space="preserve">Moving Direction </w:t>
+            </w:r>
+          </w:p>
+          <w:p>
+            <w:pPr>
+              <w:rPr>
+                <w:lang w:eastAsia="en-GB"/>
+              </w:rPr>
+            </w:pPr>
+            <w:r>
+              <w:rPr>
+                <w:lang w:eastAsia="en-GB"/>
+              </w:rPr>
+              <w:t>(1: forward, 2: backward)</w:t>
+            </w:r>
+          </w:p>
+        </w:tc>
+      </w:tr>
+      <w:tr>
+        <w:tc>
+          <w:tcPr>
+            <w:tcW w:w="3005" w:type="dxa"/>
+          </w:tcPr>
+          <w:p>
+            <w:pPr>
+              <w:rPr>
+                <w:lang w:eastAsia="en-GB"/>
+              </w:rPr>
+            </w:pPr>
+            <w:r>
+              <w:rPr>
+                <w:lang w:eastAsia="en-GB"/>
+              </w:rPr>
+              <w:t>0x809BD70C</w:t>
+            </w:r>
+          </w:p>
+        </w:tc>
+        <w:tc>
+          <w:tcPr>
+            <w:tcW w:w="3005" w:type="dxa"/>
+          </w:tcPr>
+          <w:p>
+            <w:pPr>
+              <w:rPr>
+                <w:lang w:eastAsia="en-GB"/>
+              </w:rPr>
+            </w:pPr>
+            <w:r>
+              <w:rPr>
+                <w:lang w:eastAsia="en-GB"/>
+              </w:rPr>
+              <w:t>0x3C</w:t>
+            </w:r>
+          </w:p>
+        </w:tc>
+        <w:tc>
+          <w:tcPr>
+            <w:tcW w:w="3006" w:type="dxa"/>
+          </w:tcPr>
+          <w:p>
+            <w:pPr>
+              <w:rPr>
+                <w:lang w:eastAsia="en-GB"/>
+              </w:rPr>
+            </w:pPr>
+            <w:r>
+              <w:rPr>
+                <w:lang w:eastAsia="en-GB"/>
+              </w:rPr>
+              <w:t xml:space="preserve">Steering Direction </w:t>
+            </w:r>
+          </w:p>
+          <w:p>
+            <w:pPr>
+              <w:rPr>
+                <w:lang w:eastAsia="en-GB"/>
+              </w:rPr>
+            </w:pPr>
+            <w:r>
+              <w:rPr>
+                <w:lang w:eastAsia="en-GB"/>
+              </w:rPr>
+              <w:t>(0: left, 7: straight, 14: right)</w:t>
+            </w:r>
+          </w:p>
+        </w:tc>
+      </w:tr>
+      <w:tr>
+        <w:tc>
+          <w:tcPr>
+            <w:tcW w:w="3005" w:type="dxa"/>
+          </w:tcPr>
+          <w:p>
+            <w:pPr>
+              <w:rPr>
+                <w:lang w:eastAsia="en-GB"/>
+              </w:rPr>
+            </w:pPr>
+            <w:r>
+              <w:rPr>
+                <w:lang w:eastAsia="en-GB"/>
+              </w:rPr>
+              <w:t>0x809BD730</w:t>
+            </w:r>
+          </w:p>
+        </w:tc>
+        <w:tc>
+          <w:tcPr>
+            <w:tcW w:w="3005" w:type="dxa"/>
+          </w:tcPr>
+          <w:p>
+            <w:pPr>
+              <w:rPr>
+                <w:lang w:eastAsia="en-GB"/>
+              </w:rPr>
+            </w:pPr>
+            <w:r>
+              <w:rPr>
+                <w:lang w:eastAsia="en-GB"/>
+              </w:rPr>
+              <w:t>0xF8</w:t>
+            </w:r>
+          </w:p>
+        </w:tc>
+        <w:tc>
+          <w:tcPr>
+            <w:tcW w:w="3006" w:type="dxa"/>
+          </w:tcPr>
+          <w:p>
+            <w:pPr>
+              <w:rPr>
+                <w:lang w:eastAsia="en-GB"/>
+              </w:rPr>
+            </w:pPr>
+            <w:r>
+              <w:rPr>
+                <w:lang w:eastAsia="en-GB"/>
+              </w:rPr>
+              <w:t xml:space="preserve">Current Lap Completion </w:t>
+            </w:r>
+          </w:p>
+          <w:p>
+            <w:pPr>
+              <w:rPr>
+                <w:lang w:eastAsia="en-GB"/>
+              </w:rPr>
+            </w:pPr>
+            <w:r>
+              <w:rPr>
+                <w:lang w:eastAsia="en-GB"/>
+              </w:rPr>
+              <w:t xml:space="preserve">(float </w:t>
+            </w:r>
+            <w:r>
+              <w:rPr>
+                <w:lang w:eastAsia="en-GB"/>
+              </w:rPr>
+              <w:t>0-3)</w:t>
+            </w:r>
+          </w:p>
+        </w:tc>
+      </w:tr>
+      <w:tr>
+        <w:tc>
+          <w:tcPr>
+            <w:tcW w:w="3005" w:type="dxa"/>
+          </w:tcPr>
+          <w:p>
+            <w:pPr>
+              <w:rPr>
+                <w:lang w:eastAsia="en-GB"/>
+              </w:rPr>
+            </w:pPr>
+            <w:r>
+              <w:rPr>
+                <w:lang w:eastAsia="en-GB"/>
+              </w:rPr>
+              <w:t>0x809BD730</w:t>
+            </w:r>
+          </w:p>
+        </w:tc>
+        <w:tc>
+          <w:tcPr>
+            <w:tcW w:w="3005" w:type="dxa"/>
+          </w:tcPr>
+          <w:p>
+            <w:pPr>
+              <w:rPr>
+                <w:lang w:eastAsia="en-GB"/>
+              </w:rPr>
+            </w:pPr>
+            <w:r>
+              <w:rPr>
+                <w:lang w:eastAsia="en-GB"/>
+              </w:rPr>
+              <w:t>0x1B9</w:t>
+            </w:r>
+          </w:p>
+        </w:tc>
+        <w:tc>
+          <w:tcPr>
+            <w:tcW w:w="3006" w:type="dxa"/>
+          </w:tcPr>
+          <w:p>
+            <w:pPr>
+              <w:rPr>
+                <w:lang w:eastAsia="en-GB"/>
+              </w:rPr>
+            </w:pPr>
+            <w:r>
+              <w:rPr>
+                <w:lang w:eastAsia="en-GB"/>
+              </w:rPr>
+              <w:t>Minutes</w:t>
+            </w:r>
+          </w:p>
+        </w:tc>
+      </w:tr>
+      <w:tr>
+        <w:tc>
+          <w:tcPr>
+            <w:tcW w:w="3005" w:type="dxa"/>
+          </w:tcPr>
+          <w:p>
+            <w:pPr>
+              <w:rPr>
+                <w:lang w:eastAsia="en-GB"/>
+              </w:rPr>
+            </w:pPr>
+            <w:r>
+              <w:rPr>
+                <w:lang w:eastAsia="en-GB"/>
+              </w:rPr>
+              <w:t>0x809BD730</w:t>
+            </w:r>
+          </w:p>
+        </w:tc>
+        <w:tc>
+          <w:tcPr>
+            <w:tcW w:w="3005" w:type="dxa"/>
+          </w:tcPr>
+          <w:p>
+            <w:pPr>
+              <w:rPr>
+                <w:lang w:eastAsia="en-GB"/>
+              </w:rPr>
+            </w:pPr>
+            <w:r>
+              <w:rPr>
+                <w:lang w:eastAsia="en-GB"/>
+              </w:rPr>
+              <w:t>0x1BA</w:t>
+            </w:r>
+          </w:p>
+        </w:tc>
+        <w:tc>
+          <w:tcPr>
+            <w:tcW w:w="3006" w:type="dxa"/>
+          </w:tcPr>
+          <w:p>
+            <w:pPr>
+              <w:rPr>
+                <w:lang w:eastAsia="en-GB"/>
+              </w:rPr>
+            </w:pPr>
+            <w:r>
+              <w:rPr>
+                <w:lang w:eastAsia="en-GB"/>
+              </w:rPr>
+              <w:t>Seconds</w:t>
+            </w:r>
+          </w:p>
+        </w:tc>
+      </w:tr>
+      <w:tr>
+        <w:tc>
+          <w:tcPr>
+            <w:tcW w:w="3005" w:type="dxa"/>
+          </w:tcPr>
+          <w:p>
+            <w:pPr>
+              <w:rPr>
+                <w:lang w:eastAsia="en-GB"/>
+              </w:rPr>
+            </w:pPr>
+            <w:r>
+              <w:rPr>
+                <w:lang w:eastAsia="en-GB"/>
+              </w:rPr>
+              <w:t>0x809BD730</w:t>
+            </w:r>
+          </w:p>
+        </w:tc>
+        <w:tc>
+          <w:tcPr>
+            <w:tcW w:w="3005" w:type="dxa"/>
+          </w:tcPr>
+          <w:p>
+            <w:pPr>
+              <w:rPr>
+                <w:lang w:eastAsia="en-GB"/>
+              </w:rPr>
+            </w:pPr>
+            <w:r>
+              <w:rPr>
+                <w:lang w:eastAsia="en-GB"/>
+              </w:rPr>
+              <w:t>0x1BC</w:t>
+            </w:r>
+          </w:p>
+        </w:tc>
+        <w:tc>
+          <w:tcPr>
+            <w:tcW w:w="3006" w:type="dxa"/>
+          </w:tcPr>
+          <w:p>
+            <w:pPr>
+              <w:rPr>
+                <w:lang w:eastAsia="en-GB"/>
+              </w:rPr>
+            </w:pPr>
+            <w:proofErr w:type="gramStart"/>
+            <w:r>
+              <w:rPr>
+                <w:lang w:eastAsia="en-GB"/>
+              </w:rPr>
+              <w:t>Third-Seconds</w:t>
+            </w:r>
+            <w:proofErr w:type="gramEnd"/>
+          </w:p>
+        </w:tc>
+      </w:tr>
+      <w:tr>
+        <w:tc>
+          <w:tcPr>
+            <w:tcW w:w="3005" w:type="dxa"/>
+          </w:tcPr>
+          <w:p>
+            <w:pPr>
+              <w:rPr>
+                <w:lang w:eastAsia="en-GB"/>
+              </w:rPr>
+            </w:pPr>
+            <w:r>
+              <w:rPr>
+                <w:lang w:eastAsia="en-GB"/>
+              </w:rPr>
+              <w:t>0x809C2EF8</w:t>
+            </w:r>
+          </w:p>
+        </w:tc>
+        <w:tc>
+          <w:tcPr>
+            <w:tcW w:w="3005" w:type="dxa"/>
+          </w:tcPr>
+          <w:p>
+            <w:pPr>
+              <w:rPr>
+                <w:lang w:eastAsia="en-GB"/>
+              </w:rPr>
+            </w:pPr>
+            <w:r>
+              <w:rPr>
+                <w:lang w:eastAsia="en-GB"/>
+              </w:rPr>
+              <w:t>0x40 + 0x0</w:t>
+            </w:r>
+          </w:p>
+        </w:tc>
+        <w:tc>
+          <w:tcPr>
+            <w:tcW w:w="3006" w:type="dxa"/>
+          </w:tcPr>
+          <w:p>
+            <w:pPr>
+              <w:rPr>
+                <w:lang w:eastAsia="en-GB"/>
+              </w:rPr>
+            </w:pPr>
+            <w:r>
+              <w:rPr>
+                <w:lang w:eastAsia="en-GB"/>
+              </w:rPr>
+              <w:t>X Position (float)</w:t>
+            </w:r>
+          </w:p>
+        </w:tc>
+      </w:tr>
+      <w:tr>
+        <w:tc>
+          <w:tcPr>
+            <w:tcW w:w="3005" w:type="dxa"/>
+          </w:tcPr>
+          <w:p>
+            <w:pPr>
+              <w:rPr>
+                <w:lang w:eastAsia="en-GB"/>
+              </w:rPr>
+            </w:pPr>
+            <w:r>
+              <w:rPr>
+                <w:lang w:eastAsia="en-GB"/>
+              </w:rPr>
+              <w:t>0x809C2EF8</w:t>
+            </w:r>
+          </w:p>
+        </w:tc>
+        <w:tc>
+          <w:tcPr>
+            <w:tcW w:w="3005" w:type="dxa"/>
+          </w:tcPr>
+          <w:p>
+            <w:pPr>
+              <w:rPr>
+                <w:lang w:eastAsia="en-GB"/>
+              </w:rPr>
+            </w:pPr>
+            <w:r>
+              <w:rPr>
+                <w:lang w:eastAsia="en-GB"/>
+              </w:rPr>
+              <w:t>0x40 + 0x4</w:t>
+            </w:r>
+          </w:p>
+        </w:tc>
+        <w:tc>
+          <w:tcPr>
+            <w:tcW w:w="3006" w:type="dxa"/>
+          </w:tcPr>
+          <w:p>
+            <w:pPr>
+              <w:rPr>
+                <w:lang w:eastAsia="en-GB"/>
+              </w:rPr>
+            </w:pPr>
+            <w:r>
+              <w:rPr>
+                <w:lang w:eastAsia="en-GB"/>
+              </w:rPr>
+              <w:t>Y Position (float)</w:t>
+            </w:r>
+          </w:p>
+        </w:tc>
+      </w:tr>
+      <w:tr>
+        <w:tc>
+          <w:tcPr>
+            <w:tcW w:w="3005" w:type="dxa"/>
+          </w:tcPr>
+          <w:p>
+            <w:pPr>
+              <w:rPr>
+                <w:lang w:eastAsia="en-GB"/>
+              </w:rPr>
+            </w:pPr>
+            <w:r>
+              <w:rPr>
+                <w:lang w:eastAsia="en-GB"/>
+              </w:rPr>
+              <w:t>0x809C2EF8</w:t>
+            </w:r>
+          </w:p>
+        </w:tc>
+        <w:tc>
+          <w:tcPr>
+            <w:tcW w:w="3005" w:type="dxa"/>
+          </w:tcPr>
+          <w:p>
+            <w:pPr>
+              <w:rPr>
+                <w:lang w:eastAsia="en-GB"/>
+              </w:rPr>
+            </w:pPr>
+            <w:r>
+              <w:rPr>
+                <w:lang w:eastAsia="en-GB"/>
+              </w:rPr>
+              <w:t>0x40 + 0x8</w:t>
+            </w:r>
+          </w:p>
+        </w:tc>
+        <w:tc>
+          <w:tcPr>
+            <w:tcW w:w="3006" w:type="dxa"/>
+          </w:tcPr>
+          <w:p>
+            <w:pPr>
+              <w:rPr>
+                <w:lang w:eastAsia="en-GB"/>
+              </w:rPr>
+            </w:pPr>
+            <w:r>
+              <w:rPr>
+                <w:lang w:eastAsia="en-GB"/>
+              </w:rPr>
+              <w:t>Z Position (float)</w:t>
+            </w:r>
+          </w:p>
+        </w:tc>
+      </w:tr>
+    </w:tbl>
+    <w:p>
+      <w:pPr>
+        <w:rPr>
+          <w:lang w:eastAsia="en-GB"/>
+        </w:rPr>
+      </w:pPr>
+    </w:p>
+    <w:p>
+      <w:pPr>
+        <w:rPr>
+          <w:lang w:eastAsia="en-GB"/>
+        </w:rPr>
+      </w:pPr>
+      <w:r>
+        <w:rPr>
+          <w:lang w:eastAsia="en-GB"/>
+        </w:rPr>
+        <w:t xml:space="preserve">Source - </w:t>
+      </w:r>
+      <w:hyperlink r:id="rId6" w:history="1">
+        <w:r>
+          <w:rPr>
+            <w:rStyle w:val="Hyperlink"/>
+            <w:lang w:eastAsia="en-GB"/>
+          </w:rPr>
+          <w:t>https://github.com/JackWBoynton/mariokart-rl/README.md</w:t>
+        </w:r>
+      </w:hyperlink>
     </w:p>
     <w:sectPr>
       <w:pgSz w:w="11906" w:h="16838"/>
@@ -1745,6 +2407,25 @@
       <w:shd w:val="clear" w:color="auto" w:fill="E1DFDD"/>
     </w:rPr>
   </w:style>
+  <w:style w:type="table" w:styleId="TableGrid">
+    <w:name w:val="Table Grid"/>
+    <w:basedOn w:val="TableNormal"/>
+    <w:uiPriority w:val="39"/>
+    <w:rsid w:val="006C001D"/>
+    <w:pPr>
+      <w:spacing w:after="0" w:line="240" w:lineRule="auto"/>
+    </w:pPr>
+    <w:tblPr>
+      <w:tblBorders>
+        <w:top w:val="single" w:sz="4" w:space="0" w:color="auto"/>
+        <w:left w:val="single" w:sz="4" w:space="0" w:color="auto"/>
+        <w:bottom w:val="single" w:sz="4" w:space="0" w:color="auto"/>
+        <w:right w:val="single" w:sz="4" w:space="0" w:color="auto"/>
+        <w:insideH w:val="single" w:sz="4" w:space="0" w:color="auto"/>
+        <w:insideV w:val="single" w:sz="4" w:space="0" w:color="auto"/>
+      </w:tblBorders>
+    </w:tblPr>
+  </w:style>
 </w:styles>
 </file>
 

</xml_diff>

<commit_message>
Continued writeup, added a few general sidenotes
</commit_message>
<xml_diff>
--- a/Project Notes.docx
+++ b/Project Notes.docx
@@ -1412,6 +1412,7 @@
     <w:p>
       <w:pPr>
         <w:rPr>
+          <w:rStyle w:val="Hyperlink"/>
           <w:lang w:eastAsia="en-GB"/>
         </w:rPr>
       </w:pPr>
@@ -1430,6 +1431,88 @@
           <w:t>https://github.com/JackWBoynton/mariokart-rl/README.md</w:t>
         </w:r>
       </w:hyperlink>
+    </w:p>
+    <w:p>
+      <w:pPr>
+        <w:rPr>
+          <w:rStyle w:val="Hyperlink"/>
+          <w:lang w:eastAsia="en-GB"/>
+        </w:rPr>
+      </w:pPr>
+    </w:p>
+    <w:p>
+      <w:pPr>
+        <w:rPr>
+          <w:lang w:eastAsia="en-GB"/>
+        </w:rPr>
+      </w:pPr>
+      <w:r>
+        <w:rPr>
+          <w:lang w:eastAsia="en-GB"/>
+        </w:rPr>
+        <w:t xml:space="preserve">Dolphin </w:t>
+      </w:r>
+      <w:proofErr w:type="gramStart"/>
+      <w:r>
+        <w:rPr>
+          <w:lang w:eastAsia="en-GB"/>
+        </w:rPr>
+        <w:t>Config :</w:t>
+      </w:r>
+      <w:proofErr w:type="gramEnd"/>
+      <w:r>
+        <w:rPr>
+          <w:lang w:eastAsia="en-GB"/>
+        </w:rPr>
+        <w:t xml:space="preserve"> GFX.ini -&gt; Added `</w:t>
+      </w:r>
+      <w:proofErr w:type="spellStart"/>
+      <w:r>
+        <w:rPr>
+          <w:lang w:eastAsia="en-GB"/>
+        </w:rPr>
+        <w:t>DumpFramesAsImages</w:t>
+      </w:r>
+      <w:proofErr w:type="spellEnd"/>
+      <w:r>
+        <w:rPr>
+          <w:lang w:eastAsia="en-GB"/>
+        </w:rPr>
+        <w:t xml:space="preserve"> = True</w:t>
+      </w:r>
+      <w:r>
+        <w:rPr>
+          <w:lang w:eastAsia="en-GB"/>
+        </w:rPr>
+        <w:t>` in `[Settings]`</w:t>
+      </w:r>
+    </w:p>
+    <w:p>
+      <w:pPr>
+        <w:rPr>
+          <w:lang w:eastAsia="en-GB"/>
+        </w:rPr>
+      </w:pPr>
+      <w:r>
+        <w:rPr>
+          <w:lang w:eastAsia="en-GB"/>
+        </w:rPr>
+        <w:t>Installed Tesseract OCR Engine</w:t>
+      </w:r>
+      <w:r>
+        <w:rPr>
+          <w:lang w:eastAsia="en-GB"/>
+        </w:rPr>
+        <w:tab/>
+      </w:r>
+      <w:proofErr w:type="gramStart"/>
+      <w:r>
+        <w:rPr>
+          <w:lang w:eastAsia="en-GB"/>
+        </w:rPr>
+        <w:t>https://github.com/tesseract-ocr/tesseract</w:t>
+      </w:r>
+      <w:proofErr w:type="gramEnd"/>
     </w:p>
     <w:sectPr>
       <w:pgSz w:w="11906" w:h="16838"/>
@@ -2336,7 +2419,6 @@
   <w:style w:type="character" w:default="1" w:styleId="DefaultParagraphFont">
     <w:name w:val="Default Paragraph Font"/>
     <w:uiPriority w:val="1"/>
-    <w:semiHidden/>
     <w:unhideWhenUsed/>
   </w:style>
   <w:style w:type="table" w:default="1" w:styleId="TableNormal">

</xml_diff>

<commit_message>
Made minor changes to OCR script and tested new images
</commit_message>
<xml_diff>
--- a/Project Notes.docx
+++ b/Project Notes.docx
@@ -1486,6 +1486,48 @@
         </w:rPr>
         <w:t>` in `[Settings]`</w:t>
       </w:r>
+    </w:p>
+    <w:p>
+      <w:pPr>
+        <w:rPr>
+          <w:lang w:eastAsia="en-GB"/>
+        </w:rPr>
+      </w:pPr>
+      <w:r>
+        <w:rPr>
+          <w:lang w:eastAsia="en-GB"/>
+        </w:rPr>
+        <w:tab/>
+      </w:r>
+      <w:r>
+        <w:rPr>
+          <w:lang w:eastAsia="en-GB"/>
+        </w:rPr>
+        <w:tab/>
+        <w:t xml:space="preserve">: Added hotkeys for frame </w:t>
+      </w:r>
+      <w:proofErr w:type="gramStart"/>
+      <w:r>
+        <w:rPr>
+          <w:lang w:eastAsia="en-GB"/>
+        </w:rPr>
+        <w:t>advancing,</w:t>
+      </w:r>
+      <w:proofErr w:type="gramEnd"/>
+      <w:r>
+        <w:rPr>
+          <w:lang w:eastAsia="en-GB"/>
+        </w:rPr>
+        <w:t xml:space="preserve"> learning can run independent of game framerate. Can be done not in real </w:t>
+      </w:r>
+      <w:proofErr w:type="gramStart"/>
+      <w:r>
+        <w:rPr>
+          <w:lang w:eastAsia="en-GB"/>
+        </w:rPr>
+        <w:t>time</w:t>
+      </w:r>
+      <w:proofErr w:type="gramEnd"/>
     </w:p>
     <w:p>
       <w:pPr>

</xml_diff>

<commit_message>
Added information on frame-by-frame approach
</commit_message>
<xml_diff>
--- a/Project Notes.docx
+++ b/Project Notes.docx
@@ -59,21 +59,8 @@
           <w:lang w:eastAsia="en-GB"/>
           <w14:ligatures w14:val="none"/>
         </w:rPr>
-        <w:t xml:space="preserve">Hierarchical reinforcement learning for self‐driving decision‐making without reliance on labelled driving </w:t>
-      </w:r>
-      <w:proofErr w:type="gramStart"/>
-      <w:r>
-        <w:rPr>
-          <w:rFonts w:ascii="Segoe UI" w:eastAsia="Times New Roman" w:hAnsi="Segoe UI" w:cs="Segoe UI"/>
-          <w:kern w:val="0"/>
-          <w:sz w:val="20"/>
-          <w:szCs w:val="20"/>
-          <w:lang w:eastAsia="en-GB"/>
-          <w14:ligatures w14:val="none"/>
-        </w:rPr>
-        <w:t>data</w:t>
-      </w:r>
-      <w:proofErr w:type="gramEnd"/>
+        <w:t>Hierarchical reinforcement learning for self‐driving decision‐making without reliance on labelled driving data</w:t>
+      </w:r>
     </w:p>
     <w:p>
       <w:pPr>
@@ -128,21 +115,8 @@
           <w:lang w:eastAsia="en-GB"/>
           <w14:ligatures w14:val="none"/>
         </w:rPr>
-        <w:t xml:space="preserve">APRL – Asynchronous Parallel RL – Each learner has own policy network, average is taken at each iteration, learners synchronise form shared network before making new </w:t>
-      </w:r>
-      <w:proofErr w:type="gramStart"/>
-      <w:r>
-        <w:rPr>
-          <w:rFonts w:ascii="Segoe UI" w:eastAsia="Times New Roman" w:hAnsi="Segoe UI" w:cs="Segoe UI"/>
-          <w:kern w:val="0"/>
-          <w:sz w:val="20"/>
-          <w:szCs w:val="20"/>
-          <w:lang w:eastAsia="en-GB"/>
-          <w14:ligatures w14:val="none"/>
-        </w:rPr>
-        <w:t>decisions</w:t>
-      </w:r>
-      <w:proofErr w:type="gramEnd"/>
+        <w:t>APRL – Asynchronous Parallel RL – Each learner has own policy network, average is taken at each iteration, learners synchronise form shared network before making new decisions</w:t>
+      </w:r>
     </w:p>
     <w:p>
       <w:pPr>
@@ -451,116 +425,53 @@
           <w:lang w:eastAsia="en-GB"/>
           <w14:ligatures w14:val="none"/>
         </w:rPr>
-        <w:t xml:space="preserve">Was using python 3.12, needed Descartes package -&gt; Pillow -&gt; </w:t>
-      </w:r>
-      <w:proofErr w:type="spellStart"/>
-      <w:r>
-        <w:rPr>
-          <w:rFonts w:ascii="Segoe UI" w:eastAsia="Times New Roman" w:hAnsi="Segoe UI" w:cs="Segoe UI"/>
-          <w:kern w:val="0"/>
-          <w:sz w:val="20"/>
-          <w:szCs w:val="20"/>
-          <w:lang w:eastAsia="en-GB"/>
-          <w14:ligatures w14:val="none"/>
-        </w:rPr>
-        <w:t>zlib</w:t>
-      </w:r>
-      <w:proofErr w:type="spellEnd"/>
-      <w:r>
-        <w:rPr>
-          <w:rFonts w:ascii="Segoe UI" w:eastAsia="Times New Roman" w:hAnsi="Segoe UI" w:cs="Segoe UI"/>
-          <w:kern w:val="0"/>
-          <w:sz w:val="20"/>
-          <w:szCs w:val="20"/>
-          <w:lang w:eastAsia="en-GB"/>
-          <w14:ligatures w14:val="none"/>
-        </w:rPr>
-        <w:t>.</w:t>
-      </w:r>
-    </w:p>
-    <w:p>
-      <w:pPr>
-        <w:rPr>
-          <w:rFonts w:ascii="Segoe UI" w:eastAsia="Times New Roman" w:hAnsi="Segoe UI" w:cs="Segoe UI"/>
-          <w:kern w:val="0"/>
-          <w:sz w:val="20"/>
-          <w:szCs w:val="20"/>
-          <w:lang w:eastAsia="en-GB"/>
-          <w14:ligatures w14:val="none"/>
-        </w:rPr>
-      </w:pPr>
-      <w:proofErr w:type="spellStart"/>
-      <w:r>
-        <w:rPr>
-          <w:rFonts w:ascii="Segoe UI" w:eastAsia="Times New Roman" w:hAnsi="Segoe UI" w:cs="Segoe UI"/>
-          <w:kern w:val="0"/>
-          <w:sz w:val="20"/>
-          <w:szCs w:val="20"/>
-          <w:lang w:eastAsia="en-GB"/>
-          <w14:ligatures w14:val="none"/>
-        </w:rPr>
-        <w:t>Zlib</w:t>
-      </w:r>
-      <w:proofErr w:type="spellEnd"/>
-      <w:r>
-        <w:rPr>
-          <w:rFonts w:ascii="Segoe UI" w:eastAsia="Times New Roman" w:hAnsi="Segoe UI" w:cs="Segoe UI"/>
-          <w:kern w:val="0"/>
-          <w:sz w:val="20"/>
-          <w:szCs w:val="20"/>
-          <w:lang w:eastAsia="en-GB"/>
-          <w14:ligatures w14:val="none"/>
-        </w:rPr>
-        <w:t xml:space="preserve"> not recognised by pip, tried .exe install, that didn’t work. </w:t>
-      </w:r>
-    </w:p>
-    <w:p>
-      <w:pPr>
-        <w:rPr>
-          <w:rFonts w:ascii="Segoe UI" w:eastAsia="Times New Roman" w:hAnsi="Segoe UI" w:cs="Segoe UI"/>
-          <w:kern w:val="0"/>
-          <w:sz w:val="20"/>
-          <w:szCs w:val="20"/>
-          <w:lang w:eastAsia="en-GB"/>
-          <w14:ligatures w14:val="none"/>
-        </w:rPr>
-      </w:pPr>
-      <w:proofErr w:type="gramStart"/>
-      <w:r>
-        <w:rPr>
-          <w:rFonts w:ascii="Segoe UI" w:eastAsia="Times New Roman" w:hAnsi="Segoe UI" w:cs="Segoe UI"/>
-          <w:kern w:val="0"/>
-          <w:sz w:val="20"/>
-          <w:szCs w:val="20"/>
-          <w:lang w:eastAsia="en-GB"/>
-          <w14:ligatures w14:val="none"/>
-        </w:rPr>
-        <w:t>Found .</w:t>
-      </w:r>
-      <w:proofErr w:type="spellStart"/>
-      <w:r>
-        <w:rPr>
-          <w:rFonts w:ascii="Segoe UI" w:eastAsia="Times New Roman" w:hAnsi="Segoe UI" w:cs="Segoe UI"/>
-          <w:kern w:val="0"/>
-          <w:sz w:val="20"/>
-          <w:szCs w:val="20"/>
-          <w:lang w:eastAsia="en-GB"/>
-          <w14:ligatures w14:val="none"/>
-        </w:rPr>
-        <w:t>whl</w:t>
-      </w:r>
-      <w:proofErr w:type="spellEnd"/>
-      <w:proofErr w:type="gramEnd"/>
-      <w:r>
-        <w:rPr>
-          <w:rFonts w:ascii="Segoe UI" w:eastAsia="Times New Roman" w:hAnsi="Segoe UI" w:cs="Segoe UI"/>
-          <w:kern w:val="0"/>
-          <w:sz w:val="20"/>
-          <w:szCs w:val="20"/>
-          <w:lang w:eastAsia="en-GB"/>
-          <w14:ligatures w14:val="none"/>
-        </w:rPr>
-        <w:t xml:space="preserve"> archived package at </w:t>
+        <w:t>Was using python 3.12, needed Descartes package -&gt; Pillow -&gt; zlib.</w:t>
+      </w:r>
+    </w:p>
+    <w:p>
+      <w:pPr>
+        <w:rPr>
+          <w:rFonts w:ascii="Segoe UI" w:eastAsia="Times New Roman" w:hAnsi="Segoe UI" w:cs="Segoe UI"/>
+          <w:kern w:val="0"/>
+          <w:sz w:val="20"/>
+          <w:szCs w:val="20"/>
+          <w:lang w:eastAsia="en-GB"/>
+          <w14:ligatures w14:val="none"/>
+        </w:rPr>
+      </w:pPr>
+      <w:r>
+        <w:rPr>
+          <w:rFonts w:ascii="Segoe UI" w:eastAsia="Times New Roman" w:hAnsi="Segoe UI" w:cs="Segoe UI"/>
+          <w:kern w:val="0"/>
+          <w:sz w:val="20"/>
+          <w:szCs w:val="20"/>
+          <w:lang w:eastAsia="en-GB"/>
+          <w14:ligatures w14:val="none"/>
+        </w:rPr>
+        <w:t xml:space="preserve">Zlib not recognised by pip, tried .exe install, that didn’t work. </w:t>
+      </w:r>
+    </w:p>
+    <w:p>
+      <w:pPr>
+        <w:rPr>
+          <w:rFonts w:ascii="Segoe UI" w:eastAsia="Times New Roman" w:hAnsi="Segoe UI" w:cs="Segoe UI"/>
+          <w:kern w:val="0"/>
+          <w:sz w:val="20"/>
+          <w:szCs w:val="20"/>
+          <w:lang w:eastAsia="en-GB"/>
+          <w14:ligatures w14:val="none"/>
+        </w:rPr>
+      </w:pPr>
+      <w:r>
+        <w:rPr>
+          <w:rFonts w:ascii="Segoe UI" w:eastAsia="Times New Roman" w:hAnsi="Segoe UI" w:cs="Segoe UI"/>
+          <w:kern w:val="0"/>
+          <w:sz w:val="20"/>
+          <w:szCs w:val="20"/>
+          <w:lang w:eastAsia="en-GB"/>
+          <w14:ligatures w14:val="none"/>
+        </w:rPr>
+        <w:t xml:space="preserve">Found .whl archived package at </w:t>
       </w:r>
       <w:hyperlink r:id="rId5" w:anchor="pillow" w:history="1">
         <w:r>
@@ -643,21 +554,8 @@
           <w:lang w:eastAsia="en-GB"/>
           <w14:ligatures w14:val="none"/>
         </w:rPr>
-        <w:t xml:space="preserve">Installed pillow package on </w:t>
-      </w:r>
-      <w:proofErr w:type="gramStart"/>
-      <w:r>
-        <w:rPr>
-          <w:rFonts w:ascii="Segoe UI" w:eastAsia="Times New Roman" w:hAnsi="Segoe UI" w:cs="Segoe UI"/>
-          <w:kern w:val="0"/>
-          <w:sz w:val="20"/>
-          <w:szCs w:val="20"/>
-          <w:lang w:eastAsia="en-GB"/>
-          <w14:ligatures w14:val="none"/>
-        </w:rPr>
-        <w:t>3.11</w:t>
-      </w:r>
-      <w:proofErr w:type="gramEnd"/>
+        <w:t>Installed pillow package on 3.11</w:t>
+      </w:r>
     </w:p>
     <w:p>
       <w:pPr>
@@ -702,64 +600,34 @@
         <w:rPr>
           <w:lang w:eastAsia="en-GB"/>
         </w:rPr>
-        <w:t xml:space="preserve">As I will be using a different </w:t>
-      </w:r>
-      <w:proofErr w:type="gramStart"/>
-      <w:r>
-        <w:rPr>
-          <w:lang w:eastAsia="en-GB"/>
-        </w:rPr>
-        <w:t>approach</w:t>
-      </w:r>
-      <w:proofErr w:type="gramEnd"/>
-      <w:r>
-        <w:rPr>
-          <w:lang w:eastAsia="en-GB"/>
-        </w:rPr>
-        <w:t xml:space="preserve"> so these trajectories are not as necessary</w:t>
-      </w:r>
-    </w:p>
-    <w:p>
-      <w:pPr>
-        <w:rPr>
-          <w:lang w:eastAsia="en-GB"/>
-        </w:rPr>
-      </w:pPr>
-      <w:r>
-        <w:rPr>
-          <w:lang w:eastAsia="en-GB"/>
-        </w:rPr>
-        <w:t>Removed all references to trajectories in state-</w:t>
-      </w:r>
-      <w:proofErr w:type="gramStart"/>
-      <w:r>
-        <w:rPr>
-          <w:lang w:eastAsia="en-GB"/>
-        </w:rPr>
-        <w:t>handler</w:t>
-      </w:r>
-      <w:proofErr w:type="gramEnd"/>
-    </w:p>
-    <w:p>
-      <w:pPr>
-        <w:rPr>
-          <w:lang w:eastAsia="en-GB"/>
-        </w:rPr>
-      </w:pPr>
-      <w:r>
-        <w:rPr>
-          <w:lang w:eastAsia="en-GB"/>
-        </w:rPr>
-        <w:t xml:space="preserve">Removed Pangolin </w:t>
-      </w:r>
-      <w:proofErr w:type="gramStart"/>
-      <w:r>
-        <w:rPr>
-          <w:lang w:eastAsia="en-GB"/>
-        </w:rPr>
-        <w:t>visualiser</w:t>
-      </w:r>
-      <w:proofErr w:type="gramEnd"/>
+        <w:t>As I will be using a different approach so these trajectories are not as necessary</w:t>
+      </w:r>
+    </w:p>
+    <w:p>
+      <w:pPr>
+        <w:rPr>
+          <w:lang w:eastAsia="en-GB"/>
+        </w:rPr>
+      </w:pPr>
+      <w:r>
+        <w:rPr>
+          <w:lang w:eastAsia="en-GB"/>
+        </w:rPr>
+        <w:t>Removed all references to trajectories in state-handler</w:t>
+      </w:r>
+    </w:p>
+    <w:p>
+      <w:pPr>
+        <w:rPr>
+          <w:lang w:eastAsia="en-GB"/>
+        </w:rPr>
+      </w:pPr>
+      <w:r>
+        <w:rPr>
+          <w:lang w:eastAsia="en-GB"/>
+        </w:rPr>
+        <w:t>Removed Pangolin visualiser</w:t>
+      </w:r>
     </w:p>
     <w:p>
       <w:pPr>
@@ -1222,14 +1090,12 @@
                 <w:lang w:eastAsia="en-GB"/>
               </w:rPr>
             </w:pPr>
-            <w:proofErr w:type="gramStart"/>
             <w:r>
               <w:rPr>
                 <w:lang w:eastAsia="en-GB"/>
               </w:rPr>
               <w:t>Third-Seconds</w:t>
             </w:r>
-            <w:proofErr w:type="gramEnd"/>
           </w:p>
         </w:tc>
       </w:tr>
@@ -1450,35 +1316,13 @@
         <w:rPr>
           <w:lang w:eastAsia="en-GB"/>
         </w:rPr>
-        <w:t xml:space="preserve">Dolphin </w:t>
-      </w:r>
-      <w:proofErr w:type="gramStart"/>
-      <w:r>
-        <w:rPr>
-          <w:lang w:eastAsia="en-GB"/>
-        </w:rPr>
-        <w:t>Config :</w:t>
-      </w:r>
-      <w:proofErr w:type="gramEnd"/>
-      <w:r>
-        <w:rPr>
-          <w:lang w:eastAsia="en-GB"/>
-        </w:rPr>
-        <w:t xml:space="preserve"> GFX.ini -&gt; Added `</w:t>
-      </w:r>
-      <w:proofErr w:type="spellStart"/>
-      <w:r>
-        <w:rPr>
-          <w:lang w:eastAsia="en-GB"/>
-        </w:rPr>
-        <w:t>DumpFramesAsImages</w:t>
-      </w:r>
-      <w:proofErr w:type="spellEnd"/>
-      <w:r>
-        <w:rPr>
-          <w:lang w:eastAsia="en-GB"/>
-        </w:rPr>
-        <w:t xml:space="preserve"> = True</w:t>
+        <w:t>Dolphin Config : GFX.ini -&gt; Added `</w:t>
+      </w:r>
+      <w:r>
+        <w:rPr>
+          <w:lang w:eastAsia="en-GB"/>
+        </w:rPr>
+        <w:t>DumpFramesAsImages = True</w:t>
       </w:r>
       <w:r>
         <w:rPr>
@@ -1504,30 +1348,8 @@
           <w:lang w:eastAsia="en-GB"/>
         </w:rPr>
         <w:tab/>
-        <w:t xml:space="preserve">: Added hotkeys for frame </w:t>
-      </w:r>
-      <w:proofErr w:type="gramStart"/>
-      <w:r>
-        <w:rPr>
-          <w:lang w:eastAsia="en-GB"/>
-        </w:rPr>
-        <w:t>advancing,</w:t>
-      </w:r>
-      <w:proofErr w:type="gramEnd"/>
-      <w:r>
-        <w:rPr>
-          <w:lang w:eastAsia="en-GB"/>
-        </w:rPr>
-        <w:t xml:space="preserve"> learning can run independent of game framerate. Can be done not in real </w:t>
-      </w:r>
-      <w:proofErr w:type="gramStart"/>
-      <w:r>
-        <w:rPr>
-          <w:lang w:eastAsia="en-GB"/>
-        </w:rPr>
-        <w:t>time</w:t>
-      </w:r>
-      <w:proofErr w:type="gramEnd"/>
+        <w:t>: Added hotkeys for frame advancing, learning can run independent of game framerate. Can be done not in real time</w:t>
+      </w:r>
     </w:p>
     <w:p>
       <w:pPr>
@@ -1620,6 +1442,26 @@
           <w:lang w:eastAsia="en-GB"/>
         </w:rPr>
         <w:tab/>
+      </w:r>
+    </w:p>
+    <w:p>
+      <w:pPr>
+        <w:rPr>
+          <w:lang w:eastAsia="en-GB"/>
+        </w:rPr>
+      </w:pPr>
+    </w:p>
+    <w:p>
+      <w:pPr>
+        <w:rPr>
+          <w:lang w:eastAsia="en-GB"/>
+        </w:rPr>
+      </w:pPr>
+      <w:r>
+        <w:rPr>
+          <w:lang w:eastAsia="en-GB"/>
+        </w:rPr>
+        <w:t>If I choose to advance the emulator frame by frame to allow more time for processing, then I will need to take into account the fact that dolphin only recognises inputs during a frame change. So the input would need to be held, frame advanced, then released. This approach could be very interesting to show the process of what happens each frame.</w:t>
       </w:r>
     </w:p>
     <w:sectPr>

</xml_diff>

<commit_message>
Updated Notes: Text extraction/Symbol matching writeup
</commit_message>
<xml_diff>
--- a/Project Notes.docx
+++ b/Project Notes.docx
@@ -1301,14 +1301,6 @@
     <w:p>
       <w:pPr>
         <w:rPr>
-          <w:rStyle w:val="Hyperlink"/>
-          <w:lang w:eastAsia="en-GB"/>
-        </w:rPr>
-      </w:pPr>
-    </w:p>
-    <w:p>
-      <w:pPr>
-        <w:rPr>
           <w:lang w:eastAsia="en-GB"/>
         </w:rPr>
       </w:pPr>
@@ -1385,52 +1377,54 @@
           <w:lang w:eastAsia="en-GB"/>
         </w:rPr>
       </w:pPr>
-    </w:p>
-    <w:p>
-      <w:pPr>
-        <w:rPr>
-          <w:lang w:eastAsia="en-GB"/>
-        </w:rPr>
-      </w:pPr>
-      <w:r>
-        <w:rPr>
-          <w:lang w:eastAsia="en-GB"/>
-        </w:rPr>
-        <w:t xml:space="preserve">Funky Flame Runner </w:t>
-      </w:r>
-    </w:p>
-    <w:p>
-      <w:pPr>
-        <w:rPr>
-          <w:lang w:eastAsia="en-GB"/>
-        </w:rPr>
-      </w:pPr>
+      <w:r>
+        <w:rPr>
+          <w:lang w:eastAsia="en-GB"/>
+        </w:rPr>
+        <w:t>Funky Flame Runner</w:t>
+      </w:r>
+      <w:r>
+        <w:rPr>
+          <w:lang w:eastAsia="en-GB"/>
+        </w:rPr>
+        <w:t>:</w:t>
+      </w:r>
+      <w:r>
+        <w:rPr>
+          <w:lang w:eastAsia="en-GB"/>
+        </w:rPr>
+        <w:t xml:space="preserve"> </w:t>
+      </w:r>
+      <w:r>
+        <w:rPr>
+          <w:lang w:eastAsia="en-GB"/>
+        </w:rPr>
+        <w:t xml:space="preserve"> </w:t>
+      </w:r>
       <w:r>
         <w:rPr>
           <w:lang w:eastAsia="en-GB"/>
         </w:rPr>
         <w:t>MT = 113</w:t>
       </w:r>
-    </w:p>
-    <w:p>
-      <w:pPr>
-        <w:rPr>
-          <w:lang w:eastAsia="en-GB"/>
-        </w:rPr>
-      </w:pPr>
+      <w:r>
+        <w:rPr>
+          <w:lang w:eastAsia="en-GB"/>
+        </w:rPr>
+        <w:t xml:space="preserve"> ,</w:t>
+      </w:r>
       <w:r>
         <w:rPr>
           <w:lang w:eastAsia="en-GB"/>
         </w:rPr>
         <w:t>Wheelie = 97</w:t>
       </w:r>
-    </w:p>
-    <w:p>
-      <w:pPr>
-        <w:rPr>
-          <w:lang w:eastAsia="en-GB"/>
-        </w:rPr>
-      </w:pPr>
+      <w:r>
+        <w:rPr>
+          <w:lang w:eastAsia="en-GB"/>
+        </w:rPr>
+        <w:t xml:space="preserve"> ,</w:t>
+      </w:r>
       <w:r>
         <w:rPr>
           <w:lang w:eastAsia="en-GB"/>
@@ -1450,18 +1444,287 @@
           <w:lang w:eastAsia="en-GB"/>
         </w:rPr>
       </w:pPr>
-    </w:p>
-    <w:p>
-      <w:pPr>
-        <w:rPr>
-          <w:lang w:eastAsia="en-GB"/>
-        </w:rPr>
-      </w:pPr>
       <w:r>
         <w:rPr>
           <w:lang w:eastAsia="en-GB"/>
         </w:rPr>
         <w:t>If I choose to advance the emulator frame by frame to allow more time for processing, then I will need to take into account the fact that dolphin only recognises inputs during a frame change. So the input would need to be held, frame advanced, then released. This approach could be very interesting to show the process of what happens each frame.</w:t>
+      </w:r>
+    </w:p>
+    <w:p>
+      <w:pPr>
+        <w:pStyle w:val="Heading2"/>
+        <w:rPr>
+          <w:lang w:eastAsia="en-GB"/>
+        </w:rPr>
+      </w:pPr>
+      <w:r>
+        <w:rPr>
+          <w:lang w:eastAsia="en-GB"/>
+        </w:rPr>
+        <w:t>Gecko Codes</w:t>
+      </w:r>
+    </w:p>
+    <w:p>
+      <w:pPr>
+        <w:rPr>
+          <w:lang w:eastAsia="en-GB"/>
+        </w:rPr>
+      </w:pPr>
+      <w:r>
+        <w:rPr>
+          <w:lang w:eastAsia="en-GB"/>
+        </w:rPr>
+        <w:t>To display relevant in-game information, a gecko code is used. This is a type of cheat code that is often used by people performing TASs (Tool-Assisted Speedruns) when they need to know the exact state of the game, which will also be very useful for me. These codes are supported by the emulator and can be activated/disactivated using the GUI.</w:t>
+      </w:r>
+    </w:p>
+    <w:p>
+      <w:pPr>
+        <w:rPr>
+          <w:lang w:eastAsia="en-GB"/>
+        </w:rPr>
+      </w:pPr>
+      <w:r>
+        <w:rPr>
+          <w:lang w:eastAsia="en-GB"/>
+        </w:rPr>
+        <w:t xml:space="preserve">To process the information displayed by the </w:t>
+      </w:r>
+      <w:r>
+        <w:rPr>
+          <w:lang w:eastAsia="en-GB"/>
+        </w:rPr>
+        <w:t>‘TAS Debug Panel’ created by [</w:t>
+      </w:r>
+      <w:r>
+        <w:rPr>
+          <w:lang w:eastAsia="en-GB"/>
+        </w:rPr>
+        <w:t>Melg, stebler, Seeky, SwareJonge, kierio04, Gaberbo</w:t>
+      </w:r>
+      <w:r>
+        <w:rPr>
+          <w:lang w:eastAsia="en-GB"/>
+        </w:rPr>
+        <w:t>o]</w:t>
+      </w:r>
+      <w:r>
+        <w:rPr>
+          <w:lang w:eastAsia="en-GB"/>
+        </w:rPr>
+        <w:t>. I first tried using Tesseract-OCR text extraction. This</w:t>
+      </w:r>
+      <w:r>
+        <w:rPr>
+          <w:lang w:eastAsia="en-GB"/>
+        </w:rPr>
+        <w:t>,</w:t>
+      </w:r>
+      <w:r>
+        <w:rPr>
+          <w:lang w:eastAsia="en-GB"/>
+        </w:rPr>
+        <w:t xml:space="preserve"> </w:t>
+      </w:r>
+      <w:r>
+        <w:rPr>
+          <w:lang w:eastAsia="en-GB"/>
+        </w:rPr>
+        <w:t>however,</w:t>
+      </w:r>
+      <w:r>
+        <w:rPr>
+          <w:lang w:eastAsia="en-GB"/>
+        </w:rPr>
+        <w:t xml:space="preserve"> was unsuccessful, due to the text being a similar colour and gradient to the track. Even after </w:t>
+      </w:r>
+      <w:r>
+        <w:rPr>
+          <w:lang w:eastAsia="en-GB"/>
+        </w:rPr>
+        <w:t xml:space="preserve">grayscaling and downsampling the image, giving </w:t>
+      </w:r>
+      <w:r>
+        <w:rPr>
+          <w:color w:val="FF0000"/>
+          <w:lang w:eastAsia="en-GB"/>
+        </w:rPr>
+        <w:t xml:space="preserve">it </w:t>
+      </w:r>
+      <w:r>
+        <w:rPr>
+          <w:lang w:eastAsia="en-GB"/>
+        </w:rPr>
+        <w:t>a whitelist, and specifying the type of text to extract (single line) the results were still unsuccessful:</w:t>
+      </w:r>
+    </w:p>
+    <w:p>
+      <w:pPr>
+        <w:spacing w:after="0" w:line="240" w:lineRule="auto"/>
+        <w:rPr>
+          <w:rFonts w:ascii="Roboto" w:eastAsia="Times New Roman" w:hAnsi="Roboto" w:cs="Times New Roman"/>
+          <w:kern w:val="0"/>
+          <w:sz w:val="21"/>
+          <w:szCs w:val="21"/>
+          <w:lang w:eastAsia="en-GB"/>
+          <w14:ligatures w14:val="none"/>
+        </w:rPr>
+      </w:pPr>
+      <w:r>
+        <w:rPr>
+          <w:lang w:eastAsia="en-GB"/>
+        </w:rPr>
+        <w:t xml:space="preserve"> </w:t>
+      </w:r>
+      <w:r>
+        <w:rPr>
+          <w:rFonts w:ascii="Roboto" w:eastAsia="Times New Roman" w:hAnsi="Roboto" w:cs="Times New Roman"/>
+          <w:kern w:val="0"/>
+          <w:sz w:val="21"/>
+          <w:szCs w:val="21"/>
+          <w:lang w:eastAsia="en-GB"/>
+          <w14:ligatures w14:val="none"/>
+        </w:rPr>
+        <w:t>`$</w:t>
+      </w:r>
+    </w:p>
+    <w:p>
+      <w:pPr>
+        <w:spacing w:after="0" w:line="240" w:lineRule="auto"/>
+        <w:rPr>
+          <w:rFonts w:ascii="Roboto" w:eastAsia="Times New Roman" w:hAnsi="Roboto" w:cs="Times New Roman"/>
+          <w:kern w:val="0"/>
+          <w:sz w:val="21"/>
+          <w:szCs w:val="21"/>
+          <w:lang w:eastAsia="en-GB"/>
+          <w14:ligatures w14:val="none"/>
+        </w:rPr>
+      </w:pPr>
+      <w:r>
+        <w:rPr>
+          <w:rFonts w:ascii="Roboto" w:eastAsia="Times New Roman" w:hAnsi="Roboto" w:cs="Times New Roman"/>
+          <w:kern w:val="0"/>
+          <w:sz w:val="21"/>
+          <w:szCs w:val="21"/>
+          <w:lang w:eastAsia="en-GB"/>
+          <w14:ligatures w14:val="none"/>
+        </w:rPr>
+        <w:t>8 ee</w:t>
+      </w:r>
+      <w:r>
+        <w:rPr>
+          <w:rFonts w:ascii="Roboto" w:eastAsia="Times New Roman" w:hAnsi="Roboto" w:cs="Times New Roman"/>
+          <w:kern w:val="0"/>
+          <w:sz w:val="21"/>
+          <w:szCs w:val="21"/>
+          <w:lang w:eastAsia="en-GB"/>
+          <w14:ligatures w14:val="none"/>
+        </w:rPr>
+        <w:br/>
+        <w:t>- oO eta</w:t>
+      </w:r>
+      <w:r>
+        <w:rPr>
+          <w:rFonts w:ascii="Roboto" w:eastAsia="Times New Roman" w:hAnsi="Roboto" w:cs="Times New Roman"/>
+          <w:kern w:val="0"/>
+          <w:sz w:val="21"/>
+          <w:szCs w:val="21"/>
+          <w:lang w:eastAsia="en-GB"/>
+          <w14:ligatures w14:val="none"/>
+        </w:rPr>
+        <w:br/>
+        <w:t>8334 .°8R 3</w:t>
+      </w:r>
+      <w:r>
+        <w:rPr>
+          <w:rFonts w:ascii="Roboto" w:eastAsia="Times New Roman" w:hAnsi="Roboto" w:cs="Times New Roman"/>
+          <w:kern w:val="0"/>
+          <w:sz w:val="21"/>
+          <w:szCs w:val="21"/>
+          <w:lang w:eastAsia="en-GB"/>
+          <w14:ligatures w14:val="none"/>
+        </w:rPr>
+        <w:br/>
+        <w:t>339 Sf 2 fe</w:t>
+      </w:r>
+      <w:r>
+        <w:rPr>
+          <w:rFonts w:ascii="Roboto" w:eastAsia="Times New Roman" w:hAnsi="Roboto" w:cs="Times New Roman"/>
+          <w:kern w:val="0"/>
+          <w:sz w:val="21"/>
+          <w:szCs w:val="21"/>
+          <w:lang w:eastAsia="en-GB"/>
+          <w14:ligatures w14:val="none"/>
+        </w:rPr>
+        <w:br/>
+        <w:t>2 Soe £3 BS oO</w:t>
+      </w:r>
+      <w:r>
+        <w:rPr>
+          <w:rFonts w:ascii="Roboto" w:eastAsia="Times New Roman" w:hAnsi="Roboto" w:cs="Times New Roman"/>
+          <w:kern w:val="0"/>
+          <w:sz w:val="21"/>
+          <w:szCs w:val="21"/>
+          <w:lang w:eastAsia="en-GB"/>
+          <w14:ligatures w14:val="none"/>
+        </w:rPr>
+        <w:br/>
+        <w:t>BRSal Sage</w:t>
+      </w:r>
+      <w:r>
+        <w:rPr>
+          <w:rFonts w:ascii="Roboto" w:eastAsia="Times New Roman" w:hAnsi="Roboto" w:cs="Times New Roman"/>
+          <w:kern w:val="0"/>
+          <w:sz w:val="21"/>
+          <w:szCs w:val="21"/>
+          <w:lang w:eastAsia="en-GB"/>
+          <w14:ligatures w14:val="none"/>
+        </w:rPr>
+        <w:br/>
+        <w:t>5 SEE:</w:t>
+      </w:r>
+      <w:r>
+        <w:rPr>
+          <w:rFonts w:ascii="Roboto" w:eastAsia="Times New Roman" w:hAnsi="Roboto" w:cs="Times New Roman"/>
+          <w:kern w:val="0"/>
+          <w:sz w:val="21"/>
+          <w:szCs w:val="21"/>
+          <w:lang w:eastAsia="en-GB"/>
+          <w14:ligatures w14:val="none"/>
+        </w:rPr>
+        <w:br/>
+        <w:t>papeo cee |`</w:t>
+      </w:r>
+    </w:p>
+    <w:p>
+      <w:pPr>
+        <w:spacing w:after="0" w:line="240" w:lineRule="auto"/>
+        <w:rPr>
+          <w:lang w:eastAsia="en-GB"/>
+        </w:rPr>
+      </w:pPr>
+      <w:r>
+        <w:rPr>
+          <w:rFonts w:ascii="Roboto" w:eastAsia="Times New Roman" w:hAnsi="Roboto" w:cs="Times New Roman"/>
+          <w:kern w:val="0"/>
+          <w:sz w:val="21"/>
+          <w:szCs w:val="21"/>
+          <w:lang w:eastAsia="en-GB"/>
+          <w14:ligatures w14:val="none"/>
+        </w:rPr>
+        <w:lastRenderedPageBreak/>
+        <w:t>After consulting the documentation for any other configuration options and being unsuccessful, I consulted the forums, where it was suggested that</w:t>
+      </w:r>
+      <w:r>
+        <w:rPr>
+          <w:rFonts w:ascii="Roboto" w:eastAsia="Times New Roman" w:hAnsi="Roboto" w:cs="Times New Roman"/>
+          <w:kern w:val="0"/>
+          <w:sz w:val="21"/>
+          <w:szCs w:val="21"/>
+          <w:lang w:eastAsia="en-GB"/>
+          <w14:ligatures w14:val="none"/>
+        </w:rPr>
+        <w:t xml:space="preserve"> I use an OpenCV and a symbol matching approach, as the set of characters is small and predefined.</w:t>
       </w:r>
     </w:p>
     <w:sectPr>

</xml_diff>

<commit_message>
Added potential classes to notes
</commit_message>
<xml_diff>
--- a/Project Notes.docx
+++ b/Project Notes.docx
@@ -59,8 +59,21 @@
           <w:lang w:eastAsia="en-GB"/>
           <w14:ligatures w14:val="none"/>
         </w:rPr>
-        <w:t>Hierarchical reinforcement learning for self‐driving decision‐making without reliance on labelled driving data</w:t>
-      </w:r>
+        <w:t xml:space="preserve">Hierarchical reinforcement learning for self‐driving decision‐making without reliance on labelled driving </w:t>
+      </w:r>
+      <w:proofErr w:type="gramStart"/>
+      <w:r>
+        <w:rPr>
+          <w:rFonts w:ascii="Segoe UI" w:eastAsia="Times New Roman" w:hAnsi="Segoe UI" w:cs="Segoe UI"/>
+          <w:kern w:val="0"/>
+          <w:sz w:val="20"/>
+          <w:szCs w:val="20"/>
+          <w:lang w:eastAsia="en-GB"/>
+          <w14:ligatures w14:val="none"/>
+        </w:rPr>
+        <w:t>data</w:t>
+      </w:r>
+      <w:proofErr w:type="gramEnd"/>
     </w:p>
     <w:p>
       <w:pPr>
@@ -115,8 +128,21 @@
           <w:lang w:eastAsia="en-GB"/>
           <w14:ligatures w14:val="none"/>
         </w:rPr>
-        <w:t>APRL – Asynchronous Parallel RL – Each learner has own policy network, average is taken at each iteration, learners synchronise form shared network before making new decisions</w:t>
-      </w:r>
+        <w:t xml:space="preserve">APRL – Asynchronous Parallel RL – Each learner has own policy network, average is taken at each iteration, learners synchronise form shared network before making new </w:t>
+      </w:r>
+      <w:proofErr w:type="gramStart"/>
+      <w:r>
+        <w:rPr>
+          <w:rFonts w:ascii="Segoe UI" w:eastAsia="Times New Roman" w:hAnsi="Segoe UI" w:cs="Segoe UI"/>
+          <w:kern w:val="0"/>
+          <w:sz w:val="20"/>
+          <w:szCs w:val="20"/>
+          <w:lang w:eastAsia="en-GB"/>
+          <w14:ligatures w14:val="none"/>
+        </w:rPr>
+        <w:t>decisions</w:t>
+      </w:r>
+      <w:proofErr w:type="gramEnd"/>
     </w:p>
     <w:p>
       <w:pPr>
@@ -425,53 +451,116 @@
           <w:lang w:eastAsia="en-GB"/>
           <w14:ligatures w14:val="none"/>
         </w:rPr>
-        <w:t>Was using python 3.12, needed Descartes package -&gt; Pillow -&gt; zlib.</w:t>
-      </w:r>
-    </w:p>
-    <w:p>
-      <w:pPr>
-        <w:rPr>
-          <w:rFonts w:ascii="Segoe UI" w:eastAsia="Times New Roman" w:hAnsi="Segoe UI" w:cs="Segoe UI"/>
-          <w:kern w:val="0"/>
-          <w:sz w:val="20"/>
-          <w:szCs w:val="20"/>
-          <w:lang w:eastAsia="en-GB"/>
-          <w14:ligatures w14:val="none"/>
-        </w:rPr>
-      </w:pPr>
-      <w:r>
-        <w:rPr>
-          <w:rFonts w:ascii="Segoe UI" w:eastAsia="Times New Roman" w:hAnsi="Segoe UI" w:cs="Segoe UI"/>
-          <w:kern w:val="0"/>
-          <w:sz w:val="20"/>
-          <w:szCs w:val="20"/>
-          <w:lang w:eastAsia="en-GB"/>
-          <w14:ligatures w14:val="none"/>
-        </w:rPr>
-        <w:t xml:space="preserve">Zlib not recognised by pip, tried .exe install, that didn’t work. </w:t>
-      </w:r>
-    </w:p>
-    <w:p>
-      <w:pPr>
-        <w:rPr>
-          <w:rFonts w:ascii="Segoe UI" w:eastAsia="Times New Roman" w:hAnsi="Segoe UI" w:cs="Segoe UI"/>
-          <w:kern w:val="0"/>
-          <w:sz w:val="20"/>
-          <w:szCs w:val="20"/>
-          <w:lang w:eastAsia="en-GB"/>
-          <w14:ligatures w14:val="none"/>
-        </w:rPr>
-      </w:pPr>
-      <w:r>
-        <w:rPr>
-          <w:rFonts w:ascii="Segoe UI" w:eastAsia="Times New Roman" w:hAnsi="Segoe UI" w:cs="Segoe UI"/>
-          <w:kern w:val="0"/>
-          <w:sz w:val="20"/>
-          <w:szCs w:val="20"/>
-          <w:lang w:eastAsia="en-GB"/>
-          <w14:ligatures w14:val="none"/>
-        </w:rPr>
-        <w:t xml:space="preserve">Found .whl archived package at </w:t>
+        <w:t xml:space="preserve">Was using python 3.12, needed Descartes package -&gt; Pillow -&gt; </w:t>
+      </w:r>
+      <w:proofErr w:type="spellStart"/>
+      <w:r>
+        <w:rPr>
+          <w:rFonts w:ascii="Segoe UI" w:eastAsia="Times New Roman" w:hAnsi="Segoe UI" w:cs="Segoe UI"/>
+          <w:kern w:val="0"/>
+          <w:sz w:val="20"/>
+          <w:szCs w:val="20"/>
+          <w:lang w:eastAsia="en-GB"/>
+          <w14:ligatures w14:val="none"/>
+        </w:rPr>
+        <w:t>zlib</w:t>
+      </w:r>
+      <w:proofErr w:type="spellEnd"/>
+      <w:r>
+        <w:rPr>
+          <w:rFonts w:ascii="Segoe UI" w:eastAsia="Times New Roman" w:hAnsi="Segoe UI" w:cs="Segoe UI"/>
+          <w:kern w:val="0"/>
+          <w:sz w:val="20"/>
+          <w:szCs w:val="20"/>
+          <w:lang w:eastAsia="en-GB"/>
+          <w14:ligatures w14:val="none"/>
+        </w:rPr>
+        <w:t>.</w:t>
+      </w:r>
+    </w:p>
+    <w:p>
+      <w:pPr>
+        <w:rPr>
+          <w:rFonts w:ascii="Segoe UI" w:eastAsia="Times New Roman" w:hAnsi="Segoe UI" w:cs="Segoe UI"/>
+          <w:kern w:val="0"/>
+          <w:sz w:val="20"/>
+          <w:szCs w:val="20"/>
+          <w:lang w:eastAsia="en-GB"/>
+          <w14:ligatures w14:val="none"/>
+        </w:rPr>
+      </w:pPr>
+      <w:proofErr w:type="spellStart"/>
+      <w:r>
+        <w:rPr>
+          <w:rFonts w:ascii="Segoe UI" w:eastAsia="Times New Roman" w:hAnsi="Segoe UI" w:cs="Segoe UI"/>
+          <w:kern w:val="0"/>
+          <w:sz w:val="20"/>
+          <w:szCs w:val="20"/>
+          <w:lang w:eastAsia="en-GB"/>
+          <w14:ligatures w14:val="none"/>
+        </w:rPr>
+        <w:t>Zlib</w:t>
+      </w:r>
+      <w:proofErr w:type="spellEnd"/>
+      <w:r>
+        <w:rPr>
+          <w:rFonts w:ascii="Segoe UI" w:eastAsia="Times New Roman" w:hAnsi="Segoe UI" w:cs="Segoe UI"/>
+          <w:kern w:val="0"/>
+          <w:sz w:val="20"/>
+          <w:szCs w:val="20"/>
+          <w:lang w:eastAsia="en-GB"/>
+          <w14:ligatures w14:val="none"/>
+        </w:rPr>
+        <w:t xml:space="preserve"> not recognised by pip, tried .exe install, that didn’t work. </w:t>
+      </w:r>
+    </w:p>
+    <w:p>
+      <w:pPr>
+        <w:rPr>
+          <w:rFonts w:ascii="Segoe UI" w:eastAsia="Times New Roman" w:hAnsi="Segoe UI" w:cs="Segoe UI"/>
+          <w:kern w:val="0"/>
+          <w:sz w:val="20"/>
+          <w:szCs w:val="20"/>
+          <w:lang w:eastAsia="en-GB"/>
+          <w14:ligatures w14:val="none"/>
+        </w:rPr>
+      </w:pPr>
+      <w:proofErr w:type="gramStart"/>
+      <w:r>
+        <w:rPr>
+          <w:rFonts w:ascii="Segoe UI" w:eastAsia="Times New Roman" w:hAnsi="Segoe UI" w:cs="Segoe UI"/>
+          <w:kern w:val="0"/>
+          <w:sz w:val="20"/>
+          <w:szCs w:val="20"/>
+          <w:lang w:eastAsia="en-GB"/>
+          <w14:ligatures w14:val="none"/>
+        </w:rPr>
+        <w:t>Found .</w:t>
+      </w:r>
+      <w:proofErr w:type="spellStart"/>
+      <w:r>
+        <w:rPr>
+          <w:rFonts w:ascii="Segoe UI" w:eastAsia="Times New Roman" w:hAnsi="Segoe UI" w:cs="Segoe UI"/>
+          <w:kern w:val="0"/>
+          <w:sz w:val="20"/>
+          <w:szCs w:val="20"/>
+          <w:lang w:eastAsia="en-GB"/>
+          <w14:ligatures w14:val="none"/>
+        </w:rPr>
+        <w:t>whl</w:t>
+      </w:r>
+      <w:proofErr w:type="spellEnd"/>
+      <w:proofErr w:type="gramEnd"/>
+      <w:r>
+        <w:rPr>
+          <w:rFonts w:ascii="Segoe UI" w:eastAsia="Times New Roman" w:hAnsi="Segoe UI" w:cs="Segoe UI"/>
+          <w:kern w:val="0"/>
+          <w:sz w:val="20"/>
+          <w:szCs w:val="20"/>
+          <w:lang w:eastAsia="en-GB"/>
+          <w14:ligatures w14:val="none"/>
+        </w:rPr>
+        <w:t xml:space="preserve"> archived package at </w:t>
       </w:r>
       <w:hyperlink r:id="rId5" w:anchor="pillow" w:history="1">
         <w:r>
@@ -554,8 +643,21 @@
           <w:lang w:eastAsia="en-GB"/>
           <w14:ligatures w14:val="none"/>
         </w:rPr>
-        <w:t>Installed pillow package on 3.11</w:t>
-      </w:r>
+        <w:t xml:space="preserve">Installed pillow package on </w:t>
+      </w:r>
+      <w:proofErr w:type="gramStart"/>
+      <w:r>
+        <w:rPr>
+          <w:rFonts w:ascii="Segoe UI" w:eastAsia="Times New Roman" w:hAnsi="Segoe UI" w:cs="Segoe UI"/>
+          <w:kern w:val="0"/>
+          <w:sz w:val="20"/>
+          <w:szCs w:val="20"/>
+          <w:lang w:eastAsia="en-GB"/>
+          <w14:ligatures w14:val="none"/>
+        </w:rPr>
+        <w:t>3.11</w:t>
+      </w:r>
+      <w:proofErr w:type="gramEnd"/>
     </w:p>
     <w:p>
       <w:pPr>
@@ -600,34 +702,64 @@
         <w:rPr>
           <w:lang w:eastAsia="en-GB"/>
         </w:rPr>
-        <w:t>As I will be using a different approach so these trajectories are not as necessary</w:t>
-      </w:r>
-    </w:p>
-    <w:p>
-      <w:pPr>
-        <w:rPr>
-          <w:lang w:eastAsia="en-GB"/>
-        </w:rPr>
-      </w:pPr>
-      <w:r>
-        <w:rPr>
-          <w:lang w:eastAsia="en-GB"/>
-        </w:rPr>
-        <w:t>Removed all references to trajectories in state-handler</w:t>
-      </w:r>
-    </w:p>
-    <w:p>
-      <w:pPr>
-        <w:rPr>
-          <w:lang w:eastAsia="en-GB"/>
-        </w:rPr>
-      </w:pPr>
-      <w:r>
-        <w:rPr>
-          <w:lang w:eastAsia="en-GB"/>
-        </w:rPr>
-        <w:t>Removed Pangolin visualiser</w:t>
-      </w:r>
+        <w:t xml:space="preserve">As I will be using a different </w:t>
+      </w:r>
+      <w:proofErr w:type="gramStart"/>
+      <w:r>
+        <w:rPr>
+          <w:lang w:eastAsia="en-GB"/>
+        </w:rPr>
+        <w:t>approach</w:t>
+      </w:r>
+      <w:proofErr w:type="gramEnd"/>
+      <w:r>
+        <w:rPr>
+          <w:lang w:eastAsia="en-GB"/>
+        </w:rPr>
+        <w:t xml:space="preserve"> so these trajectories are not as necessary</w:t>
+      </w:r>
+    </w:p>
+    <w:p>
+      <w:pPr>
+        <w:rPr>
+          <w:lang w:eastAsia="en-GB"/>
+        </w:rPr>
+      </w:pPr>
+      <w:r>
+        <w:rPr>
+          <w:lang w:eastAsia="en-GB"/>
+        </w:rPr>
+        <w:t>Removed all references to trajectories in state-</w:t>
+      </w:r>
+      <w:proofErr w:type="gramStart"/>
+      <w:r>
+        <w:rPr>
+          <w:lang w:eastAsia="en-GB"/>
+        </w:rPr>
+        <w:t>handler</w:t>
+      </w:r>
+      <w:proofErr w:type="gramEnd"/>
+    </w:p>
+    <w:p>
+      <w:pPr>
+        <w:rPr>
+          <w:lang w:eastAsia="en-GB"/>
+        </w:rPr>
+      </w:pPr>
+      <w:r>
+        <w:rPr>
+          <w:lang w:eastAsia="en-GB"/>
+        </w:rPr>
+        <w:t xml:space="preserve">Removed Pangolin </w:t>
+      </w:r>
+      <w:proofErr w:type="gramStart"/>
+      <w:r>
+        <w:rPr>
+          <w:lang w:eastAsia="en-GB"/>
+        </w:rPr>
+        <w:t>visualiser</w:t>
+      </w:r>
+      <w:proofErr w:type="gramEnd"/>
     </w:p>
     <w:p>
       <w:pPr>
@@ -1090,12 +1222,14 @@
                 <w:lang w:eastAsia="en-GB"/>
               </w:rPr>
             </w:pPr>
+            <w:proofErr w:type="gramStart"/>
             <w:r>
               <w:rPr>
                 <w:lang w:eastAsia="en-GB"/>
               </w:rPr>
               <w:t>Third-Seconds</w:t>
             </w:r>
+            <w:proofErr w:type="gramEnd"/>
           </w:p>
         </w:tc>
       </w:tr>
@@ -1308,13 +1442,35 @@
         <w:rPr>
           <w:lang w:eastAsia="en-GB"/>
         </w:rPr>
-        <w:t>Dolphin Config : GFX.ini -&gt; Added `</w:t>
-      </w:r>
-      <w:r>
-        <w:rPr>
-          <w:lang w:eastAsia="en-GB"/>
-        </w:rPr>
-        <w:t>DumpFramesAsImages = True</w:t>
+        <w:t xml:space="preserve">Dolphin </w:t>
+      </w:r>
+      <w:proofErr w:type="gramStart"/>
+      <w:r>
+        <w:rPr>
+          <w:lang w:eastAsia="en-GB"/>
+        </w:rPr>
+        <w:t>Config :</w:t>
+      </w:r>
+      <w:proofErr w:type="gramEnd"/>
+      <w:r>
+        <w:rPr>
+          <w:lang w:eastAsia="en-GB"/>
+        </w:rPr>
+        <w:t xml:space="preserve"> GFX.ini -&gt; Added `</w:t>
+      </w:r>
+      <w:proofErr w:type="spellStart"/>
+      <w:r>
+        <w:rPr>
+          <w:lang w:eastAsia="en-GB"/>
+        </w:rPr>
+        <w:t>DumpFramesAsImages</w:t>
+      </w:r>
+      <w:proofErr w:type="spellEnd"/>
+      <w:r>
+        <w:rPr>
+          <w:lang w:eastAsia="en-GB"/>
+        </w:rPr>
+        <w:t xml:space="preserve"> = True</w:t>
       </w:r>
       <w:r>
         <w:rPr>
@@ -1340,8 +1496,30 @@
           <w:lang w:eastAsia="en-GB"/>
         </w:rPr>
         <w:tab/>
-        <w:t>: Added hotkeys for frame advancing, learning can run independent of game framerate. Can be done not in real time</w:t>
-      </w:r>
+        <w:t xml:space="preserve">: Added hotkeys for frame </w:t>
+      </w:r>
+      <w:proofErr w:type="gramStart"/>
+      <w:r>
+        <w:rPr>
+          <w:lang w:eastAsia="en-GB"/>
+        </w:rPr>
+        <w:t>advancing,</w:t>
+      </w:r>
+      <w:proofErr w:type="gramEnd"/>
+      <w:r>
+        <w:rPr>
+          <w:lang w:eastAsia="en-GB"/>
+        </w:rPr>
+        <w:t xml:space="preserve"> learning can run independent of game framerate. Can be done not in real </w:t>
+      </w:r>
+      <w:proofErr w:type="gramStart"/>
+      <w:r>
+        <w:rPr>
+          <w:lang w:eastAsia="en-GB"/>
+        </w:rPr>
+        <w:t>time</w:t>
+      </w:r>
+      <w:proofErr w:type="gramEnd"/>
     </w:p>
     <w:p>
       <w:pPr>
@@ -1405,7 +1583,14 @@
         <w:rPr>
           <w:lang w:eastAsia="en-GB"/>
         </w:rPr>
-        <w:t>MT = 113</w:t>
+        <w:t xml:space="preserve">MT = </w:t>
+      </w:r>
+      <w:proofErr w:type="gramStart"/>
+      <w:r>
+        <w:rPr>
+          <w:lang w:eastAsia="en-GB"/>
+        </w:rPr>
+        <w:t>113</w:t>
       </w:r>
       <w:r>
         <w:rPr>
@@ -1417,7 +1602,14 @@
         <w:rPr>
           <w:lang w:eastAsia="en-GB"/>
         </w:rPr>
-        <w:t>Wheelie = 97</w:t>
+        <w:t>Wheelie</w:t>
+      </w:r>
+      <w:proofErr w:type="gramEnd"/>
+      <w:r>
+        <w:rPr>
+          <w:lang w:eastAsia="en-GB"/>
+        </w:rPr>
+        <w:t xml:space="preserve"> = 97</w:t>
       </w:r>
       <w:r>
         <w:rPr>
@@ -1448,7 +1640,35 @@
         <w:rPr>
           <w:lang w:eastAsia="en-GB"/>
         </w:rPr>
-        <w:t>If I choose to advance the emulator frame by frame to allow more time for processing, then I will need to take into account the fact that dolphin only recognises inputs during a frame change. So the input would need to be held, frame advanced, then released. This approach could be very interesting to show the process of what happens each frame.</w:t>
+        <w:t xml:space="preserve">If I choose to advance the emulator frame by frame to allow more time for processing, then I will need to </w:t>
+      </w:r>
+      <w:proofErr w:type="gramStart"/>
+      <w:r>
+        <w:rPr>
+          <w:lang w:eastAsia="en-GB"/>
+        </w:rPr>
+        <w:t>take into account</w:t>
+      </w:r>
+      <w:proofErr w:type="gramEnd"/>
+      <w:r>
+        <w:rPr>
+          <w:lang w:eastAsia="en-GB"/>
+        </w:rPr>
+        <w:t xml:space="preserve"> the fact that dolphin only recognises inputs during a frame change. </w:t>
+      </w:r>
+      <w:proofErr w:type="gramStart"/>
+      <w:r>
+        <w:rPr>
+          <w:lang w:eastAsia="en-GB"/>
+        </w:rPr>
+        <w:t>So</w:t>
+      </w:r>
+      <w:proofErr w:type="gramEnd"/>
+      <w:r>
+        <w:rPr>
+          <w:lang w:eastAsia="en-GB"/>
+        </w:rPr>
+        <w:t xml:space="preserve"> the input would need to be held, frame advanced, then released. This approach could be very interesting to show the process of what happens each frame.</w:t>
       </w:r>
     </w:p>
     <w:p>
@@ -1496,236 +1716,760 @@
         </w:rPr>
         <w:t>‘TAS Debug Panel’ created by [</w:t>
       </w:r>
-      <w:r>
-        <w:rPr>
-          <w:lang w:eastAsia="en-GB"/>
-        </w:rPr>
-        <w:t>Melg, stebler, Seeky, SwareJonge, kierio04, Gaberbo</w:t>
-      </w:r>
-      <w:r>
-        <w:rPr>
-          <w:lang w:eastAsia="en-GB"/>
-        </w:rPr>
-        <w:t>o]</w:t>
-      </w:r>
-      <w:r>
-        <w:rPr>
-          <w:lang w:eastAsia="en-GB"/>
-        </w:rPr>
-        <w:t>. I first tried using Tesseract-OCR text extraction. This</w:t>
-      </w:r>
-      <w:r>
-        <w:rPr>
-          <w:lang w:eastAsia="en-GB"/>
-        </w:rPr>
-        <w:t>,</w:t>
-      </w:r>
-      <w:r>
-        <w:rPr>
-          <w:lang w:eastAsia="en-GB"/>
-        </w:rPr>
-        <w:t xml:space="preserve"> </w:t>
-      </w:r>
-      <w:r>
-        <w:rPr>
-          <w:lang w:eastAsia="en-GB"/>
-        </w:rPr>
-        <w:t>however,</w:t>
-      </w:r>
-      <w:r>
-        <w:rPr>
-          <w:lang w:eastAsia="en-GB"/>
-        </w:rPr>
-        <w:t xml:space="preserve"> was unsuccessful, due to the text being a similar colour and gradient to the track. Even after </w:t>
-      </w:r>
-      <w:r>
-        <w:rPr>
-          <w:lang w:eastAsia="en-GB"/>
-        </w:rPr>
-        <w:t xml:space="preserve">grayscaling and downsampling the image, giving </w:t>
-      </w:r>
-      <w:r>
-        <w:rPr>
-          <w:color w:val="FF0000"/>
-          <w:lang w:eastAsia="en-GB"/>
-        </w:rPr>
-        <w:t xml:space="preserve">it </w:t>
-      </w:r>
-      <w:r>
-        <w:rPr>
-          <w:lang w:eastAsia="en-GB"/>
-        </w:rPr>
-        <w:t>a whitelist, and specifying the type of text to extract (single line) the results were still unsuccessful:</w:t>
-      </w:r>
+      <w:proofErr w:type="spellStart"/>
+      <w:r>
+        <w:rPr>
+          <w:lang w:eastAsia="en-GB"/>
+        </w:rPr>
+        <w:t>Melg</w:t>
+      </w:r>
+      <w:proofErr w:type="spellEnd"/>
+      <w:r>
+        <w:rPr>
+          <w:lang w:eastAsia="en-GB"/>
+        </w:rPr>
+        <w:t xml:space="preserve">, </w:t>
+      </w:r>
+      <w:proofErr w:type="spellStart"/>
+      <w:r>
+        <w:rPr>
+          <w:lang w:eastAsia="en-GB"/>
+        </w:rPr>
+        <w:t>stebler</w:t>
+      </w:r>
+      <w:proofErr w:type="spellEnd"/>
+      <w:r>
+        <w:rPr>
+          <w:lang w:eastAsia="en-GB"/>
+        </w:rPr>
+        <w:t xml:space="preserve">, </w:t>
+      </w:r>
+      <w:proofErr w:type="spellStart"/>
+      <w:r>
+        <w:rPr>
+          <w:lang w:eastAsia="en-GB"/>
+        </w:rPr>
+        <w:t>Seeky</w:t>
+      </w:r>
+      <w:proofErr w:type="spellEnd"/>
+      <w:r>
+        <w:rPr>
+          <w:lang w:eastAsia="en-GB"/>
+        </w:rPr>
+        <w:t xml:space="preserve">, </w:t>
+      </w:r>
+      <w:proofErr w:type="spellStart"/>
+      <w:r>
+        <w:rPr>
+          <w:lang w:eastAsia="en-GB"/>
+        </w:rPr>
+        <w:t>SwareJonge</w:t>
+      </w:r>
+      <w:proofErr w:type="spellEnd"/>
+      <w:r>
+        <w:rPr>
+          <w:lang w:eastAsia="en-GB"/>
+        </w:rPr>
+        <w:t xml:space="preserve">, kierio04, </w:t>
+      </w:r>
+      <w:proofErr w:type="spellStart"/>
+      <w:r>
+        <w:rPr>
+          <w:lang w:eastAsia="en-GB"/>
+        </w:rPr>
+        <w:t>Gaberbo</w:t>
+      </w:r>
+      <w:r>
+        <w:rPr>
+          <w:lang w:eastAsia="en-GB"/>
+        </w:rPr>
+        <w:t>o</w:t>
+      </w:r>
+      <w:proofErr w:type="spellEnd"/>
+      <w:r>
+        <w:rPr>
+          <w:lang w:eastAsia="en-GB"/>
+        </w:rPr>
+        <w:t>]</w:t>
+      </w:r>
+      <w:r>
+        <w:rPr>
+          <w:lang w:eastAsia="en-GB"/>
+        </w:rPr>
+        <w:t xml:space="preserve"> I </w:t>
+      </w:r>
+    </w:p>
+    <w:p>
+      <w:pPr>
+        <w:rPr>
+          <w:lang w:eastAsia="en-GB"/>
+        </w:rPr>
+      </w:pPr>
+    </w:p>
+    <w:p>
+      <w:pPr>
+        <w:rPr>
+          <w:lang w:eastAsia="en-GB"/>
+        </w:rPr>
+      </w:pPr>
+    </w:p>
+    <w:p>
+      <w:pPr>
+        <w:pStyle w:val="Heading2"/>
+        <w:rPr>
+          <w:lang w:eastAsia="en-GB"/>
+        </w:rPr>
+      </w:pPr>
+      <w:r>
+        <w:rPr>
+          <w:lang w:eastAsia="en-GB"/>
+        </w:rPr>
+        <w:t>Dolphin wrapper</w:t>
+      </w:r>
+    </w:p>
+    <w:p>
+      <w:pPr>
+        <w:pStyle w:val="ListParagraph"/>
+        <w:numPr>
+          <w:ilvl w:val="0"/>
+          <w:numId w:val="5"/>
+        </w:numPr>
+        <w:rPr>
+          <w:lang w:eastAsia="en-GB"/>
+        </w:rPr>
+      </w:pPr>
+      <w:r>
+        <w:rPr>
+          <w:lang w:eastAsia="en-GB"/>
+        </w:rPr>
+        <w:t>Init</w:t>
+      </w:r>
+    </w:p>
+    <w:p>
+      <w:pPr>
+        <w:pStyle w:val="ListParagraph"/>
+        <w:numPr>
+          <w:ilvl w:val="1"/>
+          <w:numId w:val="5"/>
+        </w:numPr>
+        <w:rPr>
+          <w:lang w:eastAsia="en-GB"/>
+        </w:rPr>
+      </w:pPr>
+      <w:r>
+        <w:rPr>
+          <w:lang w:eastAsia="en-GB"/>
+        </w:rPr>
+        <w:t>Open dolphin</w:t>
+      </w:r>
+    </w:p>
+    <w:p>
+      <w:pPr>
+        <w:pStyle w:val="ListParagraph"/>
+        <w:numPr>
+          <w:ilvl w:val="1"/>
+          <w:numId w:val="5"/>
+        </w:numPr>
+        <w:rPr>
+          <w:lang w:eastAsia="en-GB"/>
+        </w:rPr>
+      </w:pPr>
+      <w:r>
+        <w:rPr>
+          <w:lang w:eastAsia="en-GB"/>
+        </w:rPr>
+        <w:t xml:space="preserve">Assert config options – framedumps, input </w:t>
+      </w:r>
+      <w:proofErr w:type="gramStart"/>
+      <w:r>
+        <w:rPr>
+          <w:lang w:eastAsia="en-GB"/>
+        </w:rPr>
+        <w:t>recording</w:t>
+      </w:r>
+      <w:proofErr w:type="gramEnd"/>
+    </w:p>
+    <w:p>
+      <w:pPr>
+        <w:pStyle w:val="ListParagraph"/>
+        <w:numPr>
+          <w:ilvl w:val="1"/>
+          <w:numId w:val="5"/>
+        </w:numPr>
+        <w:rPr>
+          <w:lang w:eastAsia="en-GB"/>
+        </w:rPr>
+      </w:pPr>
+      <w:r>
+        <w:rPr>
+          <w:lang w:eastAsia="en-GB"/>
+        </w:rPr>
+        <w:t xml:space="preserve">Load default </w:t>
+      </w:r>
+      <w:proofErr w:type="spellStart"/>
+      <w:r>
+        <w:rPr>
+          <w:lang w:eastAsia="en-GB"/>
+        </w:rPr>
+        <w:t>savestate</w:t>
+      </w:r>
+      <w:proofErr w:type="spellEnd"/>
+    </w:p>
+    <w:p>
+      <w:pPr>
+        <w:pStyle w:val="ListParagraph"/>
+        <w:numPr>
+          <w:ilvl w:val="1"/>
+          <w:numId w:val="5"/>
+        </w:numPr>
+        <w:rPr>
+          <w:lang w:eastAsia="en-GB"/>
+        </w:rPr>
+      </w:pPr>
+      <w:r>
+        <w:rPr>
+          <w:lang w:eastAsia="en-GB"/>
+        </w:rPr>
+        <w:t xml:space="preserve">Pause </w:t>
+      </w:r>
+      <w:proofErr w:type="gramStart"/>
+      <w:r>
+        <w:rPr>
+          <w:lang w:eastAsia="en-GB"/>
+        </w:rPr>
+        <w:t>emulation</w:t>
+      </w:r>
+      <w:proofErr w:type="gramEnd"/>
+    </w:p>
+    <w:p>
+      <w:pPr>
+        <w:pStyle w:val="ListParagraph"/>
+        <w:numPr>
+          <w:ilvl w:val="0"/>
+          <w:numId w:val="5"/>
+        </w:numPr>
+        <w:rPr>
+          <w:lang w:eastAsia="en-GB"/>
+        </w:rPr>
+      </w:pPr>
+      <w:r>
+        <w:rPr>
+          <w:lang w:eastAsia="en-GB"/>
+        </w:rPr>
+        <w:t>Step</w:t>
+      </w:r>
+    </w:p>
+    <w:p>
+      <w:pPr>
+        <w:pStyle w:val="ListParagraph"/>
+        <w:numPr>
+          <w:ilvl w:val="1"/>
+          <w:numId w:val="5"/>
+        </w:numPr>
+        <w:rPr>
+          <w:lang w:eastAsia="en-GB"/>
+        </w:rPr>
+      </w:pPr>
+      <w:r>
+        <w:rPr>
+          <w:lang w:eastAsia="en-GB"/>
+        </w:rPr>
+        <w:t xml:space="preserve">Read </w:t>
+      </w:r>
+      <w:proofErr w:type="gramStart"/>
+      <w:r>
+        <w:rPr>
+          <w:lang w:eastAsia="en-GB"/>
+        </w:rPr>
+        <w:t>frame</w:t>
+      </w:r>
+      <w:proofErr w:type="gramEnd"/>
+    </w:p>
+    <w:p>
+      <w:pPr>
+        <w:pStyle w:val="ListParagraph"/>
+        <w:numPr>
+          <w:ilvl w:val="1"/>
+          <w:numId w:val="5"/>
+        </w:numPr>
+        <w:rPr>
+          <w:lang w:eastAsia="en-GB"/>
+        </w:rPr>
+      </w:pPr>
+      <w:r>
+        <w:rPr>
+          <w:lang w:eastAsia="en-GB"/>
+        </w:rPr>
+        <w:lastRenderedPageBreak/>
+        <w:t xml:space="preserve">Calculate estimated reward for each </w:t>
+      </w:r>
+      <w:proofErr w:type="gramStart"/>
+      <w:r>
+        <w:rPr>
+          <w:lang w:eastAsia="en-GB"/>
+        </w:rPr>
+        <w:t>input</w:t>
+      </w:r>
+      <w:proofErr w:type="gramEnd"/>
+    </w:p>
+    <w:p>
+      <w:pPr>
+        <w:pStyle w:val="ListParagraph"/>
+        <w:numPr>
+          <w:ilvl w:val="1"/>
+          <w:numId w:val="5"/>
+        </w:numPr>
+        <w:rPr>
+          <w:lang w:eastAsia="en-GB"/>
+        </w:rPr>
+      </w:pPr>
+      <w:r>
+        <w:rPr>
+          <w:lang w:eastAsia="en-GB"/>
+        </w:rPr>
+        <w:t>Update Q function?</w:t>
+      </w:r>
+    </w:p>
+    <w:p>
+      <w:pPr>
+        <w:pStyle w:val="ListParagraph"/>
+        <w:numPr>
+          <w:ilvl w:val="1"/>
+          <w:numId w:val="5"/>
+        </w:numPr>
+        <w:rPr>
+          <w:lang w:eastAsia="en-GB"/>
+        </w:rPr>
+      </w:pPr>
+      <w:r>
+        <w:rPr>
+          <w:lang w:eastAsia="en-GB"/>
+        </w:rPr>
+        <w:t xml:space="preserve">Return input with highest </w:t>
+      </w:r>
+      <w:proofErr w:type="gramStart"/>
+      <w:r>
+        <w:rPr>
+          <w:lang w:eastAsia="en-GB"/>
+        </w:rPr>
+        <w:t>reward</w:t>
+      </w:r>
+      <w:proofErr w:type="gramEnd"/>
+    </w:p>
+    <w:p>
+      <w:pPr>
+        <w:pStyle w:val="ListParagraph"/>
+        <w:numPr>
+          <w:ilvl w:val="0"/>
+          <w:numId w:val="5"/>
+        </w:numPr>
+        <w:rPr>
+          <w:lang w:eastAsia="en-GB"/>
+        </w:rPr>
+      </w:pPr>
+      <w:r>
+        <w:rPr>
+          <w:lang w:eastAsia="en-GB"/>
+        </w:rPr>
+        <w:t>Reset</w:t>
+      </w:r>
+    </w:p>
+    <w:p>
+      <w:pPr>
+        <w:pStyle w:val="ListParagraph"/>
+        <w:numPr>
+          <w:ilvl w:val="1"/>
+          <w:numId w:val="5"/>
+        </w:numPr>
+        <w:rPr>
+          <w:lang w:eastAsia="en-GB"/>
+        </w:rPr>
+      </w:pPr>
+      <w:r>
+        <w:rPr>
+          <w:lang w:eastAsia="en-GB"/>
+        </w:rPr>
+        <w:t xml:space="preserve">Load default </w:t>
+      </w:r>
+      <w:proofErr w:type="spellStart"/>
+      <w:r>
+        <w:rPr>
+          <w:lang w:eastAsia="en-GB"/>
+        </w:rPr>
+        <w:t>savestate</w:t>
+      </w:r>
+      <w:proofErr w:type="spellEnd"/>
+    </w:p>
+    <w:p>
+      <w:pPr>
+        <w:pStyle w:val="ListParagraph"/>
+        <w:numPr>
+          <w:ilvl w:val="1"/>
+          <w:numId w:val="5"/>
+        </w:numPr>
+        <w:rPr>
+          <w:lang w:eastAsia="en-GB"/>
+        </w:rPr>
+      </w:pPr>
+      <w:r>
+        <w:rPr>
+          <w:lang w:eastAsia="en-GB"/>
+        </w:rPr>
+        <w:t xml:space="preserve">Reset </w:t>
+      </w:r>
+      <w:proofErr w:type="gramStart"/>
+      <w:r>
+        <w:rPr>
+          <w:lang w:eastAsia="en-GB"/>
+        </w:rPr>
+        <w:t>controller</w:t>
+      </w:r>
+      <w:proofErr w:type="gramEnd"/>
+    </w:p>
+    <w:p>
+      <w:pPr>
+        <w:pStyle w:val="ListParagraph"/>
+        <w:numPr>
+          <w:ilvl w:val="0"/>
+          <w:numId w:val="5"/>
+        </w:numPr>
+        <w:rPr>
+          <w:lang w:eastAsia="en-GB"/>
+        </w:rPr>
+      </w:pPr>
+      <w:r>
+        <w:rPr>
+          <w:lang w:eastAsia="en-GB"/>
+        </w:rPr>
+        <w:t>Terminate</w:t>
+      </w:r>
+    </w:p>
+    <w:p>
+      <w:pPr>
+        <w:pStyle w:val="ListParagraph"/>
+        <w:numPr>
+          <w:ilvl w:val="1"/>
+          <w:numId w:val="5"/>
+        </w:numPr>
+        <w:rPr>
+          <w:lang w:eastAsia="en-GB"/>
+        </w:rPr>
+      </w:pPr>
+      <w:r>
+        <w:rPr>
+          <w:lang w:eastAsia="en-GB"/>
+        </w:rPr>
+        <w:t>Return sum of rewards</w:t>
+      </w:r>
+    </w:p>
+    <w:p>
+      <w:pPr>
+        <w:pStyle w:val="ListParagraph"/>
+        <w:numPr>
+          <w:ilvl w:val="1"/>
+          <w:numId w:val="5"/>
+        </w:numPr>
+        <w:rPr>
+          <w:lang w:eastAsia="en-GB"/>
+        </w:rPr>
+      </w:pPr>
+      <w:r>
+        <w:rPr>
+          <w:lang w:eastAsia="en-GB"/>
+        </w:rPr>
+        <w:t xml:space="preserve">Stop </w:t>
+      </w:r>
+      <w:proofErr w:type="gramStart"/>
+      <w:r>
+        <w:rPr>
+          <w:lang w:eastAsia="en-GB"/>
+        </w:rPr>
+        <w:t>emulation</w:t>
+      </w:r>
+      <w:proofErr w:type="gramEnd"/>
+    </w:p>
+    <w:p>
+      <w:pPr>
+        <w:pStyle w:val="ListParagraph"/>
+        <w:numPr>
+          <w:ilvl w:val="1"/>
+          <w:numId w:val="5"/>
+        </w:numPr>
+        <w:rPr>
+          <w:lang w:eastAsia="en-GB"/>
+        </w:rPr>
+      </w:pPr>
+      <w:r>
+        <w:rPr>
+          <w:lang w:eastAsia="en-GB"/>
+        </w:rPr>
+        <w:t xml:space="preserve">Reset </w:t>
+      </w:r>
+      <w:proofErr w:type="gramStart"/>
+      <w:r>
+        <w:rPr>
+          <w:lang w:eastAsia="en-GB"/>
+        </w:rPr>
+        <w:t>controller</w:t>
+      </w:r>
+      <w:proofErr w:type="gramEnd"/>
+    </w:p>
+    <w:p>
+      <w:pPr>
+        <w:pStyle w:val="ListParagraph"/>
+        <w:numPr>
+          <w:ilvl w:val="1"/>
+          <w:numId w:val="5"/>
+        </w:numPr>
+        <w:rPr>
+          <w:lang w:eastAsia="en-GB"/>
+        </w:rPr>
+      </w:pPr>
+      <w:r>
+        <w:rPr>
+          <w:lang w:eastAsia="en-GB"/>
+        </w:rPr>
+        <w:t>Wipe framedumps folder</w:t>
+      </w:r>
+    </w:p>
+    <w:p>
+      <w:pPr>
+        <w:pStyle w:val="Heading2"/>
+        <w:rPr>
+          <w:lang w:eastAsia="en-GB"/>
+        </w:rPr>
+      </w:pPr>
+      <w:r>
+        <w:rPr>
+          <w:lang w:eastAsia="en-GB"/>
+        </w:rPr>
+        <w:t>Controller</w:t>
+      </w:r>
+    </w:p>
+    <w:p>
+      <w:pPr>
+        <w:pStyle w:val="ListParagraph"/>
+        <w:numPr>
+          <w:ilvl w:val="0"/>
+          <w:numId w:val="6"/>
+        </w:numPr>
+        <w:rPr>
+          <w:lang w:eastAsia="en-GB"/>
+        </w:rPr>
+      </w:pPr>
+      <w:r>
+        <w:rPr>
+          <w:lang w:eastAsia="en-GB"/>
+        </w:rPr>
+        <w:t>Reset</w:t>
+      </w:r>
+    </w:p>
+    <w:p>
+      <w:pPr>
+        <w:pStyle w:val="ListParagraph"/>
+        <w:numPr>
+          <w:ilvl w:val="0"/>
+          <w:numId w:val="6"/>
+        </w:numPr>
+        <w:rPr>
+          <w:lang w:eastAsia="en-GB"/>
+        </w:rPr>
+      </w:pPr>
+      <w:r>
+        <w:rPr>
+          <w:lang w:eastAsia="en-GB"/>
+        </w:rPr>
+        <w:t>Press button</w:t>
+      </w:r>
+    </w:p>
+    <w:p>
+      <w:pPr>
+        <w:pStyle w:val="ListParagraph"/>
+        <w:numPr>
+          <w:ilvl w:val="1"/>
+          <w:numId w:val="6"/>
+        </w:numPr>
+        <w:rPr>
+          <w:lang w:eastAsia="en-GB"/>
+        </w:rPr>
+      </w:pPr>
+      <w:r>
+        <w:rPr>
+          <w:lang w:eastAsia="en-GB"/>
+        </w:rPr>
+        <w:t>Button name</w:t>
+      </w:r>
+    </w:p>
+    <w:p>
+      <w:pPr>
+        <w:pStyle w:val="ListParagraph"/>
+        <w:numPr>
+          <w:ilvl w:val="0"/>
+          <w:numId w:val="6"/>
+        </w:numPr>
+        <w:rPr>
+          <w:lang w:eastAsia="en-GB"/>
+        </w:rPr>
+      </w:pPr>
+      <w:r>
+        <w:rPr>
+          <w:lang w:eastAsia="en-GB"/>
+        </w:rPr>
+        <w:t>Angle stick</w:t>
+      </w:r>
+    </w:p>
+    <w:p>
+      <w:pPr>
+        <w:pStyle w:val="ListParagraph"/>
+        <w:numPr>
+          <w:ilvl w:val="1"/>
+          <w:numId w:val="6"/>
+        </w:numPr>
+        <w:rPr>
+          <w:lang w:eastAsia="en-GB"/>
+        </w:rPr>
+      </w:pPr>
+      <w:r>
+        <w:rPr>
+          <w:lang w:eastAsia="en-GB"/>
+        </w:rPr>
+        <w:t>Stick</w:t>
+      </w:r>
+    </w:p>
+    <w:p>
+      <w:pPr>
+        <w:pStyle w:val="ListParagraph"/>
+        <w:numPr>
+          <w:ilvl w:val="1"/>
+          <w:numId w:val="6"/>
+        </w:numPr>
+        <w:rPr>
+          <w:lang w:eastAsia="en-GB"/>
+        </w:rPr>
+      </w:pPr>
+      <w:proofErr w:type="spellStart"/>
+      <w:r>
+        <w:rPr>
+          <w:lang w:eastAsia="en-GB"/>
+        </w:rPr>
+        <w:t>Anlge</w:t>
+      </w:r>
+      <w:proofErr w:type="spellEnd"/>
+      <w:r>
+        <w:rPr>
+          <w:lang w:eastAsia="en-GB"/>
+        </w:rPr>
+        <w:t xml:space="preserve"> (0-14)</w:t>
+      </w:r>
+    </w:p>
+    <w:p>
+      <w:pPr>
+        <w:pStyle w:val="Heading2"/>
+        <w:rPr>
+          <w:lang w:eastAsia="en-GB"/>
+        </w:rPr>
+      </w:pPr>
+      <w:r>
+        <w:rPr>
+          <w:lang w:eastAsia="en-GB"/>
+        </w:rPr>
+        <w:t>Frame Reader</w:t>
+      </w:r>
+    </w:p>
+    <w:p>
+      <w:pPr>
+        <w:pStyle w:val="ListParagraph"/>
+        <w:numPr>
+          <w:ilvl w:val="0"/>
+          <w:numId w:val="7"/>
+        </w:numPr>
+        <w:rPr>
+          <w:lang w:eastAsia="en-GB"/>
+        </w:rPr>
+      </w:pPr>
+      <w:r>
+        <w:rPr>
+          <w:lang w:eastAsia="en-GB"/>
+        </w:rPr>
+        <w:t>Open file</w:t>
+      </w:r>
+    </w:p>
+    <w:p>
+      <w:pPr>
+        <w:pStyle w:val="ListParagraph"/>
+        <w:numPr>
+          <w:ilvl w:val="0"/>
+          <w:numId w:val="7"/>
+        </w:numPr>
+        <w:rPr>
+          <w:lang w:eastAsia="en-GB"/>
+        </w:rPr>
+      </w:pPr>
+      <w:r>
+        <w:rPr>
+          <w:lang w:eastAsia="en-GB"/>
+        </w:rPr>
+        <w:t>Greyscale</w:t>
+      </w:r>
+    </w:p>
+    <w:p>
+      <w:pPr>
+        <w:pStyle w:val="ListParagraph"/>
+        <w:numPr>
+          <w:ilvl w:val="0"/>
+          <w:numId w:val="7"/>
+        </w:numPr>
+        <w:rPr>
+          <w:lang w:eastAsia="en-GB"/>
+        </w:rPr>
+      </w:pPr>
+      <w:r>
+        <w:rPr>
+          <w:lang w:eastAsia="en-GB"/>
+        </w:rPr>
+        <w:t>Downsample</w:t>
+      </w:r>
+    </w:p>
+    <w:p>
+      <w:pPr>
+        <w:pStyle w:val="ListParagraph"/>
+        <w:numPr>
+          <w:ilvl w:val="0"/>
+          <w:numId w:val="7"/>
+        </w:numPr>
+        <w:rPr>
+          <w:lang w:eastAsia="en-GB"/>
+        </w:rPr>
+      </w:pPr>
+      <w:r>
+        <w:rPr>
+          <w:lang w:eastAsia="en-GB"/>
+        </w:rPr>
+        <w:t xml:space="preserve">Return </w:t>
+      </w:r>
+      <w:proofErr w:type="gramStart"/>
+      <w:r>
+        <w:rPr>
+          <w:lang w:eastAsia="en-GB"/>
+        </w:rPr>
+        <w:t>information</w:t>
+      </w:r>
+      <w:proofErr w:type="gramEnd"/>
+    </w:p>
+    <w:p>
+      <w:pPr>
+        <w:rPr>
+          <w:lang w:eastAsia="en-GB"/>
+        </w:rPr>
+      </w:pPr>
     </w:p>
     <w:p>
       <w:pPr>
         <w:spacing w:after="0" w:line="240" w:lineRule="auto"/>
         <w:rPr>
-          <w:rFonts w:ascii="Roboto" w:eastAsia="Times New Roman" w:hAnsi="Roboto" w:cs="Times New Roman"/>
-          <w:kern w:val="0"/>
-          <w:sz w:val="21"/>
-          <w:szCs w:val="21"/>
-          <w:lang w:eastAsia="en-GB"/>
-          <w14:ligatures w14:val="none"/>
-        </w:rPr>
-      </w:pPr>
-      <w:r>
-        <w:rPr>
-          <w:lang w:eastAsia="en-GB"/>
-        </w:rPr>
-        <w:t xml:space="preserve"> </w:t>
-      </w:r>
-      <w:r>
-        <w:rPr>
-          <w:rFonts w:ascii="Roboto" w:eastAsia="Times New Roman" w:hAnsi="Roboto" w:cs="Times New Roman"/>
-          <w:kern w:val="0"/>
-          <w:sz w:val="21"/>
-          <w:szCs w:val="21"/>
-          <w:lang w:eastAsia="en-GB"/>
-          <w14:ligatures w14:val="none"/>
-        </w:rPr>
-        <w:t>`$</w:t>
-      </w:r>
-    </w:p>
-    <w:p>
-      <w:pPr>
-        <w:spacing w:after="0" w:line="240" w:lineRule="auto"/>
-        <w:rPr>
-          <w:rFonts w:ascii="Roboto" w:eastAsia="Times New Roman" w:hAnsi="Roboto" w:cs="Times New Roman"/>
-          <w:kern w:val="0"/>
-          <w:sz w:val="21"/>
-          <w:szCs w:val="21"/>
-          <w:lang w:eastAsia="en-GB"/>
-          <w14:ligatures w14:val="none"/>
-        </w:rPr>
-      </w:pPr>
-      <w:r>
-        <w:rPr>
-          <w:rFonts w:ascii="Roboto" w:eastAsia="Times New Roman" w:hAnsi="Roboto" w:cs="Times New Roman"/>
-          <w:kern w:val="0"/>
-          <w:sz w:val="21"/>
-          <w:szCs w:val="21"/>
-          <w:lang w:eastAsia="en-GB"/>
-          <w14:ligatures w14:val="none"/>
-        </w:rPr>
-        <w:t>8 ee</w:t>
-      </w:r>
-      <w:r>
-        <w:rPr>
-          <w:rFonts w:ascii="Roboto" w:eastAsia="Times New Roman" w:hAnsi="Roboto" w:cs="Times New Roman"/>
-          <w:kern w:val="0"/>
-          <w:sz w:val="21"/>
-          <w:szCs w:val="21"/>
-          <w:lang w:eastAsia="en-GB"/>
-          <w14:ligatures w14:val="none"/>
-        </w:rPr>
-        <w:br/>
-        <w:t>- oO eta</w:t>
-      </w:r>
-      <w:r>
-        <w:rPr>
-          <w:rFonts w:ascii="Roboto" w:eastAsia="Times New Roman" w:hAnsi="Roboto" w:cs="Times New Roman"/>
-          <w:kern w:val="0"/>
-          <w:sz w:val="21"/>
-          <w:szCs w:val="21"/>
-          <w:lang w:eastAsia="en-GB"/>
-          <w14:ligatures w14:val="none"/>
-        </w:rPr>
-        <w:br/>
-        <w:t>8334 .°8R 3</w:t>
-      </w:r>
-      <w:r>
-        <w:rPr>
-          <w:rFonts w:ascii="Roboto" w:eastAsia="Times New Roman" w:hAnsi="Roboto" w:cs="Times New Roman"/>
-          <w:kern w:val="0"/>
-          <w:sz w:val="21"/>
-          <w:szCs w:val="21"/>
-          <w:lang w:eastAsia="en-GB"/>
-          <w14:ligatures w14:val="none"/>
-        </w:rPr>
-        <w:br/>
-        <w:t>339 Sf 2 fe</w:t>
-      </w:r>
-      <w:r>
-        <w:rPr>
-          <w:rFonts w:ascii="Roboto" w:eastAsia="Times New Roman" w:hAnsi="Roboto" w:cs="Times New Roman"/>
-          <w:kern w:val="0"/>
-          <w:sz w:val="21"/>
-          <w:szCs w:val="21"/>
-          <w:lang w:eastAsia="en-GB"/>
-          <w14:ligatures w14:val="none"/>
-        </w:rPr>
-        <w:br/>
-        <w:t>2 Soe £3 BS oO</w:t>
-      </w:r>
-      <w:r>
-        <w:rPr>
-          <w:rFonts w:ascii="Roboto" w:eastAsia="Times New Roman" w:hAnsi="Roboto" w:cs="Times New Roman"/>
-          <w:kern w:val="0"/>
-          <w:sz w:val="21"/>
-          <w:szCs w:val="21"/>
-          <w:lang w:eastAsia="en-GB"/>
-          <w14:ligatures w14:val="none"/>
-        </w:rPr>
-        <w:br/>
-        <w:t>BRSal Sage</w:t>
-      </w:r>
-      <w:r>
-        <w:rPr>
-          <w:rFonts w:ascii="Roboto" w:eastAsia="Times New Roman" w:hAnsi="Roboto" w:cs="Times New Roman"/>
-          <w:kern w:val="0"/>
-          <w:sz w:val="21"/>
-          <w:szCs w:val="21"/>
-          <w:lang w:eastAsia="en-GB"/>
-          <w14:ligatures w14:val="none"/>
-        </w:rPr>
-        <w:br/>
-        <w:t>5 SEE:</w:t>
-      </w:r>
-      <w:r>
-        <w:rPr>
-          <w:rFonts w:ascii="Roboto" w:eastAsia="Times New Roman" w:hAnsi="Roboto" w:cs="Times New Roman"/>
-          <w:kern w:val="0"/>
-          <w:sz w:val="21"/>
-          <w:szCs w:val="21"/>
-          <w:lang w:eastAsia="en-GB"/>
-          <w14:ligatures w14:val="none"/>
-        </w:rPr>
-        <w:br/>
-        <w:t>papeo cee |`</w:t>
-      </w:r>
-    </w:p>
-    <w:p>
-      <w:pPr>
-        <w:spacing w:after="0" w:line="240" w:lineRule="auto"/>
-        <w:rPr>
-          <w:lang w:eastAsia="en-GB"/>
-        </w:rPr>
-      </w:pPr>
-      <w:r>
-        <w:rPr>
-          <w:rFonts w:ascii="Roboto" w:eastAsia="Times New Roman" w:hAnsi="Roboto" w:cs="Times New Roman"/>
-          <w:kern w:val="0"/>
-          <w:sz w:val="21"/>
-          <w:szCs w:val="21"/>
-          <w:lang w:eastAsia="en-GB"/>
-          <w14:ligatures w14:val="none"/>
-        </w:rPr>
-        <w:lastRenderedPageBreak/>
-        <w:t>After consulting the documentation for any other configuration options and being unsuccessful, I consulted the forums, where it was suggested that</w:t>
-      </w:r>
-      <w:r>
-        <w:rPr>
-          <w:rFonts w:ascii="Roboto" w:eastAsia="Times New Roman" w:hAnsi="Roboto" w:cs="Times New Roman"/>
-          <w:kern w:val="0"/>
-          <w:sz w:val="21"/>
-          <w:szCs w:val="21"/>
-          <w:lang w:eastAsia="en-GB"/>
-          <w14:ligatures w14:val="none"/>
-        </w:rPr>
-        <w:t xml:space="preserve"> I use an OpenCV and a symbol matching approach, as the set of characters is small and predefined.</w:t>
-      </w:r>
+          <w:lang w:eastAsia="en-GB"/>
+        </w:rPr>
+      </w:pPr>
     </w:p>
     <w:sectPr>
       <w:pgSz w:w="11906" w:h="16838"/>
@@ -1740,6 +2484,232 @@
 <file path=word/numbering.xml><?xml version="1.0" encoding="utf-8"?>
 <w:numbering xmlns:wpc="http://schemas.microsoft.com/office/word/2010/wordprocessingCanvas" xmlns:cx="http://schemas.microsoft.com/office/drawing/2014/chartex" xmlns:cx1="http://schemas.microsoft.com/office/drawing/2015/9/8/chartex" xmlns:cx2="http://schemas.microsoft.com/office/drawing/2015/10/21/chartex" xmlns:cx3="http://schemas.microsoft.com/office/drawing/2016/5/9/chartex" xmlns:cx4="http://schemas.microsoft.com/office/drawing/2016/5/10/chartex" xmlns:cx5="http://schemas.microsoft.com/office/drawing/2016/5/11/chartex" xmlns:cx6="http://schemas.microsoft.com/office/drawing/2016/5/12/chartex" xmlns:cx7="http://schemas.microsoft.com/office/drawing/2016/5/13/chartex" xmlns:cx8="http://schemas.microsoft.com/office/drawing/2016/5/14/chartex" xmlns:mc="http://schemas.openxmlformats.org/markup-compatibility/2006" xmlns:aink="http://schemas.microsoft.com/office/drawing/2016/ink" xmlns:am3d="http://schemas.microsoft.com/office/drawing/2017/model3d" xmlns:o="urn:schemas-microsoft-com:office:office" xmlns:oel="http://schemas.microsoft.com/office/2019/extlst" xmlns:r="http://schemas.openxmlformats.org/officeDocument/2006/relationships" xmlns:m="http://schemas.openxmlformats.org/officeDocument/2006/math" xmlns:v="urn:schemas-microsoft-com:vml" xmlns:wp14="http://schemas.microsoft.com/office/word/2010/wordprocessingDrawing" xmlns:wp="http://schemas.openxmlformats.org/drawingml/2006/wordprocessingDrawing" xmlns:w10="urn:schemas-microsoft-com:office:word" xmlns:w="http://schemas.openxmlformats.org/wordprocessingml/2006/main" xmlns:w14="http://schemas.microsoft.com/office/word/2010/wordml" xmlns:w15="http://schemas.microsoft.com/office/word/2012/wordml" xmlns:w16cex="http://schemas.microsoft.com/office/word/2018/wordml/cex" xmlns:w16cid="http://schemas.microsoft.com/office/word/2016/wordml/cid" xmlns:w16="http://schemas.microsoft.com/office/word/2018/wordml" xmlns:w16sdtdh="http://schemas.microsoft.com/office/word/2020/wordml/sdtdatahash" xmlns:w16se="http://schemas.microsoft.com/office/word/2015/wordml/symex" xmlns:wpg="http://schemas.microsoft.com/office/word/2010/wordprocessingGroup" xmlns:wpi="http://schemas.microsoft.com/office/word/2010/wordprocessingInk" xmlns:wne="http://schemas.microsoft.com/office/word/2006/wordml" xmlns:wps="http://schemas.microsoft.com/office/word/2010/wordprocessingShape" mc:Ignorable="w14 w15 w16se w16cid w16 w16cex w16sdtdh wp14">
   <w:abstractNum w:abstractNumId="0" w15:restartNumberingAfterBreak="0">
+    <w:nsid w:val="07574B04"/>
+    <w:multiLevelType w:val="hybridMultilevel"/>
+    <w:tmpl w:val="5E8E079A"/>
+    <w:lvl w:ilvl="0" w:tplc="08090001">
+      <w:start w:val="1"/>
+      <w:numFmt w:val="bullet"/>
+      <w:lvlText w:val=""/>
+      <w:lvlJc w:val="left"/>
+      <w:pPr>
+        <w:ind w:left="720" w:hanging="360"/>
+      </w:pPr>
+      <w:rPr>
+        <w:rFonts w:ascii="Symbol" w:hAnsi="Symbol" w:hint="default"/>
+      </w:rPr>
+    </w:lvl>
+    <w:lvl w:ilvl="1" w:tplc="08090003" w:tentative="1">
+      <w:start w:val="1"/>
+      <w:numFmt w:val="bullet"/>
+      <w:lvlText w:val="o"/>
+      <w:lvlJc w:val="left"/>
+      <w:pPr>
+        <w:ind w:left="1440" w:hanging="360"/>
+      </w:pPr>
+      <w:rPr>
+        <w:rFonts w:ascii="Courier New" w:hAnsi="Courier New" w:cs="Courier New" w:hint="default"/>
+      </w:rPr>
+    </w:lvl>
+    <w:lvl w:ilvl="2" w:tplc="08090005" w:tentative="1">
+      <w:start w:val="1"/>
+      <w:numFmt w:val="bullet"/>
+      <w:lvlText w:val=""/>
+      <w:lvlJc w:val="left"/>
+      <w:pPr>
+        <w:ind w:left="2160" w:hanging="360"/>
+      </w:pPr>
+      <w:rPr>
+        <w:rFonts w:ascii="Wingdings" w:hAnsi="Wingdings" w:hint="default"/>
+      </w:rPr>
+    </w:lvl>
+    <w:lvl w:ilvl="3" w:tplc="08090001" w:tentative="1">
+      <w:start w:val="1"/>
+      <w:numFmt w:val="bullet"/>
+      <w:lvlText w:val=""/>
+      <w:lvlJc w:val="left"/>
+      <w:pPr>
+        <w:ind w:left="2880" w:hanging="360"/>
+      </w:pPr>
+      <w:rPr>
+        <w:rFonts w:ascii="Symbol" w:hAnsi="Symbol" w:hint="default"/>
+      </w:rPr>
+    </w:lvl>
+    <w:lvl w:ilvl="4" w:tplc="08090003" w:tentative="1">
+      <w:start w:val="1"/>
+      <w:numFmt w:val="bullet"/>
+      <w:lvlText w:val="o"/>
+      <w:lvlJc w:val="left"/>
+      <w:pPr>
+        <w:ind w:left="3600" w:hanging="360"/>
+      </w:pPr>
+      <w:rPr>
+        <w:rFonts w:ascii="Courier New" w:hAnsi="Courier New" w:cs="Courier New" w:hint="default"/>
+      </w:rPr>
+    </w:lvl>
+    <w:lvl w:ilvl="5" w:tplc="08090005" w:tentative="1">
+      <w:start w:val="1"/>
+      <w:numFmt w:val="bullet"/>
+      <w:lvlText w:val=""/>
+      <w:lvlJc w:val="left"/>
+      <w:pPr>
+        <w:ind w:left="4320" w:hanging="360"/>
+      </w:pPr>
+      <w:rPr>
+        <w:rFonts w:ascii="Wingdings" w:hAnsi="Wingdings" w:hint="default"/>
+      </w:rPr>
+    </w:lvl>
+    <w:lvl w:ilvl="6" w:tplc="08090001" w:tentative="1">
+      <w:start w:val="1"/>
+      <w:numFmt w:val="bullet"/>
+      <w:lvlText w:val=""/>
+      <w:lvlJc w:val="left"/>
+      <w:pPr>
+        <w:ind w:left="5040" w:hanging="360"/>
+      </w:pPr>
+      <w:rPr>
+        <w:rFonts w:ascii="Symbol" w:hAnsi="Symbol" w:hint="default"/>
+      </w:rPr>
+    </w:lvl>
+    <w:lvl w:ilvl="7" w:tplc="08090003" w:tentative="1">
+      <w:start w:val="1"/>
+      <w:numFmt w:val="bullet"/>
+      <w:lvlText w:val="o"/>
+      <w:lvlJc w:val="left"/>
+      <w:pPr>
+        <w:ind w:left="5760" w:hanging="360"/>
+      </w:pPr>
+      <w:rPr>
+        <w:rFonts w:ascii="Courier New" w:hAnsi="Courier New" w:cs="Courier New" w:hint="default"/>
+      </w:rPr>
+    </w:lvl>
+    <w:lvl w:ilvl="8" w:tplc="08090005" w:tentative="1">
+      <w:start w:val="1"/>
+      <w:numFmt w:val="bullet"/>
+      <w:lvlText w:val=""/>
+      <w:lvlJc w:val="left"/>
+      <w:pPr>
+        <w:ind w:left="6480" w:hanging="360"/>
+      </w:pPr>
+      <w:rPr>
+        <w:rFonts w:ascii="Wingdings" w:hAnsi="Wingdings" w:hint="default"/>
+      </w:rPr>
+    </w:lvl>
+  </w:abstractNum>
+  <w:abstractNum w:abstractNumId="1" w15:restartNumberingAfterBreak="0">
+    <w:nsid w:val="09441FF3"/>
+    <w:multiLevelType w:val="hybridMultilevel"/>
+    <w:tmpl w:val="CFE402AC"/>
+    <w:lvl w:ilvl="0" w:tplc="08090001">
+      <w:start w:val="1"/>
+      <w:numFmt w:val="bullet"/>
+      <w:lvlText w:val=""/>
+      <w:lvlJc w:val="left"/>
+      <w:pPr>
+        <w:ind w:left="720" w:hanging="360"/>
+      </w:pPr>
+      <w:rPr>
+        <w:rFonts w:ascii="Symbol" w:hAnsi="Symbol" w:hint="default"/>
+      </w:rPr>
+    </w:lvl>
+    <w:lvl w:ilvl="1" w:tplc="08090003">
+      <w:start w:val="1"/>
+      <w:numFmt w:val="bullet"/>
+      <w:lvlText w:val="o"/>
+      <w:lvlJc w:val="left"/>
+      <w:pPr>
+        <w:ind w:left="1440" w:hanging="360"/>
+      </w:pPr>
+      <w:rPr>
+        <w:rFonts w:ascii="Courier New" w:hAnsi="Courier New" w:cs="Courier New" w:hint="default"/>
+      </w:rPr>
+    </w:lvl>
+    <w:lvl w:ilvl="2" w:tplc="08090005" w:tentative="1">
+      <w:start w:val="1"/>
+      <w:numFmt w:val="bullet"/>
+      <w:lvlText w:val=""/>
+      <w:lvlJc w:val="left"/>
+      <w:pPr>
+        <w:ind w:left="2160" w:hanging="360"/>
+      </w:pPr>
+      <w:rPr>
+        <w:rFonts w:ascii="Wingdings" w:hAnsi="Wingdings" w:hint="default"/>
+      </w:rPr>
+    </w:lvl>
+    <w:lvl w:ilvl="3" w:tplc="08090001" w:tentative="1">
+      <w:start w:val="1"/>
+      <w:numFmt w:val="bullet"/>
+      <w:lvlText w:val=""/>
+      <w:lvlJc w:val="left"/>
+      <w:pPr>
+        <w:ind w:left="2880" w:hanging="360"/>
+      </w:pPr>
+      <w:rPr>
+        <w:rFonts w:ascii="Symbol" w:hAnsi="Symbol" w:hint="default"/>
+      </w:rPr>
+    </w:lvl>
+    <w:lvl w:ilvl="4" w:tplc="08090003" w:tentative="1">
+      <w:start w:val="1"/>
+      <w:numFmt w:val="bullet"/>
+      <w:lvlText w:val="o"/>
+      <w:lvlJc w:val="left"/>
+      <w:pPr>
+        <w:ind w:left="3600" w:hanging="360"/>
+      </w:pPr>
+      <w:rPr>
+        <w:rFonts w:ascii="Courier New" w:hAnsi="Courier New" w:cs="Courier New" w:hint="default"/>
+      </w:rPr>
+    </w:lvl>
+    <w:lvl w:ilvl="5" w:tplc="08090005" w:tentative="1">
+      <w:start w:val="1"/>
+      <w:numFmt w:val="bullet"/>
+      <w:lvlText w:val=""/>
+      <w:lvlJc w:val="left"/>
+      <w:pPr>
+        <w:ind w:left="4320" w:hanging="360"/>
+      </w:pPr>
+      <w:rPr>
+        <w:rFonts w:ascii="Wingdings" w:hAnsi="Wingdings" w:hint="default"/>
+      </w:rPr>
+    </w:lvl>
+    <w:lvl w:ilvl="6" w:tplc="08090001" w:tentative="1">
+      <w:start w:val="1"/>
+      <w:numFmt w:val="bullet"/>
+      <w:lvlText w:val=""/>
+      <w:lvlJc w:val="left"/>
+      <w:pPr>
+        <w:ind w:left="5040" w:hanging="360"/>
+      </w:pPr>
+      <w:rPr>
+        <w:rFonts w:ascii="Symbol" w:hAnsi="Symbol" w:hint="default"/>
+      </w:rPr>
+    </w:lvl>
+    <w:lvl w:ilvl="7" w:tplc="08090003" w:tentative="1">
+      <w:start w:val="1"/>
+      <w:numFmt w:val="bullet"/>
+      <w:lvlText w:val="o"/>
+      <w:lvlJc w:val="left"/>
+      <w:pPr>
+        <w:ind w:left="5760" w:hanging="360"/>
+      </w:pPr>
+      <w:rPr>
+        <w:rFonts w:ascii="Courier New" w:hAnsi="Courier New" w:cs="Courier New" w:hint="default"/>
+      </w:rPr>
+    </w:lvl>
+    <w:lvl w:ilvl="8" w:tplc="08090005" w:tentative="1">
+      <w:start w:val="1"/>
+      <w:numFmt w:val="bullet"/>
+      <w:lvlText w:val=""/>
+      <w:lvlJc w:val="left"/>
+      <w:pPr>
+        <w:ind w:left="6480" w:hanging="360"/>
+      </w:pPr>
+      <w:rPr>
+        <w:rFonts w:ascii="Wingdings" w:hAnsi="Wingdings" w:hint="default"/>
+      </w:rPr>
+    </w:lvl>
+  </w:abstractNum>
+  <w:abstractNum w:abstractNumId="2" w15:restartNumberingAfterBreak="0">
     <w:nsid w:val="15865903"/>
     <w:multiLevelType w:val="hybridMultilevel"/>
     <w:tmpl w:val="2384E754"/>
@@ -1852,7 +2822,120 @@
       </w:rPr>
     </w:lvl>
   </w:abstractNum>
-  <w:abstractNum w:abstractNumId="1" w15:restartNumberingAfterBreak="0">
+  <w:abstractNum w:abstractNumId="3" w15:restartNumberingAfterBreak="0">
+    <w:nsid w:val="4C6E4DDC"/>
+    <w:multiLevelType w:val="hybridMultilevel"/>
+    <w:tmpl w:val="84FAEF1C"/>
+    <w:lvl w:ilvl="0" w:tplc="08090001">
+      <w:start w:val="1"/>
+      <w:numFmt w:val="bullet"/>
+      <w:lvlText w:val=""/>
+      <w:lvlJc w:val="left"/>
+      <w:pPr>
+        <w:ind w:left="720" w:hanging="360"/>
+      </w:pPr>
+      <w:rPr>
+        <w:rFonts w:ascii="Symbol" w:hAnsi="Symbol" w:hint="default"/>
+      </w:rPr>
+    </w:lvl>
+    <w:lvl w:ilvl="1" w:tplc="08090003">
+      <w:start w:val="1"/>
+      <w:numFmt w:val="bullet"/>
+      <w:lvlText w:val="o"/>
+      <w:lvlJc w:val="left"/>
+      <w:pPr>
+        <w:ind w:left="1440" w:hanging="360"/>
+      </w:pPr>
+      <w:rPr>
+        <w:rFonts w:ascii="Courier New" w:hAnsi="Courier New" w:cs="Courier New" w:hint="default"/>
+      </w:rPr>
+    </w:lvl>
+    <w:lvl w:ilvl="2" w:tplc="08090005" w:tentative="1">
+      <w:start w:val="1"/>
+      <w:numFmt w:val="bullet"/>
+      <w:lvlText w:val=""/>
+      <w:lvlJc w:val="left"/>
+      <w:pPr>
+        <w:ind w:left="2160" w:hanging="360"/>
+      </w:pPr>
+      <w:rPr>
+        <w:rFonts w:ascii="Wingdings" w:hAnsi="Wingdings" w:hint="default"/>
+      </w:rPr>
+    </w:lvl>
+    <w:lvl w:ilvl="3" w:tplc="08090001" w:tentative="1">
+      <w:start w:val="1"/>
+      <w:numFmt w:val="bullet"/>
+      <w:lvlText w:val=""/>
+      <w:lvlJc w:val="left"/>
+      <w:pPr>
+        <w:ind w:left="2880" w:hanging="360"/>
+      </w:pPr>
+      <w:rPr>
+        <w:rFonts w:ascii="Symbol" w:hAnsi="Symbol" w:hint="default"/>
+      </w:rPr>
+    </w:lvl>
+    <w:lvl w:ilvl="4" w:tplc="08090003" w:tentative="1">
+      <w:start w:val="1"/>
+      <w:numFmt w:val="bullet"/>
+      <w:lvlText w:val="o"/>
+      <w:lvlJc w:val="left"/>
+      <w:pPr>
+        <w:ind w:left="3600" w:hanging="360"/>
+      </w:pPr>
+      <w:rPr>
+        <w:rFonts w:ascii="Courier New" w:hAnsi="Courier New" w:cs="Courier New" w:hint="default"/>
+      </w:rPr>
+    </w:lvl>
+    <w:lvl w:ilvl="5" w:tplc="08090005" w:tentative="1">
+      <w:start w:val="1"/>
+      <w:numFmt w:val="bullet"/>
+      <w:lvlText w:val=""/>
+      <w:lvlJc w:val="left"/>
+      <w:pPr>
+        <w:ind w:left="4320" w:hanging="360"/>
+      </w:pPr>
+      <w:rPr>
+        <w:rFonts w:ascii="Wingdings" w:hAnsi="Wingdings" w:hint="default"/>
+      </w:rPr>
+    </w:lvl>
+    <w:lvl w:ilvl="6" w:tplc="08090001" w:tentative="1">
+      <w:start w:val="1"/>
+      <w:numFmt w:val="bullet"/>
+      <w:lvlText w:val=""/>
+      <w:lvlJc w:val="left"/>
+      <w:pPr>
+        <w:ind w:left="5040" w:hanging="360"/>
+      </w:pPr>
+      <w:rPr>
+        <w:rFonts w:ascii="Symbol" w:hAnsi="Symbol" w:hint="default"/>
+      </w:rPr>
+    </w:lvl>
+    <w:lvl w:ilvl="7" w:tplc="08090003" w:tentative="1">
+      <w:start w:val="1"/>
+      <w:numFmt w:val="bullet"/>
+      <w:lvlText w:val="o"/>
+      <w:lvlJc w:val="left"/>
+      <w:pPr>
+        <w:ind w:left="5760" w:hanging="360"/>
+      </w:pPr>
+      <w:rPr>
+        <w:rFonts w:ascii="Courier New" w:hAnsi="Courier New" w:cs="Courier New" w:hint="default"/>
+      </w:rPr>
+    </w:lvl>
+    <w:lvl w:ilvl="8" w:tplc="08090005" w:tentative="1">
+      <w:start w:val="1"/>
+      <w:numFmt w:val="bullet"/>
+      <w:lvlText w:val=""/>
+      <w:lvlJc w:val="left"/>
+      <w:pPr>
+        <w:ind w:left="6480" w:hanging="360"/>
+      </w:pPr>
+      <w:rPr>
+        <w:rFonts w:ascii="Wingdings" w:hAnsi="Wingdings" w:hint="default"/>
+      </w:rPr>
+    </w:lvl>
+  </w:abstractNum>
+  <w:abstractNum w:abstractNumId="4" w15:restartNumberingAfterBreak="0">
     <w:nsid w:val="50A9300E"/>
     <w:multiLevelType w:val="hybridMultilevel"/>
     <w:tmpl w:val="7952A45E"/>
@@ -1965,7 +3048,7 @@
       </w:rPr>
     </w:lvl>
   </w:abstractNum>
-  <w:abstractNum w:abstractNumId="2" w15:restartNumberingAfterBreak="0">
+  <w:abstractNum w:abstractNumId="5" w15:restartNumberingAfterBreak="0">
     <w:nsid w:val="6C7E7B8C"/>
     <w:multiLevelType w:val="hybridMultilevel"/>
     <w:tmpl w:val="DE90F530"/>
@@ -2078,7 +3161,7 @@
       </w:rPr>
     </w:lvl>
   </w:abstractNum>
-  <w:abstractNum w:abstractNumId="3" w15:restartNumberingAfterBreak="0">
+  <w:abstractNum w:abstractNumId="6" w15:restartNumberingAfterBreak="0">
     <w:nsid w:val="6F9B5F0E"/>
     <w:multiLevelType w:val="hybridMultilevel"/>
     <w:tmpl w:val="DB386E94"/>
@@ -2192,16 +3275,25 @@
     </w:lvl>
   </w:abstractNum>
   <w:num w:numId="1" w16cid:durableId="206331672">
+    <w:abstractNumId w:val="6"/>
+  </w:num>
+  <w:num w:numId="2" w16cid:durableId="261885006">
+    <w:abstractNumId w:val="4"/>
+  </w:num>
+  <w:num w:numId="3" w16cid:durableId="877858449">
+    <w:abstractNumId w:val="2"/>
+  </w:num>
+  <w:num w:numId="4" w16cid:durableId="970136500">
+    <w:abstractNumId w:val="5"/>
+  </w:num>
+  <w:num w:numId="5" w16cid:durableId="997925382">
+    <w:abstractNumId w:val="1"/>
+  </w:num>
+  <w:num w:numId="6" w16cid:durableId="1531525922">
     <w:abstractNumId w:val="3"/>
   </w:num>
-  <w:num w:numId="2" w16cid:durableId="261885006">
-    <w:abstractNumId w:val="1"/>
-  </w:num>
-  <w:num w:numId="3" w16cid:durableId="877858449">
+  <w:num w:numId="7" w16cid:durableId="556359212">
     <w:abstractNumId w:val="0"/>
-  </w:num>
-  <w:num w:numId="4" w16cid:durableId="970136500">
-    <w:abstractNumId w:val="2"/>
   </w:num>
 </w:numbering>
 </file>

</xml_diff>

<commit_message>
Further tesseract testing - unsuccessful
</commit_message>
<xml_diff>
--- a/Project Notes.docx
+++ b/Project Notes.docx
@@ -59,10 +59,16 @@
           <w:lang w:eastAsia="en-GB"/>
           <w14:ligatures w14:val="none"/>
         </w:rPr>
-        <w:t xml:space="preserve">Hierarchical reinforcement learning for self‐driving decision‐making without reliance on labelled driving </w:t>
-      </w:r>
-      <w:proofErr w:type="gramStart"/>
-      <w:r>
+        <w:t>Hierarchical reinforcement learning for self‐driving decision‐making without reliance on labelled driving data</w:t>
+      </w:r>
+    </w:p>
+    <w:p>
+      <w:pPr>
+        <w:pStyle w:val="ListParagraph"/>
+        <w:numPr>
+          <w:ilvl w:val="0"/>
+          <w:numId w:val="1"/>
+        </w:numPr>
         <w:rPr>
           <w:rFonts w:ascii="Segoe UI" w:eastAsia="Times New Roman" w:hAnsi="Segoe UI" w:cs="Segoe UI"/>
           <w:kern w:val="0"/>
@@ -71,17 +77,8 @@
           <w:lang w:eastAsia="en-GB"/>
           <w14:ligatures w14:val="none"/>
         </w:rPr>
-        <w:t>data</w:t>
-      </w:r>
-      <w:proofErr w:type="gramEnd"/>
-    </w:p>
-    <w:p>
-      <w:pPr>
-        <w:pStyle w:val="ListParagraph"/>
-        <w:numPr>
-          <w:ilvl w:val="0"/>
-          <w:numId w:val="1"/>
-        </w:numPr>
+      </w:pPr>
+      <w:r>
         <w:rPr>
           <w:rFonts w:ascii="Segoe UI" w:eastAsia="Times New Roman" w:hAnsi="Segoe UI" w:cs="Segoe UI"/>
           <w:kern w:val="0"/>
@@ -90,8 +87,16 @@
           <w:lang w:eastAsia="en-GB"/>
           <w14:ligatures w14:val="none"/>
         </w:rPr>
-      </w:pPr>
-      <w:r>
+        <w:t xml:space="preserve">Independent Manoeuvre Selection and Motion Control </w:t>
+      </w:r>
+    </w:p>
+    <w:p>
+      <w:pPr>
+        <w:pStyle w:val="ListParagraph"/>
+        <w:numPr>
+          <w:ilvl w:val="0"/>
+          <w:numId w:val="1"/>
+        </w:numPr>
         <w:rPr>
           <w:rFonts w:ascii="Segoe UI" w:eastAsia="Times New Roman" w:hAnsi="Segoe UI" w:cs="Segoe UI"/>
           <w:kern w:val="0"/>
@@ -100,16 +105,8 @@
           <w:lang w:eastAsia="en-GB"/>
           <w14:ligatures w14:val="none"/>
         </w:rPr>
-        <w:t xml:space="preserve">Independent Manoeuvre Selection and Motion Control </w:t>
-      </w:r>
-    </w:p>
-    <w:p>
-      <w:pPr>
-        <w:pStyle w:val="ListParagraph"/>
-        <w:numPr>
-          <w:ilvl w:val="0"/>
-          <w:numId w:val="1"/>
-        </w:numPr>
+      </w:pPr>
+      <w:r>
         <w:rPr>
           <w:rFonts w:ascii="Segoe UI" w:eastAsia="Times New Roman" w:hAnsi="Segoe UI" w:cs="Segoe UI"/>
           <w:kern w:val="0"/>
@@ -118,8 +115,11 @@
           <w:lang w:eastAsia="en-GB"/>
           <w14:ligatures w14:val="none"/>
         </w:rPr>
-      </w:pPr>
-      <w:r>
+        <w:t>APRL – Asynchronous Parallel RL – Each learner has own policy network, average is taken at each iteration, learners synchronise form shared network before making new decisions</w:t>
+      </w:r>
+    </w:p>
+    <w:p>
+      <w:pPr>
         <w:rPr>
           <w:rFonts w:ascii="Segoe UI" w:eastAsia="Times New Roman" w:hAnsi="Segoe UI" w:cs="Segoe UI"/>
           <w:kern w:val="0"/>
@@ -128,9 +128,7 @@
           <w:lang w:eastAsia="en-GB"/>
           <w14:ligatures w14:val="none"/>
         </w:rPr>
-        <w:t xml:space="preserve">APRL – Asynchronous Parallel RL – Each learner has own policy network, average is taken at each iteration, learners synchronise form shared network before making new </w:t>
-      </w:r>
-      <w:proofErr w:type="gramStart"/>
+      </w:pPr>
       <w:r>
         <w:rPr>
           <w:rFonts w:ascii="Segoe UI" w:eastAsia="Times New Roman" w:hAnsi="Segoe UI" w:cs="Segoe UI"/>
@@ -140,12 +138,16 @@
           <w:lang w:eastAsia="en-GB"/>
           <w14:ligatures w14:val="none"/>
         </w:rPr>
-        <w:t>decisions</w:t>
-      </w:r>
-      <w:proofErr w:type="gramEnd"/>
-    </w:p>
-    <w:p>
-      <w:pPr>
+        <w:t>Hands-On Reinforcement Learning with Python</w:t>
+      </w:r>
+    </w:p>
+    <w:p>
+      <w:pPr>
+        <w:pStyle w:val="ListParagraph"/>
+        <w:numPr>
+          <w:ilvl w:val="0"/>
+          <w:numId w:val="2"/>
+        </w:numPr>
         <w:rPr>
           <w:rFonts w:ascii="Segoe UI" w:eastAsia="Times New Roman" w:hAnsi="Segoe UI" w:cs="Segoe UI"/>
           <w:kern w:val="0"/>
@@ -164,7 +166,7 @@
           <w:lang w:eastAsia="en-GB"/>
           <w14:ligatures w14:val="none"/>
         </w:rPr>
-        <w:t>Hands-On Reinforcement Learning with Python</w:t>
+        <w:t>Reinforcement Learning Basics – Policy Function, Value Function, Agent-Environment Interface, Q Function, MDP, Bellman Equation, Monte Carlo Methods</w:t>
       </w:r>
     </w:p>
     <w:p>
@@ -192,7 +194,7 @@
           <w:lang w:eastAsia="en-GB"/>
           <w14:ligatures w14:val="none"/>
         </w:rPr>
-        <w:t>Reinforcement Learning Basics – Policy Function, Value Function, Agent-Environment Interface, Q Function, MDP, Bellman Equation, Monte Carlo Methods</w:t>
+        <w:t>Policy Optimisation</w:t>
       </w:r>
     </w:p>
     <w:p>
@@ -220,16 +222,11 @@
           <w:lang w:eastAsia="en-GB"/>
           <w14:ligatures w14:val="none"/>
         </w:rPr>
-        <w:t>Policy Optimisation</w:t>
-      </w:r>
-    </w:p>
-    <w:p>
-      <w:pPr>
-        <w:pStyle w:val="ListParagraph"/>
-        <w:numPr>
-          <w:ilvl w:val="0"/>
-          <w:numId w:val="2"/>
-        </w:numPr>
+        <w:t>Feature exploitation vs Feature exploration</w:t>
+      </w:r>
+    </w:p>
+    <w:p>
+      <w:pPr>
         <w:rPr>
           <w:rFonts w:ascii="Segoe UI" w:eastAsia="Times New Roman" w:hAnsi="Segoe UI" w:cs="Segoe UI"/>
           <w:kern w:val="0"/>
@@ -248,11 +245,16 @@
           <w:lang w:eastAsia="en-GB"/>
           <w14:ligatures w14:val="none"/>
         </w:rPr>
-        <w:t>Feature exploitation vs Feature exploration</w:t>
-      </w:r>
-    </w:p>
-    <w:p>
-      <w:pPr>
+        <w:t>Deep Learning, Reinforcement Learning and World Models</w:t>
+      </w:r>
+    </w:p>
+    <w:p>
+      <w:pPr>
+        <w:pStyle w:val="ListParagraph"/>
+        <w:numPr>
+          <w:ilvl w:val="0"/>
+          <w:numId w:val="3"/>
+        </w:numPr>
         <w:rPr>
           <w:rFonts w:ascii="Segoe UI" w:eastAsia="Times New Roman" w:hAnsi="Segoe UI" w:cs="Segoe UI"/>
           <w:kern w:val="0"/>
@@ -271,7 +273,7 @@
           <w:lang w:eastAsia="en-GB"/>
           <w14:ligatures w14:val="none"/>
         </w:rPr>
-        <w:t>Deep Learning, Reinforcement Learning and World Models</w:t>
+        <w:t>Generalised Policy Updates</w:t>
       </w:r>
     </w:p>
     <w:p>
@@ -299,7 +301,12 @@
           <w:lang w:eastAsia="en-GB"/>
           <w14:ligatures w14:val="none"/>
         </w:rPr>
-        <w:t>Generalised Policy Updates</w:t>
+        <w:t>World Models</w:t>
+      </w:r>
+    </w:p>
+    <w:p>
+      <w:r>
+        <w:t>Lightweight 3D hand pose estimation by cascading CNNs with reinforcement learning</w:t>
       </w:r>
     </w:p>
     <w:p>
@@ -307,7 +314,7 @@
         <w:pStyle w:val="ListParagraph"/>
         <w:numPr>
           <w:ilvl w:val="0"/>
-          <w:numId w:val="3"/>
+          <w:numId w:val="4"/>
         </w:numPr>
         <w:rPr>
           <w:rFonts w:ascii="Segoe UI" w:eastAsia="Times New Roman" w:hAnsi="Segoe UI" w:cs="Segoe UI"/>
@@ -327,12 +334,7 @@
           <w:lang w:eastAsia="en-GB"/>
           <w14:ligatures w14:val="none"/>
         </w:rPr>
-        <w:t>World Models</w:t>
-      </w:r>
-    </w:p>
-    <w:p>
-      <w:r>
-        <w:t>Lightweight 3D hand pose estimation by cascading CNNs with reinforcement learning</w:t>
+        <w:t>CNN and feature extraction</w:t>
       </w:r>
     </w:p>
     <w:p>
@@ -360,16 +362,11 @@
           <w:lang w:eastAsia="en-GB"/>
           <w14:ligatures w14:val="none"/>
         </w:rPr>
-        <w:t>CNN and feature extraction</w:t>
-      </w:r>
-    </w:p>
-    <w:p>
-      <w:pPr>
-        <w:pStyle w:val="ListParagraph"/>
-        <w:numPr>
-          <w:ilvl w:val="0"/>
-          <w:numId w:val="4"/>
-        </w:numPr>
+        <w:t>Feature exploitation vs Feature exploration</w:t>
+      </w:r>
+    </w:p>
+    <w:p>
+      <w:pPr>
         <w:rPr>
           <w:rFonts w:ascii="Segoe UI" w:eastAsia="Times New Roman" w:hAnsi="Segoe UI" w:cs="Segoe UI"/>
           <w:kern w:val="0"/>
@@ -379,7 +376,9 @@
           <w14:ligatures w14:val="none"/>
         </w:rPr>
       </w:pPr>
-      <w:r>
+    </w:p>
+    <w:p>
+      <w:pPr>
         <w:rPr>
           <w:rFonts w:ascii="Segoe UI" w:eastAsia="Times New Roman" w:hAnsi="Segoe UI" w:cs="Segoe UI"/>
           <w:kern w:val="0"/>
@@ -388,7 +387,22 @@
           <w:lang w:eastAsia="en-GB"/>
           <w14:ligatures w14:val="none"/>
         </w:rPr>
-        <w:t>Feature exploitation vs Feature exploration</w:t>
+      </w:pPr>
+    </w:p>
+    <w:p>
+      <w:pPr>
+        <w:pStyle w:val="Heading2"/>
+        <w:rPr>
+          <w:rFonts w:eastAsia="Times New Roman"/>
+          <w:lang w:eastAsia="en-GB"/>
+        </w:rPr>
+      </w:pPr>
+      <w:r>
+        <w:rPr>
+          <w:rFonts w:eastAsia="Times New Roman"/>
+          <w:lang w:eastAsia="en-GB"/>
+        </w:rPr>
+        <w:t>Installing Mario-env</w:t>
       </w:r>
     </w:p>
     <w:p>
@@ -402,9 +416,7 @@
           <w14:ligatures w14:val="none"/>
         </w:rPr>
       </w:pPr>
-    </w:p>
-    <w:p>
-      <w:pPr>
+      <w:r>
         <w:rPr>
           <w:rFonts w:ascii="Segoe UI" w:eastAsia="Times New Roman" w:hAnsi="Segoe UI" w:cs="Segoe UI"/>
           <w:kern w:val="0"/>
@@ -413,26 +425,10 @@
           <w:lang w:eastAsia="en-GB"/>
           <w14:ligatures w14:val="none"/>
         </w:rPr>
-      </w:pPr>
-    </w:p>
-    <w:p>
-      <w:pPr>
-        <w:pStyle w:val="Heading2"/>
-        <w:rPr>
-          <w:rFonts w:eastAsia="Times New Roman"/>
-          <w:lang w:eastAsia="en-GB"/>
-        </w:rPr>
-      </w:pPr>
-      <w:r>
-        <w:rPr>
-          <w:rFonts w:eastAsia="Times New Roman"/>
-          <w:lang w:eastAsia="en-GB"/>
-        </w:rPr>
-        <w:t>Installing Mario-env</w:t>
-      </w:r>
-    </w:p>
-    <w:p>
-      <w:pPr>
+        <w:t xml:space="preserve">Was using python 3.12, needed Descartes package -&gt; Pillow -&gt; </w:t>
+      </w:r>
+      <w:proofErr w:type="spellStart"/>
+      <w:r>
         <w:rPr>
           <w:rFonts w:ascii="Segoe UI" w:eastAsia="Times New Roman" w:hAnsi="Segoe UI" w:cs="Segoe UI"/>
           <w:kern w:val="0"/>
@@ -441,7 +437,9 @@
           <w:lang w:eastAsia="en-GB"/>
           <w14:ligatures w14:val="none"/>
         </w:rPr>
-      </w:pPr>
+        <w:t>zlib</w:t>
+      </w:r>
+      <w:proofErr w:type="spellEnd"/>
       <w:r>
         <w:rPr>
           <w:rFonts w:ascii="Segoe UI" w:eastAsia="Times New Roman" w:hAnsi="Segoe UI" w:cs="Segoe UI"/>
@@ -451,10 +449,11 @@
           <w:lang w:eastAsia="en-GB"/>
           <w14:ligatures w14:val="none"/>
         </w:rPr>
-        <w:t xml:space="preserve">Was using python 3.12, needed Descartes package -&gt; Pillow -&gt; </w:t>
-      </w:r>
-      <w:proofErr w:type="spellStart"/>
-      <w:r>
+        <w:t>.</w:t>
+      </w:r>
+    </w:p>
+    <w:p>
+      <w:pPr>
         <w:rPr>
           <w:rFonts w:ascii="Segoe UI" w:eastAsia="Times New Roman" w:hAnsi="Segoe UI" w:cs="Segoe UI"/>
           <w:kern w:val="0"/>
@@ -463,9 +462,8 @@
           <w:lang w:eastAsia="en-GB"/>
           <w14:ligatures w14:val="none"/>
         </w:rPr>
-        <w:t>zlib</w:t>
-      </w:r>
-      <w:proofErr w:type="spellEnd"/>
+      </w:pPr>
+      <w:proofErr w:type="spellStart"/>
       <w:r>
         <w:rPr>
           <w:rFonts w:ascii="Segoe UI" w:eastAsia="Times New Roman" w:hAnsi="Segoe UI" w:cs="Segoe UI"/>
@@ -475,11 +473,10 @@
           <w:lang w:eastAsia="en-GB"/>
           <w14:ligatures w14:val="none"/>
         </w:rPr>
-        <w:t>.</w:t>
-      </w:r>
-    </w:p>
-    <w:p>
-      <w:pPr>
+        <w:t>Zlib</w:t>
+      </w:r>
+      <w:proofErr w:type="spellEnd"/>
+      <w:r>
         <w:rPr>
           <w:rFonts w:ascii="Segoe UI" w:eastAsia="Times New Roman" w:hAnsi="Segoe UI" w:cs="Segoe UI"/>
           <w:kern w:val="0"/>
@@ -488,9 +485,11 @@
           <w:lang w:eastAsia="en-GB"/>
           <w14:ligatures w14:val="none"/>
         </w:rPr>
-      </w:pPr>
-      <w:proofErr w:type="spellStart"/>
-      <w:r>
+        <w:t xml:space="preserve"> not recognised by pip, tried .exe install, that didn’t work. </w:t>
+      </w:r>
+    </w:p>
+    <w:p>
+      <w:pPr>
         <w:rPr>
           <w:rFonts w:ascii="Segoe UI" w:eastAsia="Times New Roman" w:hAnsi="Segoe UI" w:cs="Segoe UI"/>
           <w:kern w:val="0"/>
@@ -499,9 +498,7 @@
           <w:lang w:eastAsia="en-GB"/>
           <w14:ligatures w14:val="none"/>
         </w:rPr>
-        <w:t>Zlib</w:t>
-      </w:r>
-      <w:proofErr w:type="spellEnd"/>
+      </w:pPr>
       <w:r>
         <w:rPr>
           <w:rFonts w:ascii="Segoe UI" w:eastAsia="Times New Roman" w:hAnsi="Segoe UI" w:cs="Segoe UI"/>
@@ -511,11 +508,10 @@
           <w:lang w:eastAsia="en-GB"/>
           <w14:ligatures w14:val="none"/>
         </w:rPr>
-        <w:t xml:space="preserve"> not recognised by pip, tried .exe install, that didn’t work. </w:t>
-      </w:r>
-    </w:p>
-    <w:p>
-      <w:pPr>
+        <w:t>Found .</w:t>
+      </w:r>
+      <w:proofErr w:type="spellStart"/>
+      <w:r>
         <w:rPr>
           <w:rFonts w:ascii="Segoe UI" w:eastAsia="Times New Roman" w:hAnsi="Segoe UI" w:cs="Segoe UI"/>
           <w:kern w:val="0"/>
@@ -524,33 +520,9 @@
           <w:lang w:eastAsia="en-GB"/>
           <w14:ligatures w14:val="none"/>
         </w:rPr>
-      </w:pPr>
-      <w:proofErr w:type="gramStart"/>
-      <w:r>
-        <w:rPr>
-          <w:rFonts w:ascii="Segoe UI" w:eastAsia="Times New Roman" w:hAnsi="Segoe UI" w:cs="Segoe UI"/>
-          <w:kern w:val="0"/>
-          <w:sz w:val="20"/>
-          <w:szCs w:val="20"/>
-          <w:lang w:eastAsia="en-GB"/>
-          <w14:ligatures w14:val="none"/>
-        </w:rPr>
-        <w:t>Found .</w:t>
-      </w:r>
-      <w:proofErr w:type="spellStart"/>
-      <w:r>
-        <w:rPr>
-          <w:rFonts w:ascii="Segoe UI" w:eastAsia="Times New Roman" w:hAnsi="Segoe UI" w:cs="Segoe UI"/>
-          <w:kern w:val="0"/>
-          <w:sz w:val="20"/>
-          <w:szCs w:val="20"/>
-          <w:lang w:eastAsia="en-GB"/>
-          <w14:ligatures w14:val="none"/>
-        </w:rPr>
         <w:t>whl</w:t>
       </w:r>
       <w:proofErr w:type="spellEnd"/>
-      <w:proofErr w:type="gramEnd"/>
       <w:r>
         <w:rPr>
           <w:rFonts w:ascii="Segoe UI" w:eastAsia="Times New Roman" w:hAnsi="Segoe UI" w:cs="Segoe UI"/>
@@ -643,21 +615,8 @@
           <w:lang w:eastAsia="en-GB"/>
           <w14:ligatures w14:val="none"/>
         </w:rPr>
-        <w:t xml:space="preserve">Installed pillow package on </w:t>
-      </w:r>
-      <w:proofErr w:type="gramStart"/>
-      <w:r>
-        <w:rPr>
-          <w:rFonts w:ascii="Segoe UI" w:eastAsia="Times New Roman" w:hAnsi="Segoe UI" w:cs="Segoe UI"/>
-          <w:kern w:val="0"/>
-          <w:sz w:val="20"/>
-          <w:szCs w:val="20"/>
-          <w:lang w:eastAsia="en-GB"/>
-          <w14:ligatures w14:val="none"/>
-        </w:rPr>
-        <w:t>3.11</w:t>
-      </w:r>
-      <w:proofErr w:type="gramEnd"/>
+        <w:t>Installed pillow package on 3.11</w:t>
+      </w:r>
     </w:p>
     <w:p>
       <w:pPr>
@@ -702,64 +661,34 @@
         <w:rPr>
           <w:lang w:eastAsia="en-GB"/>
         </w:rPr>
-        <w:t xml:space="preserve">As I will be using a different </w:t>
-      </w:r>
-      <w:proofErr w:type="gramStart"/>
-      <w:r>
-        <w:rPr>
-          <w:lang w:eastAsia="en-GB"/>
-        </w:rPr>
-        <w:t>approach</w:t>
-      </w:r>
-      <w:proofErr w:type="gramEnd"/>
-      <w:r>
-        <w:rPr>
-          <w:lang w:eastAsia="en-GB"/>
-        </w:rPr>
-        <w:t xml:space="preserve"> so these trajectories are not as necessary</w:t>
-      </w:r>
-    </w:p>
-    <w:p>
-      <w:pPr>
-        <w:rPr>
-          <w:lang w:eastAsia="en-GB"/>
-        </w:rPr>
-      </w:pPr>
-      <w:r>
-        <w:rPr>
-          <w:lang w:eastAsia="en-GB"/>
-        </w:rPr>
-        <w:t>Removed all references to trajectories in state-</w:t>
-      </w:r>
-      <w:proofErr w:type="gramStart"/>
-      <w:r>
-        <w:rPr>
-          <w:lang w:eastAsia="en-GB"/>
-        </w:rPr>
-        <w:t>handler</w:t>
-      </w:r>
-      <w:proofErr w:type="gramEnd"/>
-    </w:p>
-    <w:p>
-      <w:pPr>
-        <w:rPr>
-          <w:lang w:eastAsia="en-GB"/>
-        </w:rPr>
-      </w:pPr>
-      <w:r>
-        <w:rPr>
-          <w:lang w:eastAsia="en-GB"/>
-        </w:rPr>
-        <w:t xml:space="preserve">Removed Pangolin </w:t>
-      </w:r>
-      <w:proofErr w:type="gramStart"/>
-      <w:r>
-        <w:rPr>
-          <w:lang w:eastAsia="en-GB"/>
-        </w:rPr>
-        <w:t>visualiser</w:t>
-      </w:r>
-      <w:proofErr w:type="gramEnd"/>
+        <w:t>As I will be using a different approach so these trajectories are not as necessary</w:t>
+      </w:r>
+    </w:p>
+    <w:p>
+      <w:pPr>
+        <w:rPr>
+          <w:lang w:eastAsia="en-GB"/>
+        </w:rPr>
+      </w:pPr>
+      <w:r>
+        <w:rPr>
+          <w:lang w:eastAsia="en-GB"/>
+        </w:rPr>
+        <w:t>Removed all references to trajectories in state-handler</w:t>
+      </w:r>
+    </w:p>
+    <w:p>
+      <w:pPr>
+        <w:rPr>
+          <w:lang w:eastAsia="en-GB"/>
+        </w:rPr>
+      </w:pPr>
+      <w:r>
+        <w:rPr>
+          <w:lang w:eastAsia="en-GB"/>
+        </w:rPr>
+        <w:t>Removed Pangolin visualiser</w:t>
+      </w:r>
     </w:p>
     <w:p>
       <w:pPr>
@@ -1222,14 +1151,12 @@
                 <w:lang w:eastAsia="en-GB"/>
               </w:rPr>
             </w:pPr>
-            <w:proofErr w:type="gramStart"/>
             <w:r>
               <w:rPr>
                 <w:lang w:eastAsia="en-GB"/>
               </w:rPr>
               <w:t>Third-Seconds</w:t>
             </w:r>
-            <w:proofErr w:type="gramEnd"/>
           </w:p>
         </w:tc>
       </w:tr>
@@ -1442,21 +1369,7 @@
         <w:rPr>
           <w:lang w:eastAsia="en-GB"/>
         </w:rPr>
-        <w:t xml:space="preserve">Dolphin </w:t>
-      </w:r>
-      <w:proofErr w:type="gramStart"/>
-      <w:r>
-        <w:rPr>
-          <w:lang w:eastAsia="en-GB"/>
-        </w:rPr>
-        <w:t>Config :</w:t>
-      </w:r>
-      <w:proofErr w:type="gramEnd"/>
-      <w:r>
-        <w:rPr>
-          <w:lang w:eastAsia="en-GB"/>
-        </w:rPr>
-        <w:t xml:space="preserve"> GFX.ini -&gt; Added `</w:t>
+        <w:t>Dolphin Config : GFX.ini -&gt; Added `</w:t>
       </w:r>
       <w:proofErr w:type="spellStart"/>
       <w:r>
@@ -1496,30 +1409,8 @@
           <w:lang w:eastAsia="en-GB"/>
         </w:rPr>
         <w:tab/>
-        <w:t xml:space="preserve">: Added hotkeys for frame </w:t>
-      </w:r>
-      <w:proofErr w:type="gramStart"/>
-      <w:r>
-        <w:rPr>
-          <w:lang w:eastAsia="en-GB"/>
-        </w:rPr>
-        <w:t>advancing,</w:t>
-      </w:r>
-      <w:proofErr w:type="gramEnd"/>
-      <w:r>
-        <w:rPr>
-          <w:lang w:eastAsia="en-GB"/>
-        </w:rPr>
-        <w:t xml:space="preserve"> learning can run independent of game framerate. Can be done not in real </w:t>
-      </w:r>
-      <w:proofErr w:type="gramStart"/>
-      <w:r>
-        <w:rPr>
-          <w:lang w:eastAsia="en-GB"/>
-        </w:rPr>
-        <w:t>time</w:t>
-      </w:r>
-      <w:proofErr w:type="gramEnd"/>
+        <w:t>: Added hotkeys for frame advancing, learning can run independent of game framerate. Can be done not in real time</w:t>
+      </w:r>
     </w:p>
     <w:p>
       <w:pPr>
@@ -1583,14 +1474,7 @@
         <w:rPr>
           <w:lang w:eastAsia="en-GB"/>
         </w:rPr>
-        <w:t xml:space="preserve">MT = </w:t>
-      </w:r>
-      <w:proofErr w:type="gramStart"/>
-      <w:r>
-        <w:rPr>
-          <w:lang w:eastAsia="en-GB"/>
-        </w:rPr>
-        <w:t>113</w:t>
+        <w:t>MT = 113</w:t>
       </w:r>
       <w:r>
         <w:rPr>
@@ -1602,14 +1486,7 @@
         <w:rPr>
           <w:lang w:eastAsia="en-GB"/>
         </w:rPr>
-        <w:t>Wheelie</w:t>
-      </w:r>
-      <w:proofErr w:type="gramEnd"/>
-      <w:r>
-        <w:rPr>
-          <w:lang w:eastAsia="en-GB"/>
-        </w:rPr>
-        <w:t xml:space="preserve"> = 97</w:t>
+        <w:t>Wheelie = 97</w:t>
       </w:r>
       <w:r>
         <w:rPr>
@@ -1640,35 +1517,20 @@
         <w:rPr>
           <w:lang w:eastAsia="en-GB"/>
         </w:rPr>
-        <w:t xml:space="preserve">If I choose to advance the emulator frame by frame to allow more time for processing, then I will need to </w:t>
-      </w:r>
-      <w:proofErr w:type="gramStart"/>
-      <w:r>
-        <w:rPr>
-          <w:lang w:eastAsia="en-GB"/>
-        </w:rPr>
-        <w:t>take into account</w:t>
-      </w:r>
-      <w:proofErr w:type="gramEnd"/>
-      <w:r>
-        <w:rPr>
-          <w:lang w:eastAsia="en-GB"/>
-        </w:rPr>
-        <w:t xml:space="preserve"> the fact that dolphin only recognises inputs during a frame change. </w:t>
-      </w:r>
-      <w:proofErr w:type="gramStart"/>
-      <w:r>
-        <w:rPr>
-          <w:lang w:eastAsia="en-GB"/>
-        </w:rPr>
-        <w:t>So</w:t>
-      </w:r>
-      <w:proofErr w:type="gramEnd"/>
-      <w:r>
-        <w:rPr>
-          <w:lang w:eastAsia="en-GB"/>
-        </w:rPr>
-        <w:t xml:space="preserve"> the input would need to be held, frame advanced, then released. This approach could be very interesting to show the process of what happens each frame.</w:t>
+        <w:t>If I choose to advance the emulator frame by frame to allow more time for processing, then I will need to take into account the fact that dolphin only recognises inputs during a frame change. So the input would need to be held, frame advanced, then released. This approach could be very interesting to show the process of what happens each frame.</w:t>
+      </w:r>
+    </w:p>
+    <w:p>
+      <w:pPr>
+        <w:rPr>
+          <w:lang w:eastAsia="en-GB"/>
+        </w:rPr>
+      </w:pPr>
+      <w:r>
+        <w:rPr>
+          <w:lang w:eastAsia="en-GB"/>
+        </w:rPr>
+        <w:t>Charged MT = 270</w:t>
       </w:r>
     </w:p>
     <w:p>
@@ -1798,13 +1660,396 @@
         </w:rPr>
         <w:t xml:space="preserve"> I </w:t>
       </w:r>
-    </w:p>
-    <w:p>
-      <w:pPr>
-        <w:rPr>
-          <w:lang w:eastAsia="en-GB"/>
-        </w:rPr>
-      </w:pPr>
+      <w:r>
+        <w:rPr>
+          <w:lang w:eastAsia="en-GB"/>
+        </w:rPr>
+        <w:t>need to extract the text from each frame</w:t>
+      </w:r>
+      <w:r>
+        <w:rPr>
+          <w:lang w:eastAsia="en-GB"/>
+        </w:rPr>
+        <w:t xml:space="preserve">. To do this, I decided to make a dictionary containing pictures of all possible characters and their values. I then use OpenCV to find any matches, and return the </w:t>
+      </w:r>
+      <w:r>
+        <w:rPr>
+          <w:lang w:eastAsia="en-GB"/>
+        </w:rPr>
+        <w:t>corresponding character value from the dictionary</w:t>
+      </w:r>
+    </w:p>
+    <w:p>
+      <w:pPr>
+        <w:rPr>
+          <w:lang w:eastAsia="en-GB"/>
+        </w:rPr>
+      </w:pPr>
+    </w:p>
+    <w:p>
+      <w:pPr>
+        <w:rPr>
+          <w:lang w:eastAsia="en-GB"/>
+        </w:rPr>
+      </w:pPr>
+      <w:r>
+        <w:rPr>
+          <w:lang w:eastAsia="en-GB"/>
+        </w:rPr>
+        <w:t>Pixel co-</w:t>
+      </w:r>
+      <w:proofErr w:type="spellStart"/>
+      <w:r>
+        <w:rPr>
+          <w:lang w:eastAsia="en-GB"/>
+        </w:rPr>
+        <w:t>ords</w:t>
+      </w:r>
+      <w:proofErr w:type="spellEnd"/>
+      <w:r>
+        <w:rPr>
+          <w:lang w:eastAsia="en-GB"/>
+        </w:rPr>
+        <w:t xml:space="preserve"> of Various Features</w:t>
+      </w:r>
+    </w:p>
+    <w:p>
+      <w:pPr>
+        <w:pStyle w:val="ListParagraph"/>
+        <w:numPr>
+          <w:ilvl w:val="0"/>
+          <w:numId w:val="8"/>
+        </w:numPr>
+        <w:rPr>
+          <w:lang w:eastAsia="en-GB"/>
+        </w:rPr>
+      </w:pPr>
+      <w:r>
+        <w:rPr>
+          <w:lang w:eastAsia="en-GB"/>
+        </w:rPr>
+        <w:t>XZ Vel:</w:t>
+      </w:r>
+    </w:p>
+    <w:p>
+      <w:pPr>
+        <w:pStyle w:val="ListParagraph"/>
+        <w:numPr>
+          <w:ilvl w:val="1"/>
+          <w:numId w:val="8"/>
+        </w:numPr>
+        <w:rPr>
+          <w:lang w:eastAsia="en-GB"/>
+        </w:rPr>
+      </w:pPr>
+      <w:r>
+        <w:rPr>
+          <w:lang w:eastAsia="en-GB"/>
+        </w:rPr>
+        <w:t>L=89</w:t>
+      </w:r>
+    </w:p>
+    <w:p>
+      <w:pPr>
+        <w:pStyle w:val="ListParagraph"/>
+        <w:numPr>
+          <w:ilvl w:val="1"/>
+          <w:numId w:val="8"/>
+        </w:numPr>
+        <w:rPr>
+          <w:lang w:eastAsia="en-GB"/>
+        </w:rPr>
+      </w:pPr>
+      <w:r>
+        <w:rPr>
+          <w:lang w:eastAsia="en-GB"/>
+        </w:rPr>
+        <w:t>T=177</w:t>
+      </w:r>
+    </w:p>
+    <w:p>
+      <w:pPr>
+        <w:pStyle w:val="ListParagraph"/>
+        <w:numPr>
+          <w:ilvl w:val="1"/>
+          <w:numId w:val="8"/>
+        </w:numPr>
+        <w:rPr>
+          <w:lang w:eastAsia="en-GB"/>
+        </w:rPr>
+      </w:pPr>
+      <w:r>
+        <w:rPr>
+          <w:lang w:eastAsia="en-GB"/>
+        </w:rPr>
+        <w:t>R=133</w:t>
+      </w:r>
+    </w:p>
+    <w:p>
+      <w:pPr>
+        <w:pStyle w:val="ListParagraph"/>
+        <w:numPr>
+          <w:ilvl w:val="1"/>
+          <w:numId w:val="8"/>
+        </w:numPr>
+        <w:rPr>
+          <w:lang w:eastAsia="en-GB"/>
+        </w:rPr>
+      </w:pPr>
+      <w:r>
+        <w:rPr>
+          <w:lang w:eastAsia="en-GB"/>
+        </w:rPr>
+        <w:lastRenderedPageBreak/>
+        <w:t>B=191</w:t>
+      </w:r>
+    </w:p>
+    <w:p>
+      <w:pPr>
+        <w:pStyle w:val="ListParagraph"/>
+        <w:numPr>
+          <w:ilvl w:val="0"/>
+          <w:numId w:val="8"/>
+        </w:numPr>
+        <w:rPr>
+          <w:lang w:eastAsia="en-GB"/>
+        </w:rPr>
+      </w:pPr>
+      <w:r>
+        <w:rPr>
+          <w:lang w:eastAsia="en-GB"/>
+        </w:rPr>
+        <w:t>Race%:</w:t>
+      </w:r>
+    </w:p>
+    <w:p>
+      <w:pPr>
+        <w:pStyle w:val="ListParagraph"/>
+        <w:numPr>
+          <w:ilvl w:val="1"/>
+          <w:numId w:val="8"/>
+        </w:numPr>
+        <w:rPr>
+          <w:lang w:eastAsia="en-GB"/>
+        </w:rPr>
+      </w:pPr>
+      <w:r>
+        <w:rPr>
+          <w:lang w:eastAsia="en-GB"/>
+        </w:rPr>
+        <w:t>L=98</w:t>
+      </w:r>
+    </w:p>
+    <w:p>
+      <w:pPr>
+        <w:pStyle w:val="ListParagraph"/>
+        <w:numPr>
+          <w:ilvl w:val="1"/>
+          <w:numId w:val="8"/>
+        </w:numPr>
+        <w:rPr>
+          <w:lang w:eastAsia="en-GB"/>
+        </w:rPr>
+      </w:pPr>
+      <w:r>
+        <w:rPr>
+          <w:lang w:eastAsia="en-GB"/>
+        </w:rPr>
+        <w:t>T=251</w:t>
+      </w:r>
+    </w:p>
+    <w:p>
+      <w:pPr>
+        <w:pStyle w:val="ListParagraph"/>
+        <w:numPr>
+          <w:ilvl w:val="1"/>
+          <w:numId w:val="8"/>
+        </w:numPr>
+        <w:rPr>
+          <w:lang w:eastAsia="en-GB"/>
+        </w:rPr>
+      </w:pPr>
+      <w:r>
+        <w:rPr>
+          <w:lang w:eastAsia="en-GB"/>
+        </w:rPr>
+        <w:t>R=159</w:t>
+      </w:r>
+    </w:p>
+    <w:p>
+      <w:pPr>
+        <w:pStyle w:val="ListParagraph"/>
+        <w:numPr>
+          <w:ilvl w:val="1"/>
+          <w:numId w:val="8"/>
+        </w:numPr>
+        <w:rPr>
+          <w:lang w:eastAsia="en-GB"/>
+        </w:rPr>
+      </w:pPr>
+      <w:r>
+        <w:rPr>
+          <w:lang w:eastAsia="en-GB"/>
+        </w:rPr>
+        <w:t>B=264</w:t>
+      </w:r>
+    </w:p>
+    <w:p>
+      <w:pPr>
+        <w:pStyle w:val="ListParagraph"/>
+        <w:numPr>
+          <w:ilvl w:val="0"/>
+          <w:numId w:val="8"/>
+        </w:numPr>
+        <w:rPr>
+          <w:lang w:eastAsia="en-GB"/>
+        </w:rPr>
+      </w:pPr>
+      <w:r>
+        <w:rPr>
+          <w:lang w:eastAsia="en-GB"/>
+        </w:rPr>
+        <w:t>MT:</w:t>
+      </w:r>
+    </w:p>
+    <w:p>
+      <w:pPr>
+        <w:pStyle w:val="ListParagraph"/>
+        <w:numPr>
+          <w:ilvl w:val="1"/>
+          <w:numId w:val="8"/>
+        </w:numPr>
+        <w:rPr>
+          <w:lang w:eastAsia="en-GB"/>
+        </w:rPr>
+      </w:pPr>
+      <w:r>
+        <w:rPr>
+          <w:lang w:eastAsia="en-GB"/>
+        </w:rPr>
+        <w:t>L=149</w:t>
+      </w:r>
+    </w:p>
+    <w:p>
+      <w:pPr>
+        <w:pStyle w:val="ListParagraph"/>
+        <w:numPr>
+          <w:ilvl w:val="1"/>
+          <w:numId w:val="8"/>
+        </w:numPr>
+        <w:rPr>
+          <w:lang w:eastAsia="en-GB"/>
+        </w:rPr>
+      </w:pPr>
+      <w:r>
+        <w:rPr>
+          <w:lang w:eastAsia="en-GB"/>
+        </w:rPr>
+        <w:t>T=269</w:t>
+      </w:r>
+    </w:p>
+    <w:p>
+      <w:pPr>
+        <w:pStyle w:val="ListParagraph"/>
+        <w:numPr>
+          <w:ilvl w:val="1"/>
+          <w:numId w:val="8"/>
+        </w:numPr>
+        <w:rPr>
+          <w:lang w:eastAsia="en-GB"/>
+        </w:rPr>
+      </w:pPr>
+      <w:r>
+        <w:rPr>
+          <w:lang w:eastAsia="en-GB"/>
+        </w:rPr>
+        <w:t>R=160</w:t>
+      </w:r>
+    </w:p>
+    <w:p>
+      <w:pPr>
+        <w:pStyle w:val="ListParagraph"/>
+        <w:numPr>
+          <w:ilvl w:val="1"/>
+          <w:numId w:val="8"/>
+        </w:numPr>
+        <w:rPr>
+          <w:lang w:eastAsia="en-GB"/>
+        </w:rPr>
+      </w:pPr>
+      <w:r>
+        <w:rPr>
+          <w:lang w:eastAsia="en-GB"/>
+        </w:rPr>
+        <w:t>B=284</w:t>
+      </w:r>
+    </w:p>
+    <w:p>
+      <w:pPr>
+        <w:rPr>
+          <w:lang w:eastAsia="en-GB"/>
+        </w:rPr>
+      </w:pPr>
+      <w:r>
+        <w:rPr>
+          <w:lang w:eastAsia="en-GB"/>
+        </w:rPr>
+        <w:t>Single character is 11x15</w:t>
+      </w:r>
+      <w:r>
+        <w:rPr>
+          <w:noProof/>
+          <w:lang w:eastAsia="en-GB"/>
+        </w:rPr>
+        <w:drawing>
+          <wp:inline distT="0" distB="0" distL="0" distR="0" wp14:anchorId="24933FA2" wp14:editId="1FE7DEF2">
+            <wp:extent cx="2646045" cy="325755"/>
+            <wp:effectExtent l="0" t="0" r="1905" b="0"/>
+            <wp:docPr id="1135570883" name="Picture 1"/>
+            <wp:cNvGraphicFramePr>
+              <a:graphicFrameLocks xmlns:a="http://schemas.openxmlformats.org/drawingml/2006/main" noChangeAspect="1"/>
+            </wp:cNvGraphicFramePr>
+            <a:graphic xmlns:a="http://schemas.openxmlformats.org/drawingml/2006/main">
+              <a:graphicData uri="http://schemas.openxmlformats.org/drawingml/2006/picture">
+                <pic:pic xmlns:pic="http://schemas.openxmlformats.org/drawingml/2006/picture">
+                  <pic:nvPicPr>
+                    <pic:cNvPr id="0" name="Picture 1"/>
+                    <pic:cNvPicPr>
+                      <a:picLocks noChangeAspect="1" noChangeArrowheads="1"/>
+                    </pic:cNvPicPr>
+                  </pic:nvPicPr>
+                  <pic:blipFill>
+                    <a:blip r:embed="rId8">
+                      <a:extLst>
+                        <a:ext uri="{28A0092B-C50C-407E-A947-70E740481C1C}">
+                          <a14:useLocalDpi xmlns:a14="http://schemas.microsoft.com/office/drawing/2010/main" val="0"/>
+                        </a:ext>
+                      </a:extLst>
+                    </a:blip>
+                    <a:srcRect/>
+                    <a:stretch>
+                      <a:fillRect/>
+                    </a:stretch>
+                  </pic:blipFill>
+                  <pic:spPr bwMode="auto">
+                    <a:xfrm>
+                      <a:off x="0" y="0"/>
+                      <a:ext cx="2646045" cy="325755"/>
+                    </a:xfrm>
+                    <a:prstGeom prst="rect">
+                      <a:avLst/>
+                    </a:prstGeom>
+                    <a:noFill/>
+                    <a:ln>
+                      <a:noFill/>
+                    </a:ln>
+                  </pic:spPr>
+                </pic:pic>
+              </a:graphicData>
+            </a:graphic>
+          </wp:inline>
+        </w:drawing>
+      </w:r>
     </w:p>
     <w:p>
       <w:pPr>
@@ -1878,16 +2123,8 @@
         <w:rPr>
           <w:lang w:eastAsia="en-GB"/>
         </w:rPr>
-        <w:t xml:space="preserve">Assert config options – framedumps, input </w:t>
-      </w:r>
-      <w:proofErr w:type="gramStart"/>
-      <w:r>
-        <w:rPr>
-          <w:lang w:eastAsia="en-GB"/>
-        </w:rPr>
-        <w:t>recording</w:t>
-      </w:r>
-      <w:proofErr w:type="gramEnd"/>
+        <w:t>Assert config options – framedumps, input recording</w:t>
+      </w:r>
     </w:p>
     <w:p>
       <w:pPr>
@@ -1930,16 +2167,8 @@
         <w:rPr>
           <w:lang w:eastAsia="en-GB"/>
         </w:rPr>
-        <w:t xml:space="preserve">Pause </w:t>
-      </w:r>
-      <w:proofErr w:type="gramStart"/>
-      <w:r>
-        <w:rPr>
-          <w:lang w:eastAsia="en-GB"/>
-        </w:rPr>
-        <w:t>emulation</w:t>
-      </w:r>
-      <w:proofErr w:type="gramEnd"/>
+        <w:t>Pause emulation</w:t>
+      </w:r>
     </w:p>
     <w:p>
       <w:pPr>
@@ -1974,16 +2203,8 @@
         <w:rPr>
           <w:lang w:eastAsia="en-GB"/>
         </w:rPr>
-        <w:t xml:space="preserve">Read </w:t>
-      </w:r>
-      <w:proofErr w:type="gramStart"/>
-      <w:r>
-        <w:rPr>
-          <w:lang w:eastAsia="en-GB"/>
-        </w:rPr>
-        <w:t>frame</w:t>
-      </w:r>
-      <w:proofErr w:type="gramEnd"/>
+        <w:t>Read frame</w:t>
+      </w:r>
     </w:p>
     <w:p>
       <w:pPr>
@@ -2000,17 +2221,8 @@
         <w:rPr>
           <w:lang w:eastAsia="en-GB"/>
         </w:rPr>
-        <w:lastRenderedPageBreak/>
-        <w:t xml:space="preserve">Calculate estimated reward for each </w:t>
-      </w:r>
-      <w:proofErr w:type="gramStart"/>
-      <w:r>
-        <w:rPr>
-          <w:lang w:eastAsia="en-GB"/>
-        </w:rPr>
-        <w:t>input</w:t>
-      </w:r>
-      <w:proofErr w:type="gramEnd"/>
+        <w:t>Calculate estimated reward for each input</w:t>
+      </w:r>
     </w:p>
     <w:p>
       <w:pPr>
@@ -2045,16 +2257,8 @@
         <w:rPr>
           <w:lang w:eastAsia="en-GB"/>
         </w:rPr>
-        <w:t xml:space="preserve">Return input with highest </w:t>
-      </w:r>
-      <w:proofErr w:type="gramStart"/>
-      <w:r>
-        <w:rPr>
-          <w:lang w:eastAsia="en-GB"/>
-        </w:rPr>
-        <w:t>reward</w:t>
-      </w:r>
-      <w:proofErr w:type="gramEnd"/>
+        <w:t>Return input with highest reward</w:t>
+      </w:r>
     </w:p>
     <w:p>
       <w:pPr>
@@ -2115,16 +2319,8 @@
         <w:rPr>
           <w:lang w:eastAsia="en-GB"/>
         </w:rPr>
-        <w:t xml:space="preserve">Reset </w:t>
-      </w:r>
-      <w:proofErr w:type="gramStart"/>
-      <w:r>
-        <w:rPr>
-          <w:lang w:eastAsia="en-GB"/>
-        </w:rPr>
-        <w:t>controller</w:t>
-      </w:r>
-      <w:proofErr w:type="gramEnd"/>
+        <w:t>Reset controller</w:t>
+      </w:r>
     </w:p>
     <w:p>
       <w:pPr>
@@ -2177,16 +2373,8 @@
         <w:rPr>
           <w:lang w:eastAsia="en-GB"/>
         </w:rPr>
-        <w:t xml:space="preserve">Stop </w:t>
-      </w:r>
-      <w:proofErr w:type="gramStart"/>
-      <w:r>
-        <w:rPr>
-          <w:lang w:eastAsia="en-GB"/>
-        </w:rPr>
-        <w:t>emulation</w:t>
-      </w:r>
-      <w:proofErr w:type="gramEnd"/>
+        <w:t>Stop emulation</w:t>
+      </w:r>
     </w:p>
     <w:p>
       <w:pPr>
@@ -2203,16 +2391,8 @@
         <w:rPr>
           <w:lang w:eastAsia="en-GB"/>
         </w:rPr>
-        <w:t xml:space="preserve">Reset </w:t>
-      </w:r>
-      <w:proofErr w:type="gramStart"/>
-      <w:r>
-        <w:rPr>
-          <w:lang w:eastAsia="en-GB"/>
-        </w:rPr>
-        <w:t>controller</w:t>
-      </w:r>
-      <w:proofErr w:type="gramEnd"/>
+        <w:t>Reset controller</w:t>
+      </w:r>
     </w:p>
     <w:p>
       <w:pPr>
@@ -2445,23 +2625,84 @@
         <w:rPr>
           <w:lang w:eastAsia="en-GB"/>
         </w:rPr>
-        <w:t xml:space="preserve">Return </w:t>
-      </w:r>
-      <w:proofErr w:type="gramStart"/>
-      <w:r>
-        <w:rPr>
-          <w:lang w:eastAsia="en-GB"/>
-        </w:rPr>
-        <w:t>information</w:t>
-      </w:r>
-      <w:proofErr w:type="gramEnd"/>
-    </w:p>
-    <w:p>
-      <w:pPr>
-        <w:rPr>
-          <w:lang w:eastAsia="en-GB"/>
-        </w:rPr>
-      </w:pPr>
+        <w:lastRenderedPageBreak/>
+        <w:t>Return information</w:t>
+      </w:r>
+    </w:p>
+    <w:p>
+      <w:pPr>
+        <w:rPr>
+          <w:lang w:eastAsia="en-GB"/>
+        </w:rPr>
+      </w:pPr>
+      <w:r>
+        <w:rPr>
+          <w:noProof/>
+          <w:lang w:eastAsia="en-GB"/>
+        </w:rPr>
+        <w:drawing>
+          <wp:anchor distT="0" distB="0" distL="114300" distR="114300" simplePos="0" relativeHeight="251664384" behindDoc="0" locked="0" layoutInCell="1" allowOverlap="1" wp14:anchorId="7CCA58E4" wp14:editId="23CE71AC">
+            <wp:simplePos x="0" y="0"/>
+            <wp:positionH relativeFrom="column">
+              <wp:posOffset>1035685</wp:posOffset>
+            </wp:positionH>
+            <wp:positionV relativeFrom="paragraph">
+              <wp:posOffset>318135</wp:posOffset>
+            </wp:positionV>
+            <wp:extent cx="82800" cy="87869"/>
+            <wp:effectExtent l="0" t="0" r="0" b="7620"/>
+            <wp:wrapNone/>
+            <wp:docPr id="1419576042" name="Picture 3"/>
+            <wp:cNvGraphicFramePr>
+              <a:graphicFrameLocks xmlns:a="http://schemas.openxmlformats.org/drawingml/2006/main" noChangeAspect="1"/>
+            </wp:cNvGraphicFramePr>
+            <a:graphic xmlns:a="http://schemas.openxmlformats.org/drawingml/2006/main">
+              <a:graphicData uri="http://schemas.openxmlformats.org/drawingml/2006/picture">
+                <pic:pic xmlns:pic="http://schemas.openxmlformats.org/drawingml/2006/picture">
+                  <pic:nvPicPr>
+                    <pic:cNvPr id="0" name="Picture 3"/>
+                    <pic:cNvPicPr>
+                      <a:picLocks noChangeAspect="1" noChangeArrowheads="1"/>
+                    </pic:cNvPicPr>
+                  </pic:nvPicPr>
+                  <pic:blipFill>
+                    <a:blip r:embed="rId9" cstate="print">
+                      <a:extLst>
+                        <a:ext uri="{28A0092B-C50C-407E-A947-70E740481C1C}">
+                          <a14:useLocalDpi xmlns:a14="http://schemas.microsoft.com/office/drawing/2010/main" val="0"/>
+                        </a:ext>
+                      </a:extLst>
+                    </a:blip>
+                    <a:srcRect/>
+                    <a:stretch>
+                      <a:fillRect/>
+                    </a:stretch>
+                  </pic:blipFill>
+                  <pic:spPr bwMode="auto">
+                    <a:xfrm>
+                      <a:off x="0" y="0"/>
+                      <a:ext cx="82800" cy="87869"/>
+                    </a:xfrm>
+                    <a:prstGeom prst="rect">
+                      <a:avLst/>
+                    </a:prstGeom>
+                    <a:noFill/>
+                    <a:ln>
+                      <a:noFill/>
+                    </a:ln>
+                  </pic:spPr>
+                </pic:pic>
+              </a:graphicData>
+            </a:graphic>
+            <wp14:sizeRelH relativeFrom="margin">
+              <wp14:pctWidth>0</wp14:pctWidth>
+            </wp14:sizeRelH>
+            <wp14:sizeRelV relativeFrom="margin">
+              <wp14:pctHeight>0</wp14:pctHeight>
+            </wp14:sizeRelV>
+          </wp:anchor>
+        </w:drawing>
+      </w:r>
     </w:p>
     <w:p>
       <w:pPr>
@@ -2936,6 +3177,119 @@
     </w:lvl>
   </w:abstractNum>
   <w:abstractNum w:abstractNumId="4" w15:restartNumberingAfterBreak="0">
+    <w:nsid w:val="509C3F1F"/>
+    <w:multiLevelType w:val="hybridMultilevel"/>
+    <w:tmpl w:val="ADB443C4"/>
+    <w:lvl w:ilvl="0" w:tplc="08090001">
+      <w:start w:val="1"/>
+      <w:numFmt w:val="bullet"/>
+      <w:lvlText w:val=""/>
+      <w:lvlJc w:val="left"/>
+      <w:pPr>
+        <w:ind w:left="775" w:hanging="360"/>
+      </w:pPr>
+      <w:rPr>
+        <w:rFonts w:ascii="Symbol" w:hAnsi="Symbol" w:hint="default"/>
+      </w:rPr>
+    </w:lvl>
+    <w:lvl w:ilvl="1" w:tplc="08090003">
+      <w:start w:val="1"/>
+      <w:numFmt w:val="bullet"/>
+      <w:lvlText w:val="o"/>
+      <w:lvlJc w:val="left"/>
+      <w:pPr>
+        <w:ind w:left="1495" w:hanging="360"/>
+      </w:pPr>
+      <w:rPr>
+        <w:rFonts w:ascii="Courier New" w:hAnsi="Courier New" w:cs="Courier New" w:hint="default"/>
+      </w:rPr>
+    </w:lvl>
+    <w:lvl w:ilvl="2" w:tplc="08090005" w:tentative="1">
+      <w:start w:val="1"/>
+      <w:numFmt w:val="bullet"/>
+      <w:lvlText w:val=""/>
+      <w:lvlJc w:val="left"/>
+      <w:pPr>
+        <w:ind w:left="2215" w:hanging="360"/>
+      </w:pPr>
+      <w:rPr>
+        <w:rFonts w:ascii="Wingdings" w:hAnsi="Wingdings" w:hint="default"/>
+      </w:rPr>
+    </w:lvl>
+    <w:lvl w:ilvl="3" w:tplc="08090001" w:tentative="1">
+      <w:start w:val="1"/>
+      <w:numFmt w:val="bullet"/>
+      <w:lvlText w:val=""/>
+      <w:lvlJc w:val="left"/>
+      <w:pPr>
+        <w:ind w:left="2935" w:hanging="360"/>
+      </w:pPr>
+      <w:rPr>
+        <w:rFonts w:ascii="Symbol" w:hAnsi="Symbol" w:hint="default"/>
+      </w:rPr>
+    </w:lvl>
+    <w:lvl w:ilvl="4" w:tplc="08090003" w:tentative="1">
+      <w:start w:val="1"/>
+      <w:numFmt w:val="bullet"/>
+      <w:lvlText w:val="o"/>
+      <w:lvlJc w:val="left"/>
+      <w:pPr>
+        <w:ind w:left="3655" w:hanging="360"/>
+      </w:pPr>
+      <w:rPr>
+        <w:rFonts w:ascii="Courier New" w:hAnsi="Courier New" w:cs="Courier New" w:hint="default"/>
+      </w:rPr>
+    </w:lvl>
+    <w:lvl w:ilvl="5" w:tplc="08090005" w:tentative="1">
+      <w:start w:val="1"/>
+      <w:numFmt w:val="bullet"/>
+      <w:lvlText w:val=""/>
+      <w:lvlJc w:val="left"/>
+      <w:pPr>
+        <w:ind w:left="4375" w:hanging="360"/>
+      </w:pPr>
+      <w:rPr>
+        <w:rFonts w:ascii="Wingdings" w:hAnsi="Wingdings" w:hint="default"/>
+      </w:rPr>
+    </w:lvl>
+    <w:lvl w:ilvl="6" w:tplc="08090001" w:tentative="1">
+      <w:start w:val="1"/>
+      <w:numFmt w:val="bullet"/>
+      <w:lvlText w:val=""/>
+      <w:lvlJc w:val="left"/>
+      <w:pPr>
+        <w:ind w:left="5095" w:hanging="360"/>
+      </w:pPr>
+      <w:rPr>
+        <w:rFonts w:ascii="Symbol" w:hAnsi="Symbol" w:hint="default"/>
+      </w:rPr>
+    </w:lvl>
+    <w:lvl w:ilvl="7" w:tplc="08090003" w:tentative="1">
+      <w:start w:val="1"/>
+      <w:numFmt w:val="bullet"/>
+      <w:lvlText w:val="o"/>
+      <w:lvlJc w:val="left"/>
+      <w:pPr>
+        <w:ind w:left="5815" w:hanging="360"/>
+      </w:pPr>
+      <w:rPr>
+        <w:rFonts w:ascii="Courier New" w:hAnsi="Courier New" w:cs="Courier New" w:hint="default"/>
+      </w:rPr>
+    </w:lvl>
+    <w:lvl w:ilvl="8" w:tplc="08090005" w:tentative="1">
+      <w:start w:val="1"/>
+      <w:numFmt w:val="bullet"/>
+      <w:lvlText w:val=""/>
+      <w:lvlJc w:val="left"/>
+      <w:pPr>
+        <w:ind w:left="6535" w:hanging="360"/>
+      </w:pPr>
+      <w:rPr>
+        <w:rFonts w:ascii="Wingdings" w:hAnsi="Wingdings" w:hint="default"/>
+      </w:rPr>
+    </w:lvl>
+  </w:abstractNum>
+  <w:abstractNum w:abstractNumId="5" w15:restartNumberingAfterBreak="0">
     <w:nsid w:val="50A9300E"/>
     <w:multiLevelType w:val="hybridMultilevel"/>
     <w:tmpl w:val="7952A45E"/>
@@ -3048,7 +3402,7 @@
       </w:rPr>
     </w:lvl>
   </w:abstractNum>
-  <w:abstractNum w:abstractNumId="5" w15:restartNumberingAfterBreak="0">
+  <w:abstractNum w:abstractNumId="6" w15:restartNumberingAfterBreak="0">
     <w:nsid w:val="6C7E7B8C"/>
     <w:multiLevelType w:val="hybridMultilevel"/>
     <w:tmpl w:val="DE90F530"/>
@@ -3161,7 +3515,7 @@
       </w:rPr>
     </w:lvl>
   </w:abstractNum>
-  <w:abstractNum w:abstractNumId="6" w15:restartNumberingAfterBreak="0">
+  <w:abstractNum w:abstractNumId="7" w15:restartNumberingAfterBreak="0">
     <w:nsid w:val="6F9B5F0E"/>
     <w:multiLevelType w:val="hybridMultilevel"/>
     <w:tmpl w:val="DB386E94"/>
@@ -3275,16 +3629,16 @@
     </w:lvl>
   </w:abstractNum>
   <w:num w:numId="1" w16cid:durableId="206331672">
-    <w:abstractNumId w:val="6"/>
+    <w:abstractNumId w:val="7"/>
   </w:num>
   <w:num w:numId="2" w16cid:durableId="261885006">
-    <w:abstractNumId w:val="4"/>
+    <w:abstractNumId w:val="5"/>
   </w:num>
   <w:num w:numId="3" w16cid:durableId="877858449">
     <w:abstractNumId w:val="2"/>
   </w:num>
   <w:num w:numId="4" w16cid:durableId="970136500">
-    <w:abstractNumId w:val="5"/>
+    <w:abstractNumId w:val="6"/>
   </w:num>
   <w:num w:numId="5" w16cid:durableId="997925382">
     <w:abstractNumId w:val="1"/>
@@ -3294,6 +3648,9 @@
   </w:num>
   <w:num w:numId="7" w16cid:durableId="556359212">
     <w:abstractNumId w:val="0"/>
+  </w:num>
+  <w:num w:numId="8" w16cid:durableId="1850218956">
+    <w:abstractNumId w:val="4"/>
   </w:num>
 </w:numbering>
 </file>

</xml_diff>

<commit_message>
Removed unnecessary info from notes doc
</commit_message>
<xml_diff>
--- a/Project Notes.docx
+++ b/Project Notes.docx
@@ -393,6 +393,11 @@
     </w:p>
     <w:p>
       <w:pPr>
+        <w:pStyle w:val="ListParagraph"/>
+        <w:numPr>
+          <w:ilvl w:val="0"/>
+          <w:numId w:val="4"/>
+        </w:numPr>
         <w:rPr>
           <w:rFonts w:ascii="Segoe UI" w:eastAsia="Times New Roman" w:hAnsi="Segoe UI" w:cs="Segoe UI"/>
           <w:kern w:val="0"/>
@@ -406,1012 +411,6 @@
     <w:p>
       <w:pPr>
         <w:rPr>
-          <w:rFonts w:ascii="Segoe UI" w:eastAsia="Times New Roman" w:hAnsi="Segoe UI" w:cs="Segoe UI"/>
-          <w:kern w:val="0"/>
-          <w:sz w:val="20"/>
-          <w:szCs w:val="20"/>
-          <w:lang w:eastAsia="en-GB"/>
-          <w14:ligatures w14:val="none"/>
-        </w:rPr>
-      </w:pPr>
-    </w:p>
-    <w:p>
-      <w:pPr>
-        <w:pStyle w:val="Heading2"/>
-        <w:rPr>
-          <w:rFonts w:eastAsia="Times New Roman"/>
-          <w:lang w:eastAsia="en-GB"/>
-        </w:rPr>
-      </w:pPr>
-      <w:r>
-        <w:rPr>
-          <w:rFonts w:eastAsia="Times New Roman"/>
-          <w:lang w:eastAsia="en-GB"/>
-        </w:rPr>
-        <w:t>Installing Mario-env</w:t>
-      </w:r>
-    </w:p>
-    <w:p>
-      <w:pPr>
-        <w:rPr>
-          <w:rFonts w:ascii="Segoe UI" w:eastAsia="Times New Roman" w:hAnsi="Segoe UI" w:cs="Segoe UI"/>
-          <w:kern w:val="0"/>
-          <w:sz w:val="20"/>
-          <w:szCs w:val="20"/>
-          <w:lang w:eastAsia="en-GB"/>
-          <w14:ligatures w14:val="none"/>
-        </w:rPr>
-      </w:pPr>
-      <w:r>
-        <w:rPr>
-          <w:rFonts w:ascii="Segoe UI" w:eastAsia="Times New Roman" w:hAnsi="Segoe UI" w:cs="Segoe UI"/>
-          <w:kern w:val="0"/>
-          <w:sz w:val="20"/>
-          <w:szCs w:val="20"/>
-          <w:lang w:eastAsia="en-GB"/>
-          <w14:ligatures w14:val="none"/>
-        </w:rPr>
-        <w:t xml:space="preserve">Was using python 3.12, needed Descartes package -&gt; Pillow -&gt; </w:t>
-      </w:r>
-      <w:proofErr w:type="spellStart"/>
-      <w:r>
-        <w:rPr>
-          <w:rFonts w:ascii="Segoe UI" w:eastAsia="Times New Roman" w:hAnsi="Segoe UI" w:cs="Segoe UI"/>
-          <w:kern w:val="0"/>
-          <w:sz w:val="20"/>
-          <w:szCs w:val="20"/>
-          <w:lang w:eastAsia="en-GB"/>
-          <w14:ligatures w14:val="none"/>
-        </w:rPr>
-        <w:t>zlib</w:t>
-      </w:r>
-      <w:proofErr w:type="spellEnd"/>
-      <w:r>
-        <w:rPr>
-          <w:rFonts w:ascii="Segoe UI" w:eastAsia="Times New Roman" w:hAnsi="Segoe UI" w:cs="Segoe UI"/>
-          <w:kern w:val="0"/>
-          <w:sz w:val="20"/>
-          <w:szCs w:val="20"/>
-          <w:lang w:eastAsia="en-GB"/>
-          <w14:ligatures w14:val="none"/>
-        </w:rPr>
-        <w:t>.</w:t>
-      </w:r>
-    </w:p>
-    <w:p>
-      <w:pPr>
-        <w:rPr>
-          <w:rFonts w:ascii="Segoe UI" w:eastAsia="Times New Roman" w:hAnsi="Segoe UI" w:cs="Segoe UI"/>
-          <w:kern w:val="0"/>
-          <w:sz w:val="20"/>
-          <w:szCs w:val="20"/>
-          <w:lang w:eastAsia="en-GB"/>
-          <w14:ligatures w14:val="none"/>
-        </w:rPr>
-      </w:pPr>
-      <w:proofErr w:type="spellStart"/>
-      <w:r>
-        <w:rPr>
-          <w:rFonts w:ascii="Segoe UI" w:eastAsia="Times New Roman" w:hAnsi="Segoe UI" w:cs="Segoe UI"/>
-          <w:kern w:val="0"/>
-          <w:sz w:val="20"/>
-          <w:szCs w:val="20"/>
-          <w:lang w:eastAsia="en-GB"/>
-          <w14:ligatures w14:val="none"/>
-        </w:rPr>
-        <w:t>Zlib</w:t>
-      </w:r>
-      <w:proofErr w:type="spellEnd"/>
-      <w:r>
-        <w:rPr>
-          <w:rFonts w:ascii="Segoe UI" w:eastAsia="Times New Roman" w:hAnsi="Segoe UI" w:cs="Segoe UI"/>
-          <w:kern w:val="0"/>
-          <w:sz w:val="20"/>
-          <w:szCs w:val="20"/>
-          <w:lang w:eastAsia="en-GB"/>
-          <w14:ligatures w14:val="none"/>
-        </w:rPr>
-        <w:t xml:space="preserve"> not recognised by pip, tried .exe install, that didn’t work. </w:t>
-      </w:r>
-    </w:p>
-    <w:p>
-      <w:pPr>
-        <w:rPr>
-          <w:rFonts w:ascii="Segoe UI" w:eastAsia="Times New Roman" w:hAnsi="Segoe UI" w:cs="Segoe UI"/>
-          <w:kern w:val="0"/>
-          <w:sz w:val="20"/>
-          <w:szCs w:val="20"/>
-          <w:lang w:eastAsia="en-GB"/>
-          <w14:ligatures w14:val="none"/>
-        </w:rPr>
-      </w:pPr>
-      <w:proofErr w:type="gramStart"/>
-      <w:r>
-        <w:rPr>
-          <w:rFonts w:ascii="Segoe UI" w:eastAsia="Times New Roman" w:hAnsi="Segoe UI" w:cs="Segoe UI"/>
-          <w:kern w:val="0"/>
-          <w:sz w:val="20"/>
-          <w:szCs w:val="20"/>
-          <w:lang w:eastAsia="en-GB"/>
-          <w14:ligatures w14:val="none"/>
-        </w:rPr>
-        <w:t>Found .</w:t>
-      </w:r>
-      <w:proofErr w:type="spellStart"/>
-      <w:r>
-        <w:rPr>
-          <w:rFonts w:ascii="Segoe UI" w:eastAsia="Times New Roman" w:hAnsi="Segoe UI" w:cs="Segoe UI"/>
-          <w:kern w:val="0"/>
-          <w:sz w:val="20"/>
-          <w:szCs w:val="20"/>
-          <w:lang w:eastAsia="en-GB"/>
-          <w14:ligatures w14:val="none"/>
-        </w:rPr>
-        <w:t>whl</w:t>
-      </w:r>
-      <w:proofErr w:type="spellEnd"/>
-      <w:proofErr w:type="gramEnd"/>
-      <w:r>
-        <w:rPr>
-          <w:rFonts w:ascii="Segoe UI" w:eastAsia="Times New Roman" w:hAnsi="Segoe UI" w:cs="Segoe UI"/>
-          <w:kern w:val="0"/>
-          <w:sz w:val="20"/>
-          <w:szCs w:val="20"/>
-          <w:lang w:eastAsia="en-GB"/>
-          <w14:ligatures w14:val="none"/>
-        </w:rPr>
-        <w:t xml:space="preserve"> archived package at </w:t>
-      </w:r>
-      <w:hyperlink r:id="rId5" w:anchor="pillow" w:history="1">
-        <w:r>
-          <w:rPr>
-            <w:rStyle w:val="Hyperlink"/>
-            <w:rFonts w:ascii="Segoe UI" w:eastAsia="Times New Roman" w:hAnsi="Segoe UI" w:cs="Segoe UI"/>
-            <w:kern w:val="0"/>
-            <w:sz w:val="20"/>
-            <w:szCs w:val="20"/>
-            <w:lang w:eastAsia="en-GB"/>
-            <w14:ligatures w14:val="none"/>
-          </w:rPr>
-          <w:t>https://www.lfd.uci.edu/~gohlke/pythonlibs/#pillow</w:t>
-        </w:r>
-      </w:hyperlink>
-    </w:p>
-    <w:p>
-      <w:pPr>
-        <w:rPr>
-          <w:rFonts w:ascii="Segoe UI" w:eastAsia="Times New Roman" w:hAnsi="Segoe UI" w:cs="Segoe UI"/>
-          <w:kern w:val="0"/>
-          <w:sz w:val="20"/>
-          <w:szCs w:val="20"/>
-          <w:lang w:eastAsia="en-GB"/>
-          <w14:ligatures w14:val="none"/>
-        </w:rPr>
-      </w:pPr>
-      <w:r>
-        <w:rPr>
-          <w:rFonts w:ascii="Segoe UI" w:eastAsia="Times New Roman" w:hAnsi="Segoe UI" w:cs="Segoe UI"/>
-          <w:kern w:val="0"/>
-          <w:sz w:val="20"/>
-          <w:szCs w:val="20"/>
-          <w:lang w:eastAsia="en-GB"/>
-          <w14:ligatures w14:val="none"/>
-        </w:rPr>
-        <w:t>Only compiled versions were python version &lt;=3.11</w:t>
-      </w:r>
-    </w:p>
-    <w:p>
-      <w:pPr>
-        <w:rPr>
-          <w:rFonts w:ascii="Segoe UI" w:eastAsia="Times New Roman" w:hAnsi="Segoe UI" w:cs="Segoe UI"/>
-          <w:kern w:val="0"/>
-          <w:sz w:val="20"/>
-          <w:szCs w:val="20"/>
-          <w:lang w:eastAsia="en-GB"/>
-          <w14:ligatures w14:val="none"/>
-        </w:rPr>
-      </w:pPr>
-      <w:r>
-        <w:rPr>
-          <w:rFonts w:ascii="Segoe UI" w:eastAsia="Times New Roman" w:hAnsi="Segoe UI" w:cs="Segoe UI"/>
-          <w:kern w:val="0"/>
-          <w:sz w:val="20"/>
-          <w:szCs w:val="20"/>
-          <w:lang w:eastAsia="en-GB"/>
-          <w14:ligatures w14:val="none"/>
-        </w:rPr>
-        <w:t xml:space="preserve">Uninstalled python 3.12 and installed 3.11, </w:t>
-      </w:r>
-    </w:p>
-    <w:p>
-      <w:pPr>
-        <w:rPr>
-          <w:rFonts w:ascii="Segoe UI" w:eastAsia="Times New Roman" w:hAnsi="Segoe UI" w:cs="Segoe UI"/>
-          <w:kern w:val="0"/>
-          <w:sz w:val="20"/>
-          <w:szCs w:val="20"/>
-          <w:lang w:eastAsia="en-GB"/>
-          <w14:ligatures w14:val="none"/>
-        </w:rPr>
-      </w:pPr>
-      <w:r>
-        <w:rPr>
-          <w:rFonts w:ascii="Segoe UI" w:eastAsia="Times New Roman" w:hAnsi="Segoe UI" w:cs="Segoe UI"/>
-          <w:kern w:val="0"/>
-          <w:sz w:val="20"/>
-          <w:szCs w:val="20"/>
-          <w:lang w:eastAsia="en-GB"/>
-          <w14:ligatures w14:val="none"/>
-        </w:rPr>
-        <w:t xml:space="preserve">Installed pillow package on </w:t>
-      </w:r>
-      <w:proofErr w:type="gramStart"/>
-      <w:r>
-        <w:rPr>
-          <w:rFonts w:ascii="Segoe UI" w:eastAsia="Times New Roman" w:hAnsi="Segoe UI" w:cs="Segoe UI"/>
-          <w:kern w:val="0"/>
-          <w:sz w:val="20"/>
-          <w:szCs w:val="20"/>
-          <w:lang w:eastAsia="en-GB"/>
-          <w14:ligatures w14:val="none"/>
-        </w:rPr>
-        <w:t>3.11</w:t>
-      </w:r>
-      <w:proofErr w:type="gramEnd"/>
-    </w:p>
-    <w:p>
-      <w:pPr>
-        <w:rPr>
-          <w:rFonts w:ascii="Segoe UI" w:eastAsia="Times New Roman" w:hAnsi="Segoe UI" w:cs="Segoe UI"/>
-          <w:kern w:val="0"/>
-          <w:sz w:val="20"/>
-          <w:szCs w:val="20"/>
-          <w:lang w:eastAsia="en-GB"/>
-          <w14:ligatures w14:val="none"/>
-        </w:rPr>
-      </w:pPr>
-    </w:p>
-    <w:p>
-      <w:pPr>
-        <w:pStyle w:val="Heading2"/>
-        <w:rPr>
-          <w:rFonts w:ascii="Consolas" w:eastAsia="Times New Roman" w:hAnsi="Consolas" w:cs="Times New Roman"/>
-          <w:color w:val="D4D4D4"/>
-          <w:kern w:val="0"/>
-          <w:sz w:val="21"/>
-          <w:szCs w:val="21"/>
-          <w:lang w:eastAsia="en-GB"/>
-          <w14:ligatures w14:val="none"/>
-        </w:rPr>
-      </w:pPr>
-      <w:r>
-        <w:rPr>
-          <w:rFonts w:eastAsia="Times New Roman"/>
-          <w:lang w:eastAsia="en-GB"/>
-        </w:rPr>
-        <w:t>Changes to Mario Env</w:t>
-      </w:r>
-    </w:p>
-    <w:p>
-      <w:pPr>
-        <w:rPr>
-          <w:lang w:eastAsia="en-GB"/>
-        </w:rPr>
-      </w:pPr>
-      <w:r>
-        <w:rPr>
-          <w:lang w:eastAsia="en-GB"/>
-        </w:rPr>
-        <w:t xml:space="preserve">As I will be using a different </w:t>
-      </w:r>
-      <w:proofErr w:type="gramStart"/>
-      <w:r>
-        <w:rPr>
-          <w:lang w:eastAsia="en-GB"/>
-        </w:rPr>
-        <w:t>approach</w:t>
-      </w:r>
-      <w:proofErr w:type="gramEnd"/>
-      <w:r>
-        <w:rPr>
-          <w:lang w:eastAsia="en-GB"/>
-        </w:rPr>
-        <w:t xml:space="preserve"> so these trajectories are not as necessary</w:t>
-      </w:r>
-    </w:p>
-    <w:p>
-      <w:pPr>
-        <w:rPr>
-          <w:lang w:eastAsia="en-GB"/>
-        </w:rPr>
-      </w:pPr>
-      <w:r>
-        <w:rPr>
-          <w:lang w:eastAsia="en-GB"/>
-        </w:rPr>
-        <w:t>Removed all references to trajectories in state-</w:t>
-      </w:r>
-      <w:proofErr w:type="gramStart"/>
-      <w:r>
-        <w:rPr>
-          <w:lang w:eastAsia="en-GB"/>
-        </w:rPr>
-        <w:t>handler</w:t>
-      </w:r>
-      <w:proofErr w:type="gramEnd"/>
-    </w:p>
-    <w:p>
-      <w:pPr>
-        <w:rPr>
-          <w:lang w:eastAsia="en-GB"/>
-        </w:rPr>
-      </w:pPr>
-      <w:r>
-        <w:rPr>
-          <w:lang w:eastAsia="en-GB"/>
-        </w:rPr>
-        <w:t xml:space="preserve">Removed Pangolin </w:t>
-      </w:r>
-      <w:proofErr w:type="gramStart"/>
-      <w:r>
-        <w:rPr>
-          <w:lang w:eastAsia="en-GB"/>
-        </w:rPr>
-        <w:t>visualiser</w:t>
-      </w:r>
-      <w:proofErr w:type="gramEnd"/>
-    </w:p>
-    <w:p>
-      <w:pPr>
-        <w:rPr>
-          <w:lang w:eastAsia="en-GB"/>
-        </w:rPr>
-      </w:pPr>
-    </w:p>
-    <w:p>
-      <w:pPr>
-        <w:pStyle w:val="Heading2"/>
-        <w:rPr>
-          <w:lang w:eastAsia="en-GB"/>
-        </w:rPr>
-      </w:pPr>
-      <w:r>
-        <w:rPr>
-          <w:lang w:eastAsia="en-GB"/>
-        </w:rPr>
-        <w:lastRenderedPageBreak/>
-        <w:t>Key Memory Locations</w:t>
-      </w:r>
-    </w:p>
-    <w:tbl>
-      <w:tblPr>
-        <w:tblStyle w:val="TableGrid"/>
-        <w:tblW w:w="0" w:type="auto"/>
-        <w:tblLook w:val="04A0" w:firstRow="1" w:lastRow="0" w:firstColumn="1" w:lastColumn="0" w:noHBand="0" w:noVBand="1"/>
-      </w:tblPr>
-      <w:tblGrid>
-        <w:gridCol w:w="3005"/>
-        <w:gridCol w:w="3005"/>
-        <w:gridCol w:w="3006"/>
-      </w:tblGrid>
-      <w:tr>
-        <w:tc>
-          <w:tcPr>
-            <w:tcW w:w="3005" w:type="dxa"/>
-          </w:tcPr>
-          <w:p>
-            <w:pPr>
-              <w:rPr>
-                <w:lang w:eastAsia="en-GB"/>
-              </w:rPr>
-            </w:pPr>
-            <w:r>
-              <w:rPr>
-                <w:lang w:eastAsia="en-GB"/>
-              </w:rPr>
-              <w:t>Location</w:t>
-            </w:r>
-          </w:p>
-        </w:tc>
-        <w:tc>
-          <w:tcPr>
-            <w:tcW w:w="3005" w:type="dxa"/>
-          </w:tcPr>
-          <w:p>
-            <w:pPr>
-              <w:rPr>
-                <w:lang w:eastAsia="en-GB"/>
-              </w:rPr>
-            </w:pPr>
-            <w:r>
-              <w:rPr>
-                <w:lang w:eastAsia="en-GB"/>
-              </w:rPr>
-              <w:t>Offset</w:t>
-            </w:r>
-          </w:p>
-        </w:tc>
-        <w:tc>
-          <w:tcPr>
-            <w:tcW w:w="3006" w:type="dxa"/>
-          </w:tcPr>
-          <w:p>
-            <w:pPr>
-              <w:rPr>
-                <w:lang w:eastAsia="en-GB"/>
-              </w:rPr>
-            </w:pPr>
-            <w:r>
-              <w:rPr>
-                <w:lang w:eastAsia="en-GB"/>
-              </w:rPr>
-              <w:t>Description</w:t>
-            </w:r>
-          </w:p>
-        </w:tc>
-      </w:tr>
-      <w:tr>
-        <w:tc>
-          <w:tcPr>
-            <w:tcW w:w="3005" w:type="dxa"/>
-          </w:tcPr>
-          <w:p>
-            <w:pPr>
-              <w:rPr>
-                <w:lang w:eastAsia="en-GB"/>
-              </w:rPr>
-            </w:pPr>
-            <w:r>
-              <w:rPr>
-                <w:lang w:eastAsia="en-GB"/>
-              </w:rPr>
-              <w:t>0x809BD70C</w:t>
-            </w:r>
-          </w:p>
-        </w:tc>
-        <w:tc>
-          <w:tcPr>
-            <w:tcW w:w="3005" w:type="dxa"/>
-          </w:tcPr>
-          <w:p>
-            <w:pPr>
-              <w:rPr>
-                <w:lang w:eastAsia="en-GB"/>
-              </w:rPr>
-            </w:pPr>
-            <w:r>
-              <w:rPr>
-                <w:lang w:eastAsia="en-GB"/>
-              </w:rPr>
-              <w:t>0x61</w:t>
-            </w:r>
-          </w:p>
-        </w:tc>
-        <w:tc>
-          <w:tcPr>
-            <w:tcW w:w="3006" w:type="dxa"/>
-          </w:tcPr>
-          <w:p>
-            <w:pPr>
-              <w:rPr>
-                <w:lang w:eastAsia="en-GB"/>
-              </w:rPr>
-            </w:pPr>
-            <w:r>
-              <w:rPr>
-                <w:lang w:eastAsia="en-GB"/>
-              </w:rPr>
-              <w:t xml:space="preserve">Moving Direction </w:t>
-            </w:r>
-          </w:p>
-          <w:p>
-            <w:pPr>
-              <w:rPr>
-                <w:lang w:eastAsia="en-GB"/>
-              </w:rPr>
-            </w:pPr>
-            <w:r>
-              <w:rPr>
-                <w:lang w:eastAsia="en-GB"/>
-              </w:rPr>
-              <w:t>(1: forward, 2: backward)</w:t>
-            </w:r>
-          </w:p>
-        </w:tc>
-      </w:tr>
-      <w:tr>
-        <w:tc>
-          <w:tcPr>
-            <w:tcW w:w="3005" w:type="dxa"/>
-          </w:tcPr>
-          <w:p>
-            <w:pPr>
-              <w:rPr>
-                <w:lang w:eastAsia="en-GB"/>
-              </w:rPr>
-            </w:pPr>
-            <w:r>
-              <w:rPr>
-                <w:lang w:eastAsia="en-GB"/>
-              </w:rPr>
-              <w:t>0x809BD70C</w:t>
-            </w:r>
-          </w:p>
-        </w:tc>
-        <w:tc>
-          <w:tcPr>
-            <w:tcW w:w="3005" w:type="dxa"/>
-          </w:tcPr>
-          <w:p>
-            <w:pPr>
-              <w:rPr>
-                <w:lang w:eastAsia="en-GB"/>
-              </w:rPr>
-            </w:pPr>
-            <w:r>
-              <w:rPr>
-                <w:lang w:eastAsia="en-GB"/>
-              </w:rPr>
-              <w:t>0x3C</w:t>
-            </w:r>
-          </w:p>
-        </w:tc>
-        <w:tc>
-          <w:tcPr>
-            <w:tcW w:w="3006" w:type="dxa"/>
-          </w:tcPr>
-          <w:p>
-            <w:pPr>
-              <w:rPr>
-                <w:lang w:eastAsia="en-GB"/>
-              </w:rPr>
-            </w:pPr>
-            <w:r>
-              <w:rPr>
-                <w:lang w:eastAsia="en-GB"/>
-              </w:rPr>
-              <w:t xml:space="preserve">Steering Direction </w:t>
-            </w:r>
-          </w:p>
-          <w:p>
-            <w:pPr>
-              <w:rPr>
-                <w:lang w:eastAsia="en-GB"/>
-              </w:rPr>
-            </w:pPr>
-            <w:r>
-              <w:rPr>
-                <w:lang w:eastAsia="en-GB"/>
-              </w:rPr>
-              <w:t>(0: left, 7: straight, 14: right)</w:t>
-            </w:r>
-          </w:p>
-        </w:tc>
-      </w:tr>
-      <w:tr>
-        <w:tc>
-          <w:tcPr>
-            <w:tcW w:w="3005" w:type="dxa"/>
-          </w:tcPr>
-          <w:p>
-            <w:pPr>
-              <w:rPr>
-                <w:lang w:eastAsia="en-GB"/>
-              </w:rPr>
-            </w:pPr>
-            <w:r>
-              <w:rPr>
-                <w:lang w:eastAsia="en-GB"/>
-              </w:rPr>
-              <w:t>0x809BD730</w:t>
-            </w:r>
-          </w:p>
-        </w:tc>
-        <w:tc>
-          <w:tcPr>
-            <w:tcW w:w="3005" w:type="dxa"/>
-          </w:tcPr>
-          <w:p>
-            <w:pPr>
-              <w:rPr>
-                <w:lang w:eastAsia="en-GB"/>
-              </w:rPr>
-            </w:pPr>
-            <w:r>
-              <w:rPr>
-                <w:lang w:eastAsia="en-GB"/>
-              </w:rPr>
-              <w:t>0xF8</w:t>
-            </w:r>
-          </w:p>
-        </w:tc>
-        <w:tc>
-          <w:tcPr>
-            <w:tcW w:w="3006" w:type="dxa"/>
-          </w:tcPr>
-          <w:p>
-            <w:pPr>
-              <w:rPr>
-                <w:lang w:eastAsia="en-GB"/>
-              </w:rPr>
-            </w:pPr>
-            <w:r>
-              <w:rPr>
-                <w:lang w:eastAsia="en-GB"/>
-              </w:rPr>
-              <w:t xml:space="preserve">Current Lap Completion </w:t>
-            </w:r>
-          </w:p>
-          <w:p>
-            <w:pPr>
-              <w:rPr>
-                <w:lang w:eastAsia="en-GB"/>
-              </w:rPr>
-            </w:pPr>
-            <w:r>
-              <w:rPr>
-                <w:lang w:eastAsia="en-GB"/>
-              </w:rPr>
-              <w:t xml:space="preserve">(float </w:t>
-            </w:r>
-            <w:r>
-              <w:rPr>
-                <w:lang w:eastAsia="en-GB"/>
-              </w:rPr>
-              <w:t>0-3)</w:t>
-            </w:r>
-          </w:p>
-        </w:tc>
-      </w:tr>
-      <w:tr>
-        <w:tc>
-          <w:tcPr>
-            <w:tcW w:w="3005" w:type="dxa"/>
-          </w:tcPr>
-          <w:p>
-            <w:pPr>
-              <w:rPr>
-                <w:lang w:eastAsia="en-GB"/>
-              </w:rPr>
-            </w:pPr>
-            <w:r>
-              <w:rPr>
-                <w:lang w:eastAsia="en-GB"/>
-              </w:rPr>
-              <w:t>0x809BD730</w:t>
-            </w:r>
-          </w:p>
-        </w:tc>
-        <w:tc>
-          <w:tcPr>
-            <w:tcW w:w="3005" w:type="dxa"/>
-          </w:tcPr>
-          <w:p>
-            <w:pPr>
-              <w:rPr>
-                <w:lang w:eastAsia="en-GB"/>
-              </w:rPr>
-            </w:pPr>
-            <w:r>
-              <w:rPr>
-                <w:lang w:eastAsia="en-GB"/>
-              </w:rPr>
-              <w:t>0x1B9</w:t>
-            </w:r>
-          </w:p>
-        </w:tc>
-        <w:tc>
-          <w:tcPr>
-            <w:tcW w:w="3006" w:type="dxa"/>
-          </w:tcPr>
-          <w:p>
-            <w:pPr>
-              <w:rPr>
-                <w:lang w:eastAsia="en-GB"/>
-              </w:rPr>
-            </w:pPr>
-            <w:r>
-              <w:rPr>
-                <w:lang w:eastAsia="en-GB"/>
-              </w:rPr>
-              <w:t>Minutes</w:t>
-            </w:r>
-          </w:p>
-        </w:tc>
-      </w:tr>
-      <w:tr>
-        <w:tc>
-          <w:tcPr>
-            <w:tcW w:w="3005" w:type="dxa"/>
-          </w:tcPr>
-          <w:p>
-            <w:pPr>
-              <w:rPr>
-                <w:lang w:eastAsia="en-GB"/>
-              </w:rPr>
-            </w:pPr>
-            <w:r>
-              <w:rPr>
-                <w:lang w:eastAsia="en-GB"/>
-              </w:rPr>
-              <w:t>0x809BD730</w:t>
-            </w:r>
-          </w:p>
-        </w:tc>
-        <w:tc>
-          <w:tcPr>
-            <w:tcW w:w="3005" w:type="dxa"/>
-          </w:tcPr>
-          <w:p>
-            <w:pPr>
-              <w:rPr>
-                <w:lang w:eastAsia="en-GB"/>
-              </w:rPr>
-            </w:pPr>
-            <w:r>
-              <w:rPr>
-                <w:lang w:eastAsia="en-GB"/>
-              </w:rPr>
-              <w:t>0x1BA</w:t>
-            </w:r>
-          </w:p>
-        </w:tc>
-        <w:tc>
-          <w:tcPr>
-            <w:tcW w:w="3006" w:type="dxa"/>
-          </w:tcPr>
-          <w:p>
-            <w:pPr>
-              <w:rPr>
-                <w:lang w:eastAsia="en-GB"/>
-              </w:rPr>
-            </w:pPr>
-            <w:r>
-              <w:rPr>
-                <w:lang w:eastAsia="en-GB"/>
-              </w:rPr>
-              <w:t>Seconds</w:t>
-            </w:r>
-          </w:p>
-        </w:tc>
-      </w:tr>
-      <w:tr>
-        <w:tc>
-          <w:tcPr>
-            <w:tcW w:w="3005" w:type="dxa"/>
-          </w:tcPr>
-          <w:p>
-            <w:pPr>
-              <w:rPr>
-                <w:lang w:eastAsia="en-GB"/>
-              </w:rPr>
-            </w:pPr>
-            <w:r>
-              <w:rPr>
-                <w:lang w:eastAsia="en-GB"/>
-              </w:rPr>
-              <w:t>0x809BD730</w:t>
-            </w:r>
-          </w:p>
-        </w:tc>
-        <w:tc>
-          <w:tcPr>
-            <w:tcW w:w="3005" w:type="dxa"/>
-          </w:tcPr>
-          <w:p>
-            <w:pPr>
-              <w:rPr>
-                <w:lang w:eastAsia="en-GB"/>
-              </w:rPr>
-            </w:pPr>
-            <w:r>
-              <w:rPr>
-                <w:lang w:eastAsia="en-GB"/>
-              </w:rPr>
-              <w:t>0x1BC</w:t>
-            </w:r>
-          </w:p>
-        </w:tc>
-        <w:tc>
-          <w:tcPr>
-            <w:tcW w:w="3006" w:type="dxa"/>
-          </w:tcPr>
-          <w:p>
-            <w:pPr>
-              <w:rPr>
-                <w:lang w:eastAsia="en-GB"/>
-              </w:rPr>
-            </w:pPr>
-            <w:proofErr w:type="gramStart"/>
-            <w:r>
-              <w:rPr>
-                <w:lang w:eastAsia="en-GB"/>
-              </w:rPr>
-              <w:t>Third-Seconds</w:t>
-            </w:r>
-            <w:proofErr w:type="gramEnd"/>
-          </w:p>
-        </w:tc>
-      </w:tr>
-      <w:tr>
-        <w:tc>
-          <w:tcPr>
-            <w:tcW w:w="3005" w:type="dxa"/>
-          </w:tcPr>
-          <w:p>
-            <w:pPr>
-              <w:rPr>
-                <w:lang w:eastAsia="en-GB"/>
-              </w:rPr>
-            </w:pPr>
-            <w:r>
-              <w:rPr>
-                <w:lang w:eastAsia="en-GB"/>
-              </w:rPr>
-              <w:t>0x809C2EF8</w:t>
-            </w:r>
-          </w:p>
-        </w:tc>
-        <w:tc>
-          <w:tcPr>
-            <w:tcW w:w="3005" w:type="dxa"/>
-          </w:tcPr>
-          <w:p>
-            <w:pPr>
-              <w:rPr>
-                <w:lang w:eastAsia="en-GB"/>
-              </w:rPr>
-            </w:pPr>
-            <w:r>
-              <w:rPr>
-                <w:lang w:eastAsia="en-GB"/>
-              </w:rPr>
-              <w:t>0x40 + 0x0</w:t>
-            </w:r>
-          </w:p>
-        </w:tc>
-        <w:tc>
-          <w:tcPr>
-            <w:tcW w:w="3006" w:type="dxa"/>
-          </w:tcPr>
-          <w:p>
-            <w:pPr>
-              <w:rPr>
-                <w:lang w:eastAsia="en-GB"/>
-              </w:rPr>
-            </w:pPr>
-            <w:r>
-              <w:rPr>
-                <w:lang w:eastAsia="en-GB"/>
-              </w:rPr>
-              <w:t>X Position (float)</w:t>
-            </w:r>
-          </w:p>
-        </w:tc>
-      </w:tr>
-      <w:tr>
-        <w:tc>
-          <w:tcPr>
-            <w:tcW w:w="3005" w:type="dxa"/>
-          </w:tcPr>
-          <w:p>
-            <w:pPr>
-              <w:rPr>
-                <w:lang w:eastAsia="en-GB"/>
-              </w:rPr>
-            </w:pPr>
-            <w:r>
-              <w:rPr>
-                <w:lang w:eastAsia="en-GB"/>
-              </w:rPr>
-              <w:t>0x809C2EF8</w:t>
-            </w:r>
-          </w:p>
-        </w:tc>
-        <w:tc>
-          <w:tcPr>
-            <w:tcW w:w="3005" w:type="dxa"/>
-          </w:tcPr>
-          <w:p>
-            <w:pPr>
-              <w:rPr>
-                <w:lang w:eastAsia="en-GB"/>
-              </w:rPr>
-            </w:pPr>
-            <w:r>
-              <w:rPr>
-                <w:lang w:eastAsia="en-GB"/>
-              </w:rPr>
-              <w:t>0x40 + 0x4</w:t>
-            </w:r>
-          </w:p>
-        </w:tc>
-        <w:tc>
-          <w:tcPr>
-            <w:tcW w:w="3006" w:type="dxa"/>
-          </w:tcPr>
-          <w:p>
-            <w:pPr>
-              <w:rPr>
-                <w:lang w:eastAsia="en-GB"/>
-              </w:rPr>
-            </w:pPr>
-            <w:r>
-              <w:rPr>
-                <w:lang w:eastAsia="en-GB"/>
-              </w:rPr>
-              <w:t>Y Position (float)</w:t>
-            </w:r>
-          </w:p>
-        </w:tc>
-      </w:tr>
-      <w:tr>
-        <w:tc>
-          <w:tcPr>
-            <w:tcW w:w="3005" w:type="dxa"/>
-          </w:tcPr>
-          <w:p>
-            <w:pPr>
-              <w:rPr>
-                <w:lang w:eastAsia="en-GB"/>
-              </w:rPr>
-            </w:pPr>
-            <w:r>
-              <w:rPr>
-                <w:lang w:eastAsia="en-GB"/>
-              </w:rPr>
-              <w:t>0x809C2EF8</w:t>
-            </w:r>
-          </w:p>
-        </w:tc>
-        <w:tc>
-          <w:tcPr>
-            <w:tcW w:w="3005" w:type="dxa"/>
-          </w:tcPr>
-          <w:p>
-            <w:pPr>
-              <w:rPr>
-                <w:lang w:eastAsia="en-GB"/>
-              </w:rPr>
-            </w:pPr>
-            <w:r>
-              <w:rPr>
-                <w:lang w:eastAsia="en-GB"/>
-              </w:rPr>
-              <w:t>0x40 + 0x8</w:t>
-            </w:r>
-          </w:p>
-        </w:tc>
-        <w:tc>
-          <w:tcPr>
-            <w:tcW w:w="3006" w:type="dxa"/>
-          </w:tcPr>
-          <w:p>
-            <w:pPr>
-              <w:rPr>
-                <w:lang w:eastAsia="en-GB"/>
-              </w:rPr>
-            </w:pPr>
-            <w:r>
-              <w:rPr>
-                <w:lang w:eastAsia="en-GB"/>
-              </w:rPr>
-              <w:t>Z Position (float)</w:t>
-            </w:r>
-          </w:p>
-        </w:tc>
-      </w:tr>
-    </w:tbl>
-    <w:p>
-      <w:pPr>
-        <w:rPr>
-          <w:lang w:eastAsia="en-GB"/>
-        </w:rPr>
-      </w:pPr>
-    </w:p>
-    <w:p>
-      <w:pPr>
-        <w:rPr>
           <w:rStyle w:val="Hyperlink"/>
           <w:lang w:eastAsia="en-GB"/>
         </w:rPr>
@@ -1422,7 +421,7 @@
         </w:rPr>
         <w:t xml:space="preserve">Source - </w:t>
       </w:r>
-      <w:hyperlink r:id="rId6" w:history="1">
+      <w:hyperlink r:id="rId5" w:history="1">
         <w:r>
           <w:rPr>
             <w:rStyle w:val="Hyperlink"/>
@@ -1539,7 +538,7 @@
         </w:rPr>
         <w:tab/>
       </w:r>
-      <w:hyperlink r:id="rId7" w:history="1">
+      <w:hyperlink r:id="rId6" w:history="1">
         <w:r>
           <w:rPr>
             <w:rStyle w:val="Hyperlink"/>
@@ -1748,6 +747,7 @@
         <w:rPr>
           <w:lang w:eastAsia="en-GB"/>
         </w:rPr>
+        <w:lastRenderedPageBreak/>
         <w:t xml:space="preserve">The format for the Values I will be using is as </w:t>
       </w:r>
       <w:proofErr w:type="gramStart"/>
@@ -1969,14 +969,7 @@
         <w:rPr>
           <w:lang w:eastAsia="en-GB"/>
         </w:rPr>
-        <w:t xml:space="preserve">To do this I used Google’s Tesseract Optical Character Recognition engine. Running the game at native (640x528) </w:t>
-      </w:r>
-      <w:r>
-        <w:rPr>
-          <w:lang w:eastAsia="en-GB"/>
-        </w:rPr>
-        <w:lastRenderedPageBreak/>
-        <w:t>resolution gives</w:t>
+        <w:t>To do this I used Google’s Tesseract Optical Character Recognition engine. Running the game at native (640x528) resolution gives</w:t>
       </w:r>
       <w:r>
         <w:rPr>
@@ -2078,19 +1071,7 @@
         <w:rPr>
           <w:lang w:eastAsia="en-GB"/>
         </w:rPr>
-        <w:t xml:space="preserve">characters. </w:t>
-      </w:r>
-      <w:r>
-        <w:rPr>
-          <w:lang w:eastAsia="en-GB"/>
-        </w:rPr>
-        <w:t xml:space="preserve">This is mainly to avoid confusion between similar looking pairs of characters such as 0 and O and I and 1. </w:t>
-      </w:r>
-      <w:r>
-        <w:rPr>
-          <w:lang w:eastAsia="en-GB"/>
-        </w:rPr>
-        <w:t>I</w:t>
+        <w:t>characters. This is mainly to avoid confusion between similar looking pairs of characters such as 0 and O and I and 1. I</w:t>
       </w:r>
       <w:r>
         <w:rPr>
@@ -2637,6 +1618,7 @@
         <w:rPr>
           <w:lang w:eastAsia="en-GB"/>
         </w:rPr>
+        <w:lastRenderedPageBreak/>
         <w:t>Stick</w:t>
       </w:r>
     </w:p>
@@ -2797,7 +1779,7 @@
                     </pic:cNvPicPr>
                   </pic:nvPicPr>
                   <pic:blipFill>
-                    <a:blip r:embed="rId8" cstate="print">
+                    <a:blip r:embed="rId7" cstate="print">
                       <a:extLst>
                         <a:ext uri="{28A0092B-C50C-407E-A947-70E740481C1C}">
                           <a14:useLocalDpi xmlns:a14="http://schemas.microsoft.com/office/drawing/2010/main" val="0"/>

</xml_diff>

<commit_message>
Collected some lap time data from (mostly) willing students
</commit_message>
<xml_diff>
--- a/Project Notes.docx
+++ b/Project Notes.docx
@@ -1748,82 +1748,67 @@
           <w:lang w:eastAsia="en-GB"/>
         </w:rPr>
       </w:pPr>
-      <w:r>
-        <w:rPr>
-          <w:noProof/>
-          <w:lang w:eastAsia="en-GB"/>
-        </w:rPr>
-        <w:drawing>
-          <wp:anchor distT="0" distB="0" distL="114300" distR="114300" simplePos="0" relativeHeight="251664384" behindDoc="0" locked="0" layoutInCell="1" allowOverlap="1" wp14:anchorId="7CCA58E4" wp14:editId="23CE71AC">
-            <wp:simplePos x="0" y="0"/>
-            <wp:positionH relativeFrom="column">
-              <wp:posOffset>1035685</wp:posOffset>
-            </wp:positionH>
-            <wp:positionV relativeFrom="paragraph">
-              <wp:posOffset>318135</wp:posOffset>
-            </wp:positionV>
-            <wp:extent cx="82800" cy="87869"/>
-            <wp:effectExtent l="0" t="0" r="0" b="7620"/>
-            <wp:wrapNone/>
-            <wp:docPr id="1419576042" name="Picture 3"/>
-            <wp:cNvGraphicFramePr>
-              <a:graphicFrameLocks xmlns:a="http://schemas.openxmlformats.org/drawingml/2006/main" noChangeAspect="1"/>
-            </wp:cNvGraphicFramePr>
-            <a:graphic xmlns:a="http://schemas.openxmlformats.org/drawingml/2006/main">
-              <a:graphicData uri="http://schemas.openxmlformats.org/drawingml/2006/picture">
-                <pic:pic xmlns:pic="http://schemas.openxmlformats.org/drawingml/2006/picture">
-                  <pic:nvPicPr>
-                    <pic:cNvPr id="0" name="Picture 3"/>
-                    <pic:cNvPicPr>
-                      <a:picLocks noChangeAspect="1" noChangeArrowheads="1"/>
-                    </pic:cNvPicPr>
-                  </pic:nvPicPr>
-                  <pic:blipFill>
-                    <a:blip r:embed="rId7" cstate="print">
-                      <a:extLst>
-                        <a:ext uri="{28A0092B-C50C-407E-A947-70E740481C1C}">
-                          <a14:useLocalDpi xmlns:a14="http://schemas.microsoft.com/office/drawing/2010/main" val="0"/>
-                        </a:ext>
-                      </a:extLst>
-                    </a:blip>
-                    <a:srcRect/>
-                    <a:stretch>
-                      <a:fillRect/>
-                    </a:stretch>
-                  </pic:blipFill>
-                  <pic:spPr bwMode="auto">
-                    <a:xfrm>
-                      <a:off x="0" y="0"/>
-                      <a:ext cx="82800" cy="87869"/>
-                    </a:xfrm>
-                    <a:prstGeom prst="rect">
-                      <a:avLst/>
-                    </a:prstGeom>
-                    <a:noFill/>
-                    <a:ln>
-                      <a:noFill/>
-                    </a:ln>
-                  </pic:spPr>
-                </pic:pic>
-              </a:graphicData>
-            </a:graphic>
-            <wp14:sizeRelH relativeFrom="margin">
-              <wp14:pctWidth>0</wp14:pctWidth>
-            </wp14:sizeRelH>
-            <wp14:sizeRelV relativeFrom="margin">
-              <wp14:pctHeight>0</wp14:pctHeight>
-            </wp14:sizeRelV>
-          </wp:anchor>
-        </w:drawing>
-      </w:r>
-    </w:p>
-    <w:p>
-      <w:pPr>
-        <w:spacing w:after="0" w:line="240" w:lineRule="auto"/>
-        <w:rPr>
-          <w:lang w:eastAsia="en-GB"/>
-        </w:rPr>
-      </w:pPr>
+    </w:p>
+    <w:p>
+      <w:pPr>
+        <w:pStyle w:val="Heading2"/>
+        <w:rPr>
+          <w:lang w:eastAsia="en-GB"/>
+        </w:rPr>
+      </w:pPr>
+      <w:r>
+        <w:rPr>
+          <w:lang w:eastAsia="en-GB"/>
+        </w:rPr>
+        <w:t>Dolphin Hotkeys</w:t>
+      </w:r>
+    </w:p>
+    <w:p>
+      <w:pPr>
+        <w:rPr>
+          <w:lang w:eastAsia="en-GB"/>
+        </w:rPr>
+      </w:pPr>
+      <w:r>
+        <w:rPr>
+          <w:lang w:eastAsia="en-GB"/>
+        </w:rPr>
+        <w:t>Toggle Pause – P</w:t>
+      </w:r>
+    </w:p>
+    <w:p>
+      <w:pPr>
+        <w:rPr>
+          <w:lang w:eastAsia="en-GB"/>
+        </w:rPr>
+      </w:pPr>
+      <w:r>
+        <w:rPr>
+          <w:lang w:eastAsia="en-GB"/>
+        </w:rPr>
+        <w:t xml:space="preserve">Frame Advance </w:t>
+      </w:r>
+      <w:proofErr w:type="gramStart"/>
+      <w:r>
+        <w:rPr>
+          <w:lang w:eastAsia="en-GB"/>
+        </w:rPr>
+        <w:t>- ]</w:t>
+      </w:r>
+      <w:proofErr w:type="gramEnd"/>
+    </w:p>
+    <w:p>
+      <w:pPr>
+        <w:rPr>
+          <w:lang w:eastAsia="en-GB"/>
+        </w:rPr>
+      </w:pPr>
+      <w:r>
+        <w:rPr>
+          <w:lang w:eastAsia="en-GB"/>
+        </w:rPr>
+        <w:t>Reset - R</w:t>
+      </w:r>
     </w:p>
     <w:sectPr>
       <w:pgSz w:w="11906" w:h="16838"/>

</xml_diff>

<commit_message>
Removed old gym env, small documentation changes
</commit_message>
<xml_diff>
--- a/Project Notes.docx
+++ b/Project Notes.docx
@@ -1807,8 +1807,247 @@
         <w:rPr>
           <w:lang w:eastAsia="en-GB"/>
         </w:rPr>
-        <w:t>Reset - R</w:t>
-      </w:r>
+        <w:t xml:space="preserve">Reset </w:t>
+      </w:r>
+      <w:r>
+        <w:rPr>
+          <w:lang w:eastAsia="en-GB"/>
+        </w:rPr>
+        <w:t>–</w:t>
+      </w:r>
+      <w:r>
+        <w:rPr>
+          <w:lang w:eastAsia="en-GB"/>
+        </w:rPr>
+        <w:t xml:space="preserve"> R</w:t>
+      </w:r>
+    </w:p>
+    <w:p>
+      <w:pPr>
+        <w:rPr>
+          <w:lang w:eastAsia="en-GB"/>
+        </w:rPr>
+      </w:pPr>
+    </w:p>
+    <w:p>
+      <w:pPr>
+        <w:pStyle w:val="Heading2"/>
+        <w:rPr>
+          <w:lang w:eastAsia="en-GB"/>
+        </w:rPr>
+      </w:pPr>
+      <w:r>
+        <w:rPr>
+          <w:lang w:eastAsia="en-GB"/>
+        </w:rPr>
+        <w:t>Dolphin Configs info</w:t>
+      </w:r>
+    </w:p>
+    <w:p>
+      <w:pPr>
+        <w:rPr>
+          <w:b/>
+          <w:bCs/>
+          <w:lang w:eastAsia="en-GB"/>
+        </w:rPr>
+      </w:pPr>
+      <w:r>
+        <w:rPr>
+          <w:b/>
+          <w:bCs/>
+          <w:lang w:eastAsia="en-GB"/>
+        </w:rPr>
+        <w:t>To use custom Dolphin User Directory use -</w:t>
+      </w:r>
+      <w:proofErr w:type="gramStart"/>
+      <w:r>
+        <w:rPr>
+          <w:b/>
+          <w:bCs/>
+          <w:lang w:eastAsia="en-GB"/>
+        </w:rPr>
+        <w:t>u  option</w:t>
+      </w:r>
+      <w:proofErr w:type="gramEnd"/>
+      <w:r>
+        <w:rPr>
+          <w:b/>
+          <w:bCs/>
+          <w:lang w:eastAsia="en-GB"/>
+        </w:rPr>
+        <w:t xml:space="preserve"> in command line</w:t>
+      </w:r>
+    </w:p>
+    <w:p>
+      <w:pPr>
+        <w:pBdr>
+          <w:top w:val="single" w:sz="6" w:space="7" w:color="CCCCCC"/>
+          <w:left w:val="single" w:sz="6" w:space="7" w:color="CCCCCC"/>
+          <w:bottom w:val="single" w:sz="6" w:space="7" w:color="CCCCCC"/>
+          <w:right w:val="single" w:sz="6" w:space="7" w:color="CCCCCC"/>
+        </w:pBdr>
+        <w:shd w:val="clear" w:color="auto" w:fill="F5F5F5"/>
+        <w:tabs>
+          <w:tab w:val="left" w:pos="916"/>
+          <w:tab w:val="left" w:pos="1832"/>
+          <w:tab w:val="left" w:pos="2748"/>
+          <w:tab w:val="left" w:pos="3664"/>
+          <w:tab w:val="left" w:pos="4580"/>
+          <w:tab w:val="left" w:pos="5496"/>
+          <w:tab w:val="left" w:pos="6412"/>
+          <w:tab w:val="left" w:pos="7328"/>
+          <w:tab w:val="left" w:pos="8244"/>
+          <w:tab w:val="left" w:pos="9160"/>
+          <w:tab w:val="left" w:pos="10076"/>
+          <w:tab w:val="left" w:pos="10992"/>
+          <w:tab w:val="left" w:pos="11908"/>
+          <w:tab w:val="left" w:pos="12824"/>
+          <w:tab w:val="left" w:pos="13740"/>
+          <w:tab w:val="left" w:pos="14656"/>
+        </w:tabs>
+        <w:wordWrap w:val="0"/>
+        <w:spacing w:after="150" w:line="240" w:lineRule="auto"/>
+        <w:rPr>
+          <w:rFonts w:ascii="Consolas" w:eastAsia="Times New Roman" w:hAnsi="Consolas" w:cs="Courier New"/>
+          <w:color w:val="333333"/>
+          <w:kern w:val="0"/>
+          <w:sz w:val="20"/>
+          <w:szCs w:val="20"/>
+          <w:lang w:eastAsia="en-GB"/>
+          <w14:ligatures w14:val="none"/>
+        </w:rPr>
+      </w:pPr>
+      <w:r>
+        <w:rPr>
+          <w:rFonts w:ascii="Consolas" w:eastAsia="Times New Roman" w:hAnsi="Consolas" w:cs="Courier New"/>
+          <w:color w:val="333333"/>
+          <w:kern w:val="0"/>
+          <w:sz w:val="20"/>
+          <w:szCs w:val="20"/>
+          <w:lang w:eastAsia="en-GB"/>
+          <w14:ligatures w14:val="none"/>
+        </w:rPr>
+        <w:t>C:\Path\To\Dolphin\Build\Dolphin.exe -u E:\Path\To\User\Directory\</w:t>
+      </w:r>
+    </w:p>
+    <w:p>
+      <w:pPr>
+        <w:rPr>
+          <w:b/>
+          <w:bCs/>
+          <w:lang w:eastAsia="en-GB"/>
+        </w:rPr>
+      </w:pPr>
+    </w:p>
+    <w:p>
+      <w:pPr>
+        <w:pStyle w:val="ListParagraph"/>
+        <w:numPr>
+          <w:ilvl w:val="0"/>
+          <w:numId w:val="10"/>
+        </w:numPr>
+        <w:rPr>
+          <w:lang w:eastAsia="en-GB"/>
+        </w:rPr>
+      </w:pPr>
+      <w:r>
+        <w:rPr>
+          <w:lang w:eastAsia="en-GB"/>
+        </w:rPr>
+        <w:t>Dolphin.ini</w:t>
+      </w:r>
+    </w:p>
+    <w:p>
+      <w:pPr>
+        <w:pStyle w:val="ListParagraph"/>
+        <w:numPr>
+          <w:ilvl w:val="1"/>
+          <w:numId w:val="10"/>
+        </w:numPr>
+        <w:rPr>
+          <w:lang w:eastAsia="en-GB"/>
+        </w:rPr>
+      </w:pPr>
+      <w:r>
+        <w:rPr>
+          <w:lang w:eastAsia="en-GB"/>
+        </w:rPr>
+        <w:t>[Display]</w:t>
+      </w:r>
+    </w:p>
+    <w:p>
+      <w:pPr>
+        <w:pStyle w:val="ListParagraph"/>
+        <w:numPr>
+          <w:ilvl w:val="2"/>
+          <w:numId w:val="10"/>
+        </w:numPr>
+        <w:rPr>
+          <w:lang w:eastAsia="en-GB"/>
+        </w:rPr>
+      </w:pPr>
+      <w:r>
+        <w:rPr>
+          <w:lang w:eastAsia="en-GB"/>
+        </w:rPr>
+        <w:t xml:space="preserve">Fullscreen Resolution – set to </w:t>
+      </w:r>
+      <w:proofErr w:type="gramStart"/>
+      <w:r>
+        <w:rPr>
+          <w:lang w:eastAsia="en-GB"/>
+        </w:rPr>
+        <w:t>720p</w:t>
+      </w:r>
+      <w:proofErr w:type="gramEnd"/>
+    </w:p>
+    <w:p>
+      <w:pPr>
+        <w:pStyle w:val="ListParagraph"/>
+        <w:numPr>
+          <w:ilvl w:val="2"/>
+          <w:numId w:val="10"/>
+        </w:numPr>
+        <w:rPr>
+          <w:lang w:eastAsia="en-GB"/>
+        </w:rPr>
+      </w:pPr>
+      <w:r>
+        <w:rPr>
+          <w:lang w:eastAsia="en-GB"/>
+        </w:rPr>
+        <w:t xml:space="preserve">Render Window X/Y Pos - </w:t>
+      </w:r>
+    </w:p>
+    <w:p>
+      <w:pPr>
+        <w:pStyle w:val="ListParagraph"/>
+        <w:numPr>
+          <w:ilvl w:val="2"/>
+          <w:numId w:val="10"/>
+        </w:numPr>
+        <w:rPr>
+          <w:lang w:eastAsia="en-GB"/>
+        </w:rPr>
+      </w:pPr>
+      <w:r>
+        <w:rPr>
+          <w:lang w:eastAsia="en-GB"/>
+        </w:rPr>
+        <w:t>Render Window Width/Height</w:t>
+      </w:r>
+    </w:p>
+    <w:p>
+      <w:pPr>
+        <w:pStyle w:val="ListParagraph"/>
+        <w:numPr>
+          <w:ilvl w:val="2"/>
+          <w:numId w:val="10"/>
+        </w:numPr>
+        <w:rPr>
+          <w:lang w:eastAsia="en-GB"/>
+        </w:rPr>
+      </w:pPr>
     </w:p>
     <w:sectPr>
       <w:pgSz w:w="11906" w:h="16838"/>
@@ -2755,6 +2994,119 @@
       </w:rPr>
     </w:lvl>
     <w:lvl w:ilvl="2" w:tplc="08090005" w:tentative="1">
+      <w:start w:val="1"/>
+      <w:numFmt w:val="bullet"/>
+      <w:lvlText w:val=""/>
+      <w:lvlJc w:val="left"/>
+      <w:pPr>
+        <w:ind w:left="2160" w:hanging="360"/>
+      </w:pPr>
+      <w:rPr>
+        <w:rFonts w:ascii="Wingdings" w:hAnsi="Wingdings" w:hint="default"/>
+      </w:rPr>
+    </w:lvl>
+    <w:lvl w:ilvl="3" w:tplc="08090001" w:tentative="1">
+      <w:start w:val="1"/>
+      <w:numFmt w:val="bullet"/>
+      <w:lvlText w:val=""/>
+      <w:lvlJc w:val="left"/>
+      <w:pPr>
+        <w:ind w:left="2880" w:hanging="360"/>
+      </w:pPr>
+      <w:rPr>
+        <w:rFonts w:ascii="Symbol" w:hAnsi="Symbol" w:hint="default"/>
+      </w:rPr>
+    </w:lvl>
+    <w:lvl w:ilvl="4" w:tplc="08090003" w:tentative="1">
+      <w:start w:val="1"/>
+      <w:numFmt w:val="bullet"/>
+      <w:lvlText w:val="o"/>
+      <w:lvlJc w:val="left"/>
+      <w:pPr>
+        <w:ind w:left="3600" w:hanging="360"/>
+      </w:pPr>
+      <w:rPr>
+        <w:rFonts w:ascii="Courier New" w:hAnsi="Courier New" w:cs="Courier New" w:hint="default"/>
+      </w:rPr>
+    </w:lvl>
+    <w:lvl w:ilvl="5" w:tplc="08090005" w:tentative="1">
+      <w:start w:val="1"/>
+      <w:numFmt w:val="bullet"/>
+      <w:lvlText w:val=""/>
+      <w:lvlJc w:val="left"/>
+      <w:pPr>
+        <w:ind w:left="4320" w:hanging="360"/>
+      </w:pPr>
+      <w:rPr>
+        <w:rFonts w:ascii="Wingdings" w:hAnsi="Wingdings" w:hint="default"/>
+      </w:rPr>
+    </w:lvl>
+    <w:lvl w:ilvl="6" w:tplc="08090001" w:tentative="1">
+      <w:start w:val="1"/>
+      <w:numFmt w:val="bullet"/>
+      <w:lvlText w:val=""/>
+      <w:lvlJc w:val="left"/>
+      <w:pPr>
+        <w:ind w:left="5040" w:hanging="360"/>
+      </w:pPr>
+      <w:rPr>
+        <w:rFonts w:ascii="Symbol" w:hAnsi="Symbol" w:hint="default"/>
+      </w:rPr>
+    </w:lvl>
+    <w:lvl w:ilvl="7" w:tplc="08090003" w:tentative="1">
+      <w:start w:val="1"/>
+      <w:numFmt w:val="bullet"/>
+      <w:lvlText w:val="o"/>
+      <w:lvlJc w:val="left"/>
+      <w:pPr>
+        <w:ind w:left="5760" w:hanging="360"/>
+      </w:pPr>
+      <w:rPr>
+        <w:rFonts w:ascii="Courier New" w:hAnsi="Courier New" w:cs="Courier New" w:hint="default"/>
+      </w:rPr>
+    </w:lvl>
+    <w:lvl w:ilvl="8" w:tplc="08090005" w:tentative="1">
+      <w:start w:val="1"/>
+      <w:numFmt w:val="bullet"/>
+      <w:lvlText w:val=""/>
+      <w:lvlJc w:val="left"/>
+      <w:pPr>
+        <w:ind w:left="6480" w:hanging="360"/>
+      </w:pPr>
+      <w:rPr>
+        <w:rFonts w:ascii="Wingdings" w:hAnsi="Wingdings" w:hint="default"/>
+      </w:rPr>
+    </w:lvl>
+  </w:abstractNum>
+  <w:abstractNum w:abstractNumId="9" w15:restartNumberingAfterBreak="0">
+    <w:nsid w:val="7D2A0FC5"/>
+    <w:multiLevelType w:val="hybridMultilevel"/>
+    <w:tmpl w:val="45288DBE"/>
+    <w:lvl w:ilvl="0" w:tplc="08090001">
+      <w:start w:val="1"/>
+      <w:numFmt w:val="bullet"/>
+      <w:lvlText w:val=""/>
+      <w:lvlJc w:val="left"/>
+      <w:pPr>
+        <w:ind w:left="720" w:hanging="360"/>
+      </w:pPr>
+      <w:rPr>
+        <w:rFonts w:ascii="Symbol" w:hAnsi="Symbol" w:hint="default"/>
+      </w:rPr>
+    </w:lvl>
+    <w:lvl w:ilvl="1" w:tplc="08090003">
+      <w:start w:val="1"/>
+      <w:numFmt w:val="bullet"/>
+      <w:lvlText w:val="o"/>
+      <w:lvlJc w:val="left"/>
+      <w:pPr>
+        <w:ind w:left="1440" w:hanging="360"/>
+      </w:pPr>
+      <w:rPr>
+        <w:rFonts w:ascii="Courier New" w:hAnsi="Courier New" w:cs="Courier New" w:hint="default"/>
+      </w:rPr>
+    </w:lvl>
+    <w:lvl w:ilvl="2" w:tplc="08090005">
       <w:start w:val="1"/>
       <w:numFmt w:val="bullet"/>
       <w:lvlText w:val=""/>
@@ -2865,6 +3217,9 @@
   </w:num>
   <w:num w:numId="9" w16cid:durableId="1022778104">
     <w:abstractNumId w:val="3"/>
+  </w:num>
+  <w:num w:numId="10" w16cid:durableId="1009259974">
+    <w:abstractNumId w:val="9"/>
   </w:num>
 </w:numbering>
 </file>
@@ -3270,6 +3625,27 @@
     <w:name w:val="Normal"/>
     <w:qFormat/>
   </w:style>
+  <w:style w:type="paragraph" w:styleId="Heading1">
+    <w:name w:val="heading 1"/>
+    <w:basedOn w:val="Normal"/>
+    <w:next w:val="Normal"/>
+    <w:link w:val="Heading1Char"/>
+    <w:uiPriority w:val="9"/>
+    <w:qFormat/>
+    <w:rsid w:val="00873CE0"/>
+    <w:pPr>
+      <w:keepNext/>
+      <w:keepLines/>
+      <w:spacing w:before="240" w:after="0"/>
+      <w:outlineLvl w:val="0"/>
+    </w:pPr>
+    <w:rPr>
+      <w:rFonts w:asciiTheme="majorHAnsi" w:eastAsiaTheme="majorEastAsia" w:hAnsiTheme="majorHAnsi" w:cstheme="majorBidi"/>
+      <w:color w:val="2F5496" w:themeColor="accent1" w:themeShade="BF"/>
+      <w:sz w:val="32"/>
+      <w:szCs w:val="32"/>
+    </w:rPr>
+  </w:style>
   <w:style w:type="paragraph" w:styleId="Heading2">
     <w:name w:val="heading 2"/>
     <w:basedOn w:val="Normal"/>
@@ -3384,6 +3760,73 @@
         <w:insideV w:val="single" w:sz="4" w:space="0" w:color="auto"/>
       </w:tblBorders>
     </w:tblPr>
+  </w:style>
+  <w:style w:type="character" w:customStyle="1" w:styleId="Heading1Char">
+    <w:name w:val="Heading 1 Char"/>
+    <w:basedOn w:val="DefaultParagraphFont"/>
+    <w:link w:val="Heading1"/>
+    <w:uiPriority w:val="9"/>
+    <w:rsid w:val="00873CE0"/>
+    <w:rPr>
+      <w:rFonts w:asciiTheme="majorHAnsi" w:eastAsiaTheme="majorEastAsia" w:hAnsiTheme="majorHAnsi" w:cstheme="majorBidi"/>
+      <w:color w:val="2F5496" w:themeColor="accent1" w:themeShade="BF"/>
+      <w:sz w:val="32"/>
+      <w:szCs w:val="32"/>
+    </w:rPr>
+  </w:style>
+  <w:style w:type="paragraph" w:styleId="HTMLPreformatted">
+    <w:name w:val="HTML Preformatted"/>
+    <w:basedOn w:val="Normal"/>
+    <w:link w:val="HTMLPreformattedChar"/>
+    <w:uiPriority w:val="99"/>
+    <w:semiHidden/>
+    <w:unhideWhenUsed/>
+    <w:rsid w:val="00801CDF"/>
+    <w:pPr>
+      <w:tabs>
+        <w:tab w:val="left" w:pos="916"/>
+        <w:tab w:val="left" w:pos="1832"/>
+        <w:tab w:val="left" w:pos="2748"/>
+        <w:tab w:val="left" w:pos="3664"/>
+        <w:tab w:val="left" w:pos="4580"/>
+        <w:tab w:val="left" w:pos="5496"/>
+        <w:tab w:val="left" w:pos="6412"/>
+        <w:tab w:val="left" w:pos="7328"/>
+        <w:tab w:val="left" w:pos="8244"/>
+        <w:tab w:val="left" w:pos="9160"/>
+        <w:tab w:val="left" w:pos="10076"/>
+        <w:tab w:val="left" w:pos="10992"/>
+        <w:tab w:val="left" w:pos="11908"/>
+        <w:tab w:val="left" w:pos="12824"/>
+        <w:tab w:val="left" w:pos="13740"/>
+        <w:tab w:val="left" w:pos="14656"/>
+      </w:tabs>
+      <w:spacing w:after="0" w:line="240" w:lineRule="auto"/>
+    </w:pPr>
+    <w:rPr>
+      <w:rFonts w:ascii="Courier New" w:eastAsia="Times New Roman" w:hAnsi="Courier New" w:cs="Courier New"/>
+      <w:kern w:val="0"/>
+      <w:sz w:val="20"/>
+      <w:szCs w:val="20"/>
+      <w:lang w:eastAsia="en-GB"/>
+      <w14:ligatures w14:val="none"/>
+    </w:rPr>
+  </w:style>
+  <w:style w:type="character" w:customStyle="1" w:styleId="HTMLPreformattedChar">
+    <w:name w:val="HTML Preformatted Char"/>
+    <w:basedOn w:val="DefaultParagraphFont"/>
+    <w:link w:val="HTMLPreformatted"/>
+    <w:uiPriority w:val="99"/>
+    <w:semiHidden/>
+    <w:rsid w:val="00801CDF"/>
+    <w:rPr>
+      <w:rFonts w:ascii="Courier New" w:eastAsia="Times New Roman" w:hAnsi="Courier New" w:cs="Courier New"/>
+      <w:kern w:val="0"/>
+      <w:sz w:val="20"/>
+      <w:szCs w:val="20"/>
+      <w:lang w:eastAsia="en-GB"/>
+      <w14:ligatures w14:val="none"/>
+    </w:rPr>
   </w:style>
 </w:styles>
 </file>

</xml_diff>

<commit_message>
Added section for problems i have encountered (large section)
</commit_message>
<xml_diff>
--- a/Project Notes.docx
+++ b/Project Notes.docx
@@ -2039,6 +2039,56 @@
     </w:p>
     <w:p>
       <w:pPr>
+        <w:pStyle w:val="Heading2"/>
+        <w:rPr>
+          <w:lang w:eastAsia="en-GB"/>
+        </w:rPr>
+      </w:pPr>
+      <w:r>
+        <w:rPr>
+          <w:lang w:eastAsia="en-GB"/>
+        </w:rPr>
+        <w:t>Problems</w:t>
+      </w:r>
+    </w:p>
+    <w:p>
+      <w:pPr>
+        <w:pStyle w:val="ListParagraph"/>
+        <w:numPr>
+          <w:ilvl w:val="0"/>
+          <w:numId w:val="10"/>
+        </w:numPr>
+        <w:rPr>
+          <w:lang w:eastAsia="en-GB"/>
+        </w:rPr>
+      </w:pPr>
+      <w:r>
+        <w:rPr>
+          <w:lang w:eastAsia="en-GB"/>
+        </w:rPr>
+        <w:t>Frame Processing</w:t>
+      </w:r>
+    </w:p>
+    <w:p>
+      <w:pPr>
+        <w:pStyle w:val="ListParagraph"/>
+        <w:numPr>
+          <w:ilvl w:val="1"/>
+          <w:numId w:val="10"/>
+        </w:numPr>
+        <w:rPr>
+          <w:lang w:eastAsia="en-GB"/>
+        </w:rPr>
+      </w:pPr>
+      <w:r>
+        <w:rPr>
+          <w:lang w:eastAsia="en-GB"/>
+        </w:rPr>
+        <w:t>Tesseract config</w:t>
+      </w:r>
+    </w:p>
+    <w:p>
+      <w:pPr>
         <w:pStyle w:val="ListParagraph"/>
         <w:numPr>
           <w:ilvl w:val="2"/>
@@ -2048,6 +2098,348 @@
           <w:lang w:eastAsia="en-GB"/>
         </w:rPr>
       </w:pPr>
+      <w:r>
+        <w:rPr>
+          <w:lang w:eastAsia="en-GB"/>
+        </w:rPr>
+        <w:t>Character whitelist</w:t>
+      </w:r>
+    </w:p>
+    <w:p>
+      <w:pPr>
+        <w:pStyle w:val="ListParagraph"/>
+        <w:numPr>
+          <w:ilvl w:val="2"/>
+          <w:numId w:val="10"/>
+        </w:numPr>
+        <w:rPr>
+          <w:lang w:eastAsia="en-GB"/>
+        </w:rPr>
+      </w:pPr>
+      <w:r>
+        <w:rPr>
+          <w:lang w:eastAsia="en-GB"/>
+        </w:rPr>
+        <w:t xml:space="preserve">Specify single </w:t>
+      </w:r>
+      <w:proofErr w:type="gramStart"/>
+      <w:r>
+        <w:rPr>
+          <w:lang w:eastAsia="en-GB"/>
+        </w:rPr>
+        <w:t>line</w:t>
+      </w:r>
+      <w:proofErr w:type="gramEnd"/>
+    </w:p>
+    <w:p>
+      <w:pPr>
+        <w:pStyle w:val="ListParagraph"/>
+        <w:numPr>
+          <w:ilvl w:val="1"/>
+          <w:numId w:val="10"/>
+        </w:numPr>
+        <w:rPr>
+          <w:lang w:eastAsia="en-GB"/>
+        </w:rPr>
+      </w:pPr>
+      <w:r>
+        <w:rPr>
+          <w:lang w:eastAsia="en-GB"/>
+        </w:rPr>
+        <w:t xml:space="preserve">Clarity </w:t>
+      </w:r>
+    </w:p>
+    <w:p>
+      <w:pPr>
+        <w:pStyle w:val="ListParagraph"/>
+        <w:numPr>
+          <w:ilvl w:val="2"/>
+          <w:numId w:val="10"/>
+        </w:numPr>
+        <w:rPr>
+          <w:lang w:eastAsia="en-GB"/>
+        </w:rPr>
+      </w:pPr>
+      <w:r>
+        <w:rPr>
+          <w:lang w:eastAsia="en-GB"/>
+        </w:rPr>
+        <w:t xml:space="preserve">Low resolution and small text </w:t>
+      </w:r>
+      <w:proofErr w:type="gramStart"/>
+      <w:r>
+        <w:rPr>
+          <w:lang w:eastAsia="en-GB"/>
+        </w:rPr>
+        <w:t>makes</w:t>
+      </w:r>
+      <w:proofErr w:type="gramEnd"/>
+      <w:r>
+        <w:rPr>
+          <w:lang w:eastAsia="en-GB"/>
+        </w:rPr>
+        <w:t xml:space="preserve"> blurry characters</w:t>
+      </w:r>
+    </w:p>
+    <w:p>
+      <w:pPr>
+        <w:pStyle w:val="ListParagraph"/>
+        <w:numPr>
+          <w:ilvl w:val="3"/>
+          <w:numId w:val="10"/>
+        </w:numPr>
+        <w:rPr>
+          <w:lang w:eastAsia="en-GB"/>
+        </w:rPr>
+      </w:pPr>
+      <w:r>
+        <w:rPr>
+          <w:lang w:eastAsia="en-GB"/>
+        </w:rPr>
+        <w:t xml:space="preserve">Lambda to make b/w giving clearer </w:t>
+      </w:r>
+      <w:proofErr w:type="gramStart"/>
+      <w:r>
+        <w:rPr>
+          <w:lang w:eastAsia="en-GB"/>
+        </w:rPr>
+        <w:t>borders</w:t>
+      </w:r>
+      <w:proofErr w:type="gramEnd"/>
+    </w:p>
+    <w:p>
+      <w:pPr>
+        <w:pStyle w:val="ListParagraph"/>
+        <w:numPr>
+          <w:ilvl w:val="2"/>
+          <w:numId w:val="10"/>
+        </w:numPr>
+        <w:rPr>
+          <w:lang w:eastAsia="en-GB"/>
+        </w:rPr>
+      </w:pPr>
+      <w:r>
+        <w:rPr>
+          <w:lang w:eastAsia="en-GB"/>
+        </w:rPr>
+        <w:t xml:space="preserve">Font that resembled 7-segment display </w:t>
+      </w:r>
+      <w:proofErr w:type="gramStart"/>
+      <w:r>
+        <w:rPr>
+          <w:lang w:eastAsia="en-GB"/>
+        </w:rPr>
+        <w:t>lead</w:t>
+      </w:r>
+      <w:proofErr w:type="gramEnd"/>
+      <w:r>
+        <w:rPr>
+          <w:lang w:eastAsia="en-GB"/>
+        </w:rPr>
+        <w:t xml:space="preserve"> to a lot of errors</w:t>
+      </w:r>
+    </w:p>
+    <w:p>
+      <w:pPr>
+        <w:pStyle w:val="ListParagraph"/>
+        <w:numPr>
+          <w:ilvl w:val="3"/>
+          <w:numId w:val="10"/>
+        </w:numPr>
+        <w:rPr>
+          <w:lang w:eastAsia="en-GB"/>
+        </w:rPr>
+      </w:pPr>
+      <w:r>
+        <w:rPr>
+          <w:lang w:eastAsia="en-GB"/>
+        </w:rPr>
+        <w:t>Change gecko code so that number</w:t>
+      </w:r>
+      <w:r>
+        <w:rPr>
+          <w:lang w:eastAsia="en-GB"/>
+        </w:rPr>
+        <w:t xml:space="preserve">s are normal </w:t>
+      </w:r>
+      <w:proofErr w:type="gramStart"/>
+      <w:r>
+        <w:rPr>
+          <w:lang w:eastAsia="en-GB"/>
+        </w:rPr>
+        <w:t>font</w:t>
+      </w:r>
+      <w:proofErr w:type="gramEnd"/>
+    </w:p>
+    <w:p>
+      <w:pPr>
+        <w:pStyle w:val="ListParagraph"/>
+        <w:numPr>
+          <w:ilvl w:val="0"/>
+          <w:numId w:val="10"/>
+        </w:numPr>
+        <w:rPr>
+          <w:lang w:eastAsia="en-GB"/>
+        </w:rPr>
+      </w:pPr>
+      <w:r>
+        <w:rPr>
+          <w:lang w:eastAsia="en-GB"/>
+        </w:rPr>
+        <w:t>Controller inputs</w:t>
+      </w:r>
+    </w:p>
+    <w:p>
+      <w:pPr>
+        <w:pStyle w:val="ListParagraph"/>
+        <w:numPr>
+          <w:ilvl w:val="1"/>
+          <w:numId w:val="10"/>
+        </w:numPr>
+        <w:rPr>
+          <w:lang w:eastAsia="en-GB"/>
+        </w:rPr>
+      </w:pPr>
+      <w:r>
+        <w:rPr>
+          <w:lang w:eastAsia="en-GB"/>
+        </w:rPr>
+        <w:t>Dolphin controller state would not change unless I</w:t>
+      </w:r>
+      <w:r>
+        <w:rPr>
+          <w:lang w:eastAsia="en-GB"/>
+        </w:rPr>
+        <w:t xml:space="preserve"> call </w:t>
+      </w:r>
+      <w:proofErr w:type="spellStart"/>
+      <w:r>
+        <w:rPr>
+          <w:lang w:eastAsia="en-GB"/>
+        </w:rPr>
+        <w:t>get_gc_</w:t>
+      </w:r>
+      <w:proofErr w:type="gramStart"/>
+      <w:r>
+        <w:rPr>
+          <w:lang w:eastAsia="en-GB"/>
+        </w:rPr>
+        <w:t>buttons</w:t>
+      </w:r>
+      <w:proofErr w:type="spellEnd"/>
+      <w:r>
+        <w:rPr>
+          <w:lang w:eastAsia="en-GB"/>
+        </w:rPr>
+        <w:t>(</w:t>
+      </w:r>
+      <w:proofErr w:type="gramEnd"/>
+      <w:r>
+        <w:rPr>
+          <w:lang w:eastAsia="en-GB"/>
+        </w:rPr>
+        <w:t xml:space="preserve">) after </w:t>
+      </w:r>
+      <w:proofErr w:type="spellStart"/>
+      <w:r>
+        <w:rPr>
+          <w:lang w:eastAsia="en-GB"/>
+        </w:rPr>
+        <w:t>set_gc_buttons</w:t>
+      </w:r>
+      <w:proofErr w:type="spellEnd"/>
+      <w:r>
+        <w:rPr>
+          <w:lang w:eastAsia="en-GB"/>
+        </w:rPr>
+        <w:t>()</w:t>
+      </w:r>
+      <w:r>
+        <w:rPr>
+          <w:lang w:eastAsia="en-GB"/>
+        </w:rPr>
+        <w:t xml:space="preserve"> </w:t>
+      </w:r>
+    </w:p>
+    <w:p>
+      <w:pPr>
+        <w:pStyle w:val="ListParagraph"/>
+        <w:numPr>
+          <w:ilvl w:val="0"/>
+          <w:numId w:val="10"/>
+        </w:numPr>
+        <w:rPr>
+          <w:lang w:eastAsia="en-GB"/>
+        </w:rPr>
+      </w:pPr>
+      <w:proofErr w:type="spellStart"/>
+      <w:r>
+        <w:rPr>
+          <w:lang w:eastAsia="en-GB"/>
+        </w:rPr>
+        <w:t>Savestate</w:t>
+      </w:r>
+      <w:proofErr w:type="spellEnd"/>
+      <w:r>
+        <w:rPr>
+          <w:lang w:eastAsia="en-GB"/>
+        </w:rPr>
+        <w:t xml:space="preserve"> </w:t>
+      </w:r>
+      <w:proofErr w:type="gramStart"/>
+      <w:r>
+        <w:rPr>
+          <w:lang w:eastAsia="en-GB"/>
+        </w:rPr>
+        <w:t>loading</w:t>
+      </w:r>
+      <w:proofErr w:type="gramEnd"/>
+    </w:p>
+    <w:p>
+      <w:pPr>
+        <w:pStyle w:val="ListParagraph"/>
+        <w:numPr>
+          <w:ilvl w:val="1"/>
+          <w:numId w:val="10"/>
+        </w:numPr>
+        <w:rPr>
+          <w:lang w:eastAsia="en-GB"/>
+        </w:rPr>
+      </w:pPr>
+      <w:r>
+        <w:rPr>
+          <w:lang w:eastAsia="en-GB"/>
+        </w:rPr>
+        <w:t xml:space="preserve">Dolphin API has known bug </w:t>
+      </w:r>
+      <w:proofErr w:type="gramStart"/>
+      <w:r>
+        <w:rPr>
+          <w:lang w:eastAsia="en-GB"/>
+        </w:rPr>
+        <w:t>where</w:t>
+      </w:r>
+      <w:proofErr w:type="gramEnd"/>
+      <w:r>
+        <w:rPr>
+          <w:lang w:eastAsia="en-GB"/>
+        </w:rPr>
+        <w:t xml:space="preserve"> loading a </w:t>
+      </w:r>
+      <w:proofErr w:type="spellStart"/>
+      <w:r>
+        <w:rPr>
+          <w:lang w:eastAsia="en-GB"/>
+        </w:rPr>
+        <w:t>savestate</w:t>
+      </w:r>
+      <w:proofErr w:type="spellEnd"/>
+      <w:r>
+        <w:rPr>
+          <w:lang w:eastAsia="en-GB"/>
+        </w:rPr>
+        <w:t xml:space="preserve"> using the API</w:t>
+      </w:r>
     </w:p>
     <w:sectPr>
       <w:pgSz w:w="11906" w:h="16838"/>
@@ -3081,7 +3473,7 @@
   <w:abstractNum w:abstractNumId="9" w15:restartNumberingAfterBreak="0">
     <w:nsid w:val="7D2A0FC5"/>
     <w:multiLevelType w:val="hybridMultilevel"/>
-    <w:tmpl w:val="45288DBE"/>
+    <w:tmpl w:val="B2642378"/>
     <w:lvl w:ilvl="0" w:tplc="08090001">
       <w:start w:val="1"/>
       <w:numFmt w:val="bullet"/>
@@ -3118,7 +3510,7 @@
         <w:rFonts w:ascii="Wingdings" w:hAnsi="Wingdings" w:hint="default"/>
       </w:rPr>
     </w:lvl>
-    <w:lvl w:ilvl="3" w:tplc="08090001" w:tentative="1">
+    <w:lvl w:ilvl="3" w:tplc="08090001">
       <w:start w:val="1"/>
       <w:numFmt w:val="bullet"/>
       <w:lvlText w:val=""/>

</xml_diff>

<commit_message>
updates to dolphin config
</commit_message>
<xml_diff>
--- a/Project Notes.docx
+++ b/Project Notes.docx
@@ -59,10 +59,16 @@
           <w:lang w:eastAsia="en-GB"/>
           <w14:ligatures w14:val="none"/>
         </w:rPr>
-        <w:t xml:space="preserve">Hierarchical reinforcement learning for self‐driving decision‐making without reliance on labelled driving </w:t>
-      </w:r>
-      <w:proofErr w:type="gramStart"/>
-      <w:r>
+        <w:t>Hierarchical reinforcement learning for self‐driving decision‐making without reliance on labelled driving data</w:t>
+      </w:r>
+    </w:p>
+    <w:p>
+      <w:pPr>
+        <w:pStyle w:val="ListParagraph"/>
+        <w:numPr>
+          <w:ilvl w:val="0"/>
+          <w:numId w:val="1"/>
+        </w:numPr>
         <w:rPr>
           <w:rFonts w:ascii="Segoe UI" w:eastAsia="Times New Roman" w:hAnsi="Segoe UI" w:cs="Segoe UI"/>
           <w:kern w:val="0"/>
@@ -71,17 +77,8 @@
           <w:lang w:eastAsia="en-GB"/>
           <w14:ligatures w14:val="none"/>
         </w:rPr>
-        <w:t>data</w:t>
-      </w:r>
-      <w:proofErr w:type="gramEnd"/>
-    </w:p>
-    <w:p>
-      <w:pPr>
-        <w:pStyle w:val="ListParagraph"/>
-        <w:numPr>
-          <w:ilvl w:val="0"/>
-          <w:numId w:val="1"/>
-        </w:numPr>
+      </w:pPr>
+      <w:r>
         <w:rPr>
           <w:rFonts w:ascii="Segoe UI" w:eastAsia="Times New Roman" w:hAnsi="Segoe UI" w:cs="Segoe UI"/>
           <w:kern w:val="0"/>
@@ -90,8 +87,16 @@
           <w:lang w:eastAsia="en-GB"/>
           <w14:ligatures w14:val="none"/>
         </w:rPr>
-      </w:pPr>
-      <w:r>
+        <w:t xml:space="preserve">Independent Manoeuvre Selection and Motion Control </w:t>
+      </w:r>
+    </w:p>
+    <w:p>
+      <w:pPr>
+        <w:pStyle w:val="ListParagraph"/>
+        <w:numPr>
+          <w:ilvl w:val="0"/>
+          <w:numId w:val="1"/>
+        </w:numPr>
         <w:rPr>
           <w:rFonts w:ascii="Segoe UI" w:eastAsia="Times New Roman" w:hAnsi="Segoe UI" w:cs="Segoe UI"/>
           <w:kern w:val="0"/>
@@ -100,16 +105,8 @@
           <w:lang w:eastAsia="en-GB"/>
           <w14:ligatures w14:val="none"/>
         </w:rPr>
-        <w:t xml:space="preserve">Independent Manoeuvre Selection and Motion Control </w:t>
-      </w:r>
-    </w:p>
-    <w:p>
-      <w:pPr>
-        <w:pStyle w:val="ListParagraph"/>
-        <w:numPr>
-          <w:ilvl w:val="0"/>
-          <w:numId w:val="1"/>
-        </w:numPr>
+      </w:pPr>
+      <w:r>
         <w:rPr>
           <w:rFonts w:ascii="Segoe UI" w:eastAsia="Times New Roman" w:hAnsi="Segoe UI" w:cs="Segoe UI"/>
           <w:kern w:val="0"/>
@@ -118,8 +115,11 @@
           <w:lang w:eastAsia="en-GB"/>
           <w14:ligatures w14:val="none"/>
         </w:rPr>
-      </w:pPr>
-      <w:r>
+        <w:t>APRL – Asynchronous Parallel RL – Each learner has own policy network, average is taken at each iteration, learners synchronise form shared network before making new decisions</w:t>
+      </w:r>
+    </w:p>
+    <w:p>
+      <w:pPr>
         <w:rPr>
           <w:rFonts w:ascii="Segoe UI" w:eastAsia="Times New Roman" w:hAnsi="Segoe UI" w:cs="Segoe UI"/>
           <w:kern w:val="0"/>
@@ -128,9 +128,7 @@
           <w:lang w:eastAsia="en-GB"/>
           <w14:ligatures w14:val="none"/>
         </w:rPr>
-        <w:t xml:space="preserve">APRL – Asynchronous Parallel RL – Each learner has own policy network, average is taken at each iteration, learners synchronise form shared network before making new </w:t>
-      </w:r>
-      <w:proofErr w:type="gramStart"/>
+      </w:pPr>
       <w:r>
         <w:rPr>
           <w:rFonts w:ascii="Segoe UI" w:eastAsia="Times New Roman" w:hAnsi="Segoe UI" w:cs="Segoe UI"/>
@@ -140,12 +138,16 @@
           <w:lang w:eastAsia="en-GB"/>
           <w14:ligatures w14:val="none"/>
         </w:rPr>
-        <w:t>decisions</w:t>
-      </w:r>
-      <w:proofErr w:type="gramEnd"/>
-    </w:p>
-    <w:p>
-      <w:pPr>
+        <w:t>Hands-On Reinforcement Learning with Python</w:t>
+      </w:r>
+    </w:p>
+    <w:p>
+      <w:pPr>
+        <w:pStyle w:val="ListParagraph"/>
+        <w:numPr>
+          <w:ilvl w:val="0"/>
+          <w:numId w:val="2"/>
+        </w:numPr>
         <w:rPr>
           <w:rFonts w:ascii="Segoe UI" w:eastAsia="Times New Roman" w:hAnsi="Segoe UI" w:cs="Segoe UI"/>
           <w:kern w:val="0"/>
@@ -164,7 +166,7 @@
           <w:lang w:eastAsia="en-GB"/>
           <w14:ligatures w14:val="none"/>
         </w:rPr>
-        <w:t>Hands-On Reinforcement Learning with Python</w:t>
+        <w:t>Reinforcement Learning Basics – Policy Function, Value Function, Agent-Environment Interface, Q Function, MDP, Bellman Equation, Monte Carlo Methods</w:t>
       </w:r>
     </w:p>
     <w:p>
@@ -192,7 +194,7 @@
           <w:lang w:eastAsia="en-GB"/>
           <w14:ligatures w14:val="none"/>
         </w:rPr>
-        <w:t>Reinforcement Learning Basics – Policy Function, Value Function, Agent-Environment Interface, Q Function, MDP, Bellman Equation, Monte Carlo Methods</w:t>
+        <w:t>Policy Optimisation</w:t>
       </w:r>
     </w:p>
     <w:p>
@@ -220,16 +222,11 @@
           <w:lang w:eastAsia="en-GB"/>
           <w14:ligatures w14:val="none"/>
         </w:rPr>
-        <w:t>Policy Optimisation</w:t>
-      </w:r>
-    </w:p>
-    <w:p>
-      <w:pPr>
-        <w:pStyle w:val="ListParagraph"/>
-        <w:numPr>
-          <w:ilvl w:val="0"/>
-          <w:numId w:val="2"/>
-        </w:numPr>
+        <w:t>Feature exploitation vs Feature exploration</w:t>
+      </w:r>
+    </w:p>
+    <w:p>
+      <w:pPr>
         <w:rPr>
           <w:rFonts w:ascii="Segoe UI" w:eastAsia="Times New Roman" w:hAnsi="Segoe UI" w:cs="Segoe UI"/>
           <w:kern w:val="0"/>
@@ -248,11 +245,16 @@
           <w:lang w:eastAsia="en-GB"/>
           <w14:ligatures w14:val="none"/>
         </w:rPr>
-        <w:t>Feature exploitation vs Feature exploration</w:t>
-      </w:r>
-    </w:p>
-    <w:p>
-      <w:pPr>
+        <w:t>Deep Learning, Reinforcement Learning and World Models</w:t>
+      </w:r>
+    </w:p>
+    <w:p>
+      <w:pPr>
+        <w:pStyle w:val="ListParagraph"/>
+        <w:numPr>
+          <w:ilvl w:val="0"/>
+          <w:numId w:val="3"/>
+        </w:numPr>
         <w:rPr>
           <w:rFonts w:ascii="Segoe UI" w:eastAsia="Times New Roman" w:hAnsi="Segoe UI" w:cs="Segoe UI"/>
           <w:kern w:val="0"/>
@@ -271,7 +273,7 @@
           <w:lang w:eastAsia="en-GB"/>
           <w14:ligatures w14:val="none"/>
         </w:rPr>
-        <w:t>Deep Learning, Reinforcement Learning and World Models</w:t>
+        <w:t>Generalised Policy Updates</w:t>
       </w:r>
     </w:p>
     <w:p>
@@ -299,7 +301,12 @@
           <w:lang w:eastAsia="en-GB"/>
           <w14:ligatures w14:val="none"/>
         </w:rPr>
-        <w:t>Generalised Policy Updates</w:t>
+        <w:t>World Models</w:t>
+      </w:r>
+    </w:p>
+    <w:p>
+      <w:r>
+        <w:t>Lightweight 3D hand pose estimation by cascading CNNs with reinforcement learning</w:t>
       </w:r>
     </w:p>
     <w:p>
@@ -307,7 +314,7 @@
         <w:pStyle w:val="ListParagraph"/>
         <w:numPr>
           <w:ilvl w:val="0"/>
-          <w:numId w:val="3"/>
+          <w:numId w:val="4"/>
         </w:numPr>
         <w:rPr>
           <w:rFonts w:ascii="Segoe UI" w:eastAsia="Times New Roman" w:hAnsi="Segoe UI" w:cs="Segoe UI"/>
@@ -327,12 +334,7 @@
           <w:lang w:eastAsia="en-GB"/>
           <w14:ligatures w14:val="none"/>
         </w:rPr>
-        <w:t>World Models</w:t>
-      </w:r>
-    </w:p>
-    <w:p>
-      <w:r>
-        <w:t>Lightweight 3D hand pose estimation by cascading CNNs with reinforcement learning</w:t>
+        <w:t>CNN and feature extraction</w:t>
       </w:r>
     </w:p>
     <w:p>
@@ -360,53 +362,8 @@
           <w:lang w:eastAsia="en-GB"/>
           <w14:ligatures w14:val="none"/>
         </w:rPr>
-        <w:t>CNN and feature extraction</w:t>
-      </w:r>
-    </w:p>
-    <w:p>
-      <w:pPr>
-        <w:pStyle w:val="ListParagraph"/>
-        <w:numPr>
-          <w:ilvl w:val="0"/>
-          <w:numId w:val="4"/>
-        </w:numPr>
-        <w:rPr>
-          <w:rFonts w:ascii="Segoe UI" w:eastAsia="Times New Roman" w:hAnsi="Segoe UI" w:cs="Segoe UI"/>
-          <w:kern w:val="0"/>
-          <w:sz w:val="20"/>
-          <w:szCs w:val="20"/>
-          <w:lang w:eastAsia="en-GB"/>
-          <w14:ligatures w14:val="none"/>
-        </w:rPr>
-      </w:pPr>
-      <w:r>
-        <w:rPr>
-          <w:rFonts w:ascii="Segoe UI" w:eastAsia="Times New Roman" w:hAnsi="Segoe UI" w:cs="Segoe UI"/>
-          <w:kern w:val="0"/>
-          <w:sz w:val="20"/>
-          <w:szCs w:val="20"/>
-          <w:lang w:eastAsia="en-GB"/>
-          <w14:ligatures w14:val="none"/>
-        </w:rPr>
         <w:t>Feature exploitation vs Feature exploration</w:t>
       </w:r>
-    </w:p>
-    <w:p>
-      <w:pPr>
-        <w:pStyle w:val="ListParagraph"/>
-        <w:numPr>
-          <w:ilvl w:val="0"/>
-          <w:numId w:val="4"/>
-        </w:numPr>
-        <w:rPr>
-          <w:rFonts w:ascii="Segoe UI" w:eastAsia="Times New Roman" w:hAnsi="Segoe UI" w:cs="Segoe UI"/>
-          <w:kern w:val="0"/>
-          <w:sz w:val="20"/>
-          <w:szCs w:val="20"/>
-          <w:lang w:eastAsia="en-GB"/>
-          <w14:ligatures w14:val="none"/>
-        </w:rPr>
-      </w:pPr>
     </w:p>
     <w:p>
       <w:pPr>
@@ -441,35 +398,13 @@
         <w:rPr>
           <w:lang w:eastAsia="en-GB"/>
         </w:rPr>
-        <w:t xml:space="preserve">Dolphin </w:t>
-      </w:r>
-      <w:proofErr w:type="gramStart"/>
-      <w:r>
-        <w:rPr>
-          <w:lang w:eastAsia="en-GB"/>
-        </w:rPr>
-        <w:t>Config :</w:t>
-      </w:r>
-      <w:proofErr w:type="gramEnd"/>
-      <w:r>
-        <w:rPr>
-          <w:lang w:eastAsia="en-GB"/>
-        </w:rPr>
-        <w:t xml:space="preserve"> GFX.ini -&gt; Added `</w:t>
-      </w:r>
-      <w:proofErr w:type="spellStart"/>
-      <w:r>
-        <w:rPr>
-          <w:lang w:eastAsia="en-GB"/>
-        </w:rPr>
-        <w:t>DumpFramesAsImages</w:t>
-      </w:r>
-      <w:proofErr w:type="spellEnd"/>
-      <w:r>
-        <w:rPr>
-          <w:lang w:eastAsia="en-GB"/>
-        </w:rPr>
-        <w:t xml:space="preserve"> = True</w:t>
+        <w:t>Dolphin Config : GFX.ini -&gt; Added `</w:t>
+      </w:r>
+      <w:r>
+        <w:rPr>
+          <w:lang w:eastAsia="en-GB"/>
+        </w:rPr>
+        <w:t>DumpFramesAsImages = True</w:t>
       </w:r>
       <w:r>
         <w:rPr>
@@ -495,30 +430,8 @@
           <w:lang w:eastAsia="en-GB"/>
         </w:rPr>
         <w:tab/>
-        <w:t xml:space="preserve">: Added hotkeys for frame </w:t>
-      </w:r>
-      <w:proofErr w:type="gramStart"/>
-      <w:r>
-        <w:rPr>
-          <w:lang w:eastAsia="en-GB"/>
-        </w:rPr>
-        <w:t>advancing,</w:t>
-      </w:r>
-      <w:proofErr w:type="gramEnd"/>
-      <w:r>
-        <w:rPr>
-          <w:lang w:eastAsia="en-GB"/>
-        </w:rPr>
-        <w:t xml:space="preserve"> learning can run independent of game framerate. Can be done not in real </w:t>
-      </w:r>
-      <w:proofErr w:type="gramStart"/>
-      <w:r>
-        <w:rPr>
-          <w:lang w:eastAsia="en-GB"/>
-        </w:rPr>
-        <w:t>time</w:t>
-      </w:r>
-      <w:proofErr w:type="gramEnd"/>
+        <w:t>: Added hotkeys for frame advancing, learning can run independent of game framerate. Can be done not in real time</w:t>
+      </w:r>
     </w:p>
     <w:p>
       <w:pPr>
@@ -582,14 +495,7 @@
         <w:rPr>
           <w:lang w:eastAsia="en-GB"/>
         </w:rPr>
-        <w:t xml:space="preserve">MT = </w:t>
-      </w:r>
-      <w:proofErr w:type="gramStart"/>
-      <w:r>
-        <w:rPr>
-          <w:lang w:eastAsia="en-GB"/>
-        </w:rPr>
-        <w:t>113</w:t>
+        <w:t>MT = 113</w:t>
       </w:r>
       <w:r>
         <w:rPr>
@@ -601,14 +507,7 @@
         <w:rPr>
           <w:lang w:eastAsia="en-GB"/>
         </w:rPr>
-        <w:t>Wheelie</w:t>
-      </w:r>
-      <w:proofErr w:type="gramEnd"/>
-      <w:r>
-        <w:rPr>
-          <w:lang w:eastAsia="en-GB"/>
-        </w:rPr>
-        <w:t xml:space="preserve"> = 97</w:t>
+        <w:t>Wheelie = 97</w:t>
       </w:r>
       <w:r>
         <w:rPr>
@@ -639,35 +538,7 @@
         <w:rPr>
           <w:lang w:eastAsia="en-GB"/>
         </w:rPr>
-        <w:t xml:space="preserve">If I choose to advance the emulator frame by frame to allow more time for processing, then I will need to </w:t>
-      </w:r>
-      <w:proofErr w:type="gramStart"/>
-      <w:r>
-        <w:rPr>
-          <w:lang w:eastAsia="en-GB"/>
-        </w:rPr>
-        <w:t>take into account</w:t>
-      </w:r>
-      <w:proofErr w:type="gramEnd"/>
-      <w:r>
-        <w:rPr>
-          <w:lang w:eastAsia="en-GB"/>
-        </w:rPr>
-        <w:t xml:space="preserve"> the fact that dolphin only recognises inputs during a frame change. </w:t>
-      </w:r>
-      <w:proofErr w:type="gramStart"/>
-      <w:r>
-        <w:rPr>
-          <w:lang w:eastAsia="en-GB"/>
-        </w:rPr>
-        <w:t>So</w:t>
-      </w:r>
-      <w:proofErr w:type="gramEnd"/>
-      <w:r>
-        <w:rPr>
-          <w:lang w:eastAsia="en-GB"/>
-        </w:rPr>
-        <w:t xml:space="preserve"> the input would need to be held, frame advanced, then released. This approach could be very interesting to show the process of what happens each frame.</w:t>
+        <w:t>If I choose to advance the emulator frame by frame to allow more time for processing, then I will need to take into account the fact that dolphin only recognises inputs during a frame change. So the input would need to be held, frame advanced, then released. This approach could be very interesting to show the process of what happens each frame.</w:t>
       </w:r>
     </w:p>
     <w:p>
@@ -693,21 +564,7 @@
         <w:rPr>
           <w:lang w:eastAsia="en-GB"/>
         </w:rPr>
-        <w:t xml:space="preserve">Game version – </w:t>
-      </w:r>
-      <w:proofErr w:type="spellStart"/>
-      <w:r>
-        <w:rPr>
-          <w:lang w:eastAsia="en-GB"/>
-        </w:rPr>
-        <w:t>ntsc</w:t>
-      </w:r>
-      <w:proofErr w:type="spellEnd"/>
-      <w:r>
-        <w:rPr>
-          <w:lang w:eastAsia="en-GB"/>
-        </w:rPr>
-        <w:t>-u</w:t>
+        <w:t>Game version – ntsc-u</w:t>
       </w:r>
     </w:p>
     <w:p>
@@ -747,17 +604,8 @@
         <w:rPr>
           <w:lang w:eastAsia="en-GB"/>
         </w:rPr>
-        <w:lastRenderedPageBreak/>
-        <w:t xml:space="preserve">The format for the Values I will be using is as </w:t>
-      </w:r>
-      <w:proofErr w:type="gramStart"/>
-      <w:r>
-        <w:rPr>
-          <w:lang w:eastAsia="en-GB"/>
-        </w:rPr>
-        <w:t>follows</w:t>
-      </w:r>
-      <w:proofErr w:type="gramEnd"/>
+        <w:t>The format for the Values I will be using is as follows</w:t>
+      </w:r>
     </w:p>
     <w:p>
       <w:pPr>
@@ -774,22 +622,15 @@
         <w:rPr>
           <w:lang w:eastAsia="en-GB"/>
         </w:rPr>
+        <w:lastRenderedPageBreak/>
         <w:t>XZ Velocity – A decimal number always to 2 DP</w:t>
       </w:r>
       <w:r>
         <w:rPr>
           <w:lang w:eastAsia="en-GB"/>
         </w:rPr>
-        <w:t xml:space="preserve">, surprisingly this stays positive even when moving </w:t>
-      </w:r>
-      <w:proofErr w:type="gramStart"/>
-      <w:r>
-        <w:rPr>
-          <w:lang w:eastAsia="en-GB"/>
-        </w:rPr>
-        <w:t>backwards</w:t>
-      </w:r>
-      <w:proofErr w:type="gramEnd"/>
+        <w:t>, surprisingly this stays positive even when moving backwards</w:t>
+      </w:r>
     </w:p>
     <w:p>
       <w:pPr>
@@ -824,16 +665,8 @@
         <w:rPr>
           <w:lang w:eastAsia="en-GB"/>
         </w:rPr>
-        <w:t xml:space="preserve">Number before decimal is important </w:t>
-      </w:r>
-      <w:proofErr w:type="gramStart"/>
-      <w:r>
-        <w:rPr>
-          <w:lang w:eastAsia="en-GB"/>
-        </w:rPr>
-        <w:t>too</w:t>
-      </w:r>
-      <w:proofErr w:type="gramEnd"/>
+        <w:t>Number before decimal is important too</w:t>
+      </w:r>
     </w:p>
     <w:p>
       <w:pPr>
@@ -871,81 +704,17 @@
         </w:rPr>
         <w:t>‘TAS Debug Panel’ created by [</w:t>
       </w:r>
-      <w:proofErr w:type="spellStart"/>
-      <w:r>
-        <w:rPr>
-          <w:lang w:eastAsia="en-GB"/>
-        </w:rPr>
-        <w:t>Melg</w:t>
-      </w:r>
-      <w:proofErr w:type="spellEnd"/>
-      <w:r>
-        <w:rPr>
-          <w:lang w:eastAsia="en-GB"/>
-        </w:rPr>
-        <w:t xml:space="preserve">, </w:t>
-      </w:r>
-      <w:proofErr w:type="spellStart"/>
-      <w:r>
-        <w:rPr>
-          <w:lang w:eastAsia="en-GB"/>
-        </w:rPr>
-        <w:t>stebler</w:t>
-      </w:r>
-      <w:proofErr w:type="spellEnd"/>
-      <w:r>
-        <w:rPr>
-          <w:lang w:eastAsia="en-GB"/>
-        </w:rPr>
-        <w:t xml:space="preserve">, </w:t>
-      </w:r>
-      <w:proofErr w:type="spellStart"/>
-      <w:r>
-        <w:rPr>
-          <w:lang w:eastAsia="en-GB"/>
-        </w:rPr>
-        <w:t>Seeky</w:t>
-      </w:r>
-      <w:proofErr w:type="spellEnd"/>
-      <w:r>
-        <w:rPr>
-          <w:lang w:eastAsia="en-GB"/>
-        </w:rPr>
-        <w:t xml:space="preserve">, </w:t>
-      </w:r>
-      <w:proofErr w:type="spellStart"/>
-      <w:r>
-        <w:rPr>
-          <w:lang w:eastAsia="en-GB"/>
-        </w:rPr>
-        <w:t>SwareJonge</w:t>
-      </w:r>
-      <w:proofErr w:type="spellEnd"/>
-      <w:r>
-        <w:rPr>
-          <w:lang w:eastAsia="en-GB"/>
-        </w:rPr>
-        <w:t xml:space="preserve">, kierio04, </w:t>
-      </w:r>
-      <w:proofErr w:type="spellStart"/>
-      <w:r>
-        <w:rPr>
-          <w:lang w:eastAsia="en-GB"/>
-        </w:rPr>
-        <w:t>Gaberbo</w:t>
-      </w:r>
-      <w:r>
-        <w:rPr>
-          <w:lang w:eastAsia="en-GB"/>
-        </w:rPr>
-        <w:t>o</w:t>
-      </w:r>
-      <w:proofErr w:type="spellEnd"/>
-      <w:r>
-        <w:rPr>
-          <w:lang w:eastAsia="en-GB"/>
-        </w:rPr>
-        <w:t>]</w:t>
+      <w:r>
+        <w:rPr>
+          <w:lang w:eastAsia="en-GB"/>
+        </w:rPr>
+        <w:t>Melg, stebler, Seeky, SwareJonge, kierio04, Gaberbo</w:t>
+      </w:r>
+      <w:r>
+        <w:rPr>
+          <w:lang w:eastAsia="en-GB"/>
+        </w:rPr>
+        <w:t>o]</w:t>
       </w:r>
       <w:r>
         <w:rPr>
@@ -1023,49 +792,7 @@
         <w:rPr>
           <w:lang w:eastAsia="en-GB"/>
         </w:rPr>
-        <w:t xml:space="preserve">. These configurations include setting the </w:t>
-      </w:r>
-      <w:proofErr w:type="spellStart"/>
-      <w:r>
-        <w:rPr>
-          <w:lang w:eastAsia="en-GB"/>
-        </w:rPr>
-        <w:t>psm</w:t>
-      </w:r>
-      <w:proofErr w:type="spellEnd"/>
-      <w:r>
-        <w:rPr>
-          <w:lang w:eastAsia="en-GB"/>
-        </w:rPr>
-        <w:t xml:space="preserve"> (page segmentation mode) level which tells tesseract the </w:t>
-      </w:r>
-      <w:proofErr w:type="gramStart"/>
-      <w:r>
-        <w:rPr>
-          <w:lang w:eastAsia="en-GB"/>
-        </w:rPr>
-        <w:t>high level</w:t>
-      </w:r>
-      <w:proofErr w:type="gramEnd"/>
-      <w:r>
-        <w:rPr>
-          <w:lang w:eastAsia="en-GB"/>
-        </w:rPr>
-        <w:t xml:space="preserve"> format of the text within the image, such as paragraphs, single lines or single characters. For my use case this is set to a single line (level 6). </w:t>
-      </w:r>
-      <w:proofErr w:type="gramStart"/>
-      <w:r>
-        <w:rPr>
-          <w:lang w:eastAsia="en-GB"/>
-        </w:rPr>
-        <w:t>Additionally</w:t>
-      </w:r>
-      <w:proofErr w:type="gramEnd"/>
-      <w:r>
-        <w:rPr>
-          <w:lang w:eastAsia="en-GB"/>
-        </w:rPr>
-        <w:t xml:space="preserve"> I enforced a whitelist of the numerical </w:t>
+        <w:t xml:space="preserve">. These configurations include setting the psm (page segmentation mode) level which tells tesseract the high level format of the text within the image, such as paragraphs, single lines or single characters. For my use case this is set to a single line (level 6). Additionally I enforced a whitelist of the numerical </w:t>
       </w:r>
       <w:r>
         <w:rPr>
@@ -1164,16 +891,8 @@
         <w:rPr>
           <w:lang w:eastAsia="en-GB"/>
         </w:rPr>
-        <w:t xml:space="preserve">Assert config options – framedumps, input </w:t>
-      </w:r>
-      <w:proofErr w:type="gramStart"/>
-      <w:r>
-        <w:rPr>
-          <w:lang w:eastAsia="en-GB"/>
-        </w:rPr>
-        <w:t>recording</w:t>
-      </w:r>
-      <w:proofErr w:type="gramEnd"/>
+        <w:t>Assert config options – framedumps, input recording</w:t>
+      </w:r>
     </w:p>
     <w:p>
       <w:pPr>
@@ -1190,16 +909,8 @@
         <w:rPr>
           <w:lang w:eastAsia="en-GB"/>
         </w:rPr>
-        <w:t xml:space="preserve">Load default </w:t>
-      </w:r>
-      <w:proofErr w:type="spellStart"/>
-      <w:r>
-        <w:rPr>
-          <w:lang w:eastAsia="en-GB"/>
-        </w:rPr>
-        <w:t>savestate</w:t>
-      </w:r>
-      <w:proofErr w:type="spellEnd"/>
+        <w:t>Load default savestate</w:t>
+      </w:r>
     </w:p>
     <w:p>
       <w:pPr>
@@ -1216,16 +927,8 @@
         <w:rPr>
           <w:lang w:eastAsia="en-GB"/>
         </w:rPr>
-        <w:t xml:space="preserve">Pause </w:t>
-      </w:r>
-      <w:proofErr w:type="gramStart"/>
-      <w:r>
-        <w:rPr>
-          <w:lang w:eastAsia="en-GB"/>
-        </w:rPr>
-        <w:t>emulation</w:t>
-      </w:r>
-      <w:proofErr w:type="gramEnd"/>
+        <w:t>Pause emulation</w:t>
+      </w:r>
     </w:p>
     <w:p>
       <w:pPr>
@@ -1260,16 +963,8 @@
         <w:rPr>
           <w:lang w:eastAsia="en-GB"/>
         </w:rPr>
-        <w:t xml:space="preserve">Read </w:t>
-      </w:r>
-      <w:proofErr w:type="gramStart"/>
-      <w:r>
-        <w:rPr>
-          <w:lang w:eastAsia="en-GB"/>
-        </w:rPr>
-        <w:t>frame</w:t>
-      </w:r>
-      <w:proofErr w:type="gramEnd"/>
+        <w:t>Read frame</w:t>
+      </w:r>
     </w:p>
     <w:p>
       <w:pPr>
@@ -1286,16 +981,8 @@
         <w:rPr>
           <w:lang w:eastAsia="en-GB"/>
         </w:rPr>
-        <w:t xml:space="preserve">Calculate estimated reward for each </w:t>
-      </w:r>
-      <w:proofErr w:type="gramStart"/>
-      <w:r>
-        <w:rPr>
-          <w:lang w:eastAsia="en-GB"/>
-        </w:rPr>
-        <w:t>input</w:t>
-      </w:r>
-      <w:proofErr w:type="gramEnd"/>
+        <w:t>Calculate estimated reward for each input</w:t>
+      </w:r>
     </w:p>
     <w:p>
       <w:pPr>
@@ -1332,14 +1019,18 @@
         </w:rPr>
         <w:t xml:space="preserve">Return input with highest </w:t>
       </w:r>
-      <w:proofErr w:type="gramStart"/>
+      <w:r>
+        <w:rPr>
+          <w:lang w:eastAsia="en-GB"/>
+        </w:rPr>
+        <w:t xml:space="preserve">estimated </w:t>
+      </w:r>
       <w:r>
         <w:rPr>
           <w:lang w:eastAsia="en-GB"/>
         </w:rPr>
         <w:t>reward</w:t>
       </w:r>
-      <w:proofErr w:type="gramEnd"/>
     </w:p>
     <w:p>
       <w:pPr>
@@ -1374,16 +1065,8 @@
         <w:rPr>
           <w:lang w:eastAsia="en-GB"/>
         </w:rPr>
-        <w:t xml:space="preserve">Load default </w:t>
-      </w:r>
-      <w:proofErr w:type="spellStart"/>
-      <w:r>
-        <w:rPr>
-          <w:lang w:eastAsia="en-GB"/>
-        </w:rPr>
-        <w:t>savestate</w:t>
-      </w:r>
-      <w:proofErr w:type="spellEnd"/>
+        <w:t>Load default savestate</w:t>
+      </w:r>
     </w:p>
     <w:p>
       <w:pPr>
@@ -1400,16 +1083,8 @@
         <w:rPr>
           <w:lang w:eastAsia="en-GB"/>
         </w:rPr>
-        <w:t xml:space="preserve">Reset </w:t>
-      </w:r>
-      <w:proofErr w:type="gramStart"/>
-      <w:r>
-        <w:rPr>
-          <w:lang w:eastAsia="en-GB"/>
-        </w:rPr>
-        <w:t>controller</w:t>
-      </w:r>
-      <w:proofErr w:type="gramEnd"/>
+        <w:t>Reset controller</w:t>
+      </w:r>
     </w:p>
     <w:p>
       <w:pPr>
@@ -1462,16 +1137,8 @@
         <w:rPr>
           <w:lang w:eastAsia="en-GB"/>
         </w:rPr>
-        <w:t xml:space="preserve">Stop </w:t>
-      </w:r>
-      <w:proofErr w:type="gramStart"/>
-      <w:r>
-        <w:rPr>
-          <w:lang w:eastAsia="en-GB"/>
-        </w:rPr>
-        <w:t>emulation</w:t>
-      </w:r>
-      <w:proofErr w:type="gramEnd"/>
+        <w:t>Stop emulation</w:t>
+      </w:r>
     </w:p>
     <w:p>
       <w:pPr>
@@ -1488,16 +1155,8 @@
         <w:rPr>
           <w:lang w:eastAsia="en-GB"/>
         </w:rPr>
-        <w:t xml:space="preserve">Reset </w:t>
-      </w:r>
-      <w:proofErr w:type="gramStart"/>
-      <w:r>
-        <w:rPr>
-          <w:lang w:eastAsia="en-GB"/>
-        </w:rPr>
-        <w:t>controller</w:t>
-      </w:r>
-      <w:proofErr w:type="gramEnd"/>
+        <w:t>Reset controller</w:t>
+      </w:r>
     </w:p>
     <w:p>
       <w:pPr>
@@ -1618,7 +1277,6 @@
         <w:rPr>
           <w:lang w:eastAsia="en-GB"/>
         </w:rPr>
-        <w:lastRenderedPageBreak/>
         <w:t>Stick</w:t>
       </w:r>
     </w:p>
@@ -1633,19 +1291,23 @@
           <w:lang w:eastAsia="en-GB"/>
         </w:rPr>
       </w:pPr>
-      <w:proofErr w:type="spellStart"/>
-      <w:r>
-        <w:rPr>
-          <w:lang w:eastAsia="en-GB"/>
-        </w:rPr>
-        <w:t>Anlge</w:t>
-      </w:r>
-      <w:proofErr w:type="spellEnd"/>
-      <w:r>
-        <w:rPr>
-          <w:lang w:eastAsia="en-GB"/>
-        </w:rPr>
-        <w:t xml:space="preserve"> (0-14)</w:t>
+      <w:r>
+        <w:rPr>
+          <w:lang w:eastAsia="en-GB"/>
+        </w:rPr>
+        <w:t>Anlge (</w:t>
+      </w:r>
+      <w:r>
+        <w:rPr>
+          <w:lang w:eastAsia="en-GB"/>
+        </w:rPr>
+        <w:t>-1 -to 1</w:t>
+      </w:r>
+      <w:r>
+        <w:rPr>
+          <w:lang w:eastAsia="en-GB"/>
+        </w:rPr>
+        <w:t>)</w:t>
       </w:r>
     </w:p>
     <w:p>
@@ -1659,6 +1321,7 @@
         <w:rPr>
           <w:lang w:eastAsia="en-GB"/>
         </w:rPr>
+        <w:lastRenderedPageBreak/>
         <w:t>Frame Reader</w:t>
       </w:r>
     </w:p>
@@ -1731,16 +1394,8 @@
         <w:rPr>
           <w:lang w:eastAsia="en-GB"/>
         </w:rPr>
-        <w:t xml:space="preserve">Return </w:t>
-      </w:r>
-      <w:proofErr w:type="gramStart"/>
-      <w:r>
-        <w:rPr>
-          <w:lang w:eastAsia="en-GB"/>
-        </w:rPr>
-        <w:t>information</w:t>
-      </w:r>
-      <w:proofErr w:type="gramEnd"/>
+        <w:t>Return information</w:t>
+      </w:r>
     </w:p>
     <w:p>
       <w:pPr>
@@ -1786,16 +1441,8 @@
         <w:rPr>
           <w:lang w:eastAsia="en-GB"/>
         </w:rPr>
-        <w:t xml:space="preserve">Frame Advance </w:t>
-      </w:r>
-      <w:proofErr w:type="gramStart"/>
-      <w:r>
-        <w:rPr>
-          <w:lang w:eastAsia="en-GB"/>
-        </w:rPr>
-        <w:t>- ]</w:t>
-      </w:r>
-      <w:proofErr w:type="gramEnd"/>
+        <w:t>Frame Advance - ]</w:t>
+      </w:r>
     </w:p>
     <w:p>
       <w:pPr>
@@ -1857,25 +1504,7 @@
           <w:bCs/>
           <w:lang w:eastAsia="en-GB"/>
         </w:rPr>
-        <w:t>To use custom Dolphin User Directory use -</w:t>
-      </w:r>
-      <w:proofErr w:type="gramStart"/>
-      <w:r>
-        <w:rPr>
-          <w:b/>
-          <w:bCs/>
-          <w:lang w:eastAsia="en-GB"/>
-        </w:rPr>
-        <w:t>u  option</w:t>
-      </w:r>
-      <w:proofErr w:type="gramEnd"/>
-      <w:r>
-        <w:rPr>
-          <w:b/>
-          <w:bCs/>
-          <w:lang w:eastAsia="en-GB"/>
-        </w:rPr>
-        <w:t xml:space="preserve"> in command line</w:t>
+        <w:t>To use custom Dolphin User Directory use -u  option in command line</w:t>
       </w:r>
     </w:p>
     <w:p>
@@ -1990,16 +1619,8 @@
         <w:rPr>
           <w:lang w:eastAsia="en-GB"/>
         </w:rPr>
-        <w:t xml:space="preserve">Fullscreen Resolution – set to </w:t>
-      </w:r>
-      <w:proofErr w:type="gramStart"/>
-      <w:r>
-        <w:rPr>
-          <w:lang w:eastAsia="en-GB"/>
-        </w:rPr>
-        <w:t>720p</w:t>
-      </w:r>
-      <w:proofErr w:type="gramEnd"/>
+        <w:t>Fullscreen Resolution – set to 720p</w:t>
+      </w:r>
     </w:p>
     <w:p>
       <w:pPr>
@@ -2039,16 +1660,56 @@
     </w:p>
     <w:p>
       <w:pPr>
-        <w:pStyle w:val="Heading2"/>
-        <w:rPr>
-          <w:lang w:eastAsia="en-GB"/>
-        </w:rPr>
-      </w:pPr>
-      <w:r>
-        <w:rPr>
-          <w:lang w:eastAsia="en-GB"/>
-        </w:rPr>
-        <w:t>Problems</w:t>
+        <w:pStyle w:val="ListParagraph"/>
+        <w:numPr>
+          <w:ilvl w:val="1"/>
+          <w:numId w:val="10"/>
+        </w:numPr>
+        <w:rPr>
+          <w:lang w:eastAsia="en-GB"/>
+        </w:rPr>
+      </w:pPr>
+      <w:r>
+        <w:rPr>
+          <w:lang w:eastAsia="en-GB"/>
+        </w:rPr>
+        <w:t>[Interface]</w:t>
+      </w:r>
+    </w:p>
+    <w:p>
+      <w:pPr>
+        <w:pStyle w:val="ListParagraph"/>
+        <w:numPr>
+          <w:ilvl w:val="2"/>
+          <w:numId w:val="10"/>
+        </w:numPr>
+        <w:rPr>
+          <w:lang w:eastAsia="en-GB"/>
+        </w:rPr>
+      </w:pPr>
+      <w:r>
+        <w:rPr>
+          <w:lang w:eastAsia="en-GB"/>
+        </w:rPr>
+        <w:t>ShowLogWindow = True</w:t>
+      </w:r>
+    </w:p>
+    <w:p>
+      <w:pPr>
+        <w:pStyle w:val="ListParagraph"/>
+        <w:numPr>
+          <w:ilvl w:val="2"/>
+          <w:numId w:val="10"/>
+        </w:numPr>
+        <w:rPr>
+          <w:lang w:eastAsia="en-GB"/>
+        </w:rPr>
+      </w:pPr>
+      <w:r>
+        <w:rPr>
+          <w:lang w:eastAsia="en-GB"/>
+        </w:rPr>
+        <w:t>ShowLogConfigWindow = True</w:t>
       </w:r>
     </w:p>
     <w:p>
@@ -2066,7 +1727,7 @@
         <w:rPr>
           <w:lang w:eastAsia="en-GB"/>
         </w:rPr>
-        <w:t>Frame Processing</w:t>
+        <w:t>GFX.ini</w:t>
       </w:r>
     </w:p>
     <w:p>
@@ -2084,7 +1745,7 @@
         <w:rPr>
           <w:lang w:eastAsia="en-GB"/>
         </w:rPr>
-        <w:t>Tesseract config</w:t>
+        <w:t>[Settings]</w:t>
       </w:r>
     </w:p>
     <w:p>
@@ -2102,7 +1763,57 @@
         <w:rPr>
           <w:lang w:eastAsia="en-GB"/>
         </w:rPr>
-        <w:t>Character whitelist</w:t>
+        <w:t>DumpFramesAsImages = True</w:t>
+      </w:r>
+    </w:p>
+    <w:p>
+      <w:pPr>
+        <w:pStyle w:val="Heading2"/>
+        <w:rPr>
+          <w:lang w:eastAsia="en-GB"/>
+        </w:rPr>
+      </w:pPr>
+      <w:r>
+        <w:rPr>
+          <w:lang w:eastAsia="en-GB"/>
+        </w:rPr>
+        <w:t>Problems</w:t>
+      </w:r>
+    </w:p>
+    <w:p>
+      <w:pPr>
+        <w:pStyle w:val="ListParagraph"/>
+        <w:numPr>
+          <w:ilvl w:val="0"/>
+          <w:numId w:val="10"/>
+        </w:numPr>
+        <w:rPr>
+          <w:lang w:eastAsia="en-GB"/>
+        </w:rPr>
+      </w:pPr>
+      <w:r>
+        <w:rPr>
+          <w:lang w:eastAsia="en-GB"/>
+        </w:rPr>
+        <w:t>Frame Processing</w:t>
+      </w:r>
+    </w:p>
+    <w:p>
+      <w:pPr>
+        <w:pStyle w:val="ListParagraph"/>
+        <w:numPr>
+          <w:ilvl w:val="1"/>
+          <w:numId w:val="10"/>
+        </w:numPr>
+        <w:rPr>
+          <w:lang w:eastAsia="en-GB"/>
+        </w:rPr>
+      </w:pPr>
+      <w:r>
+        <w:rPr>
+          <w:lang w:eastAsia="en-GB"/>
+        </w:rPr>
+        <w:t>Tesseract config</w:t>
       </w:r>
     </w:p>
     <w:p>
@@ -2120,16 +1831,26 @@
         <w:rPr>
           <w:lang w:eastAsia="en-GB"/>
         </w:rPr>
-        <w:t xml:space="preserve">Specify single </w:t>
-      </w:r>
-      <w:proofErr w:type="gramStart"/>
-      <w:r>
-        <w:rPr>
-          <w:lang w:eastAsia="en-GB"/>
-        </w:rPr>
-        <w:t>line</w:t>
-      </w:r>
-      <w:proofErr w:type="gramEnd"/>
+        <w:t>Character whitelist</w:t>
+      </w:r>
+    </w:p>
+    <w:p>
+      <w:pPr>
+        <w:pStyle w:val="ListParagraph"/>
+        <w:numPr>
+          <w:ilvl w:val="2"/>
+          <w:numId w:val="10"/>
+        </w:numPr>
+        <w:rPr>
+          <w:lang w:eastAsia="en-GB"/>
+        </w:rPr>
+      </w:pPr>
+      <w:r>
+        <w:rPr>
+          <w:lang w:eastAsia="en-GB"/>
+        </w:rPr>
+        <w:t>Specify single line</w:t>
+      </w:r>
     </w:p>
     <w:p>
       <w:pPr>
@@ -2164,21 +1885,7 @@
         <w:rPr>
           <w:lang w:eastAsia="en-GB"/>
         </w:rPr>
-        <w:t xml:space="preserve">Low resolution and small text </w:t>
-      </w:r>
-      <w:proofErr w:type="gramStart"/>
-      <w:r>
-        <w:rPr>
-          <w:lang w:eastAsia="en-GB"/>
-        </w:rPr>
-        <w:t>makes</w:t>
-      </w:r>
-      <w:proofErr w:type="gramEnd"/>
-      <w:r>
-        <w:rPr>
-          <w:lang w:eastAsia="en-GB"/>
-        </w:rPr>
-        <w:t xml:space="preserve"> blurry characters</w:t>
+        <w:t>Low resolution and small text makes blurry characters</w:t>
       </w:r>
     </w:p>
     <w:p>
@@ -2196,16 +1903,8 @@
         <w:rPr>
           <w:lang w:eastAsia="en-GB"/>
         </w:rPr>
-        <w:t xml:space="preserve">Lambda to make b/w giving clearer </w:t>
-      </w:r>
-      <w:proofErr w:type="gramStart"/>
-      <w:r>
-        <w:rPr>
-          <w:lang w:eastAsia="en-GB"/>
-        </w:rPr>
-        <w:t>borders</w:t>
-      </w:r>
-      <w:proofErr w:type="gramEnd"/>
+        <w:t>Lambda to make b/w giving clearer borders</w:t>
+      </w:r>
     </w:p>
     <w:p>
       <w:pPr>
@@ -2222,21 +1921,7 @@
         <w:rPr>
           <w:lang w:eastAsia="en-GB"/>
         </w:rPr>
-        <w:t xml:space="preserve">Font that resembled 7-segment display </w:t>
-      </w:r>
-      <w:proofErr w:type="gramStart"/>
-      <w:r>
-        <w:rPr>
-          <w:lang w:eastAsia="en-GB"/>
-        </w:rPr>
-        <w:t>lead</w:t>
-      </w:r>
-      <w:proofErr w:type="gramEnd"/>
-      <w:r>
-        <w:rPr>
-          <w:lang w:eastAsia="en-GB"/>
-        </w:rPr>
-        <w:t xml:space="preserve"> to a lot of errors</w:t>
+        <w:t>Font that resembled 7-segment display lead to a lot of errors</w:t>
       </w:r>
     </w:p>
     <w:p>
@@ -2260,16 +1945,8 @@
         <w:rPr>
           <w:lang w:eastAsia="en-GB"/>
         </w:rPr>
-        <w:t xml:space="preserve">s are normal </w:t>
-      </w:r>
-      <w:proofErr w:type="gramStart"/>
-      <w:r>
-        <w:rPr>
-          <w:lang w:eastAsia="en-GB"/>
-        </w:rPr>
-        <w:t>font</w:t>
-      </w:r>
-      <w:proofErr w:type="gramEnd"/>
+        <w:t>s are normal font</w:t>
+      </w:r>
     </w:p>
     <w:p>
       <w:pPr>
@@ -2310,49 +1987,7 @@
         <w:rPr>
           <w:lang w:eastAsia="en-GB"/>
         </w:rPr>
-        <w:t xml:space="preserve"> call </w:t>
-      </w:r>
-      <w:proofErr w:type="spellStart"/>
-      <w:r>
-        <w:rPr>
-          <w:lang w:eastAsia="en-GB"/>
-        </w:rPr>
-        <w:t>get_gc_</w:t>
-      </w:r>
-      <w:proofErr w:type="gramStart"/>
-      <w:r>
-        <w:rPr>
-          <w:lang w:eastAsia="en-GB"/>
-        </w:rPr>
-        <w:t>buttons</w:t>
-      </w:r>
-      <w:proofErr w:type="spellEnd"/>
-      <w:r>
-        <w:rPr>
-          <w:lang w:eastAsia="en-GB"/>
-        </w:rPr>
-        <w:t>(</w:t>
-      </w:r>
-      <w:proofErr w:type="gramEnd"/>
-      <w:r>
-        <w:rPr>
-          <w:lang w:eastAsia="en-GB"/>
-        </w:rPr>
-        <w:t xml:space="preserve">) after </w:t>
-      </w:r>
-      <w:proofErr w:type="spellStart"/>
-      <w:r>
-        <w:rPr>
-          <w:lang w:eastAsia="en-GB"/>
-        </w:rPr>
-        <w:t>set_gc_buttons</w:t>
-      </w:r>
-      <w:proofErr w:type="spellEnd"/>
-      <w:r>
-        <w:rPr>
-          <w:lang w:eastAsia="en-GB"/>
-        </w:rPr>
-        <w:t>()</w:t>
+        <w:t xml:space="preserve"> call get_gc_buttons() after set_gc_buttons()</w:t>
       </w:r>
       <w:r>
         <w:rPr>
@@ -2372,28 +2007,12 @@
           <w:lang w:eastAsia="en-GB"/>
         </w:rPr>
       </w:pPr>
-      <w:proofErr w:type="spellStart"/>
-      <w:r>
-        <w:rPr>
-          <w:lang w:eastAsia="en-GB"/>
-        </w:rPr>
-        <w:t>Savestate</w:t>
-      </w:r>
-      <w:proofErr w:type="spellEnd"/>
-      <w:r>
-        <w:rPr>
-          <w:lang w:eastAsia="en-GB"/>
-        </w:rPr>
-        <w:t xml:space="preserve"> </w:t>
-      </w:r>
-      <w:proofErr w:type="gramStart"/>
-      <w:r>
-        <w:rPr>
-          <w:lang w:eastAsia="en-GB"/>
-        </w:rPr>
-        <w:t>loading</w:t>
-      </w:r>
-      <w:proofErr w:type="gramEnd"/>
+      <w:r>
+        <w:rPr>
+          <w:lang w:eastAsia="en-GB"/>
+        </w:rPr>
+        <w:t>Savestate loading</w:t>
+      </w:r>
     </w:p>
     <w:p>
       <w:pPr>
@@ -2410,35 +2029,8 @@
         <w:rPr>
           <w:lang w:eastAsia="en-GB"/>
         </w:rPr>
-        <w:t xml:space="preserve">Dolphin API has known bug </w:t>
-      </w:r>
-      <w:proofErr w:type="gramStart"/>
-      <w:r>
-        <w:rPr>
-          <w:lang w:eastAsia="en-GB"/>
-        </w:rPr>
-        <w:t>where</w:t>
-      </w:r>
-      <w:proofErr w:type="gramEnd"/>
-      <w:r>
-        <w:rPr>
-          <w:lang w:eastAsia="en-GB"/>
-        </w:rPr>
-        <w:t xml:space="preserve"> loading a </w:t>
-      </w:r>
-      <w:proofErr w:type="spellStart"/>
-      <w:r>
-        <w:rPr>
-          <w:lang w:eastAsia="en-GB"/>
-        </w:rPr>
-        <w:t>savestate</w:t>
-      </w:r>
-      <w:proofErr w:type="spellEnd"/>
-      <w:r>
-        <w:rPr>
-          <w:lang w:eastAsia="en-GB"/>
-        </w:rPr>
-        <w:t xml:space="preserve"> using the API</w:t>
+        <w:lastRenderedPageBreak/>
+        <w:t>Dolphin API has known bug where loading a savestate using the API</w:t>
       </w:r>
     </w:p>
     <w:sectPr>

</xml_diff>

<commit_message>
Unpacks previous frame info, difference in race% now scaled
</commit_message>
<xml_diff>
--- a/Project Notes.docx
+++ b/Project Notes.docx
@@ -59,16 +59,10 @@
           <w:lang w:eastAsia="en-GB"/>
           <w14:ligatures w14:val="none"/>
         </w:rPr>
-        <w:t>Hierarchical reinforcement learning for self‐driving decision‐making without reliance on labelled driving data</w:t>
-      </w:r>
-    </w:p>
-    <w:p>
-      <w:pPr>
-        <w:pStyle w:val="ListParagraph"/>
-        <w:numPr>
-          <w:ilvl w:val="0"/>
-          <w:numId w:val="1"/>
-        </w:numPr>
+        <w:t xml:space="preserve">Hierarchical reinforcement learning for self‐driving decision‐making without reliance on labelled driving </w:t>
+      </w:r>
+      <w:proofErr w:type="gramStart"/>
+      <w:r>
         <w:rPr>
           <w:rFonts w:ascii="Segoe UI" w:eastAsia="Times New Roman" w:hAnsi="Segoe UI" w:cs="Segoe UI"/>
           <w:kern w:val="0"/>
@@ -77,8 +71,17 @@
           <w:lang w:eastAsia="en-GB"/>
           <w14:ligatures w14:val="none"/>
         </w:rPr>
-      </w:pPr>
-      <w:r>
+        <w:t>data</w:t>
+      </w:r>
+      <w:proofErr w:type="gramEnd"/>
+    </w:p>
+    <w:p>
+      <w:pPr>
+        <w:pStyle w:val="ListParagraph"/>
+        <w:numPr>
+          <w:ilvl w:val="0"/>
+          <w:numId w:val="1"/>
+        </w:numPr>
         <w:rPr>
           <w:rFonts w:ascii="Segoe UI" w:eastAsia="Times New Roman" w:hAnsi="Segoe UI" w:cs="Segoe UI"/>
           <w:kern w:val="0"/>
@@ -87,16 +90,8 @@
           <w:lang w:eastAsia="en-GB"/>
           <w14:ligatures w14:val="none"/>
         </w:rPr>
-        <w:t xml:space="preserve">Independent Manoeuvre Selection and Motion Control </w:t>
-      </w:r>
-    </w:p>
-    <w:p>
-      <w:pPr>
-        <w:pStyle w:val="ListParagraph"/>
-        <w:numPr>
-          <w:ilvl w:val="0"/>
-          <w:numId w:val="1"/>
-        </w:numPr>
+      </w:pPr>
+      <w:r>
         <w:rPr>
           <w:rFonts w:ascii="Segoe UI" w:eastAsia="Times New Roman" w:hAnsi="Segoe UI" w:cs="Segoe UI"/>
           <w:kern w:val="0"/>
@@ -105,8 +100,16 @@
           <w:lang w:eastAsia="en-GB"/>
           <w14:ligatures w14:val="none"/>
         </w:rPr>
-      </w:pPr>
-      <w:r>
+        <w:t xml:space="preserve">Independent Manoeuvre Selection and Motion Control </w:t>
+      </w:r>
+    </w:p>
+    <w:p>
+      <w:pPr>
+        <w:pStyle w:val="ListParagraph"/>
+        <w:numPr>
+          <w:ilvl w:val="0"/>
+          <w:numId w:val="1"/>
+        </w:numPr>
         <w:rPr>
           <w:rFonts w:ascii="Segoe UI" w:eastAsia="Times New Roman" w:hAnsi="Segoe UI" w:cs="Segoe UI"/>
           <w:kern w:val="0"/>
@@ -115,8 +118,31 @@
           <w:lang w:eastAsia="en-GB"/>
           <w14:ligatures w14:val="none"/>
         </w:rPr>
-        <w:t>APRL – Asynchronous Parallel RL – Each learner has own policy network, average is taken at each iteration, learners synchronise form shared network before making new decisions</w:t>
-      </w:r>
+      </w:pPr>
+      <w:r>
+        <w:rPr>
+          <w:rFonts w:ascii="Segoe UI" w:eastAsia="Times New Roman" w:hAnsi="Segoe UI" w:cs="Segoe UI"/>
+          <w:kern w:val="0"/>
+          <w:sz w:val="20"/>
+          <w:szCs w:val="20"/>
+          <w:lang w:eastAsia="en-GB"/>
+          <w14:ligatures w14:val="none"/>
+        </w:rPr>
+        <w:t xml:space="preserve">APRL – Asynchronous Parallel RL – Each learner has own policy network, average is taken at each iteration, learners synchronise form shared network before making new </w:t>
+      </w:r>
+      <w:proofErr w:type="gramStart"/>
+      <w:r>
+        <w:rPr>
+          <w:rFonts w:ascii="Segoe UI" w:eastAsia="Times New Roman" w:hAnsi="Segoe UI" w:cs="Segoe UI"/>
+          <w:kern w:val="0"/>
+          <w:sz w:val="20"/>
+          <w:szCs w:val="20"/>
+          <w:lang w:eastAsia="en-GB"/>
+          <w14:ligatures w14:val="none"/>
+        </w:rPr>
+        <w:t>decisions</w:t>
+      </w:r>
+      <w:proofErr w:type="gramEnd"/>
     </w:p>
     <w:p>
       <w:pPr>
@@ -398,13 +424,35 @@
         <w:rPr>
           <w:lang w:eastAsia="en-GB"/>
         </w:rPr>
-        <w:t>Dolphin Config : GFX.ini -&gt; Added `</w:t>
-      </w:r>
-      <w:r>
-        <w:rPr>
-          <w:lang w:eastAsia="en-GB"/>
-        </w:rPr>
-        <w:t>DumpFramesAsImages = True</w:t>
+        <w:t xml:space="preserve">Dolphin </w:t>
+      </w:r>
+      <w:proofErr w:type="gramStart"/>
+      <w:r>
+        <w:rPr>
+          <w:lang w:eastAsia="en-GB"/>
+        </w:rPr>
+        <w:t>Config :</w:t>
+      </w:r>
+      <w:proofErr w:type="gramEnd"/>
+      <w:r>
+        <w:rPr>
+          <w:lang w:eastAsia="en-GB"/>
+        </w:rPr>
+        <w:t xml:space="preserve"> GFX.ini -&gt; Added `</w:t>
+      </w:r>
+      <w:proofErr w:type="spellStart"/>
+      <w:r>
+        <w:rPr>
+          <w:lang w:eastAsia="en-GB"/>
+        </w:rPr>
+        <w:t>DumpFramesAsImages</w:t>
+      </w:r>
+      <w:proofErr w:type="spellEnd"/>
+      <w:r>
+        <w:rPr>
+          <w:lang w:eastAsia="en-GB"/>
+        </w:rPr>
+        <w:t xml:space="preserve"> = True</w:t>
       </w:r>
       <w:r>
         <w:rPr>
@@ -430,8 +478,30 @@
           <w:lang w:eastAsia="en-GB"/>
         </w:rPr>
         <w:tab/>
-        <w:t>: Added hotkeys for frame advancing, learning can run independent of game framerate. Can be done not in real time</w:t>
-      </w:r>
+        <w:t xml:space="preserve">: Added hotkeys for frame </w:t>
+      </w:r>
+      <w:proofErr w:type="gramStart"/>
+      <w:r>
+        <w:rPr>
+          <w:lang w:eastAsia="en-GB"/>
+        </w:rPr>
+        <w:t>advancing,</w:t>
+      </w:r>
+      <w:proofErr w:type="gramEnd"/>
+      <w:r>
+        <w:rPr>
+          <w:lang w:eastAsia="en-GB"/>
+        </w:rPr>
+        <w:t xml:space="preserve"> learning can run independent of game framerate. Can be done not in real </w:t>
+      </w:r>
+      <w:proofErr w:type="gramStart"/>
+      <w:r>
+        <w:rPr>
+          <w:lang w:eastAsia="en-GB"/>
+        </w:rPr>
+        <w:t>time</w:t>
+      </w:r>
+      <w:proofErr w:type="gramEnd"/>
     </w:p>
     <w:p>
       <w:pPr>
@@ -495,7 +565,14 @@
         <w:rPr>
           <w:lang w:eastAsia="en-GB"/>
         </w:rPr>
-        <w:t>MT = 113</w:t>
+        <w:t xml:space="preserve">MT = </w:t>
+      </w:r>
+      <w:proofErr w:type="gramStart"/>
+      <w:r>
+        <w:rPr>
+          <w:lang w:eastAsia="en-GB"/>
+        </w:rPr>
+        <w:t>113</w:t>
       </w:r>
       <w:r>
         <w:rPr>
@@ -507,7 +584,14 @@
         <w:rPr>
           <w:lang w:eastAsia="en-GB"/>
         </w:rPr>
-        <w:t>Wheelie = 97</w:t>
+        <w:t>Wheelie</w:t>
+      </w:r>
+      <w:proofErr w:type="gramEnd"/>
+      <w:r>
+        <w:rPr>
+          <w:lang w:eastAsia="en-GB"/>
+        </w:rPr>
+        <w:t xml:space="preserve"> = 97</w:t>
       </w:r>
       <w:r>
         <w:rPr>
@@ -538,7 +622,35 @@
         <w:rPr>
           <w:lang w:eastAsia="en-GB"/>
         </w:rPr>
-        <w:t>If I choose to advance the emulator frame by frame to allow more time for processing, then I will need to take into account the fact that dolphin only recognises inputs during a frame change. So the input would need to be held, frame advanced, then released. This approach could be very interesting to show the process of what happens each frame.</w:t>
+        <w:t xml:space="preserve">If I choose to advance the emulator frame by frame to allow more time for processing, then I will need to </w:t>
+      </w:r>
+      <w:proofErr w:type="gramStart"/>
+      <w:r>
+        <w:rPr>
+          <w:lang w:eastAsia="en-GB"/>
+        </w:rPr>
+        <w:t>take into account</w:t>
+      </w:r>
+      <w:proofErr w:type="gramEnd"/>
+      <w:r>
+        <w:rPr>
+          <w:lang w:eastAsia="en-GB"/>
+        </w:rPr>
+        <w:t xml:space="preserve"> the fact that dolphin only recognises inputs during a frame change. </w:t>
+      </w:r>
+      <w:proofErr w:type="gramStart"/>
+      <w:r>
+        <w:rPr>
+          <w:lang w:eastAsia="en-GB"/>
+        </w:rPr>
+        <w:t>So</w:t>
+      </w:r>
+      <w:proofErr w:type="gramEnd"/>
+      <w:r>
+        <w:rPr>
+          <w:lang w:eastAsia="en-GB"/>
+        </w:rPr>
+        <w:t xml:space="preserve"> the input would need to be held, frame advanced, then released. This approach could be very interesting to show the process of what happens each frame.</w:t>
       </w:r>
     </w:p>
     <w:p>
@@ -564,7 +676,21 @@
         <w:rPr>
           <w:lang w:eastAsia="en-GB"/>
         </w:rPr>
-        <w:t>Game version – ntsc-u</w:t>
+        <w:t xml:space="preserve">Game version – </w:t>
+      </w:r>
+      <w:proofErr w:type="spellStart"/>
+      <w:r>
+        <w:rPr>
+          <w:lang w:eastAsia="en-GB"/>
+        </w:rPr>
+        <w:t>ntsc</w:t>
+      </w:r>
+      <w:proofErr w:type="spellEnd"/>
+      <w:r>
+        <w:rPr>
+          <w:lang w:eastAsia="en-GB"/>
+        </w:rPr>
+        <w:t>-u</w:t>
       </w:r>
     </w:p>
     <w:p>
@@ -604,8 +730,16 @@
         <w:rPr>
           <w:lang w:eastAsia="en-GB"/>
         </w:rPr>
-        <w:t>The format for the Values I will be using is as follows</w:t>
-      </w:r>
+        <w:t xml:space="preserve">The format for the Values I will be using is as </w:t>
+      </w:r>
+      <w:proofErr w:type="gramStart"/>
+      <w:r>
+        <w:rPr>
+          <w:lang w:eastAsia="en-GB"/>
+        </w:rPr>
+        <w:t>follows</w:t>
+      </w:r>
+      <w:proofErr w:type="gramEnd"/>
     </w:p>
     <w:p>
       <w:pPr>
@@ -629,8 +763,16 @@
         <w:rPr>
           <w:lang w:eastAsia="en-GB"/>
         </w:rPr>
-        <w:t>, surprisingly this stays positive even when moving backwards</w:t>
-      </w:r>
+        <w:t xml:space="preserve">, surprisingly this stays positive even when moving </w:t>
+      </w:r>
+      <w:proofErr w:type="gramStart"/>
+      <w:r>
+        <w:rPr>
+          <w:lang w:eastAsia="en-GB"/>
+        </w:rPr>
+        <w:t>backwards</w:t>
+      </w:r>
+      <w:proofErr w:type="gramEnd"/>
     </w:p>
     <w:p>
       <w:pPr>
@@ -665,8 +807,16 @@
         <w:rPr>
           <w:lang w:eastAsia="en-GB"/>
         </w:rPr>
-        <w:t>Number before decimal is important too</w:t>
-      </w:r>
+        <w:t xml:space="preserve">Number before decimal is important </w:t>
+      </w:r>
+      <w:proofErr w:type="gramStart"/>
+      <w:r>
+        <w:rPr>
+          <w:lang w:eastAsia="en-GB"/>
+        </w:rPr>
+        <w:t>too</w:t>
+      </w:r>
+      <w:proofErr w:type="gramEnd"/>
     </w:p>
     <w:p>
       <w:pPr>
@@ -704,17 +854,81 @@
         </w:rPr>
         <w:t>‘TAS Debug Panel’ created by [</w:t>
       </w:r>
-      <w:r>
-        <w:rPr>
-          <w:lang w:eastAsia="en-GB"/>
-        </w:rPr>
-        <w:t>Melg, stebler, Seeky, SwareJonge, kierio04, Gaberbo</w:t>
-      </w:r>
-      <w:r>
-        <w:rPr>
-          <w:lang w:eastAsia="en-GB"/>
-        </w:rPr>
-        <w:t>o]</w:t>
+      <w:proofErr w:type="spellStart"/>
+      <w:r>
+        <w:rPr>
+          <w:lang w:eastAsia="en-GB"/>
+        </w:rPr>
+        <w:t>Melg</w:t>
+      </w:r>
+      <w:proofErr w:type="spellEnd"/>
+      <w:r>
+        <w:rPr>
+          <w:lang w:eastAsia="en-GB"/>
+        </w:rPr>
+        <w:t xml:space="preserve">, </w:t>
+      </w:r>
+      <w:proofErr w:type="spellStart"/>
+      <w:r>
+        <w:rPr>
+          <w:lang w:eastAsia="en-GB"/>
+        </w:rPr>
+        <w:t>stebler</w:t>
+      </w:r>
+      <w:proofErr w:type="spellEnd"/>
+      <w:r>
+        <w:rPr>
+          <w:lang w:eastAsia="en-GB"/>
+        </w:rPr>
+        <w:t xml:space="preserve">, </w:t>
+      </w:r>
+      <w:proofErr w:type="spellStart"/>
+      <w:r>
+        <w:rPr>
+          <w:lang w:eastAsia="en-GB"/>
+        </w:rPr>
+        <w:t>Seeky</w:t>
+      </w:r>
+      <w:proofErr w:type="spellEnd"/>
+      <w:r>
+        <w:rPr>
+          <w:lang w:eastAsia="en-GB"/>
+        </w:rPr>
+        <w:t xml:space="preserve">, </w:t>
+      </w:r>
+      <w:proofErr w:type="spellStart"/>
+      <w:r>
+        <w:rPr>
+          <w:lang w:eastAsia="en-GB"/>
+        </w:rPr>
+        <w:t>SwareJonge</w:t>
+      </w:r>
+      <w:proofErr w:type="spellEnd"/>
+      <w:r>
+        <w:rPr>
+          <w:lang w:eastAsia="en-GB"/>
+        </w:rPr>
+        <w:t xml:space="preserve">, kierio04, </w:t>
+      </w:r>
+      <w:proofErr w:type="spellStart"/>
+      <w:r>
+        <w:rPr>
+          <w:lang w:eastAsia="en-GB"/>
+        </w:rPr>
+        <w:t>Gaberbo</w:t>
+      </w:r>
+      <w:r>
+        <w:rPr>
+          <w:lang w:eastAsia="en-GB"/>
+        </w:rPr>
+        <w:t>o</w:t>
+      </w:r>
+      <w:proofErr w:type="spellEnd"/>
+      <w:r>
+        <w:rPr>
+          <w:lang w:eastAsia="en-GB"/>
+        </w:rPr>
+        <w:t>]</w:t>
       </w:r>
       <w:r>
         <w:rPr>
@@ -792,7 +1006,49 @@
         <w:rPr>
           <w:lang w:eastAsia="en-GB"/>
         </w:rPr>
-        <w:t xml:space="preserve">. These configurations include setting the psm (page segmentation mode) level which tells tesseract the high level format of the text within the image, such as paragraphs, single lines or single characters. For my use case this is set to a single line (level 6). Additionally I enforced a whitelist of the numerical </w:t>
+        <w:t xml:space="preserve">. These configurations include setting the </w:t>
+      </w:r>
+      <w:proofErr w:type="spellStart"/>
+      <w:r>
+        <w:rPr>
+          <w:lang w:eastAsia="en-GB"/>
+        </w:rPr>
+        <w:t>psm</w:t>
+      </w:r>
+      <w:proofErr w:type="spellEnd"/>
+      <w:r>
+        <w:rPr>
+          <w:lang w:eastAsia="en-GB"/>
+        </w:rPr>
+        <w:t xml:space="preserve"> (page segmentation mode) level which tells tesseract the </w:t>
+      </w:r>
+      <w:proofErr w:type="gramStart"/>
+      <w:r>
+        <w:rPr>
+          <w:lang w:eastAsia="en-GB"/>
+        </w:rPr>
+        <w:t>high level</w:t>
+      </w:r>
+      <w:proofErr w:type="gramEnd"/>
+      <w:r>
+        <w:rPr>
+          <w:lang w:eastAsia="en-GB"/>
+        </w:rPr>
+        <w:t xml:space="preserve"> format of the text within the image, such as paragraphs, single lines or single characters. For my use case this is set to a single line (level 6). </w:t>
+      </w:r>
+      <w:proofErr w:type="gramStart"/>
+      <w:r>
+        <w:rPr>
+          <w:lang w:eastAsia="en-GB"/>
+        </w:rPr>
+        <w:t>Additionally</w:t>
+      </w:r>
+      <w:proofErr w:type="gramEnd"/>
+      <w:r>
+        <w:rPr>
+          <w:lang w:eastAsia="en-GB"/>
+        </w:rPr>
+        <w:t xml:space="preserve"> I enforced a whitelist of the numerical </w:t>
       </w:r>
       <w:r>
         <w:rPr>
@@ -891,8 +1147,16 @@
         <w:rPr>
           <w:lang w:eastAsia="en-GB"/>
         </w:rPr>
-        <w:t>Assert config options – framedumps, input recording</w:t>
-      </w:r>
+        <w:t xml:space="preserve">Assert config options – framedumps, input </w:t>
+      </w:r>
+      <w:proofErr w:type="gramStart"/>
+      <w:r>
+        <w:rPr>
+          <w:lang w:eastAsia="en-GB"/>
+        </w:rPr>
+        <w:t>recording</w:t>
+      </w:r>
+      <w:proofErr w:type="gramEnd"/>
     </w:p>
     <w:p>
       <w:pPr>
@@ -909,8 +1173,16 @@
         <w:rPr>
           <w:lang w:eastAsia="en-GB"/>
         </w:rPr>
-        <w:t>Load default savestate</w:t>
-      </w:r>
+        <w:t xml:space="preserve">Load default </w:t>
+      </w:r>
+      <w:proofErr w:type="spellStart"/>
+      <w:r>
+        <w:rPr>
+          <w:lang w:eastAsia="en-GB"/>
+        </w:rPr>
+        <w:t>savestate</w:t>
+      </w:r>
+      <w:proofErr w:type="spellEnd"/>
     </w:p>
     <w:p>
       <w:pPr>
@@ -927,8 +1199,16 @@
         <w:rPr>
           <w:lang w:eastAsia="en-GB"/>
         </w:rPr>
-        <w:t>Pause emulation</w:t>
-      </w:r>
+        <w:t xml:space="preserve">Pause </w:t>
+      </w:r>
+      <w:proofErr w:type="gramStart"/>
+      <w:r>
+        <w:rPr>
+          <w:lang w:eastAsia="en-GB"/>
+        </w:rPr>
+        <w:t>emulation</w:t>
+      </w:r>
+      <w:proofErr w:type="gramEnd"/>
     </w:p>
     <w:p>
       <w:pPr>
@@ -963,8 +1243,16 @@
         <w:rPr>
           <w:lang w:eastAsia="en-GB"/>
         </w:rPr>
-        <w:t>Read frame</w:t>
-      </w:r>
+        <w:t xml:space="preserve">Read </w:t>
+      </w:r>
+      <w:proofErr w:type="gramStart"/>
+      <w:r>
+        <w:rPr>
+          <w:lang w:eastAsia="en-GB"/>
+        </w:rPr>
+        <w:t>frame</w:t>
+      </w:r>
+      <w:proofErr w:type="gramEnd"/>
     </w:p>
     <w:p>
       <w:pPr>
@@ -981,8 +1269,16 @@
         <w:rPr>
           <w:lang w:eastAsia="en-GB"/>
         </w:rPr>
-        <w:t>Calculate estimated reward for each input</w:t>
-      </w:r>
+        <w:t xml:space="preserve">Calculate estimated reward for each </w:t>
+      </w:r>
+      <w:proofErr w:type="gramStart"/>
+      <w:r>
+        <w:rPr>
+          <w:lang w:eastAsia="en-GB"/>
+        </w:rPr>
+        <w:t>input</w:t>
+      </w:r>
+      <w:proofErr w:type="gramEnd"/>
     </w:p>
     <w:p>
       <w:pPr>
@@ -1025,12 +1321,14 @@
         </w:rPr>
         <w:t xml:space="preserve">estimated </w:t>
       </w:r>
+      <w:proofErr w:type="gramStart"/>
       <w:r>
         <w:rPr>
           <w:lang w:eastAsia="en-GB"/>
         </w:rPr>
         <w:t>reward</w:t>
       </w:r>
+      <w:proofErr w:type="gramEnd"/>
     </w:p>
     <w:p>
       <w:pPr>
@@ -1065,8 +1363,16 @@
         <w:rPr>
           <w:lang w:eastAsia="en-GB"/>
         </w:rPr>
-        <w:t>Load default savestate</w:t>
-      </w:r>
+        <w:t xml:space="preserve">Load default </w:t>
+      </w:r>
+      <w:proofErr w:type="spellStart"/>
+      <w:r>
+        <w:rPr>
+          <w:lang w:eastAsia="en-GB"/>
+        </w:rPr>
+        <w:t>savestate</w:t>
+      </w:r>
+      <w:proofErr w:type="spellEnd"/>
     </w:p>
     <w:p>
       <w:pPr>
@@ -1083,8 +1389,16 @@
         <w:rPr>
           <w:lang w:eastAsia="en-GB"/>
         </w:rPr>
-        <w:t>Reset controller</w:t>
-      </w:r>
+        <w:t xml:space="preserve">Reset </w:t>
+      </w:r>
+      <w:proofErr w:type="gramStart"/>
+      <w:r>
+        <w:rPr>
+          <w:lang w:eastAsia="en-GB"/>
+        </w:rPr>
+        <w:t>controller</w:t>
+      </w:r>
+      <w:proofErr w:type="gramEnd"/>
     </w:p>
     <w:p>
       <w:pPr>
@@ -1137,8 +1451,16 @@
         <w:rPr>
           <w:lang w:eastAsia="en-GB"/>
         </w:rPr>
-        <w:t>Stop emulation</w:t>
-      </w:r>
+        <w:t xml:space="preserve">Stop </w:t>
+      </w:r>
+      <w:proofErr w:type="gramStart"/>
+      <w:r>
+        <w:rPr>
+          <w:lang w:eastAsia="en-GB"/>
+        </w:rPr>
+        <w:t>emulation</w:t>
+      </w:r>
+      <w:proofErr w:type="gramEnd"/>
     </w:p>
     <w:p>
       <w:pPr>
@@ -1155,8 +1477,16 @@
         <w:rPr>
           <w:lang w:eastAsia="en-GB"/>
         </w:rPr>
-        <w:t>Reset controller</w:t>
-      </w:r>
+        <w:t xml:space="preserve">Reset </w:t>
+      </w:r>
+      <w:proofErr w:type="gramStart"/>
+      <w:r>
+        <w:rPr>
+          <w:lang w:eastAsia="en-GB"/>
+        </w:rPr>
+        <w:t>controller</w:t>
+      </w:r>
+      <w:proofErr w:type="gramEnd"/>
     </w:p>
     <w:p>
       <w:pPr>
@@ -1291,11 +1621,19 @@
           <w:lang w:eastAsia="en-GB"/>
         </w:rPr>
       </w:pPr>
-      <w:r>
-        <w:rPr>
-          <w:lang w:eastAsia="en-GB"/>
-        </w:rPr>
-        <w:t>Anlge (</w:t>
+      <w:proofErr w:type="spellStart"/>
+      <w:r>
+        <w:rPr>
+          <w:lang w:eastAsia="en-GB"/>
+        </w:rPr>
+        <w:t>Anlge</w:t>
+      </w:r>
+      <w:proofErr w:type="spellEnd"/>
+      <w:r>
+        <w:rPr>
+          <w:lang w:eastAsia="en-GB"/>
+        </w:rPr>
+        <w:t xml:space="preserve"> (</w:t>
       </w:r>
       <w:r>
         <w:rPr>
@@ -1394,8 +1732,16 @@
         <w:rPr>
           <w:lang w:eastAsia="en-GB"/>
         </w:rPr>
-        <w:t>Return information</w:t>
-      </w:r>
+        <w:t xml:space="preserve">Return </w:t>
+      </w:r>
+      <w:proofErr w:type="gramStart"/>
+      <w:r>
+        <w:rPr>
+          <w:lang w:eastAsia="en-GB"/>
+        </w:rPr>
+        <w:t>information</w:t>
+      </w:r>
+      <w:proofErr w:type="gramEnd"/>
     </w:p>
     <w:p>
       <w:pPr>
@@ -1441,8 +1787,16 @@
         <w:rPr>
           <w:lang w:eastAsia="en-GB"/>
         </w:rPr>
-        <w:t>Frame Advance - ]</w:t>
-      </w:r>
+        <w:t xml:space="preserve">Frame Advance </w:t>
+      </w:r>
+      <w:proofErr w:type="gramStart"/>
+      <w:r>
+        <w:rPr>
+          <w:lang w:eastAsia="en-GB"/>
+        </w:rPr>
+        <w:t>- ]</w:t>
+      </w:r>
+      <w:proofErr w:type="gramEnd"/>
     </w:p>
     <w:p>
       <w:pPr>
@@ -1504,7 +1858,25 @@
           <w:bCs/>
           <w:lang w:eastAsia="en-GB"/>
         </w:rPr>
-        <w:t>To use custom Dolphin User Directory use -u  option in command line</w:t>
+        <w:t>To use custom Dolphin User Directory use -</w:t>
+      </w:r>
+      <w:proofErr w:type="gramStart"/>
+      <w:r>
+        <w:rPr>
+          <w:b/>
+          <w:bCs/>
+          <w:lang w:eastAsia="en-GB"/>
+        </w:rPr>
+        <w:t>u  option</w:t>
+      </w:r>
+      <w:proofErr w:type="gramEnd"/>
+      <w:r>
+        <w:rPr>
+          <w:b/>
+          <w:bCs/>
+          <w:lang w:eastAsia="en-GB"/>
+        </w:rPr>
+        <w:t xml:space="preserve"> in command line</w:t>
       </w:r>
     </w:p>
     <w:p>
@@ -1619,8 +1991,16 @@
         <w:rPr>
           <w:lang w:eastAsia="en-GB"/>
         </w:rPr>
-        <w:t>Fullscreen Resolution – set to 720p</w:t>
-      </w:r>
+        <w:t xml:space="preserve">Fullscreen Resolution – set to </w:t>
+      </w:r>
+      <w:proofErr w:type="gramStart"/>
+      <w:r>
+        <w:rPr>
+          <w:lang w:eastAsia="en-GB"/>
+        </w:rPr>
+        <w:t>720p</w:t>
+      </w:r>
+      <w:proofErr w:type="gramEnd"/>
     </w:p>
     <w:p>
       <w:pPr>
@@ -1687,11 +2067,19 @@
           <w:lang w:eastAsia="en-GB"/>
         </w:rPr>
       </w:pPr>
-      <w:r>
-        <w:rPr>
-          <w:lang w:eastAsia="en-GB"/>
-        </w:rPr>
-        <w:t>ShowLogWindow = True</w:t>
+      <w:proofErr w:type="spellStart"/>
+      <w:r>
+        <w:rPr>
+          <w:lang w:eastAsia="en-GB"/>
+        </w:rPr>
+        <w:t>ShowLogWindow</w:t>
+      </w:r>
+      <w:proofErr w:type="spellEnd"/>
+      <w:r>
+        <w:rPr>
+          <w:lang w:eastAsia="en-GB"/>
+        </w:rPr>
+        <w:t xml:space="preserve"> = True</w:t>
       </w:r>
     </w:p>
     <w:p>
@@ -1705,11 +2093,19 @@
           <w:lang w:eastAsia="en-GB"/>
         </w:rPr>
       </w:pPr>
-      <w:r>
-        <w:rPr>
-          <w:lang w:eastAsia="en-GB"/>
-        </w:rPr>
-        <w:t>ShowLogConfigWindow = True</w:t>
+      <w:proofErr w:type="spellStart"/>
+      <w:r>
+        <w:rPr>
+          <w:lang w:eastAsia="en-GB"/>
+        </w:rPr>
+        <w:t>ShowLogConfigWindow</w:t>
+      </w:r>
+      <w:proofErr w:type="spellEnd"/>
+      <w:r>
+        <w:rPr>
+          <w:lang w:eastAsia="en-GB"/>
+        </w:rPr>
+        <w:t xml:space="preserve"> = True</w:t>
       </w:r>
     </w:p>
     <w:p>
@@ -1759,11 +2155,19 @@
           <w:lang w:eastAsia="en-GB"/>
         </w:rPr>
       </w:pPr>
-      <w:r>
-        <w:rPr>
-          <w:lang w:eastAsia="en-GB"/>
-        </w:rPr>
-        <w:t>DumpFramesAsImages = True</w:t>
+      <w:proofErr w:type="spellStart"/>
+      <w:r>
+        <w:rPr>
+          <w:lang w:eastAsia="en-GB"/>
+        </w:rPr>
+        <w:t>DumpFramesAsImages</w:t>
+      </w:r>
+      <w:proofErr w:type="spellEnd"/>
+      <w:r>
+        <w:rPr>
+          <w:lang w:eastAsia="en-GB"/>
+        </w:rPr>
+        <w:t xml:space="preserve"> = True</w:t>
       </w:r>
     </w:p>
     <w:p>
@@ -1849,8 +2253,16 @@
         <w:rPr>
           <w:lang w:eastAsia="en-GB"/>
         </w:rPr>
-        <w:t>Specify single line</w:t>
-      </w:r>
+        <w:t xml:space="preserve">Specify single </w:t>
+      </w:r>
+      <w:proofErr w:type="gramStart"/>
+      <w:r>
+        <w:rPr>
+          <w:lang w:eastAsia="en-GB"/>
+        </w:rPr>
+        <w:t>line</w:t>
+      </w:r>
+      <w:proofErr w:type="gramEnd"/>
     </w:p>
     <w:p>
       <w:pPr>
@@ -1885,7 +2297,21 @@
         <w:rPr>
           <w:lang w:eastAsia="en-GB"/>
         </w:rPr>
-        <w:t>Low resolution and small text makes blurry characters</w:t>
+        <w:t xml:space="preserve">Low resolution and small text </w:t>
+      </w:r>
+      <w:proofErr w:type="gramStart"/>
+      <w:r>
+        <w:rPr>
+          <w:lang w:eastAsia="en-GB"/>
+        </w:rPr>
+        <w:t>makes</w:t>
+      </w:r>
+      <w:proofErr w:type="gramEnd"/>
+      <w:r>
+        <w:rPr>
+          <w:lang w:eastAsia="en-GB"/>
+        </w:rPr>
+        <w:t xml:space="preserve"> blurry characters</w:t>
       </w:r>
     </w:p>
     <w:p>
@@ -1903,8 +2329,16 @@
         <w:rPr>
           <w:lang w:eastAsia="en-GB"/>
         </w:rPr>
-        <w:t>Lambda to make b/w giving clearer borders</w:t>
-      </w:r>
+        <w:t xml:space="preserve">Lambda to make b/w giving clearer </w:t>
+      </w:r>
+      <w:proofErr w:type="gramStart"/>
+      <w:r>
+        <w:rPr>
+          <w:lang w:eastAsia="en-GB"/>
+        </w:rPr>
+        <w:t>borders</w:t>
+      </w:r>
+      <w:proofErr w:type="gramEnd"/>
     </w:p>
     <w:p>
       <w:pPr>
@@ -1921,7 +2355,21 @@
         <w:rPr>
           <w:lang w:eastAsia="en-GB"/>
         </w:rPr>
-        <w:t>Font that resembled 7-segment display lead to a lot of errors</w:t>
+        <w:t xml:space="preserve">Font that resembled 7-segment display </w:t>
+      </w:r>
+      <w:proofErr w:type="gramStart"/>
+      <w:r>
+        <w:rPr>
+          <w:lang w:eastAsia="en-GB"/>
+        </w:rPr>
+        <w:t>lead</w:t>
+      </w:r>
+      <w:proofErr w:type="gramEnd"/>
+      <w:r>
+        <w:rPr>
+          <w:lang w:eastAsia="en-GB"/>
+        </w:rPr>
+        <w:t xml:space="preserve"> to a lot of errors</w:t>
       </w:r>
     </w:p>
     <w:p>
@@ -1945,8 +2393,16 @@
         <w:rPr>
           <w:lang w:eastAsia="en-GB"/>
         </w:rPr>
-        <w:t>s are normal font</w:t>
-      </w:r>
+        <w:t xml:space="preserve">s are normal </w:t>
+      </w:r>
+      <w:proofErr w:type="gramStart"/>
+      <w:r>
+        <w:rPr>
+          <w:lang w:eastAsia="en-GB"/>
+        </w:rPr>
+        <w:t>font</w:t>
+      </w:r>
+      <w:proofErr w:type="gramEnd"/>
     </w:p>
     <w:p>
       <w:pPr>
@@ -1987,7 +2443,49 @@
         <w:rPr>
           <w:lang w:eastAsia="en-GB"/>
         </w:rPr>
-        <w:t xml:space="preserve"> call get_gc_buttons() after set_gc_buttons()</w:t>
+        <w:t xml:space="preserve"> call </w:t>
+      </w:r>
+      <w:proofErr w:type="spellStart"/>
+      <w:r>
+        <w:rPr>
+          <w:lang w:eastAsia="en-GB"/>
+        </w:rPr>
+        <w:t>get_gc_</w:t>
+      </w:r>
+      <w:proofErr w:type="gramStart"/>
+      <w:r>
+        <w:rPr>
+          <w:lang w:eastAsia="en-GB"/>
+        </w:rPr>
+        <w:t>buttons</w:t>
+      </w:r>
+      <w:proofErr w:type="spellEnd"/>
+      <w:r>
+        <w:rPr>
+          <w:lang w:eastAsia="en-GB"/>
+        </w:rPr>
+        <w:t>(</w:t>
+      </w:r>
+      <w:proofErr w:type="gramEnd"/>
+      <w:r>
+        <w:rPr>
+          <w:lang w:eastAsia="en-GB"/>
+        </w:rPr>
+        <w:t xml:space="preserve">) after </w:t>
+      </w:r>
+      <w:proofErr w:type="spellStart"/>
+      <w:r>
+        <w:rPr>
+          <w:lang w:eastAsia="en-GB"/>
+        </w:rPr>
+        <w:t>set_gc_buttons</w:t>
+      </w:r>
+      <w:proofErr w:type="spellEnd"/>
+      <w:r>
+        <w:rPr>
+          <w:lang w:eastAsia="en-GB"/>
+        </w:rPr>
+        <w:t>()</w:t>
       </w:r>
       <w:r>
         <w:rPr>
@@ -2007,12 +2505,28 @@
           <w:lang w:eastAsia="en-GB"/>
         </w:rPr>
       </w:pPr>
-      <w:r>
-        <w:rPr>
-          <w:lang w:eastAsia="en-GB"/>
-        </w:rPr>
-        <w:t>Savestate loading</w:t>
-      </w:r>
+      <w:proofErr w:type="spellStart"/>
+      <w:r>
+        <w:rPr>
+          <w:lang w:eastAsia="en-GB"/>
+        </w:rPr>
+        <w:t>Savestate</w:t>
+      </w:r>
+      <w:proofErr w:type="spellEnd"/>
+      <w:r>
+        <w:rPr>
+          <w:lang w:eastAsia="en-GB"/>
+        </w:rPr>
+        <w:t xml:space="preserve"> </w:t>
+      </w:r>
+      <w:proofErr w:type="gramStart"/>
+      <w:r>
+        <w:rPr>
+          <w:lang w:eastAsia="en-GB"/>
+        </w:rPr>
+        <w:t>loading</w:t>
+      </w:r>
+      <w:proofErr w:type="gramEnd"/>
     </w:p>
     <w:p>
       <w:pPr>
@@ -2030,13 +2544,55 @@
           <w:lang w:eastAsia="en-GB"/>
         </w:rPr>
         <w:lastRenderedPageBreak/>
-        <w:t>Dolphin API has known bug where loading a savestate using the API</w:t>
-      </w:r>
-      <w:r>
-        <w:rPr>
-          <w:lang w:eastAsia="en-GB"/>
-        </w:rPr>
-        <w:t xml:space="preserve"> (https:\\github.com/TASLabz/dolphin/issues/123)</w:t>
+        <w:t xml:space="preserve">Dolphin API has known bug </w:t>
+      </w:r>
+      <w:proofErr w:type="gramStart"/>
+      <w:r>
+        <w:rPr>
+          <w:lang w:eastAsia="en-GB"/>
+        </w:rPr>
+        <w:t>where</w:t>
+      </w:r>
+      <w:proofErr w:type="gramEnd"/>
+      <w:r>
+        <w:rPr>
+          <w:lang w:eastAsia="en-GB"/>
+        </w:rPr>
+        <w:t xml:space="preserve"> loading a </w:t>
+      </w:r>
+      <w:proofErr w:type="spellStart"/>
+      <w:r>
+        <w:rPr>
+          <w:lang w:eastAsia="en-GB"/>
+        </w:rPr>
+        <w:t>savestate</w:t>
+      </w:r>
+      <w:proofErr w:type="spellEnd"/>
+      <w:r>
+        <w:rPr>
+          <w:lang w:eastAsia="en-GB"/>
+        </w:rPr>
+        <w:t xml:space="preserve"> using the API</w:t>
+      </w:r>
+      <w:r>
+        <w:rPr>
+          <w:lang w:eastAsia="en-GB"/>
+        </w:rPr>
+        <w:t xml:space="preserve"> (https:\\github.com/</w:t>
+      </w:r>
+      <w:proofErr w:type="spellStart"/>
+      <w:r>
+        <w:rPr>
+          <w:lang w:eastAsia="en-GB"/>
+        </w:rPr>
+        <w:t>TASLabz</w:t>
+      </w:r>
+      <w:proofErr w:type="spellEnd"/>
+      <w:r>
+        <w:rPr>
+          <w:lang w:eastAsia="en-GB"/>
+        </w:rPr>
+        <w:t>/dolphin/issues/123)</w:t>
       </w:r>
     </w:p>
     <w:p>
@@ -2093,8 +2649,16 @@
         <w:rPr>
           <w:lang w:eastAsia="en-GB"/>
         </w:rPr>
-        <w:t>Variables to use</w:t>
-      </w:r>
+        <w:t xml:space="preserve">Variables to </w:t>
+      </w:r>
+      <w:proofErr w:type="gramStart"/>
+      <w:r>
+        <w:rPr>
+          <w:lang w:eastAsia="en-GB"/>
+        </w:rPr>
+        <w:t>use</w:t>
+      </w:r>
+      <w:proofErr w:type="gramEnd"/>
     </w:p>
     <w:p>
       <w:pPr>
@@ -2134,15 +2698,52 @@
     </w:p>
     <w:p>
       <w:pPr>
-        <w:pStyle w:val="ListParagraph"/>
-        <w:numPr>
-          <w:ilvl w:val="1"/>
-          <w:numId w:val="11"/>
-        </w:numPr>
-        <w:rPr>
-          <w:lang w:eastAsia="en-GB"/>
-        </w:rPr>
-      </w:pPr>
+        <w:rPr>
+          <w:lang w:eastAsia="en-GB"/>
+        </w:rPr>
+      </w:pPr>
+    </w:p>
+    <w:p>
+      <w:pPr>
+        <w:rPr>
+          <w:lang w:eastAsia="en-GB"/>
+        </w:rPr>
+      </w:pPr>
+    </w:p>
+    <w:p>
+      <w:pPr>
+        <w:pStyle w:val="Heading2"/>
+        <w:rPr>
+          <w:lang w:eastAsia="en-GB"/>
+        </w:rPr>
+      </w:pPr>
+      <w:r>
+        <w:rPr>
+          <w:lang w:eastAsia="en-GB"/>
+        </w:rPr>
+        <w:t>Current State</w:t>
+      </w:r>
+    </w:p>
+    <w:p>
+      <w:pPr>
+        <w:rPr>
+          <w:lang w:eastAsia="en-GB"/>
+        </w:rPr>
+      </w:pPr>
+      <w:proofErr w:type="spellStart"/>
+      <w:r>
+        <w:rPr>
+          <w:lang w:eastAsia="en-GB"/>
+        </w:rPr>
+        <w:t>Naiive</w:t>
+      </w:r>
+      <w:proofErr w:type="spellEnd"/>
+      <w:r>
+        <w:rPr>
+          <w:lang w:eastAsia="en-GB"/>
+        </w:rPr>
+        <w:t xml:space="preserve"> (random) agent interacts with environment (inputs and rewards)</w:t>
+      </w:r>
     </w:p>
     <w:sectPr>
       <w:pgSz w:w="11906" w:h="16838"/>

</xml_diff>

<commit_message>
writeup - 2 oversights
</commit_message>
<xml_diff>
--- a/Project Notes.docx
+++ b/Project Notes.docx
@@ -451,11 +451,19 @@
         </w:rPr>
         <w:t>Dolphin Config : GFX.ini -&gt; Added `</w:t>
       </w:r>
-      <w:r>
-        <w:rPr>
-          <w:lang w:eastAsia="en-GB"/>
-        </w:rPr>
-        <w:t>DumpFramesAsImages = True</w:t>
+      <w:proofErr w:type="spellStart"/>
+      <w:r>
+        <w:rPr>
+          <w:lang w:eastAsia="en-GB"/>
+        </w:rPr>
+        <w:t>DumpFramesAsImages</w:t>
+      </w:r>
+      <w:proofErr w:type="spellEnd"/>
+      <w:r>
+        <w:rPr>
+          <w:lang w:eastAsia="en-GB"/>
+        </w:rPr>
+        <w:t xml:space="preserve"> = True</w:t>
       </w:r>
       <w:r>
         <w:rPr>
@@ -615,7 +623,21 @@
         <w:rPr>
           <w:lang w:eastAsia="en-GB"/>
         </w:rPr>
-        <w:t>Game version – ntsc-u</w:t>
+        <w:t xml:space="preserve">Game version – </w:t>
+      </w:r>
+      <w:proofErr w:type="spellStart"/>
+      <w:r>
+        <w:rPr>
+          <w:lang w:eastAsia="en-GB"/>
+        </w:rPr>
+        <w:t>ntsc</w:t>
+      </w:r>
+      <w:proofErr w:type="spellEnd"/>
+      <w:r>
+        <w:rPr>
+          <w:lang w:eastAsia="en-GB"/>
+        </w:rPr>
+        <w:t>-u</w:t>
       </w:r>
     </w:p>
     <w:p>
@@ -755,17 +777,81 @@
         </w:rPr>
         <w:t>‘TAS Debug Panel’ created by [</w:t>
       </w:r>
-      <w:r>
-        <w:rPr>
-          <w:lang w:eastAsia="en-GB"/>
-        </w:rPr>
-        <w:t>Melg, stebler, Seeky, SwareJonge, kierio04, Gaberbo</w:t>
-      </w:r>
-      <w:r>
-        <w:rPr>
-          <w:lang w:eastAsia="en-GB"/>
-        </w:rPr>
-        <w:t>o]</w:t>
+      <w:proofErr w:type="spellStart"/>
+      <w:r>
+        <w:rPr>
+          <w:lang w:eastAsia="en-GB"/>
+        </w:rPr>
+        <w:t>Melg</w:t>
+      </w:r>
+      <w:proofErr w:type="spellEnd"/>
+      <w:r>
+        <w:rPr>
+          <w:lang w:eastAsia="en-GB"/>
+        </w:rPr>
+        <w:t xml:space="preserve">, </w:t>
+      </w:r>
+      <w:proofErr w:type="spellStart"/>
+      <w:r>
+        <w:rPr>
+          <w:lang w:eastAsia="en-GB"/>
+        </w:rPr>
+        <w:t>stebler</w:t>
+      </w:r>
+      <w:proofErr w:type="spellEnd"/>
+      <w:r>
+        <w:rPr>
+          <w:lang w:eastAsia="en-GB"/>
+        </w:rPr>
+        <w:t xml:space="preserve">, </w:t>
+      </w:r>
+      <w:proofErr w:type="spellStart"/>
+      <w:r>
+        <w:rPr>
+          <w:lang w:eastAsia="en-GB"/>
+        </w:rPr>
+        <w:t>Seeky</w:t>
+      </w:r>
+      <w:proofErr w:type="spellEnd"/>
+      <w:r>
+        <w:rPr>
+          <w:lang w:eastAsia="en-GB"/>
+        </w:rPr>
+        <w:t xml:space="preserve">, </w:t>
+      </w:r>
+      <w:proofErr w:type="spellStart"/>
+      <w:r>
+        <w:rPr>
+          <w:lang w:eastAsia="en-GB"/>
+        </w:rPr>
+        <w:t>SwareJonge</w:t>
+      </w:r>
+      <w:proofErr w:type="spellEnd"/>
+      <w:r>
+        <w:rPr>
+          <w:lang w:eastAsia="en-GB"/>
+        </w:rPr>
+        <w:t xml:space="preserve">, kierio04, </w:t>
+      </w:r>
+      <w:proofErr w:type="spellStart"/>
+      <w:r>
+        <w:rPr>
+          <w:lang w:eastAsia="en-GB"/>
+        </w:rPr>
+        <w:t>Gaberbo</w:t>
+      </w:r>
+      <w:r>
+        <w:rPr>
+          <w:lang w:eastAsia="en-GB"/>
+        </w:rPr>
+        <w:t>o</w:t>
+      </w:r>
+      <w:proofErr w:type="spellEnd"/>
+      <w:r>
+        <w:rPr>
+          <w:lang w:eastAsia="en-GB"/>
+        </w:rPr>
+        <w:t>]</w:t>
       </w:r>
       <w:r>
         <w:rPr>
@@ -843,7 +929,21 @@
         <w:rPr>
           <w:lang w:eastAsia="en-GB"/>
         </w:rPr>
-        <w:t xml:space="preserve">. These configurations include setting the psm (page segmentation mode) level which tells tesseract the high level format of the text within the image, such as paragraphs, single lines or single characters. For my use case this is set to a single line (level 6). Additionally I enforced a whitelist of the numerical </w:t>
+        <w:t xml:space="preserve">. These configurations include setting the </w:t>
+      </w:r>
+      <w:proofErr w:type="spellStart"/>
+      <w:r>
+        <w:rPr>
+          <w:lang w:eastAsia="en-GB"/>
+        </w:rPr>
+        <w:t>psm</w:t>
+      </w:r>
+      <w:proofErr w:type="spellEnd"/>
+      <w:r>
+        <w:rPr>
+          <w:lang w:eastAsia="en-GB"/>
+        </w:rPr>
+        <w:t xml:space="preserve"> (page segmentation mode) level which tells tesseract the high level format of the text within the image, such as paragraphs, single lines or single characters. For my use case this is set to a single line (level 6). Additionally I enforced a whitelist of the numerical </w:t>
       </w:r>
       <w:r>
         <w:rPr>
@@ -960,8 +1060,16 @@
         <w:rPr>
           <w:lang w:eastAsia="en-GB"/>
         </w:rPr>
-        <w:t>Load default savestate</w:t>
-      </w:r>
+        <w:t xml:space="preserve">Load default </w:t>
+      </w:r>
+      <w:proofErr w:type="spellStart"/>
+      <w:r>
+        <w:rPr>
+          <w:lang w:eastAsia="en-GB"/>
+        </w:rPr>
+        <w:t>savestate</w:t>
+      </w:r>
+      <w:proofErr w:type="spellEnd"/>
     </w:p>
     <w:p>
       <w:pPr>
@@ -1116,8 +1224,16 @@
         <w:rPr>
           <w:lang w:eastAsia="en-GB"/>
         </w:rPr>
-        <w:t>Load default savestate</w:t>
-      </w:r>
+        <w:t xml:space="preserve">Load default </w:t>
+      </w:r>
+      <w:proofErr w:type="spellStart"/>
+      <w:r>
+        <w:rPr>
+          <w:lang w:eastAsia="en-GB"/>
+        </w:rPr>
+        <w:t>savestate</w:t>
+      </w:r>
+      <w:proofErr w:type="spellEnd"/>
     </w:p>
     <w:p>
       <w:pPr>
@@ -1343,11 +1459,19 @@
           <w:lang w:eastAsia="en-GB"/>
         </w:rPr>
       </w:pPr>
-      <w:r>
-        <w:rPr>
-          <w:lang w:eastAsia="en-GB"/>
-        </w:rPr>
-        <w:t>Anlge (</w:t>
+      <w:proofErr w:type="spellStart"/>
+      <w:r>
+        <w:rPr>
+          <w:lang w:eastAsia="en-GB"/>
+        </w:rPr>
+        <w:t>Anlge</w:t>
+      </w:r>
+      <w:proofErr w:type="spellEnd"/>
+      <w:r>
+        <w:rPr>
+          <w:lang w:eastAsia="en-GB"/>
+        </w:rPr>
+        <w:t xml:space="preserve"> (</w:t>
       </w:r>
       <w:r>
         <w:rPr>
@@ -1738,11 +1862,19 @@
           <w:lang w:eastAsia="en-GB"/>
         </w:rPr>
       </w:pPr>
-      <w:r>
-        <w:rPr>
-          <w:lang w:eastAsia="en-GB"/>
-        </w:rPr>
-        <w:t>ShowLogWindow = True</w:t>
+      <w:proofErr w:type="spellStart"/>
+      <w:r>
+        <w:rPr>
+          <w:lang w:eastAsia="en-GB"/>
+        </w:rPr>
+        <w:t>ShowLogWindow</w:t>
+      </w:r>
+      <w:proofErr w:type="spellEnd"/>
+      <w:r>
+        <w:rPr>
+          <w:lang w:eastAsia="en-GB"/>
+        </w:rPr>
+        <w:t xml:space="preserve"> = True</w:t>
       </w:r>
     </w:p>
     <w:p>
@@ -1756,11 +1888,19 @@
           <w:lang w:eastAsia="en-GB"/>
         </w:rPr>
       </w:pPr>
-      <w:r>
-        <w:rPr>
-          <w:lang w:eastAsia="en-GB"/>
-        </w:rPr>
-        <w:t>ShowLogConfigWindow = True</w:t>
+      <w:proofErr w:type="spellStart"/>
+      <w:r>
+        <w:rPr>
+          <w:lang w:eastAsia="en-GB"/>
+        </w:rPr>
+        <w:t>ShowLogConfigWindow</w:t>
+      </w:r>
+      <w:proofErr w:type="spellEnd"/>
+      <w:r>
+        <w:rPr>
+          <w:lang w:eastAsia="en-GB"/>
+        </w:rPr>
+        <w:t xml:space="preserve"> = True</w:t>
       </w:r>
     </w:p>
     <w:p>
@@ -1810,11 +1950,19 @@
           <w:lang w:eastAsia="en-GB"/>
         </w:rPr>
       </w:pPr>
-      <w:r>
-        <w:rPr>
-          <w:lang w:eastAsia="en-GB"/>
-        </w:rPr>
-        <w:t>DumpFramesAsImages = True</w:t>
+      <w:proofErr w:type="spellStart"/>
+      <w:r>
+        <w:rPr>
+          <w:lang w:eastAsia="en-GB"/>
+        </w:rPr>
+        <w:t>DumpFramesAsImages</w:t>
+      </w:r>
+      <w:proofErr w:type="spellEnd"/>
+      <w:r>
+        <w:rPr>
+          <w:lang w:eastAsia="en-GB"/>
+        </w:rPr>
+        <w:t xml:space="preserve"> = True</w:t>
       </w:r>
     </w:p>
     <w:p>
@@ -2039,7 +2187,35 @@
         <w:rPr>
           <w:lang w:eastAsia="en-GB"/>
         </w:rPr>
-        <w:t xml:space="preserve"> call get_gc_buttons() after set_gc_buttons()</w:t>
+        <w:t xml:space="preserve"> call </w:t>
+      </w:r>
+      <w:proofErr w:type="spellStart"/>
+      <w:r>
+        <w:rPr>
+          <w:lang w:eastAsia="en-GB"/>
+        </w:rPr>
+        <w:t>get_gc_buttons</w:t>
+      </w:r>
+      <w:proofErr w:type="spellEnd"/>
+      <w:r>
+        <w:rPr>
+          <w:lang w:eastAsia="en-GB"/>
+        </w:rPr>
+        <w:t xml:space="preserve">() after </w:t>
+      </w:r>
+      <w:proofErr w:type="spellStart"/>
+      <w:r>
+        <w:rPr>
+          <w:lang w:eastAsia="en-GB"/>
+        </w:rPr>
+        <w:t>set_gc_buttons</w:t>
+      </w:r>
+      <w:proofErr w:type="spellEnd"/>
+      <w:r>
+        <w:rPr>
+          <w:lang w:eastAsia="en-GB"/>
+        </w:rPr>
+        <w:t>()</w:t>
       </w:r>
       <w:r>
         <w:rPr>
@@ -2059,11 +2235,19 @@
           <w:lang w:eastAsia="en-GB"/>
         </w:rPr>
       </w:pPr>
-      <w:r>
-        <w:rPr>
-          <w:lang w:eastAsia="en-GB"/>
-        </w:rPr>
-        <w:t>Savestate loading</w:t>
+      <w:proofErr w:type="spellStart"/>
+      <w:r>
+        <w:rPr>
+          <w:lang w:eastAsia="en-GB"/>
+        </w:rPr>
+        <w:t>Savestate</w:t>
+      </w:r>
+      <w:proofErr w:type="spellEnd"/>
+      <w:r>
+        <w:rPr>
+          <w:lang w:eastAsia="en-GB"/>
+        </w:rPr>
+        <w:t xml:space="preserve"> loading</w:t>
       </w:r>
     </w:p>
     <w:p>
@@ -2081,13 +2265,41 @@
         <w:rPr>
           <w:lang w:eastAsia="en-GB"/>
         </w:rPr>
-        <w:t>Dolphin API has known bug where loading a savestate using the API</w:t>
-      </w:r>
-      <w:r>
-        <w:rPr>
-          <w:lang w:eastAsia="en-GB"/>
-        </w:rPr>
-        <w:t xml:space="preserve"> (https:\\github.com/TASLabz/dolphin/issues/123)</w:t>
+        <w:t xml:space="preserve">Dolphin API has known bug where loading a </w:t>
+      </w:r>
+      <w:proofErr w:type="spellStart"/>
+      <w:r>
+        <w:rPr>
+          <w:lang w:eastAsia="en-GB"/>
+        </w:rPr>
+        <w:t>savestate</w:t>
+      </w:r>
+      <w:proofErr w:type="spellEnd"/>
+      <w:r>
+        <w:rPr>
+          <w:lang w:eastAsia="en-GB"/>
+        </w:rPr>
+        <w:t xml:space="preserve"> using the API</w:t>
+      </w:r>
+      <w:r>
+        <w:rPr>
+          <w:lang w:eastAsia="en-GB"/>
+        </w:rPr>
+        <w:t xml:space="preserve"> (https:\\github.com/</w:t>
+      </w:r>
+      <w:proofErr w:type="spellStart"/>
+      <w:r>
+        <w:rPr>
+          <w:lang w:eastAsia="en-GB"/>
+        </w:rPr>
+        <w:t>TASLabz</w:t>
+      </w:r>
+      <w:proofErr w:type="spellEnd"/>
+      <w:r>
+        <w:rPr>
+          <w:lang w:eastAsia="en-GB"/>
+        </w:rPr>
+        <w:t>/dolphin/issues/123)</w:t>
       </w:r>
     </w:p>
     <w:p>
@@ -2141,8 +2353,30 @@
         <w:rPr>
           <w:lang w:eastAsia="en-GB"/>
         </w:rPr>
-        <w:t>Give -ve reward if agent ended with charged mt</w:t>
-      </w:r>
+        <w:t>Give -</w:t>
+      </w:r>
+      <w:proofErr w:type="spellStart"/>
+      <w:r>
+        <w:rPr>
+          <w:lang w:eastAsia="en-GB"/>
+        </w:rPr>
+        <w:t>ve</w:t>
+      </w:r>
+      <w:proofErr w:type="spellEnd"/>
+      <w:r>
+        <w:rPr>
+          <w:lang w:eastAsia="en-GB"/>
+        </w:rPr>
+        <w:t xml:space="preserve"> reward if agent ended with charged </w:t>
+      </w:r>
+      <w:proofErr w:type="spellStart"/>
+      <w:r>
+        <w:rPr>
+          <w:lang w:eastAsia="en-GB"/>
+        </w:rPr>
+        <w:t>mt</w:t>
+      </w:r>
+      <w:proofErr w:type="spellEnd"/>
     </w:p>
     <w:p>
       <w:pPr>
@@ -2383,7 +2617,21 @@
         <w:rPr>
           <w:lang w:eastAsia="en-GB"/>
         </w:rPr>
-        <w:t xml:space="preserve"> in race% and vel – will change significantly after T frames</w:t>
+        <w:t xml:space="preserve"> in race% and </w:t>
+      </w:r>
+      <w:proofErr w:type="spellStart"/>
+      <w:r>
+        <w:rPr>
+          <w:lang w:eastAsia="en-GB"/>
+        </w:rPr>
+        <w:t>vel</w:t>
+      </w:r>
+      <w:proofErr w:type="spellEnd"/>
+      <w:r>
+        <w:rPr>
+          <w:lang w:eastAsia="en-GB"/>
+        </w:rPr>
+        <w:t xml:space="preserve"> – will change significantly after T frames</w:t>
       </w:r>
     </w:p>
     <w:p>
@@ -2415,6 +2663,40 @@
           <w:lang w:eastAsia="en-GB"/>
         </w:rPr>
       </w:pPr>
+      <w:r>
+        <w:rPr>
+          <w:lang w:eastAsia="en-GB"/>
+        </w:rPr>
+        <w:t xml:space="preserve">Termination check min speed – soon into offroad, </w:t>
+      </w:r>
+      <w:proofErr w:type="spellStart"/>
+      <w:r>
+        <w:rPr>
+          <w:lang w:eastAsia="en-GB"/>
+        </w:rPr>
+        <w:t>byt</w:t>
+      </w:r>
+      <w:proofErr w:type="spellEnd"/>
+      <w:r>
+        <w:rPr>
+          <w:lang w:eastAsia="en-GB"/>
+        </w:rPr>
+        <w:t xml:space="preserve"> not too soon so that </w:t>
+      </w:r>
+      <w:proofErr w:type="spellStart"/>
+      <w:r>
+        <w:rPr>
+          <w:lang w:eastAsia="en-GB"/>
+        </w:rPr>
+        <w:t>wheelie+direction</w:t>
+      </w:r>
+      <w:proofErr w:type="spellEnd"/>
+      <w:r>
+        <w:rPr>
+          <w:lang w:eastAsia="en-GB"/>
+        </w:rPr>
+        <w:t xml:space="preserve"> terminates</w:t>
+      </w:r>
     </w:p>
     <w:p>
       <w:pPr>
@@ -2544,6 +2826,7 @@
         <w:rPr>
           <w:lang w:eastAsia="en-GB"/>
         </w:rPr>
+        <w:lastRenderedPageBreak/>
         <w:t>No single state fully explored after 350 episodes…</w:t>
       </w:r>
     </w:p>
@@ -2557,7 +2840,6 @@
         <w:rPr>
           <w:lang w:eastAsia="en-GB"/>
         </w:rPr>
-        <w:lastRenderedPageBreak/>
         <w:tab/>
         <w:t>Too complex – every 10 frames significant changes – 0.dp</w:t>
       </w:r>

</xml_diff>

<commit_message>
writeup + ignore pictures
</commit_message>
<xml_diff>
--- a/Project Notes.docx
+++ b/Project Notes.docx
@@ -451,19 +451,11 @@
         </w:rPr>
         <w:t>Dolphin Config : GFX.ini -&gt; Added `</w:t>
       </w:r>
-      <w:proofErr w:type="spellStart"/>
-      <w:r>
-        <w:rPr>
-          <w:lang w:eastAsia="en-GB"/>
-        </w:rPr>
-        <w:t>DumpFramesAsImages</w:t>
-      </w:r>
-      <w:proofErr w:type="spellEnd"/>
-      <w:r>
-        <w:rPr>
-          <w:lang w:eastAsia="en-GB"/>
-        </w:rPr>
-        <w:t xml:space="preserve"> = True</w:t>
+      <w:r>
+        <w:rPr>
+          <w:lang w:eastAsia="en-GB"/>
+        </w:rPr>
+        <w:t>DumpFramesAsImages = True</w:t>
       </w:r>
       <w:r>
         <w:rPr>
@@ -623,21 +615,7 @@
         <w:rPr>
           <w:lang w:eastAsia="en-GB"/>
         </w:rPr>
-        <w:t xml:space="preserve">Game version – </w:t>
-      </w:r>
-      <w:proofErr w:type="spellStart"/>
-      <w:r>
-        <w:rPr>
-          <w:lang w:eastAsia="en-GB"/>
-        </w:rPr>
-        <w:t>ntsc</w:t>
-      </w:r>
-      <w:proofErr w:type="spellEnd"/>
-      <w:r>
-        <w:rPr>
-          <w:lang w:eastAsia="en-GB"/>
-        </w:rPr>
-        <w:t>-u</w:t>
+        <w:t>Game version – ntsc-u</w:t>
       </w:r>
     </w:p>
     <w:p>
@@ -777,81 +755,17 @@
         </w:rPr>
         <w:t>‘TAS Debug Panel’ created by [</w:t>
       </w:r>
-      <w:proofErr w:type="spellStart"/>
-      <w:r>
-        <w:rPr>
-          <w:lang w:eastAsia="en-GB"/>
-        </w:rPr>
-        <w:t>Melg</w:t>
-      </w:r>
-      <w:proofErr w:type="spellEnd"/>
-      <w:r>
-        <w:rPr>
-          <w:lang w:eastAsia="en-GB"/>
-        </w:rPr>
-        <w:t xml:space="preserve">, </w:t>
-      </w:r>
-      <w:proofErr w:type="spellStart"/>
-      <w:r>
-        <w:rPr>
-          <w:lang w:eastAsia="en-GB"/>
-        </w:rPr>
-        <w:t>stebler</w:t>
-      </w:r>
-      <w:proofErr w:type="spellEnd"/>
-      <w:r>
-        <w:rPr>
-          <w:lang w:eastAsia="en-GB"/>
-        </w:rPr>
-        <w:t xml:space="preserve">, </w:t>
-      </w:r>
-      <w:proofErr w:type="spellStart"/>
-      <w:r>
-        <w:rPr>
-          <w:lang w:eastAsia="en-GB"/>
-        </w:rPr>
-        <w:t>Seeky</w:t>
-      </w:r>
-      <w:proofErr w:type="spellEnd"/>
-      <w:r>
-        <w:rPr>
-          <w:lang w:eastAsia="en-GB"/>
-        </w:rPr>
-        <w:t xml:space="preserve">, </w:t>
-      </w:r>
-      <w:proofErr w:type="spellStart"/>
-      <w:r>
-        <w:rPr>
-          <w:lang w:eastAsia="en-GB"/>
-        </w:rPr>
-        <w:t>SwareJonge</w:t>
-      </w:r>
-      <w:proofErr w:type="spellEnd"/>
-      <w:r>
-        <w:rPr>
-          <w:lang w:eastAsia="en-GB"/>
-        </w:rPr>
-        <w:t xml:space="preserve">, kierio04, </w:t>
-      </w:r>
-      <w:proofErr w:type="spellStart"/>
-      <w:r>
-        <w:rPr>
-          <w:lang w:eastAsia="en-GB"/>
-        </w:rPr>
-        <w:t>Gaberbo</w:t>
-      </w:r>
-      <w:r>
-        <w:rPr>
-          <w:lang w:eastAsia="en-GB"/>
-        </w:rPr>
-        <w:t>o</w:t>
-      </w:r>
-      <w:proofErr w:type="spellEnd"/>
-      <w:r>
-        <w:rPr>
-          <w:lang w:eastAsia="en-GB"/>
-        </w:rPr>
-        <w:t>]</w:t>
+      <w:r>
+        <w:rPr>
+          <w:lang w:eastAsia="en-GB"/>
+        </w:rPr>
+        <w:t>Melg, stebler, Seeky, SwareJonge, kierio04, Gaberbo</w:t>
+      </w:r>
+      <w:r>
+        <w:rPr>
+          <w:lang w:eastAsia="en-GB"/>
+        </w:rPr>
+        <w:t>o]</w:t>
       </w:r>
       <w:r>
         <w:rPr>
@@ -929,21 +843,7 @@
         <w:rPr>
           <w:lang w:eastAsia="en-GB"/>
         </w:rPr>
-        <w:t xml:space="preserve">. These configurations include setting the </w:t>
-      </w:r>
-      <w:proofErr w:type="spellStart"/>
-      <w:r>
-        <w:rPr>
-          <w:lang w:eastAsia="en-GB"/>
-        </w:rPr>
-        <w:t>psm</w:t>
-      </w:r>
-      <w:proofErr w:type="spellEnd"/>
-      <w:r>
-        <w:rPr>
-          <w:lang w:eastAsia="en-GB"/>
-        </w:rPr>
-        <w:t xml:space="preserve"> (page segmentation mode) level which tells tesseract the high level format of the text within the image, such as paragraphs, single lines or single characters. For my use case this is set to a single line (level 6). Additionally I enforced a whitelist of the numerical </w:t>
+        <w:t xml:space="preserve">. These configurations include setting the psm (page segmentation mode) level which tells tesseract the high level format of the text within the image, such as paragraphs, single lines or single characters. For my use case this is set to a single line (level 6). Additionally I enforced a whitelist of the numerical </w:t>
       </w:r>
       <w:r>
         <w:rPr>
@@ -1060,16 +960,8 @@
         <w:rPr>
           <w:lang w:eastAsia="en-GB"/>
         </w:rPr>
-        <w:t xml:space="preserve">Load default </w:t>
-      </w:r>
-      <w:proofErr w:type="spellStart"/>
-      <w:r>
-        <w:rPr>
-          <w:lang w:eastAsia="en-GB"/>
-        </w:rPr>
-        <w:t>savestate</w:t>
-      </w:r>
-      <w:proofErr w:type="spellEnd"/>
+        <w:t>Load default savestate</w:t>
+      </w:r>
     </w:p>
     <w:p>
       <w:pPr>
@@ -1224,16 +1116,8 @@
         <w:rPr>
           <w:lang w:eastAsia="en-GB"/>
         </w:rPr>
-        <w:t xml:space="preserve">Load default </w:t>
-      </w:r>
-      <w:proofErr w:type="spellStart"/>
-      <w:r>
-        <w:rPr>
-          <w:lang w:eastAsia="en-GB"/>
-        </w:rPr>
-        <w:t>savestate</w:t>
-      </w:r>
-      <w:proofErr w:type="spellEnd"/>
+        <w:t>Load default savestate</w:t>
+      </w:r>
     </w:p>
     <w:p>
       <w:pPr>
@@ -1459,19 +1343,11 @@
           <w:lang w:eastAsia="en-GB"/>
         </w:rPr>
       </w:pPr>
-      <w:proofErr w:type="spellStart"/>
-      <w:r>
-        <w:rPr>
-          <w:lang w:eastAsia="en-GB"/>
-        </w:rPr>
-        <w:t>Anlge</w:t>
-      </w:r>
-      <w:proofErr w:type="spellEnd"/>
-      <w:r>
-        <w:rPr>
-          <w:lang w:eastAsia="en-GB"/>
-        </w:rPr>
-        <w:t xml:space="preserve"> (</w:t>
+      <w:r>
+        <w:rPr>
+          <w:lang w:eastAsia="en-GB"/>
+        </w:rPr>
+        <w:t>Anlge (</w:t>
       </w:r>
       <w:r>
         <w:rPr>
@@ -1862,19 +1738,11 @@
           <w:lang w:eastAsia="en-GB"/>
         </w:rPr>
       </w:pPr>
-      <w:proofErr w:type="spellStart"/>
-      <w:r>
-        <w:rPr>
-          <w:lang w:eastAsia="en-GB"/>
-        </w:rPr>
-        <w:t>ShowLogWindow</w:t>
-      </w:r>
-      <w:proofErr w:type="spellEnd"/>
-      <w:r>
-        <w:rPr>
-          <w:lang w:eastAsia="en-GB"/>
-        </w:rPr>
-        <w:t xml:space="preserve"> = True</w:t>
+      <w:r>
+        <w:rPr>
+          <w:lang w:eastAsia="en-GB"/>
+        </w:rPr>
+        <w:t>ShowLogWindow = True</w:t>
       </w:r>
     </w:p>
     <w:p>
@@ -1888,19 +1756,11 @@
           <w:lang w:eastAsia="en-GB"/>
         </w:rPr>
       </w:pPr>
-      <w:proofErr w:type="spellStart"/>
-      <w:r>
-        <w:rPr>
-          <w:lang w:eastAsia="en-GB"/>
-        </w:rPr>
-        <w:t>ShowLogConfigWindow</w:t>
-      </w:r>
-      <w:proofErr w:type="spellEnd"/>
-      <w:r>
-        <w:rPr>
-          <w:lang w:eastAsia="en-GB"/>
-        </w:rPr>
-        <w:t xml:space="preserve"> = True</w:t>
+      <w:r>
+        <w:rPr>
+          <w:lang w:eastAsia="en-GB"/>
+        </w:rPr>
+        <w:t>ShowLogConfigWindow = True</w:t>
       </w:r>
     </w:p>
     <w:p>
@@ -1950,19 +1810,11 @@
           <w:lang w:eastAsia="en-GB"/>
         </w:rPr>
       </w:pPr>
-      <w:proofErr w:type="spellStart"/>
-      <w:r>
-        <w:rPr>
-          <w:lang w:eastAsia="en-GB"/>
-        </w:rPr>
-        <w:t>DumpFramesAsImages</w:t>
-      </w:r>
-      <w:proofErr w:type="spellEnd"/>
-      <w:r>
-        <w:rPr>
-          <w:lang w:eastAsia="en-GB"/>
-        </w:rPr>
-        <w:t xml:space="preserve"> = True</w:t>
+      <w:r>
+        <w:rPr>
+          <w:lang w:eastAsia="en-GB"/>
+        </w:rPr>
+        <w:t>DumpFramesAsImages = True</w:t>
       </w:r>
     </w:p>
     <w:p>
@@ -2187,35 +2039,7 @@
         <w:rPr>
           <w:lang w:eastAsia="en-GB"/>
         </w:rPr>
-        <w:t xml:space="preserve"> call </w:t>
-      </w:r>
-      <w:proofErr w:type="spellStart"/>
-      <w:r>
-        <w:rPr>
-          <w:lang w:eastAsia="en-GB"/>
-        </w:rPr>
-        <w:t>get_gc_buttons</w:t>
-      </w:r>
-      <w:proofErr w:type="spellEnd"/>
-      <w:r>
-        <w:rPr>
-          <w:lang w:eastAsia="en-GB"/>
-        </w:rPr>
-        <w:t xml:space="preserve">() after </w:t>
-      </w:r>
-      <w:proofErr w:type="spellStart"/>
-      <w:r>
-        <w:rPr>
-          <w:lang w:eastAsia="en-GB"/>
-        </w:rPr>
-        <w:t>set_gc_buttons</w:t>
-      </w:r>
-      <w:proofErr w:type="spellEnd"/>
-      <w:r>
-        <w:rPr>
-          <w:lang w:eastAsia="en-GB"/>
-        </w:rPr>
-        <w:t>()</w:t>
+        <w:t xml:space="preserve"> call get_gc_buttons() after set_gc_buttons()</w:t>
       </w:r>
       <w:r>
         <w:rPr>
@@ -2235,19 +2059,11 @@
           <w:lang w:eastAsia="en-GB"/>
         </w:rPr>
       </w:pPr>
-      <w:proofErr w:type="spellStart"/>
-      <w:r>
-        <w:rPr>
-          <w:lang w:eastAsia="en-GB"/>
-        </w:rPr>
-        <w:t>Savestate</w:t>
-      </w:r>
-      <w:proofErr w:type="spellEnd"/>
-      <w:r>
-        <w:rPr>
-          <w:lang w:eastAsia="en-GB"/>
-        </w:rPr>
-        <w:t xml:space="preserve"> loading</w:t>
+      <w:r>
+        <w:rPr>
+          <w:lang w:eastAsia="en-GB"/>
+        </w:rPr>
+        <w:t>Savestate loading</w:t>
       </w:r>
     </w:p>
     <w:p>
@@ -2265,41 +2081,13 @@
         <w:rPr>
           <w:lang w:eastAsia="en-GB"/>
         </w:rPr>
-        <w:t xml:space="preserve">Dolphin API has known bug where loading a </w:t>
-      </w:r>
-      <w:proofErr w:type="spellStart"/>
-      <w:r>
-        <w:rPr>
-          <w:lang w:eastAsia="en-GB"/>
-        </w:rPr>
-        <w:t>savestate</w:t>
-      </w:r>
-      <w:proofErr w:type="spellEnd"/>
-      <w:r>
-        <w:rPr>
-          <w:lang w:eastAsia="en-GB"/>
-        </w:rPr>
-        <w:t xml:space="preserve"> using the API</w:t>
-      </w:r>
-      <w:r>
-        <w:rPr>
-          <w:lang w:eastAsia="en-GB"/>
-        </w:rPr>
-        <w:t xml:space="preserve"> (https:\\github.com/</w:t>
-      </w:r>
-      <w:proofErr w:type="spellStart"/>
-      <w:r>
-        <w:rPr>
-          <w:lang w:eastAsia="en-GB"/>
-        </w:rPr>
-        <w:t>TASLabz</w:t>
-      </w:r>
-      <w:proofErr w:type="spellEnd"/>
-      <w:r>
-        <w:rPr>
-          <w:lang w:eastAsia="en-GB"/>
-        </w:rPr>
-        <w:t>/dolphin/issues/123)</w:t>
+        <w:t>Dolphin API has known bug where loading a savestate using the API</w:t>
+      </w:r>
+      <w:r>
+        <w:rPr>
+          <w:lang w:eastAsia="en-GB"/>
+        </w:rPr>
+        <w:t xml:space="preserve"> (https:\\github.com/TASLabz/dolphin/issues/123)</w:t>
       </w:r>
     </w:p>
     <w:p>
@@ -2353,30 +2141,8 @@
         <w:rPr>
           <w:lang w:eastAsia="en-GB"/>
         </w:rPr>
-        <w:t>Give -</w:t>
-      </w:r>
-      <w:proofErr w:type="spellStart"/>
-      <w:r>
-        <w:rPr>
-          <w:lang w:eastAsia="en-GB"/>
-        </w:rPr>
-        <w:t>ve</w:t>
-      </w:r>
-      <w:proofErr w:type="spellEnd"/>
-      <w:r>
-        <w:rPr>
-          <w:lang w:eastAsia="en-GB"/>
-        </w:rPr>
-        <w:t xml:space="preserve"> reward if agent ended with charged </w:t>
-      </w:r>
-      <w:proofErr w:type="spellStart"/>
-      <w:r>
-        <w:rPr>
-          <w:lang w:eastAsia="en-GB"/>
-        </w:rPr>
-        <w:t>mt</w:t>
-      </w:r>
-      <w:proofErr w:type="spellEnd"/>
+        <w:t>Give -ve reward if agent ended with charged mt</w:t>
+      </w:r>
     </w:p>
     <w:p>
       <w:pPr>
@@ -2617,21 +2383,7 @@
         <w:rPr>
           <w:lang w:eastAsia="en-GB"/>
         </w:rPr>
-        <w:t xml:space="preserve"> in race% and </w:t>
-      </w:r>
-      <w:proofErr w:type="spellStart"/>
-      <w:r>
-        <w:rPr>
-          <w:lang w:eastAsia="en-GB"/>
-        </w:rPr>
-        <w:t>vel</w:t>
-      </w:r>
-      <w:proofErr w:type="spellEnd"/>
-      <w:r>
-        <w:rPr>
-          <w:lang w:eastAsia="en-GB"/>
-        </w:rPr>
-        <w:t xml:space="preserve"> – will change significantly after T frames</w:t>
+        <w:t xml:space="preserve"> in race% and vel – will change significantly after T frames</w:t>
       </w:r>
     </w:p>
     <w:p>
@@ -2667,35 +2419,7 @@
         <w:rPr>
           <w:lang w:eastAsia="en-GB"/>
         </w:rPr>
-        <w:t xml:space="preserve">Termination check min speed – soon into offroad, </w:t>
-      </w:r>
-      <w:proofErr w:type="spellStart"/>
-      <w:r>
-        <w:rPr>
-          <w:lang w:eastAsia="en-GB"/>
-        </w:rPr>
-        <w:t>byt</w:t>
-      </w:r>
-      <w:proofErr w:type="spellEnd"/>
-      <w:r>
-        <w:rPr>
-          <w:lang w:eastAsia="en-GB"/>
-        </w:rPr>
-        <w:t xml:space="preserve"> not too soon so that </w:t>
-      </w:r>
-      <w:proofErr w:type="spellStart"/>
-      <w:r>
-        <w:rPr>
-          <w:lang w:eastAsia="en-GB"/>
-        </w:rPr>
-        <w:t>wheelie+direction</w:t>
-      </w:r>
-      <w:proofErr w:type="spellEnd"/>
-      <w:r>
-        <w:rPr>
-          <w:lang w:eastAsia="en-GB"/>
-        </w:rPr>
-        <w:t xml:space="preserve"> terminates</w:t>
+        <w:t>Termination check min speed – soon into offroad, byt not too soon so that wheelie+direction terminates</w:t>
       </w:r>
     </w:p>
     <w:p>
@@ -3012,41 +2736,13 @@
         <w:tab/>
         <w:t>-</w:t>
       </w:r>
-      <w:proofErr w:type="spellStart"/>
       <w:r>
         <w:rPr>
           <w:sz w:val="24"/>
           <w:szCs w:val="24"/>
           <w:lang w:eastAsia="en-GB"/>
         </w:rPr>
-        <w:t>mt</w:t>
-      </w:r>
-      <w:proofErr w:type="spellEnd"/>
-      <w:r>
-        <w:rPr>
-          <w:sz w:val="24"/>
-          <w:szCs w:val="24"/>
-          <w:lang w:eastAsia="en-GB"/>
-        </w:rPr>
-        <w:t xml:space="preserve"> part now is {0,1,2} where 0 is no </w:t>
-      </w:r>
-      <w:proofErr w:type="spellStart"/>
-      <w:r>
-        <w:rPr>
-          <w:sz w:val="24"/>
-          <w:szCs w:val="24"/>
-          <w:lang w:eastAsia="en-GB"/>
-        </w:rPr>
-        <w:t>mt</w:t>
-      </w:r>
-      <w:proofErr w:type="spellEnd"/>
-      <w:r>
-        <w:rPr>
-          <w:sz w:val="24"/>
-          <w:szCs w:val="24"/>
-          <w:lang w:eastAsia="en-GB"/>
-        </w:rPr>
-        <w:t>, 1 is left, 2 is right</w:t>
+        <w:t>mt part now is {0,1,2} where 0 is no mt, 1 is left, 2 is right</w:t>
       </w:r>
     </w:p>
     <w:p>
@@ -3116,7 +2812,7 @@
           <w:szCs w:val="28"/>
           <w:lang w:eastAsia="en-GB"/>
         </w:rPr>
-        <w:t xml:space="preserve">Training started – 20.03.2024 ~09:00 </w:t>
+        <w:t xml:space="preserve">Training started – </w:t>
       </w:r>
       <w:r>
         <w:rPr>
@@ -3126,10 +2822,11 @@
           <w:szCs w:val="28"/>
           <w:lang w:eastAsia="en-GB"/>
         </w:rPr>
-        <w:t xml:space="preserve"> when </w:t>
-      </w:r>
-      <w:proofErr w:type="spellStart"/>
-      <w:r>
+        <w:t xml:space="preserve">12:10, </w:t>
+      </w:r>
+    </w:p>
+    <w:p>
+      <w:pPr>
         <w:rPr>
           <w:b/>
           <w:bCs/>
@@ -3137,9 +2834,7 @@
           <w:szCs w:val="28"/>
           <w:lang w:eastAsia="en-GB"/>
         </w:rPr>
-        <w:t>calcing</w:t>
-      </w:r>
-      <w:proofErr w:type="spellEnd"/>
+      </w:pPr>
       <w:r>
         <w:rPr>
           <w:b/>
@@ -3148,9 +2843,11 @@
           <w:szCs w:val="28"/>
           <w:lang w:eastAsia="en-GB"/>
         </w:rPr>
-        <w:t xml:space="preserve"> total time </w:t>
-      </w:r>
-      <w:r>
+        <w:t xml:space="preserve">5hrs + </w:t>
+      </w:r>
+    </w:p>
+    <w:p>
+      <w:pPr>
         <w:rPr>
           <w:b/>
           <w:bCs/>
@@ -3158,8 +2855,7 @@
           <w:szCs w:val="28"/>
           <w:lang w:eastAsia="en-GB"/>
         </w:rPr>
-        <w:t>-</w:t>
-      </w:r>
+      </w:pPr>
       <w:r>
         <w:rPr>
           <w:b/>
@@ -3168,9 +2864,11 @@
           <w:szCs w:val="28"/>
           <w:lang w:eastAsia="en-GB"/>
         </w:rPr>
-        <w:t>2</w:t>
-      </w:r>
-      <w:r>
+        <w:t>6000 eps</w:t>
+      </w:r>
+    </w:p>
+    <w:p>
+      <w:pPr>
         <w:rPr>
           <w:b/>
           <w:bCs/>
@@ -3178,29 +2876,7 @@
           <w:szCs w:val="28"/>
           <w:lang w:eastAsia="en-GB"/>
         </w:rPr>
-        <w:t>hr for crash</w:t>
-      </w:r>
-    </w:p>
-    <w:p>
-      <w:pPr>
-        <w:rPr>
-          <w:b/>
-          <w:bCs/>
-          <w:sz w:val="28"/>
-          <w:szCs w:val="28"/>
-          <w:lang w:eastAsia="en-GB"/>
-        </w:rPr>
-      </w:pPr>
-      <w:r>
-        <w:rPr>
-          <w:b/>
-          <w:bCs/>
-          <w:sz w:val="28"/>
-          <w:szCs w:val="28"/>
-          <w:lang w:eastAsia="en-GB"/>
-        </w:rPr>
-        <w:t xml:space="preserve">Episodes 1229 + 6235 + </w:t>
-      </w:r>
+      </w:pPr>
     </w:p>
     <w:sectPr>
       <w:pgSz w:w="11906" w:h="16838"/>

</xml_diff>

<commit_message>
diss structure cont. some figures and tables completed, emulator, background, state and action space design
</commit_message>
<xml_diff>
--- a/Project Notes.docx
+++ b/Project Notes.docx
@@ -1,6 +1,6 @@
 
 <file path=word/document.xml><?xml version="1.0" encoding="utf-8"?>
-<w:document xmlns:wpc="http://schemas.microsoft.com/office/word/2010/wordprocessingCanvas" xmlns:cx="http://schemas.microsoft.com/office/drawing/2014/chartex" xmlns:cx1="http://schemas.microsoft.com/office/drawing/2015/9/8/chartex" xmlns:cx2="http://schemas.microsoft.com/office/drawing/2015/10/21/chartex" xmlns:cx3="http://schemas.microsoft.com/office/drawing/2016/5/9/chartex" xmlns:cx4="http://schemas.microsoft.com/office/drawing/2016/5/10/chartex" xmlns:cx5="http://schemas.microsoft.com/office/drawing/2016/5/11/chartex" xmlns:cx6="http://schemas.microsoft.com/office/drawing/2016/5/12/chartex" xmlns:cx7="http://schemas.microsoft.com/office/drawing/2016/5/13/chartex" xmlns:cx8="http://schemas.microsoft.com/office/drawing/2016/5/14/chartex" xmlns:mc="http://schemas.openxmlformats.org/markup-compatibility/2006" xmlns:aink="http://schemas.microsoft.com/office/drawing/2016/ink" xmlns:am3d="http://schemas.microsoft.com/office/drawing/2017/model3d" xmlns:o="urn:schemas-microsoft-com:office:office" xmlns:oel="http://schemas.microsoft.com/office/2019/extlst" xmlns:r="http://schemas.openxmlformats.org/officeDocument/2006/relationships" xmlns:m="http://schemas.openxmlformats.org/officeDocument/2006/math" xmlns:v="urn:schemas-microsoft-com:vml" xmlns:wp14="http://schemas.microsoft.com/office/word/2010/wordprocessingDrawing" xmlns:wp="http://schemas.openxmlformats.org/drawingml/2006/wordprocessingDrawing" xmlns:w10="urn:schemas-microsoft-com:office:word" xmlns:w="http://schemas.openxmlformats.org/wordprocessingml/2006/main" xmlns:w14="http://schemas.microsoft.com/office/word/2010/wordml" xmlns:w15="http://schemas.microsoft.com/office/word/2012/wordml" xmlns:w16cex="http://schemas.microsoft.com/office/word/2018/wordml/cex" xmlns:w16cid="http://schemas.microsoft.com/office/word/2016/wordml/cid" xmlns:w16="http://schemas.microsoft.com/office/word/2018/wordml" xmlns:w16sdtdh="http://schemas.microsoft.com/office/word/2020/wordml/sdtdatahash" xmlns:w16se="http://schemas.microsoft.com/office/word/2015/wordml/symex" xmlns:wpg="http://schemas.microsoft.com/office/word/2010/wordprocessingGroup" xmlns:wpi="http://schemas.microsoft.com/office/word/2010/wordprocessingInk" xmlns:wne="http://schemas.microsoft.com/office/word/2006/wordml" xmlns:wps="http://schemas.microsoft.com/office/word/2010/wordprocessingShape" mc:Ignorable="w14 w15 w16se w16cid w16 w16cex w16sdtdh wp14">
+<w:document xmlns:wpc="http://schemas.microsoft.com/office/word/2010/wordprocessingCanvas" xmlns:cx="http://schemas.microsoft.com/office/drawing/2014/chartex" xmlns:cx1="http://schemas.microsoft.com/office/drawing/2015/9/8/chartex" xmlns:cx2="http://schemas.microsoft.com/office/drawing/2015/10/21/chartex" xmlns:cx3="http://schemas.microsoft.com/office/drawing/2016/5/9/chartex" xmlns:cx4="http://schemas.microsoft.com/office/drawing/2016/5/10/chartex" xmlns:cx5="http://schemas.microsoft.com/office/drawing/2016/5/11/chartex" xmlns:cx6="http://schemas.microsoft.com/office/drawing/2016/5/12/chartex" xmlns:cx7="http://schemas.microsoft.com/office/drawing/2016/5/13/chartex" xmlns:cx8="http://schemas.microsoft.com/office/drawing/2016/5/14/chartex" xmlns:mc="http://schemas.openxmlformats.org/markup-compatibility/2006" xmlns:aink="http://schemas.microsoft.com/office/drawing/2016/ink" xmlns:am3d="http://schemas.microsoft.com/office/drawing/2017/model3d" xmlns:o="urn:schemas-microsoft-com:office:office" xmlns:oel="http://schemas.microsoft.com/office/2019/extlst" xmlns:r="http://schemas.openxmlformats.org/officeDocument/2006/relationships" xmlns:m="http://schemas.openxmlformats.org/officeDocument/2006/math" xmlns:v="urn:schemas-microsoft-com:vml" xmlns:wp14="http://schemas.microsoft.com/office/word/2010/wordprocessingDrawing" xmlns:wp="http://schemas.openxmlformats.org/drawingml/2006/wordprocessingDrawing" xmlns:w10="urn:schemas-microsoft-com:office:word" xmlns:w="http://schemas.openxmlformats.org/wordprocessingml/2006/main" xmlns:w14="http://schemas.microsoft.com/office/word/2010/wordml" xmlns:w15="http://schemas.microsoft.com/office/word/2012/wordml" xmlns:w16cex="http://schemas.microsoft.com/office/word/2018/wordml/cex" xmlns:w16cid="http://schemas.microsoft.com/office/word/2016/wordml/cid" xmlns:w16="http://schemas.microsoft.com/office/word/2018/wordml" xmlns:w16du="http://schemas.microsoft.com/office/word/2023/wordml/word16du" xmlns:w16sdtdh="http://schemas.microsoft.com/office/word/2020/wordml/sdtdatahash" xmlns:w16se="http://schemas.microsoft.com/office/word/2015/wordml/symex" xmlns:wpg="http://schemas.microsoft.com/office/word/2010/wordprocessingGroup" xmlns:wpi="http://schemas.microsoft.com/office/word/2010/wordprocessingInk" xmlns:wne="http://schemas.microsoft.com/office/word/2006/wordml" xmlns:wps="http://schemas.microsoft.com/office/word/2010/wordprocessingShape" mc:Ignorable="w14 w15 w16se w16cid w16 w16cex w16sdtdh w16du wp14">
   <w:body>
     <w:p>
       <w:pPr>
@@ -110,16 +110,10 @@
           <w:lang w:eastAsia="en-GB"/>
           <w14:ligatures w14:val="none"/>
         </w:rPr>
-        <w:t>Hierarchical reinforcement learning for self‐driving decision‐making without reliance on labelled driving data</w:t>
-      </w:r>
-    </w:p>
-    <w:p>
-      <w:pPr>
-        <w:pStyle w:val="ListParagraph"/>
-        <w:numPr>
-          <w:ilvl w:val="0"/>
-          <w:numId w:val="1"/>
-        </w:numPr>
+        <w:t xml:space="preserve">Hierarchical reinforcement learning for self‐driving decision‐making without reliance on labelled driving </w:t>
+      </w:r>
+      <w:proofErr w:type="gramStart"/>
+      <w:r>
         <w:rPr>
           <w:rFonts w:ascii="Segoe UI" w:eastAsia="Times New Roman" w:hAnsi="Segoe UI" w:cs="Segoe UI"/>
           <w:kern w:val="0"/>
@@ -128,8 +122,17 @@
           <w:lang w:eastAsia="en-GB"/>
           <w14:ligatures w14:val="none"/>
         </w:rPr>
-      </w:pPr>
-      <w:r>
+        <w:t>data</w:t>
+      </w:r>
+      <w:proofErr w:type="gramEnd"/>
+    </w:p>
+    <w:p>
+      <w:pPr>
+        <w:pStyle w:val="ListParagraph"/>
+        <w:numPr>
+          <w:ilvl w:val="0"/>
+          <w:numId w:val="1"/>
+        </w:numPr>
         <w:rPr>
           <w:rFonts w:ascii="Segoe UI" w:eastAsia="Times New Roman" w:hAnsi="Segoe UI" w:cs="Segoe UI"/>
           <w:kern w:val="0"/>
@@ -138,16 +141,8 @@
           <w:lang w:eastAsia="en-GB"/>
           <w14:ligatures w14:val="none"/>
         </w:rPr>
-        <w:t xml:space="preserve">Independent Manoeuvre Selection and Motion Control </w:t>
-      </w:r>
-    </w:p>
-    <w:p>
-      <w:pPr>
-        <w:pStyle w:val="ListParagraph"/>
-        <w:numPr>
-          <w:ilvl w:val="0"/>
-          <w:numId w:val="1"/>
-        </w:numPr>
+      </w:pPr>
+      <w:r>
         <w:rPr>
           <w:rFonts w:ascii="Segoe UI" w:eastAsia="Times New Roman" w:hAnsi="Segoe UI" w:cs="Segoe UI"/>
           <w:kern w:val="0"/>
@@ -156,8 +151,16 @@
           <w:lang w:eastAsia="en-GB"/>
           <w14:ligatures w14:val="none"/>
         </w:rPr>
-      </w:pPr>
-      <w:r>
+        <w:t xml:space="preserve">Independent Manoeuvre Selection and Motion Control </w:t>
+      </w:r>
+    </w:p>
+    <w:p>
+      <w:pPr>
+        <w:pStyle w:val="ListParagraph"/>
+        <w:numPr>
+          <w:ilvl w:val="0"/>
+          <w:numId w:val="1"/>
+        </w:numPr>
         <w:rPr>
           <w:rFonts w:ascii="Segoe UI" w:eastAsia="Times New Roman" w:hAnsi="Segoe UI" w:cs="Segoe UI"/>
           <w:kern w:val="0"/>
@@ -166,8 +169,31 @@
           <w:lang w:eastAsia="en-GB"/>
           <w14:ligatures w14:val="none"/>
         </w:rPr>
-        <w:t>APRL – Asynchronous Parallel RL – Each learner has own policy network, average is taken at each iteration, learners synchronise form shared network before making new decisions</w:t>
-      </w:r>
+      </w:pPr>
+      <w:r>
+        <w:rPr>
+          <w:rFonts w:ascii="Segoe UI" w:eastAsia="Times New Roman" w:hAnsi="Segoe UI" w:cs="Segoe UI"/>
+          <w:kern w:val="0"/>
+          <w:sz w:val="20"/>
+          <w:szCs w:val="20"/>
+          <w:lang w:eastAsia="en-GB"/>
+          <w14:ligatures w14:val="none"/>
+        </w:rPr>
+        <w:t xml:space="preserve">APRL – Asynchronous Parallel RL – Each learner has own policy network, average is taken at each iteration, learners synchronise form shared network before making new </w:t>
+      </w:r>
+      <w:proofErr w:type="gramStart"/>
+      <w:r>
+        <w:rPr>
+          <w:rFonts w:ascii="Segoe UI" w:eastAsia="Times New Roman" w:hAnsi="Segoe UI" w:cs="Segoe UI"/>
+          <w:kern w:val="0"/>
+          <w:sz w:val="20"/>
+          <w:szCs w:val="20"/>
+          <w:lang w:eastAsia="en-GB"/>
+          <w14:ligatures w14:val="none"/>
+        </w:rPr>
+        <w:t>decisions</w:t>
+      </w:r>
+      <w:proofErr w:type="gramEnd"/>
     </w:p>
     <w:p>
       <w:pPr>
@@ -449,13 +475,35 @@
         <w:rPr>
           <w:lang w:eastAsia="en-GB"/>
         </w:rPr>
-        <w:t>Dolphin Config : GFX.ini -&gt; Added `</w:t>
-      </w:r>
-      <w:r>
-        <w:rPr>
-          <w:lang w:eastAsia="en-GB"/>
-        </w:rPr>
-        <w:t>DumpFramesAsImages = True</w:t>
+        <w:t xml:space="preserve">Dolphin </w:t>
+      </w:r>
+      <w:proofErr w:type="gramStart"/>
+      <w:r>
+        <w:rPr>
+          <w:lang w:eastAsia="en-GB"/>
+        </w:rPr>
+        <w:t>Config :</w:t>
+      </w:r>
+      <w:proofErr w:type="gramEnd"/>
+      <w:r>
+        <w:rPr>
+          <w:lang w:eastAsia="en-GB"/>
+        </w:rPr>
+        <w:t xml:space="preserve"> GFX.ini -&gt; Added `</w:t>
+      </w:r>
+      <w:proofErr w:type="spellStart"/>
+      <w:r>
+        <w:rPr>
+          <w:lang w:eastAsia="en-GB"/>
+        </w:rPr>
+        <w:t>DumpFramesAsImages</w:t>
+      </w:r>
+      <w:proofErr w:type="spellEnd"/>
+      <w:r>
+        <w:rPr>
+          <w:lang w:eastAsia="en-GB"/>
+        </w:rPr>
+        <w:t xml:space="preserve"> = True</w:t>
       </w:r>
       <w:r>
         <w:rPr>
@@ -481,8 +529,30 @@
           <w:lang w:eastAsia="en-GB"/>
         </w:rPr>
         <w:tab/>
-        <w:t>: Added hotkeys for frame advancing, learning can run independent of game framerate. Can be done not in real time</w:t>
-      </w:r>
+        <w:t xml:space="preserve">: Added hotkeys for frame </w:t>
+      </w:r>
+      <w:proofErr w:type="gramStart"/>
+      <w:r>
+        <w:rPr>
+          <w:lang w:eastAsia="en-GB"/>
+        </w:rPr>
+        <w:t>advancing,</w:t>
+      </w:r>
+      <w:proofErr w:type="gramEnd"/>
+      <w:r>
+        <w:rPr>
+          <w:lang w:eastAsia="en-GB"/>
+        </w:rPr>
+        <w:t xml:space="preserve"> learning can run independent of game framerate. Can be done not in real </w:t>
+      </w:r>
+      <w:proofErr w:type="gramStart"/>
+      <w:r>
+        <w:rPr>
+          <w:lang w:eastAsia="en-GB"/>
+        </w:rPr>
+        <w:t>time</w:t>
+      </w:r>
+      <w:proofErr w:type="gramEnd"/>
     </w:p>
     <w:p>
       <w:pPr>
@@ -546,7 +616,14 @@
         <w:rPr>
           <w:lang w:eastAsia="en-GB"/>
         </w:rPr>
-        <w:t>MT = 113</w:t>
+        <w:t xml:space="preserve">MT = </w:t>
+      </w:r>
+      <w:proofErr w:type="gramStart"/>
+      <w:r>
+        <w:rPr>
+          <w:lang w:eastAsia="en-GB"/>
+        </w:rPr>
+        <w:t>113</w:t>
       </w:r>
       <w:r>
         <w:rPr>
@@ -558,7 +635,14 @@
         <w:rPr>
           <w:lang w:eastAsia="en-GB"/>
         </w:rPr>
-        <w:t>Wheelie = 97</w:t>
+        <w:t>Wheelie</w:t>
+      </w:r>
+      <w:proofErr w:type="gramEnd"/>
+      <w:r>
+        <w:rPr>
+          <w:lang w:eastAsia="en-GB"/>
+        </w:rPr>
+        <w:t xml:space="preserve"> = 97</w:t>
       </w:r>
       <w:r>
         <w:rPr>
@@ -589,7 +673,35 @@
         <w:rPr>
           <w:lang w:eastAsia="en-GB"/>
         </w:rPr>
-        <w:t>If I choose to advance the emulator frame by frame to allow more time for processing, then I will need to take into account the fact that dolphin only recognises inputs during a frame change. So the input would need to be held, frame advanced, then released. This approach could be very interesting to show the process of what happens each frame.</w:t>
+        <w:t xml:space="preserve">If I choose to advance the emulator frame by frame to allow more time for processing, then I will need to </w:t>
+      </w:r>
+      <w:proofErr w:type="gramStart"/>
+      <w:r>
+        <w:rPr>
+          <w:lang w:eastAsia="en-GB"/>
+        </w:rPr>
+        <w:t>take into account</w:t>
+      </w:r>
+      <w:proofErr w:type="gramEnd"/>
+      <w:r>
+        <w:rPr>
+          <w:lang w:eastAsia="en-GB"/>
+        </w:rPr>
+        <w:t xml:space="preserve"> the fact that dolphin only recognises inputs during a frame change. </w:t>
+      </w:r>
+      <w:proofErr w:type="gramStart"/>
+      <w:r>
+        <w:rPr>
+          <w:lang w:eastAsia="en-GB"/>
+        </w:rPr>
+        <w:t>So</w:t>
+      </w:r>
+      <w:proofErr w:type="gramEnd"/>
+      <w:r>
+        <w:rPr>
+          <w:lang w:eastAsia="en-GB"/>
+        </w:rPr>
+        <w:t xml:space="preserve"> the input would need to be held, frame advanced, then released. This approach could be very interesting to show the process of what happens each frame.</w:t>
       </w:r>
     </w:p>
     <w:p>
@@ -615,8 +727,30 @@
         <w:rPr>
           <w:lang w:eastAsia="en-GB"/>
         </w:rPr>
-        <w:t>Game version – ntsc-u</w:t>
-      </w:r>
+        <w:t xml:space="preserve">Game version – </w:t>
+      </w:r>
+      <w:proofErr w:type="spellStart"/>
+      <w:r>
+        <w:rPr>
+          <w:lang w:eastAsia="en-GB"/>
+        </w:rPr>
+        <w:t>ntsc</w:t>
+      </w:r>
+      <w:proofErr w:type="spellEnd"/>
+      <w:r>
+        <w:rPr>
+          <w:lang w:eastAsia="en-GB"/>
+        </w:rPr>
+        <w:t>-</w:t>
+      </w:r>
+      <w:proofErr w:type="gramStart"/>
+      <w:r>
+        <w:rPr>
+          <w:lang w:eastAsia="en-GB"/>
+        </w:rPr>
+        <w:t>u</w:t>
+      </w:r>
+      <w:proofErr w:type="gramEnd"/>
     </w:p>
     <w:p>
       <w:pPr>
@@ -656,8 +790,16 @@
         <w:rPr>
           <w:lang w:eastAsia="en-GB"/>
         </w:rPr>
-        <w:t>The format for the Values I will be using is as follows</w:t>
-      </w:r>
+        <w:t xml:space="preserve">The format for the Values I will be using is as </w:t>
+      </w:r>
+      <w:proofErr w:type="gramStart"/>
+      <w:r>
+        <w:rPr>
+          <w:lang w:eastAsia="en-GB"/>
+        </w:rPr>
+        <w:t>follows</w:t>
+      </w:r>
+      <w:proofErr w:type="gramEnd"/>
     </w:p>
     <w:p>
       <w:pPr>
@@ -680,8 +822,16 @@
         <w:rPr>
           <w:lang w:eastAsia="en-GB"/>
         </w:rPr>
-        <w:t>, surprisingly this stays positive even when moving backwards</w:t>
-      </w:r>
+        <w:t xml:space="preserve">, surprisingly this stays positive even when moving </w:t>
+      </w:r>
+      <w:proofErr w:type="gramStart"/>
+      <w:r>
+        <w:rPr>
+          <w:lang w:eastAsia="en-GB"/>
+        </w:rPr>
+        <w:t>backwards</w:t>
+      </w:r>
+      <w:proofErr w:type="gramEnd"/>
     </w:p>
     <w:p>
       <w:pPr>
@@ -698,8 +848,16 @@
         <w:rPr>
           <w:lang w:eastAsia="en-GB"/>
         </w:rPr>
-        <w:t>Race% - A decimal number always to 5dp</w:t>
-      </w:r>
+        <w:t xml:space="preserve">Race% - A decimal number always to </w:t>
+      </w:r>
+      <w:proofErr w:type="gramStart"/>
+      <w:r>
+        <w:rPr>
+          <w:lang w:eastAsia="en-GB"/>
+        </w:rPr>
+        <w:t>5dp</w:t>
+      </w:r>
+      <w:proofErr w:type="gramEnd"/>
     </w:p>
     <w:p>
       <w:pPr>
@@ -716,8 +874,16 @@
         <w:rPr>
           <w:lang w:eastAsia="en-GB"/>
         </w:rPr>
-        <w:t>Number before decimal is important too</w:t>
-      </w:r>
+        <w:t xml:space="preserve">Number before decimal is important </w:t>
+      </w:r>
+      <w:proofErr w:type="gramStart"/>
+      <w:r>
+        <w:rPr>
+          <w:lang w:eastAsia="en-GB"/>
+        </w:rPr>
+        <w:t>too</w:t>
+      </w:r>
+      <w:proofErr w:type="gramEnd"/>
     </w:p>
     <w:p>
       <w:pPr>
@@ -755,17 +921,81 @@
         </w:rPr>
         <w:t>‘TAS Debug Panel’ created by [</w:t>
       </w:r>
-      <w:r>
-        <w:rPr>
-          <w:lang w:eastAsia="en-GB"/>
-        </w:rPr>
-        <w:t>Melg, stebler, Seeky, SwareJonge, kierio04, Gaberbo</w:t>
-      </w:r>
-      <w:r>
-        <w:rPr>
-          <w:lang w:eastAsia="en-GB"/>
-        </w:rPr>
-        <w:t>o]</w:t>
+      <w:proofErr w:type="spellStart"/>
+      <w:r>
+        <w:rPr>
+          <w:lang w:eastAsia="en-GB"/>
+        </w:rPr>
+        <w:t>Melg</w:t>
+      </w:r>
+      <w:proofErr w:type="spellEnd"/>
+      <w:r>
+        <w:rPr>
+          <w:lang w:eastAsia="en-GB"/>
+        </w:rPr>
+        <w:t xml:space="preserve">, </w:t>
+      </w:r>
+      <w:proofErr w:type="spellStart"/>
+      <w:r>
+        <w:rPr>
+          <w:lang w:eastAsia="en-GB"/>
+        </w:rPr>
+        <w:t>stebler</w:t>
+      </w:r>
+      <w:proofErr w:type="spellEnd"/>
+      <w:r>
+        <w:rPr>
+          <w:lang w:eastAsia="en-GB"/>
+        </w:rPr>
+        <w:t xml:space="preserve">, </w:t>
+      </w:r>
+      <w:proofErr w:type="spellStart"/>
+      <w:r>
+        <w:rPr>
+          <w:lang w:eastAsia="en-GB"/>
+        </w:rPr>
+        <w:t>Seeky</w:t>
+      </w:r>
+      <w:proofErr w:type="spellEnd"/>
+      <w:r>
+        <w:rPr>
+          <w:lang w:eastAsia="en-GB"/>
+        </w:rPr>
+        <w:t xml:space="preserve">, </w:t>
+      </w:r>
+      <w:proofErr w:type="spellStart"/>
+      <w:r>
+        <w:rPr>
+          <w:lang w:eastAsia="en-GB"/>
+        </w:rPr>
+        <w:t>SwareJonge</w:t>
+      </w:r>
+      <w:proofErr w:type="spellEnd"/>
+      <w:r>
+        <w:rPr>
+          <w:lang w:eastAsia="en-GB"/>
+        </w:rPr>
+        <w:t xml:space="preserve">, kierio04, </w:t>
+      </w:r>
+      <w:proofErr w:type="spellStart"/>
+      <w:r>
+        <w:rPr>
+          <w:lang w:eastAsia="en-GB"/>
+        </w:rPr>
+        <w:t>Gaberbo</w:t>
+      </w:r>
+      <w:r>
+        <w:rPr>
+          <w:lang w:eastAsia="en-GB"/>
+        </w:rPr>
+        <w:t>o</w:t>
+      </w:r>
+      <w:proofErr w:type="spellEnd"/>
+      <w:r>
+        <w:rPr>
+          <w:lang w:eastAsia="en-GB"/>
+        </w:rPr>
+        <w:t>]</w:t>
       </w:r>
       <w:r>
         <w:rPr>
@@ -843,7 +1073,49 @@
         <w:rPr>
           <w:lang w:eastAsia="en-GB"/>
         </w:rPr>
-        <w:t xml:space="preserve">. These configurations include setting the psm (page segmentation mode) level which tells tesseract the high level format of the text within the image, such as paragraphs, single lines or single characters. For my use case this is set to a single line (level 6). Additionally I enforced a whitelist of the numerical </w:t>
+        <w:t xml:space="preserve">. These configurations include setting the </w:t>
+      </w:r>
+      <w:proofErr w:type="spellStart"/>
+      <w:r>
+        <w:rPr>
+          <w:lang w:eastAsia="en-GB"/>
+        </w:rPr>
+        <w:t>psm</w:t>
+      </w:r>
+      <w:proofErr w:type="spellEnd"/>
+      <w:r>
+        <w:rPr>
+          <w:lang w:eastAsia="en-GB"/>
+        </w:rPr>
+        <w:t xml:space="preserve"> (page segmentation mode) level which tells tesseract the </w:t>
+      </w:r>
+      <w:proofErr w:type="gramStart"/>
+      <w:r>
+        <w:rPr>
+          <w:lang w:eastAsia="en-GB"/>
+        </w:rPr>
+        <w:t>high level</w:t>
+      </w:r>
+      <w:proofErr w:type="gramEnd"/>
+      <w:r>
+        <w:rPr>
+          <w:lang w:eastAsia="en-GB"/>
+        </w:rPr>
+        <w:t xml:space="preserve"> format of the text within the image, such as paragraphs, single lines or single characters. For my use case this is set to a single line (level 6). </w:t>
+      </w:r>
+      <w:proofErr w:type="gramStart"/>
+      <w:r>
+        <w:rPr>
+          <w:lang w:eastAsia="en-GB"/>
+        </w:rPr>
+        <w:t>Additionally</w:t>
+      </w:r>
+      <w:proofErr w:type="gramEnd"/>
+      <w:r>
+        <w:rPr>
+          <w:lang w:eastAsia="en-GB"/>
+        </w:rPr>
+        <w:t xml:space="preserve"> I enforced a whitelist of the numerical </w:t>
       </w:r>
       <w:r>
         <w:rPr>
@@ -942,8 +1214,16 @@
         <w:rPr>
           <w:lang w:eastAsia="en-GB"/>
         </w:rPr>
-        <w:t>Assert config options – framedumps, input recording</w:t>
-      </w:r>
+        <w:t xml:space="preserve">Assert config options – framedumps, input </w:t>
+      </w:r>
+      <w:proofErr w:type="gramStart"/>
+      <w:r>
+        <w:rPr>
+          <w:lang w:eastAsia="en-GB"/>
+        </w:rPr>
+        <w:t>recording</w:t>
+      </w:r>
+      <w:proofErr w:type="gramEnd"/>
     </w:p>
     <w:p>
       <w:pPr>
@@ -960,8 +1240,18 @@
         <w:rPr>
           <w:lang w:eastAsia="en-GB"/>
         </w:rPr>
-        <w:t>Load default savestate</w:t>
-      </w:r>
+        <w:t xml:space="preserve">Load default </w:t>
+      </w:r>
+      <w:proofErr w:type="spellStart"/>
+      <w:proofErr w:type="gramStart"/>
+      <w:r>
+        <w:rPr>
+          <w:lang w:eastAsia="en-GB"/>
+        </w:rPr>
+        <w:t>savestate</w:t>
+      </w:r>
+      <w:proofErr w:type="spellEnd"/>
+      <w:proofErr w:type="gramEnd"/>
     </w:p>
     <w:p>
       <w:pPr>
@@ -978,8 +1268,16 @@
         <w:rPr>
           <w:lang w:eastAsia="en-GB"/>
         </w:rPr>
-        <w:t>Pause emulation</w:t>
-      </w:r>
+        <w:t xml:space="preserve">Pause </w:t>
+      </w:r>
+      <w:proofErr w:type="gramStart"/>
+      <w:r>
+        <w:rPr>
+          <w:lang w:eastAsia="en-GB"/>
+        </w:rPr>
+        <w:t>emulation</w:t>
+      </w:r>
+      <w:proofErr w:type="gramEnd"/>
     </w:p>
     <w:p>
       <w:pPr>
@@ -1014,8 +1312,16 @@
         <w:rPr>
           <w:lang w:eastAsia="en-GB"/>
         </w:rPr>
-        <w:t>Read frame</w:t>
-      </w:r>
+        <w:t xml:space="preserve">Read </w:t>
+      </w:r>
+      <w:proofErr w:type="gramStart"/>
+      <w:r>
+        <w:rPr>
+          <w:lang w:eastAsia="en-GB"/>
+        </w:rPr>
+        <w:t>frame</w:t>
+      </w:r>
+      <w:proofErr w:type="gramEnd"/>
     </w:p>
     <w:p>
       <w:pPr>
@@ -1032,8 +1338,16 @@
         <w:rPr>
           <w:lang w:eastAsia="en-GB"/>
         </w:rPr>
-        <w:t>Calculate estimated reward for each input</w:t>
-      </w:r>
+        <w:t xml:space="preserve">Calculate estimated reward for each </w:t>
+      </w:r>
+      <w:proofErr w:type="gramStart"/>
+      <w:r>
+        <w:rPr>
+          <w:lang w:eastAsia="en-GB"/>
+        </w:rPr>
+        <w:t>input</w:t>
+      </w:r>
+      <w:proofErr w:type="gramEnd"/>
     </w:p>
     <w:p>
       <w:pPr>
@@ -1076,12 +1390,14 @@
         </w:rPr>
         <w:t xml:space="preserve">estimated </w:t>
       </w:r>
+      <w:proofErr w:type="gramStart"/>
       <w:r>
         <w:rPr>
           <w:lang w:eastAsia="en-GB"/>
         </w:rPr>
         <w:t>reward</w:t>
       </w:r>
+      <w:proofErr w:type="gramEnd"/>
     </w:p>
     <w:p>
       <w:pPr>
@@ -1116,8 +1432,18 @@
         <w:rPr>
           <w:lang w:eastAsia="en-GB"/>
         </w:rPr>
-        <w:t>Load default savestate</w:t>
-      </w:r>
+        <w:t xml:space="preserve">Load default </w:t>
+      </w:r>
+      <w:proofErr w:type="spellStart"/>
+      <w:proofErr w:type="gramStart"/>
+      <w:r>
+        <w:rPr>
+          <w:lang w:eastAsia="en-GB"/>
+        </w:rPr>
+        <w:t>savestate</w:t>
+      </w:r>
+      <w:proofErr w:type="spellEnd"/>
+      <w:proofErr w:type="gramEnd"/>
     </w:p>
     <w:p>
       <w:pPr>
@@ -1134,8 +1460,16 @@
         <w:rPr>
           <w:lang w:eastAsia="en-GB"/>
         </w:rPr>
-        <w:t>Reset controller</w:t>
-      </w:r>
+        <w:t xml:space="preserve">Reset </w:t>
+      </w:r>
+      <w:proofErr w:type="gramStart"/>
+      <w:r>
+        <w:rPr>
+          <w:lang w:eastAsia="en-GB"/>
+        </w:rPr>
+        <w:t>controller</w:t>
+      </w:r>
+      <w:proofErr w:type="gramEnd"/>
     </w:p>
     <w:p>
       <w:pPr>
@@ -1188,8 +1522,16 @@
         <w:rPr>
           <w:lang w:eastAsia="en-GB"/>
         </w:rPr>
-        <w:t>Stop emulation</w:t>
-      </w:r>
+        <w:t xml:space="preserve">Stop </w:t>
+      </w:r>
+      <w:proofErr w:type="gramStart"/>
+      <w:r>
+        <w:rPr>
+          <w:lang w:eastAsia="en-GB"/>
+        </w:rPr>
+        <w:t>emulation</w:t>
+      </w:r>
+      <w:proofErr w:type="gramEnd"/>
     </w:p>
     <w:p>
       <w:pPr>
@@ -1206,8 +1548,16 @@
         <w:rPr>
           <w:lang w:eastAsia="en-GB"/>
         </w:rPr>
-        <w:t>Reset controller</w:t>
-      </w:r>
+        <w:t xml:space="preserve">Reset </w:t>
+      </w:r>
+      <w:proofErr w:type="gramStart"/>
+      <w:r>
+        <w:rPr>
+          <w:lang w:eastAsia="en-GB"/>
+        </w:rPr>
+        <w:t>controller</w:t>
+      </w:r>
+      <w:proofErr w:type="gramEnd"/>
     </w:p>
     <w:p>
       <w:pPr>
@@ -1224,8 +1574,16 @@
         <w:rPr>
           <w:lang w:eastAsia="en-GB"/>
         </w:rPr>
-        <w:t>Wipe framedumps folder</w:t>
-      </w:r>
+        <w:t xml:space="preserve">Wipe framedumps </w:t>
+      </w:r>
+      <w:proofErr w:type="gramStart"/>
+      <w:r>
+        <w:rPr>
+          <w:lang w:eastAsia="en-GB"/>
+        </w:rPr>
+        <w:t>folder</w:t>
+      </w:r>
+      <w:proofErr w:type="gramEnd"/>
     </w:p>
     <w:p>
       <w:pPr>
@@ -1275,8 +1633,16 @@
         <w:rPr>
           <w:lang w:eastAsia="en-GB"/>
         </w:rPr>
-        <w:t>Press button</w:t>
-      </w:r>
+        <w:t xml:space="preserve">Press </w:t>
+      </w:r>
+      <w:proofErr w:type="gramStart"/>
+      <w:r>
+        <w:rPr>
+          <w:lang w:eastAsia="en-GB"/>
+        </w:rPr>
+        <w:t>button</w:t>
+      </w:r>
+      <w:proofErr w:type="gramEnd"/>
     </w:p>
     <w:p>
       <w:pPr>
@@ -1293,8 +1659,16 @@
         <w:rPr>
           <w:lang w:eastAsia="en-GB"/>
         </w:rPr>
-        <w:t>Button name</w:t>
-      </w:r>
+        <w:t xml:space="preserve">Button </w:t>
+      </w:r>
+      <w:proofErr w:type="gramStart"/>
+      <w:r>
+        <w:rPr>
+          <w:lang w:eastAsia="en-GB"/>
+        </w:rPr>
+        <w:t>name</w:t>
+      </w:r>
+      <w:proofErr w:type="gramEnd"/>
     </w:p>
     <w:p>
       <w:pPr>
@@ -1311,8 +1685,16 @@
         <w:rPr>
           <w:lang w:eastAsia="en-GB"/>
         </w:rPr>
-        <w:t>Angle stick</w:t>
-      </w:r>
+        <w:t xml:space="preserve">Angle </w:t>
+      </w:r>
+      <w:proofErr w:type="gramStart"/>
+      <w:r>
+        <w:rPr>
+          <w:lang w:eastAsia="en-GB"/>
+        </w:rPr>
+        <w:t>stick</w:t>
+      </w:r>
+      <w:proofErr w:type="gramEnd"/>
     </w:p>
     <w:p>
       <w:pPr>
@@ -1343,11 +1725,19 @@
           <w:lang w:eastAsia="en-GB"/>
         </w:rPr>
       </w:pPr>
-      <w:r>
-        <w:rPr>
-          <w:lang w:eastAsia="en-GB"/>
-        </w:rPr>
-        <w:t>Anlge (</w:t>
+      <w:proofErr w:type="spellStart"/>
+      <w:r>
+        <w:rPr>
+          <w:lang w:eastAsia="en-GB"/>
+        </w:rPr>
+        <w:t>Anlge</w:t>
+      </w:r>
+      <w:proofErr w:type="spellEnd"/>
+      <w:r>
+        <w:rPr>
+          <w:lang w:eastAsia="en-GB"/>
+        </w:rPr>
+        <w:t xml:space="preserve"> (</w:t>
       </w:r>
       <w:r>
         <w:rPr>
@@ -1445,8 +1835,16 @@
         <w:rPr>
           <w:lang w:eastAsia="en-GB"/>
         </w:rPr>
-        <w:t>Return information</w:t>
-      </w:r>
+        <w:t xml:space="preserve">Return </w:t>
+      </w:r>
+      <w:proofErr w:type="gramStart"/>
+      <w:r>
+        <w:rPr>
+          <w:lang w:eastAsia="en-GB"/>
+        </w:rPr>
+        <w:t>information</w:t>
+      </w:r>
+      <w:proofErr w:type="gramEnd"/>
     </w:p>
     <w:p>
       <w:pPr>
@@ -1492,8 +1890,16 @@
         <w:rPr>
           <w:lang w:eastAsia="en-GB"/>
         </w:rPr>
-        <w:t>Frame Advance - ]</w:t>
-      </w:r>
+        <w:t xml:space="preserve">Frame Advance </w:t>
+      </w:r>
+      <w:proofErr w:type="gramStart"/>
+      <w:r>
+        <w:rPr>
+          <w:lang w:eastAsia="en-GB"/>
+        </w:rPr>
+        <w:t>- ]</w:t>
+      </w:r>
+      <w:proofErr w:type="gramEnd"/>
     </w:p>
     <w:p>
       <w:pPr>
@@ -1555,7 +1961,25 @@
           <w:bCs/>
           <w:lang w:eastAsia="en-GB"/>
         </w:rPr>
-        <w:t>To use custom Dolphin User Directory use -u  option in command line</w:t>
+        <w:t>To use custom Dolphin User Directory use -</w:t>
+      </w:r>
+      <w:proofErr w:type="gramStart"/>
+      <w:r>
+        <w:rPr>
+          <w:b/>
+          <w:bCs/>
+          <w:lang w:eastAsia="en-GB"/>
+        </w:rPr>
+        <w:t>u  option</w:t>
+      </w:r>
+      <w:proofErr w:type="gramEnd"/>
+      <w:r>
+        <w:rPr>
+          <w:b/>
+          <w:bCs/>
+          <w:lang w:eastAsia="en-GB"/>
+        </w:rPr>
+        <w:t xml:space="preserve"> in command line</w:t>
       </w:r>
     </w:p>
     <w:p>
@@ -1670,8 +2094,16 @@
         <w:rPr>
           <w:lang w:eastAsia="en-GB"/>
         </w:rPr>
-        <w:t>Fullscreen Resolution – set to 720p</w:t>
-      </w:r>
+        <w:t xml:space="preserve">Fullscreen Resolution – set to </w:t>
+      </w:r>
+      <w:proofErr w:type="gramStart"/>
+      <w:r>
+        <w:rPr>
+          <w:lang w:eastAsia="en-GB"/>
+        </w:rPr>
+        <w:t>720p</w:t>
+      </w:r>
+      <w:proofErr w:type="gramEnd"/>
     </w:p>
     <w:p>
       <w:pPr>
@@ -1738,11 +2170,19 @@
           <w:lang w:eastAsia="en-GB"/>
         </w:rPr>
       </w:pPr>
-      <w:r>
-        <w:rPr>
-          <w:lang w:eastAsia="en-GB"/>
-        </w:rPr>
-        <w:t>ShowLogWindow = True</w:t>
+      <w:proofErr w:type="spellStart"/>
+      <w:r>
+        <w:rPr>
+          <w:lang w:eastAsia="en-GB"/>
+        </w:rPr>
+        <w:t>ShowLogWindow</w:t>
+      </w:r>
+      <w:proofErr w:type="spellEnd"/>
+      <w:r>
+        <w:rPr>
+          <w:lang w:eastAsia="en-GB"/>
+        </w:rPr>
+        <w:t xml:space="preserve"> = True</w:t>
       </w:r>
     </w:p>
     <w:p>
@@ -1756,11 +2196,19 @@
           <w:lang w:eastAsia="en-GB"/>
         </w:rPr>
       </w:pPr>
-      <w:r>
-        <w:rPr>
-          <w:lang w:eastAsia="en-GB"/>
-        </w:rPr>
-        <w:t>ShowLogConfigWindow = True</w:t>
+      <w:proofErr w:type="spellStart"/>
+      <w:r>
+        <w:rPr>
+          <w:lang w:eastAsia="en-GB"/>
+        </w:rPr>
+        <w:t>ShowLogConfigWindow</w:t>
+      </w:r>
+      <w:proofErr w:type="spellEnd"/>
+      <w:r>
+        <w:rPr>
+          <w:lang w:eastAsia="en-GB"/>
+        </w:rPr>
+        <w:t xml:space="preserve"> = True</w:t>
       </w:r>
     </w:p>
     <w:p>
@@ -1810,11 +2258,19 @@
           <w:lang w:eastAsia="en-GB"/>
         </w:rPr>
       </w:pPr>
-      <w:r>
-        <w:rPr>
-          <w:lang w:eastAsia="en-GB"/>
-        </w:rPr>
-        <w:t>DumpFramesAsImages = True</w:t>
+      <w:proofErr w:type="spellStart"/>
+      <w:r>
+        <w:rPr>
+          <w:lang w:eastAsia="en-GB"/>
+        </w:rPr>
+        <w:t>DumpFramesAsImages</w:t>
+      </w:r>
+      <w:proofErr w:type="spellEnd"/>
+      <w:r>
+        <w:rPr>
+          <w:lang w:eastAsia="en-GB"/>
+        </w:rPr>
+        <w:t xml:space="preserve"> = True</w:t>
       </w:r>
     </w:p>
     <w:p>
@@ -1900,8 +2356,16 @@
         <w:rPr>
           <w:lang w:eastAsia="en-GB"/>
         </w:rPr>
-        <w:t>Specify single line</w:t>
-      </w:r>
+        <w:t xml:space="preserve">Specify single </w:t>
+      </w:r>
+      <w:proofErr w:type="gramStart"/>
+      <w:r>
+        <w:rPr>
+          <w:lang w:eastAsia="en-GB"/>
+        </w:rPr>
+        <w:t>line</w:t>
+      </w:r>
+      <w:proofErr w:type="gramEnd"/>
     </w:p>
     <w:p>
       <w:pPr>
@@ -1936,7 +2400,21 @@
         <w:rPr>
           <w:lang w:eastAsia="en-GB"/>
         </w:rPr>
-        <w:t>Low resolution and small text makes blurry characters</w:t>
+        <w:t xml:space="preserve">Low resolution and small text </w:t>
+      </w:r>
+      <w:proofErr w:type="gramStart"/>
+      <w:r>
+        <w:rPr>
+          <w:lang w:eastAsia="en-GB"/>
+        </w:rPr>
+        <w:t>makes</w:t>
+      </w:r>
+      <w:proofErr w:type="gramEnd"/>
+      <w:r>
+        <w:rPr>
+          <w:lang w:eastAsia="en-GB"/>
+        </w:rPr>
+        <w:t xml:space="preserve"> blurry characters</w:t>
       </w:r>
     </w:p>
     <w:p>
@@ -1955,8 +2433,16 @@
           <w:lang w:eastAsia="en-GB"/>
         </w:rPr>
         <w:lastRenderedPageBreak/>
-        <w:t>Lambda to make b/w giving clearer borders</w:t>
-      </w:r>
+        <w:t xml:space="preserve">Lambda to make b/w giving clearer </w:t>
+      </w:r>
+      <w:proofErr w:type="gramStart"/>
+      <w:r>
+        <w:rPr>
+          <w:lang w:eastAsia="en-GB"/>
+        </w:rPr>
+        <w:t>borders</w:t>
+      </w:r>
+      <w:proofErr w:type="gramEnd"/>
     </w:p>
     <w:p>
       <w:pPr>
@@ -1973,7 +2459,21 @@
         <w:rPr>
           <w:lang w:eastAsia="en-GB"/>
         </w:rPr>
-        <w:t>Font that resembled 7-segment display lead to a lot of errors</w:t>
+        <w:t xml:space="preserve">Font that resembled 7-segment display </w:t>
+      </w:r>
+      <w:proofErr w:type="gramStart"/>
+      <w:r>
+        <w:rPr>
+          <w:lang w:eastAsia="en-GB"/>
+        </w:rPr>
+        <w:t>lead</w:t>
+      </w:r>
+      <w:proofErr w:type="gramEnd"/>
+      <w:r>
+        <w:rPr>
+          <w:lang w:eastAsia="en-GB"/>
+        </w:rPr>
+        <w:t xml:space="preserve"> to a lot of errors</w:t>
       </w:r>
     </w:p>
     <w:p>
@@ -1997,8 +2497,16 @@
         <w:rPr>
           <w:lang w:eastAsia="en-GB"/>
         </w:rPr>
-        <w:t>s are normal font</w:t>
-      </w:r>
+        <w:t xml:space="preserve">s are normal </w:t>
+      </w:r>
+      <w:proofErr w:type="gramStart"/>
+      <w:r>
+        <w:rPr>
+          <w:lang w:eastAsia="en-GB"/>
+        </w:rPr>
+        <w:t>font</w:t>
+      </w:r>
+      <w:proofErr w:type="gramEnd"/>
     </w:p>
     <w:p>
       <w:pPr>
@@ -2039,7 +2547,49 @@
         <w:rPr>
           <w:lang w:eastAsia="en-GB"/>
         </w:rPr>
-        <w:t xml:space="preserve"> call get_gc_buttons() after set_gc_buttons()</w:t>
+        <w:t xml:space="preserve"> call </w:t>
+      </w:r>
+      <w:proofErr w:type="spellStart"/>
+      <w:r>
+        <w:rPr>
+          <w:lang w:eastAsia="en-GB"/>
+        </w:rPr>
+        <w:t>get_gc_</w:t>
+      </w:r>
+      <w:proofErr w:type="gramStart"/>
+      <w:r>
+        <w:rPr>
+          <w:lang w:eastAsia="en-GB"/>
+        </w:rPr>
+        <w:t>buttons</w:t>
+      </w:r>
+      <w:proofErr w:type="spellEnd"/>
+      <w:r>
+        <w:rPr>
+          <w:lang w:eastAsia="en-GB"/>
+        </w:rPr>
+        <w:t>(</w:t>
+      </w:r>
+      <w:proofErr w:type="gramEnd"/>
+      <w:r>
+        <w:rPr>
+          <w:lang w:eastAsia="en-GB"/>
+        </w:rPr>
+        <w:t xml:space="preserve">) after </w:t>
+      </w:r>
+      <w:proofErr w:type="spellStart"/>
+      <w:r>
+        <w:rPr>
+          <w:lang w:eastAsia="en-GB"/>
+        </w:rPr>
+        <w:t>set_gc_buttons</w:t>
+      </w:r>
+      <w:proofErr w:type="spellEnd"/>
+      <w:r>
+        <w:rPr>
+          <w:lang w:eastAsia="en-GB"/>
+        </w:rPr>
+        <w:t>()</w:t>
       </w:r>
       <w:r>
         <w:rPr>
@@ -2059,12 +2609,28 @@
           <w:lang w:eastAsia="en-GB"/>
         </w:rPr>
       </w:pPr>
-      <w:r>
-        <w:rPr>
-          <w:lang w:eastAsia="en-GB"/>
-        </w:rPr>
-        <w:t>Savestate loading</w:t>
-      </w:r>
+      <w:proofErr w:type="spellStart"/>
+      <w:r>
+        <w:rPr>
+          <w:lang w:eastAsia="en-GB"/>
+        </w:rPr>
+        <w:t>Savestate</w:t>
+      </w:r>
+      <w:proofErr w:type="spellEnd"/>
+      <w:r>
+        <w:rPr>
+          <w:lang w:eastAsia="en-GB"/>
+        </w:rPr>
+        <w:t xml:space="preserve"> </w:t>
+      </w:r>
+      <w:proofErr w:type="gramStart"/>
+      <w:r>
+        <w:rPr>
+          <w:lang w:eastAsia="en-GB"/>
+        </w:rPr>
+        <w:t>loading</w:t>
+      </w:r>
+      <w:proofErr w:type="gramEnd"/>
     </w:p>
     <w:p>
       <w:pPr>
@@ -2081,13 +2647,55 @@
         <w:rPr>
           <w:lang w:eastAsia="en-GB"/>
         </w:rPr>
-        <w:t>Dolphin API has known bug where loading a savestate using the API</w:t>
-      </w:r>
-      <w:r>
-        <w:rPr>
-          <w:lang w:eastAsia="en-GB"/>
-        </w:rPr>
-        <w:t xml:space="preserve"> (https:\\github.com/TASLabz/dolphin/issues/123)</w:t>
+        <w:t xml:space="preserve">Dolphin API has known bug </w:t>
+      </w:r>
+      <w:proofErr w:type="gramStart"/>
+      <w:r>
+        <w:rPr>
+          <w:lang w:eastAsia="en-GB"/>
+        </w:rPr>
+        <w:t>where</w:t>
+      </w:r>
+      <w:proofErr w:type="gramEnd"/>
+      <w:r>
+        <w:rPr>
+          <w:lang w:eastAsia="en-GB"/>
+        </w:rPr>
+        <w:t xml:space="preserve"> loading a </w:t>
+      </w:r>
+      <w:proofErr w:type="spellStart"/>
+      <w:r>
+        <w:rPr>
+          <w:lang w:eastAsia="en-GB"/>
+        </w:rPr>
+        <w:t>savestate</w:t>
+      </w:r>
+      <w:proofErr w:type="spellEnd"/>
+      <w:r>
+        <w:rPr>
+          <w:lang w:eastAsia="en-GB"/>
+        </w:rPr>
+        <w:t xml:space="preserve"> using the API</w:t>
+      </w:r>
+      <w:r>
+        <w:rPr>
+          <w:lang w:eastAsia="en-GB"/>
+        </w:rPr>
+        <w:t xml:space="preserve"> (https:\\github.com/</w:t>
+      </w:r>
+      <w:proofErr w:type="spellStart"/>
+      <w:r>
+        <w:rPr>
+          <w:lang w:eastAsia="en-GB"/>
+        </w:rPr>
+        <w:t>TASLabz</w:t>
+      </w:r>
+      <w:proofErr w:type="spellEnd"/>
+      <w:r>
+        <w:rPr>
+          <w:lang w:eastAsia="en-GB"/>
+        </w:rPr>
+        <w:t>/dolphin/issues/123)</w:t>
       </w:r>
     </w:p>
     <w:p>
@@ -2105,8 +2713,16 @@
         <w:rPr>
           <w:lang w:eastAsia="en-GB"/>
         </w:rPr>
-        <w:t>Reward function – valued different components too much</w:t>
-      </w:r>
+        <w:t xml:space="preserve">Reward function – valued different components too </w:t>
+      </w:r>
+      <w:proofErr w:type="gramStart"/>
+      <w:r>
+        <w:rPr>
+          <w:lang w:eastAsia="en-GB"/>
+        </w:rPr>
+        <w:t>much</w:t>
+      </w:r>
+      <w:proofErr w:type="gramEnd"/>
     </w:p>
     <w:p>
       <w:pPr>
@@ -2123,8 +2739,16 @@
         <w:rPr>
           <w:lang w:eastAsia="en-GB"/>
         </w:rPr>
-        <w:t>Agent would charge MT into a wall – not even release</w:t>
-      </w:r>
+        <w:t xml:space="preserve">Agent would charge MT into a wall – not even </w:t>
+      </w:r>
+      <w:proofErr w:type="gramStart"/>
+      <w:r>
+        <w:rPr>
+          <w:lang w:eastAsia="en-GB"/>
+        </w:rPr>
+        <w:t>release</w:t>
+      </w:r>
+      <w:proofErr w:type="gramEnd"/>
     </w:p>
     <w:p>
       <w:pPr>
@@ -2141,8 +2765,32 @@
         <w:rPr>
           <w:lang w:eastAsia="en-GB"/>
         </w:rPr>
-        <w:t>Give -ve reward if agent ended with charged mt</w:t>
-      </w:r>
+        <w:t>Give -</w:t>
+      </w:r>
+      <w:proofErr w:type="spellStart"/>
+      <w:r>
+        <w:rPr>
+          <w:lang w:eastAsia="en-GB"/>
+        </w:rPr>
+        <w:t>ve</w:t>
+      </w:r>
+      <w:proofErr w:type="spellEnd"/>
+      <w:r>
+        <w:rPr>
+          <w:lang w:eastAsia="en-GB"/>
+        </w:rPr>
+        <w:t xml:space="preserve"> reward if agent ended with charged </w:t>
+      </w:r>
+      <w:proofErr w:type="spellStart"/>
+      <w:proofErr w:type="gramStart"/>
+      <w:r>
+        <w:rPr>
+          <w:lang w:eastAsia="en-GB"/>
+        </w:rPr>
+        <w:t>mt</w:t>
+      </w:r>
+      <w:proofErr w:type="spellEnd"/>
+      <w:proofErr w:type="gramEnd"/>
     </w:p>
     <w:p>
       <w:pPr>
@@ -2159,8 +2807,16 @@
         <w:rPr>
           <w:lang w:eastAsia="en-GB"/>
         </w:rPr>
-        <w:t>Give reward for surviving longer</w:t>
-      </w:r>
+        <w:t xml:space="preserve">Give reward for surviving </w:t>
+      </w:r>
+      <w:proofErr w:type="gramStart"/>
+      <w:r>
+        <w:rPr>
+          <w:lang w:eastAsia="en-GB"/>
+        </w:rPr>
+        <w:t>longer</w:t>
+      </w:r>
+      <w:proofErr w:type="gramEnd"/>
     </w:p>
     <w:p>
       <w:pPr>
@@ -2177,7 +2833,21 @@
         <w:rPr>
           <w:lang w:eastAsia="en-GB"/>
         </w:rPr>
-        <w:t>When given an empty q-table, if exploiting would always return 0 (first action in list)</w:t>
+        <w:t>When given an empty q-</w:t>
+      </w:r>
+      <w:proofErr w:type="gramStart"/>
+      <w:r>
+        <w:rPr>
+          <w:lang w:eastAsia="en-GB"/>
+        </w:rPr>
+        <w:t>table, if</w:t>
+      </w:r>
+      <w:proofErr w:type="gramEnd"/>
+      <w:r>
+        <w:rPr>
+          <w:lang w:eastAsia="en-GB"/>
+        </w:rPr>
+        <w:t xml:space="preserve"> exploiting would always return 0 (first action in list)</w:t>
       </w:r>
     </w:p>
     <w:p>
@@ -2195,7 +2865,21 @@
         <w:rPr>
           <w:lang w:eastAsia="en-GB"/>
         </w:rPr>
-        <w:t>Add condition to check if its empty, if so return random action</w:t>
+        <w:t xml:space="preserve">Add condition to check if its empty, if </w:t>
+      </w:r>
+      <w:proofErr w:type="gramStart"/>
+      <w:r>
+        <w:rPr>
+          <w:lang w:eastAsia="en-GB"/>
+        </w:rPr>
+        <w:t>so</w:t>
+      </w:r>
+      <w:proofErr w:type="gramEnd"/>
+      <w:r>
+        <w:rPr>
+          <w:lang w:eastAsia="en-GB"/>
+        </w:rPr>
+        <w:t xml:space="preserve"> return random action</w:t>
       </w:r>
     </w:p>
     <w:p>
@@ -2233,8 +2917,16 @@
         <w:rPr>
           <w:lang w:eastAsia="en-GB"/>
         </w:rPr>
-        <w:t xml:space="preserve"> – iterative design process</w:t>
-      </w:r>
+        <w:t xml:space="preserve"> – iterative design </w:t>
+      </w:r>
+      <w:proofErr w:type="gramStart"/>
+      <w:r>
+        <w:rPr>
+          <w:lang w:eastAsia="en-GB"/>
+        </w:rPr>
+        <w:t>process</w:t>
+      </w:r>
+      <w:proofErr w:type="gramEnd"/>
     </w:p>
     <w:p>
       <w:pPr>
@@ -2251,8 +2943,16 @@
         <w:rPr>
           <w:lang w:eastAsia="en-GB"/>
         </w:rPr>
-        <w:t>Variables to use</w:t>
-      </w:r>
+        <w:t xml:space="preserve">Variables to </w:t>
+      </w:r>
+      <w:proofErr w:type="gramStart"/>
+      <w:r>
+        <w:rPr>
+          <w:lang w:eastAsia="en-GB"/>
+        </w:rPr>
+        <w:t>use</w:t>
+      </w:r>
+      <w:proofErr w:type="gramEnd"/>
     </w:p>
     <w:p>
       <w:pPr>
@@ -2287,8 +2987,16 @@
         <w:rPr>
           <w:lang w:eastAsia="en-GB"/>
         </w:rPr>
-        <w:t>Reward amounts</w:t>
-      </w:r>
+        <w:t xml:space="preserve">Reward </w:t>
+      </w:r>
+      <w:proofErr w:type="gramStart"/>
+      <w:r>
+        <w:rPr>
+          <w:lang w:eastAsia="en-GB"/>
+        </w:rPr>
+        <w:t>amounts</w:t>
+      </w:r>
+      <w:proofErr w:type="gramEnd"/>
     </w:p>
     <w:p>
       <w:pPr>
@@ -2317,8 +3025,16 @@
         <w:rPr>
           <w:lang w:eastAsia="en-GB"/>
         </w:rPr>
-        <w:t>- bonus</w:t>
-      </w:r>
+        <w:t xml:space="preserve">- </w:t>
+      </w:r>
+      <w:proofErr w:type="gramStart"/>
+      <w:r>
+        <w:rPr>
+          <w:lang w:eastAsia="en-GB"/>
+        </w:rPr>
+        <w:t>bonus</w:t>
+      </w:r>
+      <w:proofErr w:type="gramEnd"/>
     </w:p>
     <w:p>
       <w:pPr>
@@ -2341,8 +3057,16 @@
         <w:rPr>
           <w:lang w:eastAsia="en-GB"/>
         </w:rPr>
-        <w:t>y 8 frames – effects of changing action can be seen</w:t>
-      </w:r>
+        <w:t xml:space="preserve">y 8 frames – effects of changing action can be </w:t>
+      </w:r>
+      <w:proofErr w:type="gramStart"/>
+      <w:r>
+        <w:rPr>
+          <w:lang w:eastAsia="en-GB"/>
+        </w:rPr>
+        <w:t>seen</w:t>
+      </w:r>
+      <w:proofErr w:type="gramEnd"/>
     </w:p>
     <w:p>
       <w:pPr>
@@ -2383,8 +3107,30 @@
         <w:rPr>
           <w:lang w:eastAsia="en-GB"/>
         </w:rPr>
-        <w:t xml:space="preserve"> in race% and vel – will change significantly after T frames</w:t>
-      </w:r>
+        <w:t xml:space="preserve"> in race% and </w:t>
+      </w:r>
+      <w:proofErr w:type="spellStart"/>
+      <w:r>
+        <w:rPr>
+          <w:lang w:eastAsia="en-GB"/>
+        </w:rPr>
+        <w:t>vel</w:t>
+      </w:r>
+      <w:proofErr w:type="spellEnd"/>
+      <w:r>
+        <w:rPr>
+          <w:lang w:eastAsia="en-GB"/>
+        </w:rPr>
+        <w:t xml:space="preserve"> – will change significantly after T </w:t>
+      </w:r>
+      <w:proofErr w:type="gramStart"/>
+      <w:r>
+        <w:rPr>
+          <w:lang w:eastAsia="en-GB"/>
+        </w:rPr>
+        <w:t>frames</w:t>
+      </w:r>
+      <w:proofErr w:type="gramEnd"/>
     </w:p>
     <w:p>
       <w:pPr>
@@ -2401,8 +3147,16 @@
         <w:rPr>
           <w:lang w:eastAsia="en-GB"/>
         </w:rPr>
-        <w:t>Rounding too much meant values that were far apart horizontally were seen as same state – stuck in optima</w:t>
-      </w:r>
+        <w:t xml:space="preserve">Rounding too much meant values that were far apart horizontally were seen as same state – stuck in </w:t>
+      </w:r>
+      <w:proofErr w:type="gramStart"/>
+      <w:r>
+        <w:rPr>
+          <w:lang w:eastAsia="en-GB"/>
+        </w:rPr>
+        <w:t>optima</w:t>
+      </w:r>
+      <w:proofErr w:type="gramEnd"/>
     </w:p>
     <w:p>
       <w:pPr>
@@ -2419,8 +3173,44 @@
         <w:rPr>
           <w:lang w:eastAsia="en-GB"/>
         </w:rPr>
-        <w:t>Termination check min speed – soon into offroad, byt not too soon so that wheelie+direction terminates</w:t>
-      </w:r>
+        <w:t xml:space="preserve">Termination check min speed – soon into offroad, </w:t>
+      </w:r>
+      <w:proofErr w:type="spellStart"/>
+      <w:r>
+        <w:rPr>
+          <w:lang w:eastAsia="en-GB"/>
+        </w:rPr>
+        <w:t>byt</w:t>
+      </w:r>
+      <w:proofErr w:type="spellEnd"/>
+      <w:r>
+        <w:rPr>
+          <w:lang w:eastAsia="en-GB"/>
+        </w:rPr>
+        <w:t xml:space="preserve"> not too soon so that </w:t>
+      </w:r>
+      <w:proofErr w:type="spellStart"/>
+      <w:r>
+        <w:rPr>
+          <w:lang w:eastAsia="en-GB"/>
+        </w:rPr>
+        <w:t>wheelie+direction</w:t>
+      </w:r>
+      <w:proofErr w:type="spellEnd"/>
+      <w:r>
+        <w:rPr>
+          <w:lang w:eastAsia="en-GB"/>
+        </w:rPr>
+        <w:t xml:space="preserve"> </w:t>
+      </w:r>
+      <w:proofErr w:type="gramStart"/>
+      <w:r>
+        <w:rPr>
+          <w:lang w:eastAsia="en-GB"/>
+        </w:rPr>
+        <w:t>terminates</w:t>
+      </w:r>
+      <w:proofErr w:type="gramEnd"/>
     </w:p>
     <w:p>
       <w:pPr>
@@ -2473,8 +3263,16 @@
         <w:rPr>
           <w:lang w:eastAsia="en-GB"/>
         </w:rPr>
-        <w:t>Investigate how much of the reward each part is contributing</w:t>
-      </w:r>
+        <w:t xml:space="preserve">Investigate how much of the reward each part is </w:t>
+      </w:r>
+      <w:proofErr w:type="gramStart"/>
+      <w:r>
+        <w:rPr>
+          <w:lang w:eastAsia="en-GB"/>
+        </w:rPr>
+        <w:t>contributing</w:t>
+      </w:r>
+      <w:proofErr w:type="gramEnd"/>
     </w:p>
     <w:p>
       <w:pPr>
@@ -2492,7 +3290,35 @@
         <w:rPr>
           <w:lang w:eastAsia="en-GB"/>
         </w:rPr>
-        <w:t>Race% was increasing by ~0.0005 every frame and as I was rounding to 3.dp, this was giving a reward of 0.1 every other frame. -&gt; round to 4dp to ensure different value every frame (if speed is low enough to give a smaller increase then episode will end anyway)</w:t>
+        <w:t xml:space="preserve">Race% was increasing by ~0.0005 every frame and as I was rounding to </w:t>
+      </w:r>
+      <w:proofErr w:type="gramStart"/>
+      <w:r>
+        <w:rPr>
+          <w:lang w:eastAsia="en-GB"/>
+        </w:rPr>
+        <w:t>3.dp</w:t>
+      </w:r>
+      <w:proofErr w:type="gramEnd"/>
+      <w:r>
+        <w:rPr>
+          <w:lang w:eastAsia="en-GB"/>
+        </w:rPr>
+        <w:t xml:space="preserve">, this was giving a reward of 0.1 every other frame. -&gt; round to 4dp to ensure different value every frame (if speed is low enough to give a smaller </w:t>
+      </w:r>
+      <w:proofErr w:type="gramStart"/>
+      <w:r>
+        <w:rPr>
+          <w:lang w:eastAsia="en-GB"/>
+        </w:rPr>
+        <w:t>increase</w:t>
+      </w:r>
+      <w:proofErr w:type="gramEnd"/>
+      <w:r>
+        <w:rPr>
+          <w:lang w:eastAsia="en-GB"/>
+        </w:rPr>
+        <w:t xml:space="preserve"> then episode will end anyway)</w:t>
       </w:r>
     </w:p>
     <w:p>
@@ -2506,21 +3332,42 @@
           <w:lang w:eastAsia="en-GB"/>
         </w:rPr>
         <w:tab/>
-        <w:t>Additionally I want to balance reward from speed and reward from completion. Speed is between 0.5-0.7. -&gt; give race% reward a weight of 6</w:t>
-      </w:r>
-    </w:p>
-    <w:p>
-      <w:pPr>
-        <w:rPr>
-          <w:lang w:eastAsia="en-GB"/>
-        </w:rPr>
-      </w:pPr>
-      <w:r>
-        <w:rPr>
-          <w:lang w:eastAsia="en-GB"/>
-        </w:rPr>
-        <w:t>Race% and Velocity are now balanced and give a similarly scaled value each frame</w:t>
-      </w:r>
+      </w:r>
+      <w:proofErr w:type="gramStart"/>
+      <w:r>
+        <w:rPr>
+          <w:lang w:eastAsia="en-GB"/>
+        </w:rPr>
+        <w:t>Additionally</w:t>
+      </w:r>
+      <w:proofErr w:type="gramEnd"/>
+      <w:r>
+        <w:rPr>
+          <w:lang w:eastAsia="en-GB"/>
+        </w:rPr>
+        <w:t xml:space="preserve"> I want to balance reward from speed and reward from completion. Speed is between 0.5-0.7. -&gt; give race% reward a weight of 6</w:t>
+      </w:r>
+    </w:p>
+    <w:p>
+      <w:pPr>
+        <w:rPr>
+          <w:lang w:eastAsia="en-GB"/>
+        </w:rPr>
+      </w:pPr>
+      <w:r>
+        <w:rPr>
+          <w:lang w:eastAsia="en-GB"/>
+        </w:rPr>
+        <w:t xml:space="preserve">Race% and Velocity are now balanced and give a similarly scaled value each </w:t>
+      </w:r>
+      <w:proofErr w:type="gramStart"/>
+      <w:r>
+        <w:rPr>
+          <w:lang w:eastAsia="en-GB"/>
+        </w:rPr>
+        <w:t>frame</w:t>
+      </w:r>
+      <w:proofErr w:type="gramEnd"/>
     </w:p>
     <w:p>
       <w:pPr>
@@ -2537,8 +3384,16 @@
         <w:rPr>
           <w:lang w:eastAsia="en-GB"/>
         </w:rPr>
-        <w:t>Going fast is as valuable as going round the track</w:t>
-      </w:r>
+        <w:t xml:space="preserve">Going fast is as valuable as going round the </w:t>
+      </w:r>
+      <w:proofErr w:type="gramStart"/>
+      <w:r>
+        <w:rPr>
+          <w:lang w:eastAsia="en-GB"/>
+        </w:rPr>
+        <w:t>track</w:t>
+      </w:r>
+      <w:proofErr w:type="gramEnd"/>
     </w:p>
     <w:p>
       <w:pPr>
@@ -2565,8 +3420,16 @@
           <w:lang w:eastAsia="en-GB"/>
         </w:rPr>
         <w:tab/>
-        <w:t>Too complex – every 10 frames significant changes – 0.dp</w:t>
-      </w:r>
+        <w:t xml:space="preserve">Too complex – every 10 frames significant changes – </w:t>
+      </w:r>
+      <w:proofErr w:type="gramStart"/>
+      <w:r>
+        <w:rPr>
+          <w:lang w:eastAsia="en-GB"/>
+        </w:rPr>
+        <w:t>0.dp</w:t>
+      </w:r>
+      <w:proofErr w:type="gramEnd"/>
       <w:r>
         <w:rPr>
           <w:lang w:eastAsia="en-GB"/>
@@ -2584,8 +3447,16 @@
         <w:rPr>
           <w:lang w:eastAsia="en-GB"/>
         </w:rPr>
-        <w:t>Race% Investigation – driving across track gives very small increase</w:t>
-      </w:r>
+        <w:t xml:space="preserve">Race% Investigation – driving across track gives very small </w:t>
+      </w:r>
+      <w:proofErr w:type="gramStart"/>
+      <w:r>
+        <w:rPr>
+          <w:lang w:eastAsia="en-GB"/>
+        </w:rPr>
+        <w:t>increase</w:t>
+      </w:r>
+      <w:proofErr w:type="gramEnd"/>
     </w:p>
     <w:p>
       <w:pPr>
@@ -2598,47 +3469,79 @@
           <w:lang w:eastAsia="en-GB"/>
         </w:rPr>
         <w:tab/>
-        <w:t>Goes round corners – horizontal position in road is measured</w:t>
-      </w:r>
-    </w:p>
-    <w:p>
-      <w:pPr>
-        <w:rPr>
-          <w:lang w:eastAsia="en-GB"/>
-        </w:rPr>
-      </w:pPr>
-      <w:r>
-        <w:rPr>
-          <w:lang w:eastAsia="en-GB"/>
-        </w:rPr>
-        <w:t>Action space – remove hopping from action space – if B is held with no direction in one step and with direction in the next step then a drift will not be performed</w:t>
-      </w:r>
-    </w:p>
-    <w:p>
-      <w:pPr>
-        <w:rPr>
-          <w:lang w:eastAsia="en-GB"/>
-        </w:rPr>
-      </w:pPr>
-      <w:r>
-        <w:rPr>
-          <w:lang w:eastAsia="en-GB"/>
-        </w:rPr>
-        <w:t>Problem – random in unexplored state is always first action in list</w:t>
-      </w:r>
-    </w:p>
-    <w:p>
-      <w:pPr>
-        <w:rPr>
-          <w:lang w:eastAsia="en-GB"/>
-        </w:rPr>
-      </w:pPr>
-      <w:r>
-        <w:rPr>
-          <w:lang w:eastAsia="en-GB"/>
-        </w:rPr>
-        <w:t>Termination check – get road type</w:t>
-      </w:r>
+        <w:t xml:space="preserve">Goes round corners – horizontal position in road is </w:t>
+      </w:r>
+      <w:proofErr w:type="gramStart"/>
+      <w:r>
+        <w:rPr>
+          <w:lang w:eastAsia="en-GB"/>
+        </w:rPr>
+        <w:t>measured</w:t>
+      </w:r>
+      <w:proofErr w:type="gramEnd"/>
+    </w:p>
+    <w:p>
+      <w:pPr>
+        <w:rPr>
+          <w:lang w:eastAsia="en-GB"/>
+        </w:rPr>
+      </w:pPr>
+      <w:r>
+        <w:rPr>
+          <w:lang w:eastAsia="en-GB"/>
+        </w:rPr>
+        <w:t xml:space="preserve">Action space – remove hopping from action space – if B is held with no direction in one step and with direction in the next step then a drift will not be </w:t>
+      </w:r>
+      <w:proofErr w:type="gramStart"/>
+      <w:r>
+        <w:rPr>
+          <w:lang w:eastAsia="en-GB"/>
+        </w:rPr>
+        <w:t>performed</w:t>
+      </w:r>
+      <w:proofErr w:type="gramEnd"/>
+    </w:p>
+    <w:p>
+      <w:pPr>
+        <w:rPr>
+          <w:lang w:eastAsia="en-GB"/>
+        </w:rPr>
+      </w:pPr>
+      <w:r>
+        <w:rPr>
+          <w:lang w:eastAsia="en-GB"/>
+        </w:rPr>
+        <w:t xml:space="preserve">Problem – random in unexplored state is always first action in </w:t>
+      </w:r>
+      <w:proofErr w:type="gramStart"/>
+      <w:r>
+        <w:rPr>
+          <w:lang w:eastAsia="en-GB"/>
+        </w:rPr>
+        <w:t>list</w:t>
+      </w:r>
+      <w:proofErr w:type="gramEnd"/>
+    </w:p>
+    <w:p>
+      <w:pPr>
+        <w:rPr>
+          <w:lang w:eastAsia="en-GB"/>
+        </w:rPr>
+      </w:pPr>
+      <w:r>
+        <w:rPr>
+          <w:lang w:eastAsia="en-GB"/>
+        </w:rPr>
+        <w:t xml:space="preserve">Termination check – get road </w:t>
+      </w:r>
+      <w:proofErr w:type="gramStart"/>
+      <w:r>
+        <w:rPr>
+          <w:lang w:eastAsia="en-GB"/>
+        </w:rPr>
+        <w:t>type</w:t>
+      </w:r>
+      <w:proofErr w:type="gramEnd"/>
     </w:p>
     <w:p>
       <w:pPr>
@@ -2663,7 +3566,21 @@
         <w:rPr>
           <w:lang w:eastAsia="en-GB"/>
         </w:rPr>
-        <w:t>Race% to 3.dp, investigation seeing how value changes driving across track</w:t>
+        <w:t xml:space="preserve">Race% to </w:t>
+      </w:r>
+      <w:proofErr w:type="gramStart"/>
+      <w:r>
+        <w:rPr>
+          <w:lang w:eastAsia="en-GB"/>
+        </w:rPr>
+        <w:t>3.dp</w:t>
+      </w:r>
+      <w:proofErr w:type="gramEnd"/>
+      <w:r>
+        <w:rPr>
+          <w:lang w:eastAsia="en-GB"/>
+        </w:rPr>
+        <w:t>, investigation seeing how value changes driving across track</w:t>
       </w:r>
     </w:p>
     <w:p>
@@ -2714,17 +3631,9 @@
           <w:szCs w:val="28"/>
           <w:lang w:eastAsia="en-GB"/>
         </w:rPr>
-        <w:t>State could not tell which direction a drift was started in</w:t>
-      </w:r>
-    </w:p>
-    <w:p>
-      <w:pPr>
-        <w:rPr>
-          <w:sz w:val="24"/>
-          <w:szCs w:val="24"/>
-          <w:lang w:eastAsia="en-GB"/>
-        </w:rPr>
-      </w:pPr>
+        <w:t xml:space="preserve">State could not tell which direction a drift was started </w:t>
+      </w:r>
+      <w:proofErr w:type="gramStart"/>
       <w:r>
         <w:rPr>
           <w:b/>
@@ -2733,20 +3642,19 @@
           <w:szCs w:val="28"/>
           <w:lang w:eastAsia="en-GB"/>
         </w:rPr>
-        <w:tab/>
-        <w:t>-</w:t>
-      </w:r>
-      <w:r>
+        <w:t>in</w:t>
+      </w:r>
+      <w:proofErr w:type="gramEnd"/>
+    </w:p>
+    <w:p>
+      <w:pPr>
         <w:rPr>
           <w:sz w:val="24"/>
           <w:szCs w:val="24"/>
           <w:lang w:eastAsia="en-GB"/>
         </w:rPr>
-        <w:t>mt part now is {0,1,2} where 0 is no mt, 1 is left, 2 is right</w:t>
-      </w:r>
-    </w:p>
-    <w:p>
-      <w:pPr>
+      </w:pPr>
+      <w:r>
         <w:rPr>
           <w:b/>
           <w:bCs/>
@@ -2754,8 +3662,48 @@
           <w:szCs w:val="28"/>
           <w:lang w:eastAsia="en-GB"/>
         </w:rPr>
-      </w:pPr>
-      <w:r>
+        <w:tab/>
+        <w:t>-</w:t>
+      </w:r>
+      <w:proofErr w:type="spellStart"/>
+      <w:r>
+        <w:rPr>
+          <w:sz w:val="24"/>
+          <w:szCs w:val="24"/>
+          <w:lang w:eastAsia="en-GB"/>
+        </w:rPr>
+        <w:t>mt</w:t>
+      </w:r>
+      <w:proofErr w:type="spellEnd"/>
+      <w:r>
+        <w:rPr>
+          <w:sz w:val="24"/>
+          <w:szCs w:val="24"/>
+          <w:lang w:eastAsia="en-GB"/>
+        </w:rPr>
+        <w:t xml:space="preserve"> part now is {0,1,2} where 0 is no </w:t>
+      </w:r>
+      <w:proofErr w:type="spellStart"/>
+      <w:r>
+        <w:rPr>
+          <w:sz w:val="24"/>
+          <w:szCs w:val="24"/>
+          <w:lang w:eastAsia="en-GB"/>
+        </w:rPr>
+        <w:t>mt</w:t>
+      </w:r>
+      <w:proofErr w:type="spellEnd"/>
+      <w:r>
+        <w:rPr>
+          <w:sz w:val="24"/>
+          <w:szCs w:val="24"/>
+          <w:lang w:eastAsia="en-GB"/>
+        </w:rPr>
+        <w:t>, 1 is left, 2 is right</w:t>
+      </w:r>
+    </w:p>
+    <w:p>
+      <w:pPr>
         <w:rPr>
           <w:b/>
           <w:bCs/>
@@ -2763,16 +3711,8 @@
           <w:szCs w:val="28"/>
           <w:lang w:eastAsia="en-GB"/>
         </w:rPr>
-        <w:t>State could not tell whether a wheelie was performed or not when speed below 84</w:t>
-      </w:r>
-    </w:p>
-    <w:p>
-      <w:pPr>
-        <w:pStyle w:val="ListParagraph"/>
-        <w:numPr>
-          <w:ilvl w:val="0"/>
-          <w:numId w:val="16"/>
-        </w:numPr>
+      </w:pPr>
+      <w:r>
         <w:rPr>
           <w:b/>
           <w:bCs/>
@@ -2780,22 +3720,10 @@
           <w:szCs w:val="28"/>
           <w:lang w:eastAsia="en-GB"/>
         </w:rPr>
-      </w:pPr>
-      <w:r>
-        <w:rPr>
-          <w:lang w:eastAsia="en-GB"/>
-        </w:rPr>
-        <w:t xml:space="preserve">Caused steering to be </w:t>
-      </w:r>
-      <w:r>
-        <w:rPr>
-          <w:lang w:eastAsia="en-GB"/>
-        </w:rPr>
-        <w:t>weird</w:t>
-      </w:r>
-    </w:p>
-    <w:p>
-      <w:pPr>
+        <w:t xml:space="preserve">State could not tell whether a wheelie was performed or not when speed below </w:t>
+      </w:r>
+      <w:proofErr w:type="gramStart"/>
+      <w:r>
         <w:rPr>
           <w:b/>
           <w:bCs/>
@@ -2803,8 +3731,17 @@
           <w:szCs w:val="28"/>
           <w:lang w:eastAsia="en-GB"/>
         </w:rPr>
-      </w:pPr>
-      <w:r>
+        <w:t>84</w:t>
+      </w:r>
+      <w:proofErr w:type="gramEnd"/>
+    </w:p>
+    <w:p>
+      <w:pPr>
+        <w:pStyle w:val="ListParagraph"/>
+        <w:numPr>
+          <w:ilvl w:val="0"/>
+          <w:numId w:val="16"/>
+        </w:numPr>
         <w:rPr>
           <w:b/>
           <w:bCs/>
@@ -2812,9 +3749,24 @@
           <w:szCs w:val="28"/>
           <w:lang w:eastAsia="en-GB"/>
         </w:rPr>
-        <w:t xml:space="preserve">Training started – </w:t>
-      </w:r>
-      <w:r>
+      </w:pPr>
+      <w:r>
+        <w:rPr>
+          <w:lang w:eastAsia="en-GB"/>
+        </w:rPr>
+        <w:t xml:space="preserve">Caused steering to be </w:t>
+      </w:r>
+      <w:proofErr w:type="gramStart"/>
+      <w:r>
+        <w:rPr>
+          <w:lang w:eastAsia="en-GB"/>
+        </w:rPr>
+        <w:t>weird</w:t>
+      </w:r>
+      <w:proofErr w:type="gramEnd"/>
+    </w:p>
+    <w:p>
+      <w:pPr>
         <w:rPr>
           <w:b/>
           <w:bCs/>
@@ -2822,11 +3774,8 @@
           <w:szCs w:val="28"/>
           <w:lang w:eastAsia="en-GB"/>
         </w:rPr>
-        <w:t xml:space="preserve">12:10, </w:t>
-      </w:r>
-    </w:p>
-    <w:p>
-      <w:pPr>
+      </w:pPr>
+      <w:r>
         <w:rPr>
           <w:b/>
           <w:bCs/>
@@ -2834,7 +3783,8 @@
           <w:szCs w:val="28"/>
           <w:lang w:eastAsia="en-GB"/>
         </w:rPr>
-      </w:pPr>
+        <w:t xml:space="preserve">Training started – </w:t>
+      </w:r>
       <w:r>
         <w:rPr>
           <w:b/>
@@ -2843,7 +3793,7 @@
           <w:szCs w:val="28"/>
           <w:lang w:eastAsia="en-GB"/>
         </w:rPr>
-        <w:t xml:space="preserve">5hrs + </w:t>
+        <w:t xml:space="preserve">12:10, </w:t>
       </w:r>
     </w:p>
     <w:p>
@@ -2864,7 +3814,102 @@
           <w:szCs w:val="28"/>
           <w:lang w:eastAsia="en-GB"/>
         </w:rPr>
+        <w:t xml:space="preserve">5hrs + </w:t>
+      </w:r>
+      <w:r>
+        <w:rPr>
+          <w:b/>
+          <w:bCs/>
+          <w:sz w:val="28"/>
+          <w:szCs w:val="28"/>
+          <w:lang w:eastAsia="en-GB"/>
+        </w:rPr>
+        <w:t>16 20 hrs</w:t>
+      </w:r>
+    </w:p>
+    <w:p>
+      <w:pPr>
+        <w:rPr>
+          <w:b/>
+          <w:bCs/>
+          <w:sz w:val="28"/>
+          <w:szCs w:val="28"/>
+          <w:lang w:eastAsia="en-GB"/>
+        </w:rPr>
+      </w:pPr>
+      <w:r>
+        <w:rPr>
+          <w:b/>
+          <w:bCs/>
+          <w:sz w:val="28"/>
+          <w:szCs w:val="28"/>
+          <w:lang w:eastAsia="en-GB"/>
+        </w:rPr>
         <w:t>6000 eps</w:t>
+      </w:r>
+      <w:r>
+        <w:rPr>
+          <w:b/>
+          <w:bCs/>
+          <w:sz w:val="28"/>
+          <w:szCs w:val="28"/>
+          <w:lang w:eastAsia="en-GB"/>
+        </w:rPr>
+        <w:t xml:space="preserve"> + 16000</w:t>
+      </w:r>
+    </w:p>
+    <w:p>
+      <w:pPr>
+        <w:rPr>
+          <w:b/>
+          <w:bCs/>
+          <w:sz w:val="28"/>
+          <w:szCs w:val="28"/>
+          <w:lang w:eastAsia="en-GB"/>
+        </w:rPr>
+      </w:pPr>
+    </w:p>
+    <w:p>
+      <w:pPr>
+        <w:rPr>
+          <w:b/>
+          <w:bCs/>
+          <w:sz w:val="28"/>
+          <w:szCs w:val="28"/>
+          <w:lang w:eastAsia="en-GB"/>
+        </w:rPr>
+      </w:pPr>
+      <w:r>
+        <w:rPr>
+          <w:b/>
+          <w:bCs/>
+          <w:sz w:val="28"/>
+          <w:szCs w:val="28"/>
+          <w:lang w:eastAsia="en-GB"/>
+        </w:rPr>
+        <w:t xml:space="preserve">NEW: (Boolean </w:t>
+      </w:r>
+      <w:proofErr w:type="spellStart"/>
+      <w:r>
+        <w:rPr>
+          <w:b/>
+          <w:bCs/>
+          <w:sz w:val="28"/>
+          <w:szCs w:val="28"/>
+          <w:lang w:eastAsia="en-GB"/>
+        </w:rPr>
+        <w:t>mt</w:t>
+      </w:r>
+      <w:proofErr w:type="spellEnd"/>
+      <w:r>
+        <w:rPr>
+          <w:b/>
+          <w:bCs/>
+          <w:sz w:val="28"/>
+          <w:szCs w:val="28"/>
+          <w:lang w:eastAsia="en-GB"/>
+        </w:rPr>
+        <w:t xml:space="preserve"> charge): 6681</w:t>
       </w:r>
     </w:p>
     <w:p>
@@ -2889,7 +3934,7 @@
 </file>
 
 <file path=word/numbering.xml><?xml version="1.0" encoding="utf-8"?>
-<w:numbering xmlns:wpc="http://schemas.microsoft.com/office/word/2010/wordprocessingCanvas" xmlns:cx="http://schemas.microsoft.com/office/drawing/2014/chartex" xmlns:cx1="http://schemas.microsoft.com/office/drawing/2015/9/8/chartex" xmlns:cx2="http://schemas.microsoft.com/office/drawing/2015/10/21/chartex" xmlns:cx3="http://schemas.microsoft.com/office/drawing/2016/5/9/chartex" xmlns:cx4="http://schemas.microsoft.com/office/drawing/2016/5/10/chartex" xmlns:cx5="http://schemas.microsoft.com/office/drawing/2016/5/11/chartex" xmlns:cx6="http://schemas.microsoft.com/office/drawing/2016/5/12/chartex" xmlns:cx7="http://schemas.microsoft.com/office/drawing/2016/5/13/chartex" xmlns:cx8="http://schemas.microsoft.com/office/drawing/2016/5/14/chartex" xmlns:mc="http://schemas.openxmlformats.org/markup-compatibility/2006" xmlns:aink="http://schemas.microsoft.com/office/drawing/2016/ink" xmlns:am3d="http://schemas.microsoft.com/office/drawing/2017/model3d" xmlns:o="urn:schemas-microsoft-com:office:office" xmlns:oel="http://schemas.microsoft.com/office/2019/extlst" xmlns:r="http://schemas.openxmlformats.org/officeDocument/2006/relationships" xmlns:m="http://schemas.openxmlformats.org/officeDocument/2006/math" xmlns:v="urn:schemas-microsoft-com:vml" xmlns:wp14="http://schemas.microsoft.com/office/word/2010/wordprocessingDrawing" xmlns:wp="http://schemas.openxmlformats.org/drawingml/2006/wordprocessingDrawing" xmlns:w10="urn:schemas-microsoft-com:office:word" xmlns:w="http://schemas.openxmlformats.org/wordprocessingml/2006/main" xmlns:w14="http://schemas.microsoft.com/office/word/2010/wordml" xmlns:w15="http://schemas.microsoft.com/office/word/2012/wordml" xmlns:w16cex="http://schemas.microsoft.com/office/word/2018/wordml/cex" xmlns:w16cid="http://schemas.microsoft.com/office/word/2016/wordml/cid" xmlns:w16="http://schemas.microsoft.com/office/word/2018/wordml" xmlns:w16sdtdh="http://schemas.microsoft.com/office/word/2020/wordml/sdtdatahash" xmlns:w16se="http://schemas.microsoft.com/office/word/2015/wordml/symex" xmlns:wpg="http://schemas.microsoft.com/office/word/2010/wordprocessingGroup" xmlns:wpi="http://schemas.microsoft.com/office/word/2010/wordprocessingInk" xmlns:wne="http://schemas.microsoft.com/office/word/2006/wordml" xmlns:wps="http://schemas.microsoft.com/office/word/2010/wordprocessingShape" mc:Ignorable="w14 w15 w16se w16cid w16 w16cex w16sdtdh wp14">
+<w:numbering xmlns:wpc="http://schemas.microsoft.com/office/word/2010/wordprocessingCanvas" xmlns:cx="http://schemas.microsoft.com/office/drawing/2014/chartex" xmlns:cx1="http://schemas.microsoft.com/office/drawing/2015/9/8/chartex" xmlns:cx2="http://schemas.microsoft.com/office/drawing/2015/10/21/chartex" xmlns:cx3="http://schemas.microsoft.com/office/drawing/2016/5/9/chartex" xmlns:cx4="http://schemas.microsoft.com/office/drawing/2016/5/10/chartex" xmlns:cx5="http://schemas.microsoft.com/office/drawing/2016/5/11/chartex" xmlns:cx6="http://schemas.microsoft.com/office/drawing/2016/5/12/chartex" xmlns:cx7="http://schemas.microsoft.com/office/drawing/2016/5/13/chartex" xmlns:cx8="http://schemas.microsoft.com/office/drawing/2016/5/14/chartex" xmlns:mc="http://schemas.openxmlformats.org/markup-compatibility/2006" xmlns:aink="http://schemas.microsoft.com/office/drawing/2016/ink" xmlns:am3d="http://schemas.microsoft.com/office/drawing/2017/model3d" xmlns:o="urn:schemas-microsoft-com:office:office" xmlns:oel="http://schemas.microsoft.com/office/2019/extlst" xmlns:r="http://schemas.openxmlformats.org/officeDocument/2006/relationships" xmlns:m="http://schemas.openxmlformats.org/officeDocument/2006/math" xmlns:v="urn:schemas-microsoft-com:vml" xmlns:wp14="http://schemas.microsoft.com/office/word/2010/wordprocessingDrawing" xmlns:wp="http://schemas.openxmlformats.org/drawingml/2006/wordprocessingDrawing" xmlns:w10="urn:schemas-microsoft-com:office:word" xmlns:w="http://schemas.openxmlformats.org/wordprocessingml/2006/main" xmlns:w14="http://schemas.microsoft.com/office/word/2010/wordml" xmlns:w15="http://schemas.microsoft.com/office/word/2012/wordml" xmlns:w16cex="http://schemas.microsoft.com/office/word/2018/wordml/cex" xmlns:w16cid="http://schemas.microsoft.com/office/word/2016/wordml/cid" xmlns:w16="http://schemas.microsoft.com/office/word/2018/wordml" xmlns:w16du="http://schemas.microsoft.com/office/word/2023/wordml/word16du" xmlns:w16sdtdh="http://schemas.microsoft.com/office/word/2020/wordml/sdtdatahash" xmlns:w16se="http://schemas.microsoft.com/office/word/2015/wordml/symex" xmlns:wpg="http://schemas.microsoft.com/office/word/2010/wordprocessingGroup" xmlns:wpi="http://schemas.microsoft.com/office/word/2010/wordprocessingInk" xmlns:wne="http://schemas.microsoft.com/office/word/2006/wordml" xmlns:wps="http://schemas.microsoft.com/office/word/2010/wordprocessingShape" mc:Ignorable="w14 w15 w16se w16cid w16 w16cex w16sdtdh w16du wp14">
   <w:abstractNum w:abstractNumId="0" w15:restartNumberingAfterBreak="0">
     <w:nsid w:val="07574B04"/>
     <w:multiLevelType w:val="hybridMultilevel"/>
@@ -4641,7 +5686,7 @@
 </file>
 
 <file path=word/styles.xml><?xml version="1.0" encoding="utf-8"?>
-<w:styles xmlns:mc="http://schemas.openxmlformats.org/markup-compatibility/2006" xmlns:r="http://schemas.openxmlformats.org/officeDocument/2006/relationships" xmlns:w="http://schemas.openxmlformats.org/wordprocessingml/2006/main" xmlns:w14="http://schemas.microsoft.com/office/word/2010/wordml" xmlns:w15="http://schemas.microsoft.com/office/word/2012/wordml" xmlns:w16cex="http://schemas.microsoft.com/office/word/2018/wordml/cex" xmlns:w16cid="http://schemas.microsoft.com/office/word/2016/wordml/cid" xmlns:w16="http://schemas.microsoft.com/office/word/2018/wordml" xmlns:w16sdtdh="http://schemas.microsoft.com/office/word/2020/wordml/sdtdatahash" xmlns:w16se="http://schemas.microsoft.com/office/word/2015/wordml/symex" mc:Ignorable="w14 w15 w16se w16cid w16 w16cex w16sdtdh">
+<w:styles xmlns:mc="http://schemas.openxmlformats.org/markup-compatibility/2006" xmlns:r="http://schemas.openxmlformats.org/officeDocument/2006/relationships" xmlns:w="http://schemas.openxmlformats.org/wordprocessingml/2006/main" xmlns:w14="http://schemas.microsoft.com/office/word/2010/wordml" xmlns:w15="http://schemas.microsoft.com/office/word/2012/wordml" xmlns:w16cex="http://schemas.microsoft.com/office/word/2018/wordml/cex" xmlns:w16cid="http://schemas.microsoft.com/office/word/2016/wordml/cid" xmlns:w16="http://schemas.microsoft.com/office/word/2018/wordml" xmlns:w16du="http://schemas.microsoft.com/office/word/2023/wordml/word16du" xmlns:w16sdtdh="http://schemas.microsoft.com/office/word/2020/wordml/sdtdatahash" xmlns:w16se="http://schemas.microsoft.com/office/word/2015/wordml/symex" mc:Ignorable="w14 w15 w16se w16cid w16 w16cex w16sdtdh w16du">
   <w:docDefaults>
     <w:rPrDefault>
       <w:rPr>

</xml_diff>